<commit_message>
updated description of simulation study
</commit_message>
<xml_diff>
--- a/Dissemination/Manuscript Drafts/Feb-10-2023.docx
+++ b/Dissemination/Manuscript Drafts/Feb-10-2023.docx
@@ -743,13 +743,7 @@
         <w:rPr>
           <w:rFonts w:ascii="Times New Roman" w:hAnsi="Times New Roman" w:cs="Times New Roman"/>
         </w:rPr>
-        <w:t xml:space="preserve"> to compare means. </w:t>
-      </w:r>
-      <w:r>
-        <w:rPr>
-          <w:rFonts w:ascii="Times New Roman" w:hAnsi="Times New Roman" w:cs="Times New Roman"/>
-        </w:rPr>
-        <w:t xml:space="preserve">Let </w:t>
+        <w:t xml:space="preserve"> to compare means. Let </w:t>
       </w:r>
       <m:oMath>
         <m:r>
@@ -794,13 +788,7 @@
         <w:rPr>
           <w:rFonts w:ascii="Times New Roman" w:hAnsi="Times New Roman" w:cs="Times New Roman"/>
         </w:rPr>
-        <w:t>.</w:t>
-      </w:r>
-      <w:r>
-        <w:rPr>
-          <w:rFonts w:ascii="Times New Roman" w:hAnsi="Times New Roman" w:cs="Times New Roman"/>
-        </w:rPr>
-        <w:t xml:space="preserve"> We draw </w:t>
+        <w:t xml:space="preserve">. We draw </w:t>
       </w:r>
       <w:r>
         <w:rPr>
@@ -1237,13 +1225,7 @@
         <w:rPr>
           <w:rFonts w:ascii="Times New Roman" w:hAnsi="Times New Roman" w:cs="Times New Roman"/>
         </w:rPr>
-        <w:t xml:space="preserve"> </w:t>
-      </w:r>
-      <w:r>
-        <w:rPr>
-          <w:rFonts w:ascii="Times New Roman" w:hAnsi="Times New Roman" w:cs="Times New Roman"/>
-        </w:rPr>
-        <w:t>are normally distribute</w:t>
+        <w:t xml:space="preserve"> are normally distribute</w:t>
       </w:r>
       <w:r>
         <w:rPr>
@@ -1853,6 +1835,7 @@
         </w:rPr>
         <w:t xml:space="preserve"> where </w:t>
       </w:r>
+      <w:proofErr w:type="spellStart"/>
       <w:r>
         <w:rPr>
           <w:rFonts w:ascii="Times New Roman" w:eastAsiaTheme="minorEastAsia" w:hAnsi="Times New Roman" w:cs="Times New Roman"/>
@@ -1861,23 +1844,12 @@
         </w:rPr>
         <w:t>t</w:t>
       </w:r>
-      <w:r>
-        <w:rPr>
-          <w:rFonts w:ascii="Times New Roman" w:eastAsiaTheme="minorEastAsia" w:hAnsi="Times New Roman" w:cs="Times New Roman"/>
-        </w:rPr>
-        <w:t xml:space="preserve"> is the </w:t>
-      </w:r>
-      <w:r>
-        <w:rPr>
-          <w:rFonts w:ascii="Times New Roman" w:eastAsiaTheme="minorEastAsia" w:hAnsi="Times New Roman" w:cs="Times New Roman"/>
-        </w:rPr>
-        <w:t xml:space="preserve">statistic </w:t>
-      </w:r>
-      <w:r>
-        <w:rPr>
-          <w:rFonts w:ascii="Times New Roman" w:eastAsiaTheme="minorEastAsia" w:hAnsi="Times New Roman" w:cs="Times New Roman"/>
-        </w:rPr>
-        <w:t xml:space="preserve">from the two-sample </w:t>
+      <w:proofErr w:type="spellEnd"/>
+      <w:r>
+        <w:rPr>
+          <w:rFonts w:ascii="Times New Roman" w:eastAsiaTheme="minorEastAsia" w:hAnsi="Times New Roman" w:cs="Times New Roman"/>
+        </w:rPr>
+        <w:t xml:space="preserve"> is the statistic from the two-sample </w:t>
       </w:r>
       <w:r>
         <w:rPr>
@@ -1909,13 +1881,7 @@
         <w:rPr>
           <w:rFonts w:ascii="Times New Roman" w:eastAsiaTheme="minorEastAsia" w:hAnsi="Times New Roman" w:cs="Times New Roman"/>
         </w:rPr>
-        <w:t xml:space="preserve"> Smaller</w:t>
-      </w:r>
-      <w:r>
-        <w:rPr>
-          <w:rFonts w:ascii="Times New Roman" w:eastAsiaTheme="minorEastAsia" w:hAnsi="Times New Roman" w:cs="Times New Roman"/>
-        </w:rPr>
-        <w:t xml:space="preserve"> values of </w:t>
+        <w:t xml:space="preserve"> Smaller values of </w:t>
       </w:r>
       <m:oMath>
         <m:r>
@@ -1932,13 +1898,7 @@
         <w:rPr>
           <w:rFonts w:ascii="Times New Roman" w:eastAsiaTheme="minorEastAsia" w:hAnsi="Times New Roman" w:cs="Times New Roman"/>
         </w:rPr>
-        <w:t xml:space="preserve"> </w:t>
-      </w:r>
-      <w:r>
-        <w:rPr>
-          <w:rFonts w:ascii="Times New Roman" w:eastAsiaTheme="minorEastAsia" w:hAnsi="Times New Roman" w:cs="Times New Roman"/>
-        </w:rPr>
-        <w:t xml:space="preserve">result in a test statistic that is more conservative, while larger values of </w:t>
+        <w:t xml:space="preserve"> result in a test statistic that is more conservative, while larger values of </w:t>
       </w:r>
       <m:oMath>
         <m:r>
@@ -2001,16 +1961,7 @@
           <w:rPr>
             <w:rFonts w:ascii="Cambria Math" w:hAnsi="Cambria Math" w:cs="Times New Roman"/>
           </w:rPr>
-          <m:t>ρ</m:t>
-        </m:r>
-        <m:r>
-          <m:rPr>
-            <m:sty m:val="p"/>
-          </m:rPr>
-          <w:rPr>
-            <w:rFonts w:ascii="Cambria Math" w:hAnsi="Cambria Math" w:cs="Times New Roman"/>
-          </w:rPr>
-          <m:t>=0</m:t>
+          <m:t>ρ=0</m:t>
         </m:r>
       </m:oMath>
       <w:r>
@@ -2392,13 +2343,7 @@
         <w:rPr>
           <w:rFonts w:ascii="Times New Roman" w:hAnsi="Times New Roman" w:cs="Times New Roman"/>
         </w:rPr>
-        <w:t xml:space="preserve"> </w:t>
-      </w:r>
-      <w:r>
-        <w:rPr>
-          <w:rFonts w:ascii="Times New Roman" w:hAnsi="Times New Roman" w:cs="Times New Roman"/>
-        </w:rPr>
-        <w:t xml:space="preserve">is due to the </w:t>
+        <w:t xml:space="preserve"> is due to the </w:t>
       </w:r>
       <w:r>
         <w:rPr>
@@ -2709,19 +2654,7 @@
         <w:rPr>
           <w:rFonts w:ascii="Times New Roman" w:hAnsi="Times New Roman" w:cs="Times New Roman"/>
         </w:rPr>
-        <w:t>One can calculate</w:t>
-      </w:r>
-      <w:r>
-        <w:rPr>
-          <w:rFonts w:ascii="Times New Roman" w:hAnsi="Times New Roman" w:cs="Times New Roman"/>
-        </w:rPr>
-        <w:t xml:space="preserve"> the minimum possible correlation coefficient given the observed data</w:t>
-      </w:r>
-      <w:r>
-        <w:rPr>
-          <w:rFonts w:ascii="Times New Roman" w:hAnsi="Times New Roman" w:cs="Times New Roman"/>
-        </w:rPr>
-        <w:t xml:space="preserve">, which would yield a maximally conservative test for the equality of means (i.e., </w:t>
+        <w:t xml:space="preserve">One can calculate the minimum possible correlation coefficient given the observed data, which would yield a maximally conservative test for the equality of means (i.e., </w:t>
       </w:r>
       <w:r>
         <w:rPr>
@@ -3308,25 +3241,7 @@
         <w:rPr>
           <w:rFonts w:ascii="Times New Roman" w:hAnsi="Times New Roman" w:cs="Times New Roman"/>
         </w:rPr>
-        <w:t>Note that calculation of the numerator</w:t>
-      </w:r>
-      <w:r>
-        <w:rPr>
-          <w:rFonts w:ascii="Times New Roman" w:hAnsi="Times New Roman" w:cs="Times New Roman"/>
-        </w:rPr>
-        <w:t xml:space="preserve"> data </w:t>
-      </w:r>
-      <w:r>
-        <w:rPr>
-          <w:rFonts w:ascii="Times New Roman" w:hAnsi="Times New Roman" w:cs="Times New Roman"/>
-        </w:rPr>
-        <w:t>in the above equation requires sorting observed samples from</w:t>
-      </w:r>
-      <w:r>
-        <w:rPr>
-          <w:rFonts w:ascii="Times New Roman" w:hAnsi="Times New Roman" w:cs="Times New Roman"/>
-        </w:rPr>
-        <w:t xml:space="preserve"> </w:t>
+        <w:t xml:space="preserve">Note that calculation of the numerator data in the above equation requires sorting observed samples from </w:t>
       </w:r>
       <w:r>
         <w:rPr>
@@ -3352,13 +3267,7 @@
         <w:rPr>
           <w:rFonts w:ascii="Times New Roman" w:hAnsi="Times New Roman" w:cs="Times New Roman"/>
         </w:rPr>
-        <w:t>ascending order</w:t>
-      </w:r>
-      <w:r>
-        <w:rPr>
-          <w:rFonts w:ascii="Times New Roman" w:hAnsi="Times New Roman" w:cs="Times New Roman"/>
-        </w:rPr>
-        <w:t xml:space="preserve"> while sorting observed samples from </w:t>
+        <w:t xml:space="preserve">ascending order while sorting observed samples from </w:t>
       </w:r>
       <w:r>
         <w:rPr>
@@ -3372,19 +3281,7 @@
         <w:rPr>
           <w:rFonts w:ascii="Times New Roman" w:hAnsi="Times New Roman" w:cs="Times New Roman"/>
         </w:rPr>
-        <w:t xml:space="preserve"> </w:t>
-      </w:r>
-      <w:r>
-        <w:rPr>
-          <w:rFonts w:ascii="Times New Roman" w:hAnsi="Times New Roman" w:cs="Times New Roman"/>
-        </w:rPr>
-        <w:t>in</w:t>
-      </w:r>
-      <w:r>
-        <w:rPr>
-          <w:rFonts w:ascii="Times New Roman" w:hAnsi="Times New Roman" w:cs="Times New Roman"/>
-        </w:rPr>
-        <w:t xml:space="preserve"> descending order.</w:t>
+        <w:t xml:space="preserve"> in descending order.</w:t>
       </w:r>
     </w:p>
     <w:p>
@@ -4234,13 +4131,7 @@
               <w:rPr>
                 <w:rFonts w:ascii="Cambria Math" w:hAnsi="Cambria Math" w:cs="Times New Roman"/>
               </w:rPr>
-              <m:t>q</m:t>
-            </m:r>
-            <m:r>
-              <w:rPr>
-                <w:rFonts w:ascii="Cambria Math" w:hAnsi="Cambria Math" w:cs="Times New Roman"/>
-              </w:rPr>
-              <m:t>20</m:t>
+              <m:t>q20</m:t>
             </m:r>
           </m:sub>
         </m:sSub>
@@ -4742,6 +4633,7 @@
         </w:rPr>
         <w:t xml:space="preserve"> was 0.842, and our estimator was a 20</w:t>
       </w:r>
+      <w:proofErr w:type="spellStart"/>
       <w:r>
         <w:rPr>
           <w:rFonts w:ascii="Times New Roman" w:eastAsiaTheme="minorEastAsia" w:hAnsi="Times New Roman" w:cs="Times New Roman"/>
@@ -4750,6 +4642,7 @@
         </w:rPr>
         <w:t>th</w:t>
       </w:r>
+      <w:proofErr w:type="spellEnd"/>
       <w:r>
         <w:rPr>
           <w:rFonts w:ascii="Times New Roman" w:eastAsiaTheme="minorEastAsia" w:hAnsi="Times New Roman" w:cs="Times New Roman"/>
@@ -4788,13 +4681,7 @@
               <w:rPr>
                 <w:rFonts w:ascii="Cambria Math" w:hAnsi="Cambria Math" w:cs="Times New Roman"/>
               </w:rPr>
-              <m:t>q</m:t>
-            </m:r>
-            <m:r>
-              <w:rPr>
-                <w:rFonts w:ascii="Cambria Math" w:hAnsi="Cambria Math" w:cs="Times New Roman"/>
-              </w:rPr>
-              <m:t>20</m:t>
+              <m:t>q20</m:t>
             </m:r>
           </m:sub>
         </m:sSub>
@@ -4871,13 +4758,7 @@
         <w:rPr>
           <w:rFonts w:ascii="Times New Roman" w:eastAsiaTheme="minorEastAsia" w:hAnsi="Times New Roman" w:cs="Times New Roman"/>
         </w:rPr>
-        <w:t>-test modified for correlated data</w:t>
-      </w:r>
-      <w:r>
-        <w:rPr>
-          <w:rFonts w:ascii="Times New Roman" w:eastAsiaTheme="minorEastAsia" w:hAnsi="Times New Roman" w:cs="Times New Roman"/>
-        </w:rPr>
-        <w:t>.</w:t>
+        <w:t>-test modified for correlated data.</w:t>
       </w:r>
       <w:commentRangeEnd w:id="0"/>
       <w:r>
@@ -4956,101 +4837,71 @@
         <w:rPr>
           <w:rFonts w:ascii="Times New Roman" w:hAnsi="Times New Roman" w:cs="Times New Roman"/>
         </w:rPr>
+        <w:t xml:space="preserve"> noted that in simulation, the modified </w:t>
+      </w:r>
+      <w:r>
+        <w:rPr>
+          <w:rFonts w:ascii="Times New Roman" w:eastAsiaTheme="minorEastAsia" w:hAnsi="Times New Roman" w:cs="Times New Roman"/>
+          <w:i/>
+          <w:iCs/>
+        </w:rPr>
+        <w:t>t</w:t>
+      </w:r>
+      <w:r>
+        <w:rPr>
+          <w:rFonts w:ascii="Times New Roman" w:eastAsiaTheme="minorEastAsia" w:hAnsi="Times New Roman" w:cs="Times New Roman"/>
+        </w:rPr>
+        <w:t xml:space="preserve">-test </w:t>
+      </w:r>
+      <w:r>
+        <w:rPr>
+          <w:rFonts w:ascii="Times New Roman" w:eastAsiaTheme="minorEastAsia" w:hAnsi="Times New Roman" w:cs="Times New Roman"/>
+        </w:rPr>
+        <w:t xml:space="preserve">using the sample correlation </w:t>
+      </w:r>
+      <w:r>
+        <w:rPr>
+          <w:rFonts w:ascii="Times New Roman" w:eastAsiaTheme="minorEastAsia" w:hAnsi="Times New Roman" w:cs="Times New Roman"/>
+        </w:rPr>
+        <w:t xml:space="preserve">did not achieve the nominal significance level that the paired-samples </w:t>
+      </w:r>
+      <w:r>
+        <w:rPr>
+          <w:rFonts w:ascii="Times New Roman" w:eastAsiaTheme="minorEastAsia" w:hAnsi="Times New Roman" w:cs="Times New Roman"/>
+          <w:i/>
+          <w:iCs/>
+        </w:rPr>
+        <w:t>t</w:t>
+      </w:r>
+      <w:r>
+        <w:rPr>
+          <w:rFonts w:ascii="Times New Roman" w:eastAsiaTheme="minorEastAsia" w:hAnsi="Times New Roman" w:cs="Times New Roman"/>
+        </w:rPr>
+        <w:t xml:space="preserve">-test achieved until sample sizes </w:t>
+      </w:r>
+      <w:r>
+        <w:rPr>
+          <w:rFonts w:ascii="Times New Roman" w:eastAsiaTheme="minorEastAsia" w:hAnsi="Times New Roman" w:cs="Times New Roman"/>
+        </w:rPr>
+        <w:t>of</w:t>
+      </w:r>
+      <w:r>
+        <w:rPr>
+          <w:rFonts w:ascii="Times New Roman" w:eastAsiaTheme="minorEastAsia" w:hAnsi="Times New Roman" w:cs="Times New Roman"/>
+        </w:rPr>
+        <w:t xml:space="preserve"> 100 or greater.</w:t>
+      </w:r>
+      <w:r>
+        <w:rPr>
+          <w:rFonts w:ascii="Times New Roman" w:eastAsiaTheme="minorEastAsia" w:hAnsi="Times New Roman" w:cs="Times New Roman"/>
+        </w:rPr>
         <w:t xml:space="preserve"> </w:t>
       </w:r>
       <w:r>
         <w:rPr>
-          <w:rFonts w:ascii="Times New Roman" w:hAnsi="Times New Roman" w:cs="Times New Roman"/>
-        </w:rPr>
-        <w:t xml:space="preserve">noted that in simulation, the modified </w:t>
-      </w:r>
-      <w:r>
-        <w:rPr>
-          <w:rFonts w:ascii="Times New Roman" w:eastAsiaTheme="minorEastAsia" w:hAnsi="Times New Roman" w:cs="Times New Roman"/>
-          <w:i/>
-          <w:iCs/>
-        </w:rPr>
-        <w:t>t</w:t>
-      </w:r>
-      <w:r>
-        <w:rPr>
-          <w:rFonts w:ascii="Times New Roman" w:eastAsiaTheme="minorEastAsia" w:hAnsi="Times New Roman" w:cs="Times New Roman"/>
-        </w:rPr>
-        <w:t>-test</w:t>
-      </w:r>
-      <w:r>
-        <w:rPr>
-          <w:rFonts w:ascii="Times New Roman" w:eastAsiaTheme="minorEastAsia" w:hAnsi="Times New Roman" w:cs="Times New Roman"/>
-        </w:rPr>
-        <w:t xml:space="preserve"> </w:t>
-      </w:r>
-      <w:r>
-        <w:rPr>
-          <w:rFonts w:ascii="Times New Roman" w:eastAsiaTheme="minorEastAsia" w:hAnsi="Times New Roman" w:cs="Times New Roman"/>
-        </w:rPr>
-        <w:t xml:space="preserve">using the sample correlation </w:t>
-      </w:r>
-      <w:r>
-        <w:rPr>
-          <w:rFonts w:ascii="Times New Roman" w:eastAsiaTheme="minorEastAsia" w:hAnsi="Times New Roman" w:cs="Times New Roman"/>
-        </w:rPr>
-        <w:t xml:space="preserve">did not achieve the nominal significance level that the paired-samples </w:t>
-      </w:r>
-      <w:r>
-        <w:rPr>
-          <w:rFonts w:ascii="Times New Roman" w:eastAsiaTheme="minorEastAsia" w:hAnsi="Times New Roman" w:cs="Times New Roman"/>
-          <w:i/>
-          <w:iCs/>
-        </w:rPr>
-        <w:t>t</w:t>
-      </w:r>
-      <w:r>
-        <w:rPr>
-          <w:rFonts w:ascii="Times New Roman" w:eastAsiaTheme="minorEastAsia" w:hAnsi="Times New Roman" w:cs="Times New Roman"/>
-        </w:rPr>
-        <w:t>-test</w:t>
-      </w:r>
-      <w:r>
-        <w:rPr>
-          <w:rFonts w:ascii="Times New Roman" w:eastAsiaTheme="minorEastAsia" w:hAnsi="Times New Roman" w:cs="Times New Roman"/>
-        </w:rPr>
-        <w:t xml:space="preserve"> achieved until sample sizes </w:t>
-      </w:r>
-      <w:r>
-        <w:rPr>
-          <w:rFonts w:ascii="Times New Roman" w:eastAsiaTheme="minorEastAsia" w:hAnsi="Times New Roman" w:cs="Times New Roman"/>
-        </w:rPr>
-        <w:t>of</w:t>
-      </w:r>
-      <w:r>
-        <w:rPr>
-          <w:rFonts w:ascii="Times New Roman" w:eastAsiaTheme="minorEastAsia" w:hAnsi="Times New Roman" w:cs="Times New Roman"/>
-        </w:rPr>
-        <w:t xml:space="preserve"> 100 or greater.</w:t>
-      </w:r>
-      <w:r>
-        <w:rPr>
-          <w:rFonts w:ascii="Times New Roman" w:eastAsiaTheme="minorEastAsia" w:hAnsi="Times New Roman" w:cs="Times New Roman"/>
-        </w:rPr>
-        <w:t xml:space="preserve"> </w:t>
-      </w:r>
-      <w:r>
-        <w:rPr>
-          <w:rFonts w:ascii="Times New Roman" w:eastAsiaTheme="minorEastAsia" w:hAnsi="Times New Roman" w:cs="Times New Roman"/>
-        </w:rPr>
-        <w:t xml:space="preserve">An estimator of correlation that is biased toward underestimating the true correlation will result in a more conservative </w:t>
-      </w:r>
-      <w:r>
-        <w:rPr>
-          <w:rFonts w:ascii="Times New Roman" w:eastAsiaTheme="minorEastAsia" w:hAnsi="Times New Roman" w:cs="Times New Roman"/>
-        </w:rPr>
-        <w:t>test</w:t>
-      </w:r>
-      <w:r>
-        <w:rPr>
-          <w:rFonts w:ascii="Times New Roman" w:eastAsiaTheme="minorEastAsia" w:hAnsi="Times New Roman" w:cs="Times New Roman"/>
-        </w:rPr>
-        <w:t xml:space="preserve">. In theory, there exists some </w:t>
+          <w:rFonts w:ascii="Times New Roman" w:eastAsiaTheme="minorEastAsia" w:hAnsi="Times New Roman" w:cs="Times New Roman"/>
+        </w:rPr>
+        <w:t xml:space="preserve">An estimator of correlation that is biased toward underestimating the true correlation will result in a more conservative test. In theory, there exists some </w:t>
       </w:r>
       <m:oMath>
         <m:sSub>
@@ -5076,13 +4927,7 @@
               <w:rPr>
                 <w:rFonts w:ascii="Cambria Math" w:hAnsi="Cambria Math" w:cs="Times New Roman"/>
               </w:rPr>
-              <m:t>q</m:t>
-            </m:r>
-            <m:r>
-              <w:rPr>
-                <w:rFonts w:ascii="Cambria Math" w:hAnsi="Cambria Math" w:cs="Times New Roman"/>
-              </w:rPr>
-              <m:t>*</m:t>
+              <m:t>q*</m:t>
             </m:r>
           </m:sub>
         </m:sSub>
@@ -5094,6 +4939,7 @@
         </w:rPr>
         <w:t xml:space="preserve"> for which the Type I error is controlled at the desired level. In practice, we selected the 20</w:t>
       </w:r>
+      <w:proofErr w:type="spellStart"/>
       <w:r>
         <w:rPr>
           <w:rFonts w:ascii="Times New Roman" w:eastAsiaTheme="minorEastAsia" w:hAnsi="Times New Roman" w:cs="Times New Roman"/>
@@ -5102,6 +4948,7 @@
         </w:rPr>
         <w:t>th</w:t>
       </w:r>
+      <w:proofErr w:type="spellEnd"/>
       <w:r>
         <w:rPr>
           <w:rFonts w:ascii="Times New Roman" w:eastAsiaTheme="minorEastAsia" w:hAnsi="Times New Roman" w:cs="Times New Roman"/>
@@ -5131,37 +4978,7 @@
         <w:rPr>
           <w:rFonts w:ascii="Times New Roman" w:hAnsi="Times New Roman" w:cs="Times New Roman"/>
         </w:rPr>
-        <w:t xml:space="preserve">The </w:t>
-      </w:r>
-      <w:r>
-        <w:rPr>
-          <w:rFonts w:ascii="Times New Roman" w:hAnsi="Times New Roman" w:cs="Times New Roman"/>
-        </w:rPr>
-        <w:t>quantile</w:t>
-      </w:r>
-      <w:r>
-        <w:rPr>
-          <w:rFonts w:ascii="Times New Roman" w:hAnsi="Times New Roman" w:cs="Times New Roman"/>
-        </w:rPr>
-        <w:t xml:space="preserve"> estimator requires at least </w:t>
-      </w:r>
-      <w:r>
-        <w:rPr>
-          <w:rFonts w:ascii="Times New Roman" w:hAnsi="Times New Roman" w:cs="Times New Roman"/>
-        </w:rPr>
-        <w:t>four</w:t>
-      </w:r>
-      <w:r>
-        <w:rPr>
-          <w:rFonts w:ascii="Times New Roman" w:hAnsi="Times New Roman" w:cs="Times New Roman"/>
-        </w:rPr>
-        <w:t xml:space="preserve"> matched samples to be calculable, </w:t>
-      </w:r>
-      <w:r>
-        <w:rPr>
-          <w:rFonts w:ascii="Times New Roman" w:hAnsi="Times New Roman" w:cs="Times New Roman"/>
-        </w:rPr>
-        <w:t xml:space="preserve">due to its dependence on the confidence interval calculation, in which the denominator of the standard error is </w:t>
+        <w:t xml:space="preserve">The quantile estimator requires at least four matched samples to be calculable, due to its dependence on the confidence interval calculation, in which the denominator of the standard error is </w:t>
       </w:r>
       <w:r>
         <w:rPr>
@@ -5203,15 +5020,7 @@
           <w:i/>
           <w:iCs/>
         </w:rPr>
-        <w:t>4. Bayesian estimator of the matched samples:</w:t>
-      </w:r>
-      <w:r>
-        <w:rPr>
-          <w:rFonts w:ascii="Times New Roman" w:hAnsi="Times New Roman" w:cs="Times New Roman"/>
-          <w:i/>
-          <w:iCs/>
-        </w:rPr>
-        <w:t xml:space="preserve"> </w:t>
+        <w:t xml:space="preserve">4. Bayesian estimator of the matched samples: </w:t>
       </w:r>
       <m:oMath>
         <m:sSub>
@@ -5309,38 +5118,45 @@
         <w:rPr>
           <w:rFonts w:ascii="Times New Roman" w:hAnsi="Times New Roman" w:cs="Times New Roman"/>
         </w:rPr>
-        <w:t>, while also accompanying evidence from observed data.</w:t>
-      </w:r>
-    </w:p>
-    <w:p>
-      <w:pPr>
-        <w:jc w:val="both"/>
-        <w:rPr>
-          <w:rFonts w:ascii="Times New Roman" w:hAnsi="Times New Roman" w:cs="Times New Roman"/>
-        </w:rPr>
-      </w:pPr>
-    </w:p>
-    <w:p>
-      <w:pPr>
-        <w:jc w:val="both"/>
-        <w:rPr>
-          <w:rFonts w:ascii="Times New Roman" w:eastAsiaTheme="minorEastAsia" w:hAnsi="Times New Roman" w:cs="Times New Roman"/>
-          <w:iCs/>
-        </w:rPr>
-      </w:pPr>
-      <w:r>
-        <w:rPr>
-          <w:rFonts w:ascii="Times New Roman" w:eastAsiaTheme="minorEastAsia" w:hAnsi="Times New Roman" w:cs="Times New Roman"/>
-          <w:iCs/>
-        </w:rPr>
-        <w:t>Fosdick and Raftery</w:t>
-      </w:r>
-      <w:r>
-        <w:rPr>
-          <w:rFonts w:ascii="Times New Roman" w:eastAsiaTheme="minorEastAsia" w:hAnsi="Times New Roman" w:cs="Times New Roman"/>
-          <w:iCs/>
-        </w:rPr>
-        <w:t xml:space="preserve"> </w:t>
+        <w:t>, while also accompanying eviden</w:t>
+      </w:r>
+      <w:proofErr w:type="spellStart"/>
+      <w:r>
+        <w:rPr>
+          <w:rFonts w:ascii="Times New Roman" w:hAnsi="Times New Roman" w:cs="Times New Roman"/>
+        </w:rPr>
+        <w:t>ce</w:t>
+      </w:r>
+      <w:proofErr w:type="spellEnd"/>
+      <w:r>
+        <w:rPr>
+          <w:rFonts w:ascii="Times New Roman" w:hAnsi="Times New Roman" w:cs="Times New Roman"/>
+        </w:rPr>
+        <w:t xml:space="preserve"> from observed data.</w:t>
+      </w:r>
+    </w:p>
+    <w:p>
+      <w:pPr>
+        <w:jc w:val="both"/>
+        <w:rPr>
+          <w:rFonts w:ascii="Times New Roman" w:hAnsi="Times New Roman" w:cs="Times New Roman"/>
+        </w:rPr>
+      </w:pPr>
+    </w:p>
+    <w:p>
+      <w:pPr>
+        <w:jc w:val="both"/>
+        <w:rPr>
+          <w:rFonts w:ascii="Times New Roman" w:eastAsiaTheme="minorEastAsia" w:hAnsi="Times New Roman" w:cs="Times New Roman"/>
+          <w:iCs/>
+        </w:rPr>
+      </w:pPr>
+      <w:r>
+        <w:rPr>
+          <w:rFonts w:ascii="Times New Roman" w:eastAsiaTheme="minorEastAsia" w:hAnsi="Times New Roman" w:cs="Times New Roman"/>
+          <w:iCs/>
+        </w:rPr>
+        <w:t xml:space="preserve">Fosdick and Raftery </w:t>
       </w:r>
       <w:sdt>
         <w:sdtPr>
@@ -6338,19 +6154,7 @@
                                 <w:rPr>
                                   <w:rFonts w:ascii="Cambria Math" w:hAnsi="Cambria Math" w:cs="Times New Roman"/>
                                 </w:rPr>
-                                <m:t>2</m:t>
-                              </m:r>
-                              <m:r>
-                                <w:rPr>
-                                  <w:rFonts w:ascii="Cambria Math" w:hAnsi="Cambria Math" w:cs="Times New Roman"/>
-                                </w:rPr>
-                                <m:t>π</m:t>
-                              </m:r>
-                              <m:r>
-                                <w:rPr>
-                                  <w:rFonts w:ascii="Cambria Math" w:hAnsi="Cambria Math" w:cs="Times New Roman"/>
-                                </w:rPr>
-                                <m:t xml:space="preserve"> </m:t>
+                                <m:t xml:space="preserve">2π </m:t>
                               </m:r>
                               <m:rad>
                                 <m:radPr>
@@ -6368,19 +6172,7 @@
                                     <w:rPr>
                                       <w:rFonts w:ascii="Cambria Math" w:hAnsi="Cambria Math" w:cs="Times New Roman"/>
                                     </w:rPr>
-                                    <m:t xml:space="preserve">1 </m:t>
-                                  </m:r>
-                                  <m:r>
-                                    <w:rPr>
-                                      <w:rFonts w:ascii="Cambria Math" w:hAnsi="Cambria Math" w:cs="Times New Roman"/>
-                                    </w:rPr>
-                                    <m:t>-</m:t>
-                                  </m:r>
-                                  <m:r>
-                                    <w:rPr>
-                                      <w:rFonts w:ascii="Cambria Math" w:hAnsi="Cambria Math" w:cs="Times New Roman"/>
-                                    </w:rPr>
-                                    <m:t xml:space="preserve"> </m:t>
+                                    <m:t xml:space="preserve">1 - </m:t>
                                   </m:r>
                                   <m:sSup>
                                     <m:sSupPr>
@@ -6645,13 +6437,7 @@
                 <w:rPr>
                   <w:rFonts w:ascii="Cambria Math" w:hAnsi="Cambria Math" w:cs="Times New Roman"/>
                 </w:rPr>
-                <m:t>d</m:t>
-              </m:r>
-              <m:r>
-                <w:rPr>
-                  <w:rFonts w:ascii="Cambria Math" w:hAnsi="Cambria Math" w:cs="Times New Roman"/>
-                </w:rPr>
-                <m:t>ρ</m:t>
+                <m:t>dρ</m:t>
               </m:r>
             </m:num>
             <m:den>
@@ -6842,13 +6628,7 @@
                                 <w:rPr>
                                   <w:rFonts w:ascii="Cambria Math" w:hAnsi="Cambria Math" w:cs="Times New Roman"/>
                                 </w:rPr>
-                                <m:t>2</m:t>
-                              </m:r>
-                              <m:r>
-                                <w:rPr>
-                                  <w:rFonts w:ascii="Cambria Math" w:hAnsi="Cambria Math" w:cs="Times New Roman"/>
-                                </w:rPr>
-                                <m:t xml:space="preserve">π </m:t>
+                                <m:t xml:space="preserve">2π </m:t>
                               </m:r>
                               <m:rad>
                                 <m:radPr>
@@ -6866,25 +6646,7 @@
                                     <w:rPr>
                                       <w:rFonts w:ascii="Cambria Math" w:hAnsi="Cambria Math" w:cs="Times New Roman"/>
                                     </w:rPr>
-                                    <m:t>1</m:t>
-                                  </m:r>
-                                  <m:r>
-                                    <w:rPr>
-                                      <w:rFonts w:ascii="Cambria Math" w:hAnsi="Cambria Math" w:cs="Times New Roman"/>
-                                    </w:rPr>
-                                    <m:t xml:space="preserve"> </m:t>
-                                  </m:r>
-                                  <m:r>
-                                    <w:rPr>
-                                      <w:rFonts w:ascii="Cambria Math" w:hAnsi="Cambria Math" w:cs="Times New Roman"/>
-                                    </w:rPr>
-                                    <m:t>-</m:t>
-                                  </m:r>
-                                  <m:r>
-                                    <w:rPr>
-                                      <w:rFonts w:ascii="Cambria Math" w:hAnsi="Cambria Math" w:cs="Times New Roman"/>
-                                    </w:rPr>
-                                    <m:t xml:space="preserve"> </m:t>
+                                    <m:t xml:space="preserve">1 - </m:t>
                                   </m:r>
                                   <m:sSup>
                                     <m:sSupPr>
@@ -7058,13 +6820,7 @@
                             <w:rPr>
                               <w:rFonts w:ascii="Cambria Math" w:hAnsi="Cambria Math" w:cs="Times New Roman"/>
                             </w:rPr>
-                            <m:t>-2</m:t>
-                          </m:r>
-                          <m:r>
-                            <w:rPr>
-                              <w:rFonts w:ascii="Cambria Math" w:hAnsi="Cambria Math" w:cs="Times New Roman"/>
-                            </w:rPr>
-                            <m:t>ρ</m:t>
+                            <m:t>-2ρ</m:t>
                           </m:r>
                           <m:r>
                             <w:rPr>
@@ -7146,13 +6902,7 @@
                 <w:rPr>
                   <w:rFonts w:ascii="Cambria Math" w:hAnsi="Cambria Math" w:cs="Times New Roman"/>
                 </w:rPr>
-                <m:t>d</m:t>
-              </m:r>
-              <m:r>
-                <w:rPr>
-                  <w:rFonts w:ascii="Cambria Math" w:hAnsi="Cambria Math" w:cs="Times New Roman"/>
-                </w:rPr>
-                <m:t>ρ</m:t>
+                <m:t>dρ</m:t>
               </m:r>
             </m:den>
           </m:f>
@@ -7342,14 +7092,7 @@
           <w:rFonts w:ascii="Times New Roman" w:eastAsiaTheme="minorEastAsia" w:hAnsi="Times New Roman" w:cs="Times New Roman"/>
           <w:iCs/>
         </w:rPr>
-        <w:t>.</w:t>
-      </w:r>
-      <w:r>
-        <w:rPr>
-          <w:rFonts w:ascii="Times New Roman" w:eastAsiaTheme="minorEastAsia" w:hAnsi="Times New Roman" w:cs="Times New Roman"/>
-          <w:iCs/>
-        </w:rPr>
-        <w:t xml:space="preserve"> </w:t>
+        <w:t xml:space="preserve">. </w:t>
       </w:r>
       <w:r>
         <w:rPr>
@@ -7577,13 +7320,7 @@
               <w:rPr>
                 <w:rFonts w:ascii="Cambria Math" w:eastAsiaTheme="minorEastAsia" w:hAnsi="Cambria Math" w:cs="Times New Roman"/>
               </w:rPr>
-              <m:t>i=</m:t>
-            </m:r>
-            <m:r>
-              <w:rPr>
-                <w:rFonts w:ascii="Cambria Math" w:eastAsiaTheme="minorEastAsia" w:hAnsi="Cambria Math" w:cs="Times New Roman"/>
-              </w:rPr>
-              <m:t>m+1</m:t>
+              <m:t>i=m+1</m:t>
             </m:r>
           </m:sub>
           <m:sup>
@@ -8108,35 +7845,77 @@
         <w:rPr>
           <w:rFonts w:ascii="Times New Roman" w:hAnsi="Times New Roman" w:cs="Times New Roman"/>
         </w:rPr>
-        <w:t>Data were simulated from bivariate normal distributions and from bivariate ordinal distributions, obtained by ‘binning’ values of the normal distribution to derive a seven-level ordinal value.</w:t>
-      </w:r>
-      <w:r>
-        <w:rPr>
-          <w:rFonts w:ascii="Times New Roman" w:hAnsi="Times New Roman" w:cs="Times New Roman"/>
-        </w:rPr>
-        <w:t xml:space="preserve"> The bins were selected to yield a right-skewed ordinal distribution, to mimic the data in our application.</w:t>
-      </w:r>
-    </w:p>
-    <w:p>
-      <w:pPr>
-        <w:jc w:val="both"/>
-        <w:rPr>
-          <w:rFonts w:ascii="Times New Roman" w:hAnsi="Times New Roman" w:cs="Times New Roman"/>
-        </w:rPr>
-      </w:pPr>
-    </w:p>
-    <w:p>
-      <w:pPr>
-        <w:jc w:val="both"/>
-        <w:rPr>
-          <w:rFonts w:ascii="Times New Roman" w:hAnsi="Times New Roman" w:cs="Times New Roman"/>
-        </w:rPr>
-      </w:pPr>
-      <w:r>
-        <w:rPr>
-          <w:rFonts w:ascii="Times New Roman" w:hAnsi="Times New Roman" w:cs="Times New Roman"/>
-        </w:rPr>
-        <w:t xml:space="preserve">We allowed the true correlation to vary over the following values: -0.9, -0.5, -0.25, 0, 0.25, 0.5, and 0.9. Note that for </w:t>
+        <w:t>Data were simulated from bivariate normal distributions and from bivariate ordinal distributions</w:t>
+      </w:r>
+      <w:r>
+        <w:rPr>
+          <w:rFonts w:ascii="Times New Roman" w:hAnsi="Times New Roman" w:cs="Times New Roman"/>
+        </w:rPr>
+        <w:t>. The latter were</w:t>
+      </w:r>
+      <w:r>
+        <w:rPr>
+          <w:rFonts w:ascii="Times New Roman" w:hAnsi="Times New Roman" w:cs="Times New Roman"/>
+        </w:rPr>
+        <w:t xml:space="preserve"> obtained by ‘binning’ values of the normal distribution to derive a seven-level ordinal</w:t>
+      </w:r>
+      <w:r>
+        <w:rPr>
+          <w:rFonts w:ascii="Times New Roman" w:hAnsi="Times New Roman" w:cs="Times New Roman"/>
+        </w:rPr>
+        <w:t xml:space="preserve"> variable</w:t>
+      </w:r>
+      <w:r>
+        <w:rPr>
+          <w:rFonts w:ascii="Times New Roman" w:hAnsi="Times New Roman" w:cs="Times New Roman"/>
+        </w:rPr>
+        <w:t>.</w:t>
+      </w:r>
+      <w:r>
+        <w:rPr>
+          <w:rFonts w:ascii="Times New Roman" w:hAnsi="Times New Roman" w:cs="Times New Roman"/>
+        </w:rPr>
+        <w:t xml:space="preserve"> </w:t>
+      </w:r>
+      <w:r>
+        <w:rPr>
+          <w:rFonts w:ascii="Times New Roman" w:hAnsi="Times New Roman" w:cs="Times New Roman"/>
+        </w:rPr>
+        <w:t>B</w:t>
+      </w:r>
+      <w:r>
+        <w:rPr>
+          <w:rFonts w:ascii="Times New Roman" w:hAnsi="Times New Roman" w:cs="Times New Roman"/>
+        </w:rPr>
+        <w:t>ins were selected to yield a right-skewed ordinal distribution, to mimic the data in our application.</w:t>
+      </w:r>
+    </w:p>
+    <w:p>
+      <w:pPr>
+        <w:jc w:val="both"/>
+        <w:rPr>
+          <w:rFonts w:ascii="Times New Roman" w:hAnsi="Times New Roman" w:cs="Times New Roman"/>
+        </w:rPr>
+      </w:pPr>
+    </w:p>
+    <w:p>
+      <w:pPr>
+        <w:jc w:val="both"/>
+        <w:rPr>
+          <w:rFonts w:ascii="Times New Roman" w:hAnsi="Times New Roman" w:cs="Times New Roman"/>
+        </w:rPr>
+      </w:pPr>
+      <w:r>
+        <w:rPr>
+          <w:rFonts w:ascii="Times New Roman" w:hAnsi="Times New Roman" w:cs="Times New Roman"/>
+        </w:rPr>
+        <w:t>We specified the following values of true correlation to simulate data</w:t>
+      </w:r>
+      <w:r>
+        <w:rPr>
+          <w:rFonts w:ascii="Times New Roman" w:hAnsi="Times New Roman" w:cs="Times New Roman"/>
+        </w:rPr>
+        <w:t xml:space="preserve">: -0.9, -0.5, -0.25, 0, 0.25, 0.5, and 0.9. Note that for </w:t>
       </w:r>
       <w:r>
         <w:rPr>
@@ -8148,89 +7927,261 @@
         <w:rPr>
           <w:rFonts w:ascii="Times New Roman" w:hAnsi="Times New Roman" w:cs="Times New Roman"/>
         </w:rPr>
-        <w:t xml:space="preserve">ordinal distribution, the </w:t>
-      </w:r>
-      <w:commentRangeStart w:id="2"/>
-      <w:r>
-        <w:rPr>
-          <w:rFonts w:ascii="Times New Roman" w:hAnsi="Times New Roman" w:cs="Times New Roman"/>
-        </w:rPr>
-        <w:t xml:space="preserve">‘true’ correlation was not preserved </w:t>
-      </w:r>
-      <w:commentRangeEnd w:id="2"/>
-      <w:r>
-        <w:rPr>
-          <w:rStyle w:val="CommentReference"/>
-        </w:rPr>
-        <w:commentReference w:id="2"/>
-      </w:r>
-      <w:r>
-        <w:rPr>
-          <w:rFonts w:ascii="Times New Roman" w:hAnsi="Times New Roman" w:cs="Times New Roman"/>
-        </w:rPr>
-        <w:t>due to the transformation from continuous to ordinal.</w:t>
-      </w:r>
-    </w:p>
-    <w:p>
-      <w:pPr>
-        <w:jc w:val="both"/>
-        <w:rPr>
-          <w:rFonts w:ascii="Times New Roman" w:hAnsi="Times New Roman" w:cs="Times New Roman"/>
-        </w:rPr>
-      </w:pPr>
-    </w:p>
-    <w:p>
-      <w:pPr>
-        <w:jc w:val="both"/>
-        <w:rPr>
-          <w:rFonts w:ascii="Times New Roman" w:hAnsi="Times New Roman" w:cs="Times New Roman"/>
-        </w:rPr>
-      </w:pPr>
-      <w:r>
-        <w:rPr>
-          <w:rFonts w:ascii="Times New Roman" w:hAnsi="Times New Roman" w:cs="Times New Roman"/>
-        </w:rPr>
-        <w:t>We allowed the sample size in each group to vary between 10 and 200</w:t>
-      </w:r>
-      <w:r>
-        <w:rPr>
-          <w:rFonts w:ascii="Times New Roman" w:hAnsi="Times New Roman" w:cs="Times New Roman"/>
-        </w:rPr>
-        <w:t>,</w:t>
-      </w:r>
-      <w:r>
-        <w:rPr>
-          <w:rFonts w:ascii="Times New Roman" w:hAnsi="Times New Roman" w:cs="Times New Roman"/>
-        </w:rPr>
-        <w:t xml:space="preserve"> we allowed the proportion of matched samples </w:t>
-      </w:r>
-      <w:r>
-        <w:rPr>
-          <w:rFonts w:ascii="Times New Roman" w:hAnsi="Times New Roman" w:cs="Times New Roman"/>
-        </w:rPr>
-        <w:t>to vary from 0 to 1, and we allowed the true mean difference between groups to vary between 0 and 0.5. Group variances were held fixed at 1.</w:t>
-      </w:r>
-    </w:p>
-    <w:p>
-      <w:pPr>
-        <w:jc w:val="both"/>
-        <w:rPr>
-          <w:rFonts w:ascii="Times New Roman" w:hAnsi="Times New Roman" w:cs="Times New Roman"/>
-        </w:rPr>
-      </w:pPr>
-    </w:p>
-    <w:p>
-      <w:pPr>
-        <w:jc w:val="both"/>
-        <w:rPr>
-          <w:rFonts w:ascii="Times New Roman" w:hAnsi="Times New Roman" w:cs="Times New Roman"/>
-        </w:rPr>
-      </w:pPr>
-      <w:r>
-        <w:rPr>
-          <w:rFonts w:ascii="Times New Roman" w:hAnsi="Times New Roman" w:cs="Times New Roman"/>
-        </w:rPr>
-        <w:t xml:space="preserve">For every combination of the above parameters, we simulated 10,000 datasets. For all estimators of correlation under consideration, we monitored the bias and variance. We then derived the </w:t>
+        <w:t xml:space="preserve">ordinal distribution, the true correlation was not preserved due to the transformation from </w:t>
+      </w:r>
+      <w:r>
+        <w:rPr>
+          <w:rFonts w:ascii="Times New Roman" w:hAnsi="Times New Roman" w:cs="Times New Roman"/>
+        </w:rPr>
+        <w:t xml:space="preserve">a </w:t>
+      </w:r>
+      <w:r>
+        <w:rPr>
+          <w:rFonts w:ascii="Times New Roman" w:hAnsi="Times New Roman" w:cs="Times New Roman"/>
+        </w:rPr>
+        <w:t>continuous</w:t>
+      </w:r>
+      <w:r>
+        <w:rPr>
+          <w:rFonts w:ascii="Times New Roman" w:hAnsi="Times New Roman" w:cs="Times New Roman"/>
+        </w:rPr>
+        <w:t xml:space="preserve"> space</w:t>
+      </w:r>
+      <w:r>
+        <w:rPr>
+          <w:rFonts w:ascii="Times New Roman" w:hAnsi="Times New Roman" w:cs="Times New Roman"/>
+        </w:rPr>
+        <w:t xml:space="preserve"> to </w:t>
+      </w:r>
+      <w:r>
+        <w:rPr>
+          <w:rFonts w:ascii="Times New Roman" w:hAnsi="Times New Roman" w:cs="Times New Roman"/>
+        </w:rPr>
+        <w:t xml:space="preserve">an </w:t>
+      </w:r>
+      <w:r>
+        <w:rPr>
+          <w:rFonts w:ascii="Times New Roman" w:hAnsi="Times New Roman" w:cs="Times New Roman"/>
+        </w:rPr>
+        <w:t>ordinal</w:t>
+      </w:r>
+      <w:r>
+        <w:rPr>
+          <w:rFonts w:ascii="Times New Roman" w:hAnsi="Times New Roman" w:cs="Times New Roman"/>
+        </w:rPr>
+        <w:t xml:space="preserve"> space</w:t>
+      </w:r>
+      <w:r>
+        <w:rPr>
+          <w:rFonts w:ascii="Times New Roman" w:hAnsi="Times New Roman" w:cs="Times New Roman"/>
+        </w:rPr>
+        <w:t>.</w:t>
+      </w:r>
+      <w:r>
+        <w:rPr>
+          <w:rFonts w:ascii="Times New Roman" w:hAnsi="Times New Roman" w:cs="Times New Roman"/>
+        </w:rPr>
+        <w:t xml:space="preserve"> However, </w:t>
+      </w:r>
+      <w:r>
+        <w:rPr>
+          <w:rFonts w:ascii="Times New Roman" w:hAnsi="Times New Roman" w:cs="Times New Roman"/>
+        </w:rPr>
+        <w:t xml:space="preserve">we estimated the following effective correlations for </w:t>
+      </w:r>
+      <w:r>
+        <w:rPr>
+          <w:rFonts w:ascii="Times New Roman" w:hAnsi="Times New Roman" w:cs="Times New Roman"/>
+        </w:rPr>
+        <w:t>ordinal data</w:t>
+      </w:r>
+      <w:r>
+        <w:rPr>
+          <w:rFonts w:ascii="Times New Roman" w:hAnsi="Times New Roman" w:cs="Times New Roman"/>
+        </w:rPr>
+        <w:t>, based on simulation: -0.58, -0.36, -0.19, 0, 0.20, 0.43, and 0.84.</w:t>
+      </w:r>
+    </w:p>
+    <w:p>
+      <w:pPr>
+        <w:jc w:val="both"/>
+        <w:rPr>
+          <w:rFonts w:ascii="Times New Roman" w:hAnsi="Times New Roman" w:cs="Times New Roman"/>
+        </w:rPr>
+      </w:pPr>
+    </w:p>
+    <w:p>
+      <w:pPr>
+        <w:jc w:val="both"/>
+        <w:rPr>
+          <w:rFonts w:ascii="Times New Roman" w:hAnsi="Times New Roman" w:cs="Times New Roman"/>
+        </w:rPr>
+      </w:pPr>
+      <w:r>
+        <w:rPr>
+          <w:rFonts w:ascii="Times New Roman" w:hAnsi="Times New Roman" w:cs="Times New Roman"/>
+        </w:rPr>
+        <w:t xml:space="preserve">Samples sizes of 10, 20, 50, 100, and 200 were generated. The proportion of matched samples varied from </w:t>
+      </w:r>
+      <w:r>
+        <w:rPr>
+          <w:rFonts w:ascii="Times New Roman" w:hAnsi="Times New Roman" w:cs="Times New Roman"/>
+        </w:rPr>
+        <w:t xml:space="preserve">0 to 1, </w:t>
+      </w:r>
+      <w:r>
+        <w:rPr>
+          <w:rFonts w:ascii="Times New Roman" w:hAnsi="Times New Roman" w:cs="Times New Roman"/>
+        </w:rPr>
+        <w:t>to simulate varying conditions of the partially matched data problem. True mean differences of 0, 0.25, and 0.5 were generated</w:t>
+      </w:r>
+      <w:r>
+        <w:rPr>
+          <w:rFonts w:ascii="Times New Roman" w:hAnsi="Times New Roman" w:cs="Times New Roman"/>
+        </w:rPr>
+        <w:t xml:space="preserve">. </w:t>
+      </w:r>
+      <w:r>
+        <w:rPr>
+          <w:rFonts w:ascii="Times New Roman" w:hAnsi="Times New Roman" w:cs="Times New Roman"/>
+        </w:rPr>
+        <w:t>We fixed the variance</w:t>
+      </w:r>
+      <w:r>
+        <w:rPr>
+          <w:rFonts w:ascii="Times New Roman" w:hAnsi="Times New Roman" w:cs="Times New Roman"/>
+        </w:rPr>
+        <w:t>s</w:t>
+      </w:r>
+      <w:r>
+        <w:rPr>
+          <w:rFonts w:ascii="Times New Roman" w:hAnsi="Times New Roman" w:cs="Times New Roman"/>
+        </w:rPr>
+        <w:t xml:space="preserve"> of both variables </w:t>
+      </w:r>
+      <w:r>
+        <w:rPr>
+          <w:rFonts w:ascii="Times New Roman" w:hAnsi="Times New Roman" w:cs="Times New Roman"/>
+        </w:rPr>
+        <w:t>to one</w:t>
+      </w:r>
+      <w:r>
+        <w:rPr>
+          <w:rFonts w:ascii="Times New Roman" w:hAnsi="Times New Roman" w:cs="Times New Roman"/>
+        </w:rPr>
+        <w:t xml:space="preserve">, although in ordinal data we </w:t>
+      </w:r>
+      <w:r>
+        <w:rPr>
+          <w:rFonts w:ascii="Times New Roman" w:hAnsi="Times New Roman" w:cs="Times New Roman"/>
+        </w:rPr>
+        <w:t>noted</w:t>
+      </w:r>
+      <w:r>
+        <w:rPr>
+          <w:rFonts w:ascii="Times New Roman" w:hAnsi="Times New Roman" w:cs="Times New Roman"/>
+        </w:rPr>
+        <w:t xml:space="preserve"> this resulted in effective variances of </w:t>
+      </w:r>
+      <w:r>
+        <w:rPr>
+          <w:rFonts w:ascii="Times New Roman" w:hAnsi="Times New Roman" w:cs="Times New Roman"/>
+        </w:rPr>
+        <w:t>2.2</w:t>
+      </w:r>
+      <w:r>
+        <w:rPr>
+          <w:rFonts w:ascii="Times New Roman" w:hAnsi="Times New Roman" w:cs="Times New Roman"/>
+        </w:rPr>
+        <w:t xml:space="preserve"> for each variable</w:t>
+      </w:r>
+      <w:r>
+        <w:rPr>
+          <w:rFonts w:ascii="Times New Roman" w:hAnsi="Times New Roman" w:cs="Times New Roman"/>
+        </w:rPr>
+        <w:t>.</w:t>
+      </w:r>
+    </w:p>
+    <w:p>
+      <w:pPr>
+        <w:jc w:val="both"/>
+        <w:rPr>
+          <w:rFonts w:ascii="Times New Roman" w:hAnsi="Times New Roman" w:cs="Times New Roman"/>
+        </w:rPr>
+      </w:pPr>
+    </w:p>
+    <w:p>
+      <w:pPr>
+        <w:jc w:val="both"/>
+        <w:rPr>
+          <w:rFonts w:ascii="Times New Roman" w:hAnsi="Times New Roman" w:cs="Times New Roman"/>
+        </w:rPr>
+      </w:pPr>
+      <w:r>
+        <w:rPr>
+          <w:rFonts w:ascii="Times New Roman" w:hAnsi="Times New Roman" w:cs="Times New Roman"/>
+        </w:rPr>
+        <w:t>We simulated 10,000 datasets for every combination of the above simulation parameters (</w:t>
+      </w:r>
+      <w:r>
+        <w:rPr>
+          <w:rFonts w:ascii="Times New Roman" w:hAnsi="Times New Roman" w:cs="Times New Roman"/>
+        </w:rPr>
+        <w:t>resulting in 16.8 million datasets</w:t>
+      </w:r>
+      <w:r>
+        <w:rPr>
+          <w:rFonts w:ascii="Times New Roman" w:hAnsi="Times New Roman" w:cs="Times New Roman"/>
+        </w:rPr>
+        <w:t xml:space="preserve">). </w:t>
+      </w:r>
+      <w:r>
+        <w:rPr>
+          <w:rFonts w:ascii="Times New Roman" w:hAnsi="Times New Roman" w:cs="Times New Roman"/>
+        </w:rPr>
+        <w:t xml:space="preserve">For </w:t>
+      </w:r>
+      <w:r>
+        <w:rPr>
+          <w:rFonts w:ascii="Times New Roman" w:hAnsi="Times New Roman" w:cs="Times New Roman"/>
+        </w:rPr>
+        <w:t>each of the five</w:t>
+      </w:r>
+      <w:r>
+        <w:rPr>
+          <w:rFonts w:ascii="Times New Roman" w:hAnsi="Times New Roman" w:cs="Times New Roman"/>
+        </w:rPr>
+        <w:t xml:space="preserve"> estimators of correlation </w:t>
+      </w:r>
+      <w:r>
+        <w:rPr>
+          <w:rFonts w:ascii="Times New Roman" w:hAnsi="Times New Roman" w:cs="Times New Roman"/>
+        </w:rPr>
+        <w:t>mentioned</w:t>
+      </w:r>
+      <w:r>
+        <w:rPr>
+          <w:rFonts w:ascii="Times New Roman" w:hAnsi="Times New Roman" w:cs="Times New Roman"/>
+        </w:rPr>
+        <w:t xml:space="preserve"> previously</w:t>
+      </w:r>
+      <w:r>
+        <w:rPr>
+          <w:rFonts w:ascii="Times New Roman" w:hAnsi="Times New Roman" w:cs="Times New Roman"/>
+        </w:rPr>
+        <w:t xml:space="preserve">, we monitored bias and </w:t>
+      </w:r>
+      <w:r>
+        <w:rPr>
+          <w:rFonts w:ascii="Times New Roman" w:hAnsi="Times New Roman" w:cs="Times New Roman"/>
+        </w:rPr>
+        <w:t>mean squared error</w:t>
+      </w:r>
+      <w:r>
+        <w:rPr>
+          <w:rFonts w:ascii="Times New Roman" w:hAnsi="Times New Roman" w:cs="Times New Roman"/>
+        </w:rPr>
+        <w:t xml:space="preserve">. We derived the </w:t>
       </w:r>
       <w:r>
         <w:rPr>
@@ -8250,7 +8201,67 @@
         <w:rPr>
           <w:rFonts w:ascii="Times New Roman" w:hAnsi="Times New Roman" w:cs="Times New Roman"/>
         </w:rPr>
-        <w:t>-test modified for correlated data using the estimates obtained in each dataset. Finally, we computed the rate rejecting null hypotheses to examine Type I error control and power.</w:t>
+        <w:t xml:space="preserve">-test modified for correlated data using </w:t>
+      </w:r>
+      <w:r>
+        <w:rPr>
+          <w:rFonts w:ascii="Times New Roman" w:hAnsi="Times New Roman" w:cs="Times New Roman"/>
+        </w:rPr>
+        <w:t>each of the</w:t>
+      </w:r>
+      <w:r>
+        <w:rPr>
+          <w:rFonts w:ascii="Times New Roman" w:hAnsi="Times New Roman" w:cs="Times New Roman"/>
+        </w:rPr>
+        <w:t xml:space="preserve"> </w:t>
+      </w:r>
+      <w:r>
+        <w:rPr>
+          <w:rFonts w:ascii="Times New Roman" w:hAnsi="Times New Roman" w:cs="Times New Roman"/>
+        </w:rPr>
+        <w:t xml:space="preserve">estimators and monitored Type I error rates (when the true mean difference was zero) and </w:t>
+      </w:r>
+      <w:r>
+        <w:rPr>
+          <w:rFonts w:ascii="Times New Roman" w:hAnsi="Times New Roman" w:cs="Times New Roman"/>
+        </w:rPr>
+        <w:t>p</w:t>
+      </w:r>
+      <w:r>
+        <w:rPr>
+          <w:rFonts w:ascii="Times New Roman" w:hAnsi="Times New Roman" w:cs="Times New Roman"/>
+        </w:rPr>
+        <w:t>ower (when the true mean difference was 0.25 or 0.5)</w:t>
+      </w:r>
+      <w:r>
+        <w:rPr>
+          <w:rFonts w:ascii="Times New Roman" w:hAnsi="Times New Roman" w:cs="Times New Roman"/>
+        </w:rPr>
+        <w:t>.</w:t>
+      </w:r>
+      <w:r>
+        <w:rPr>
+          <w:rFonts w:ascii="Times New Roman" w:hAnsi="Times New Roman" w:cs="Times New Roman"/>
+        </w:rPr>
+        <w:t xml:space="preserve"> We compared estimators </w:t>
+      </w:r>
+      <w:r>
+        <w:rPr>
+          <w:rFonts w:ascii="Times New Roman" w:hAnsi="Times New Roman" w:cs="Times New Roman"/>
+        </w:rPr>
+        <w:t>to</w:t>
+      </w:r>
+      <w:r>
+        <w:rPr>
+          <w:rFonts w:ascii="Times New Roman" w:hAnsi="Times New Roman" w:cs="Times New Roman"/>
+        </w:rPr>
+        <w:t xml:space="preserve"> one another, as well as against the naïve approach of assuming independence, and against an ’oracle’ approach in which </w:t>
+      </w:r>
+      <w:r>
+        <w:rPr>
+          <w:rFonts w:ascii="Times New Roman" w:hAnsi="Times New Roman" w:cs="Times New Roman"/>
+        </w:rPr>
+        <w:t>the true correlation was known.</w:t>
       </w:r>
     </w:p>
     <w:p>
@@ -8286,35 +8297,84 @@
         </w:rPr>
         <w:t>pplication</w:t>
       </w:r>
+    </w:p>
+    <w:p>
+      <w:pPr>
+        <w:jc w:val="both"/>
+        <w:rPr>
+          <w:rFonts w:ascii="Times New Roman" w:hAnsi="Times New Roman" w:cs="Times New Roman"/>
+        </w:rPr>
+      </w:pPr>
+    </w:p>
+    <w:p>
+      <w:pPr>
+        <w:jc w:val="both"/>
+        <w:rPr>
+          <w:rFonts w:ascii="Times New Roman" w:hAnsi="Times New Roman" w:cs="Times New Roman"/>
+        </w:rPr>
+      </w:pPr>
+      <w:r>
+        <w:rPr>
+          <w:rFonts w:ascii="Times New Roman" w:hAnsi="Times New Roman" w:cs="Times New Roman"/>
+        </w:rPr>
+        <w:lastRenderedPageBreak/>
+        <w:t xml:space="preserve">Our application is a dataset containing ordinal survey responses from 149 physicians before and after an educational intervention, of which 14 physicians </w:t>
+      </w:r>
+      <w:r>
+        <w:rPr>
+          <w:rFonts w:ascii="Times New Roman" w:hAnsi="Times New Roman" w:cs="Times New Roman"/>
+        </w:rPr>
+        <w:t>had</w:t>
+      </w:r>
+      <w:r>
+        <w:rPr>
+          <w:rFonts w:ascii="Times New Roman" w:hAnsi="Times New Roman" w:cs="Times New Roman"/>
+        </w:rPr>
+        <w:t xml:space="preserve"> matched pairs. </w:t>
+      </w:r>
+      <w:r>
+        <w:rPr>
+          <w:rFonts w:ascii="Times New Roman" w:hAnsi="Times New Roman" w:cs="Times New Roman"/>
+        </w:rPr>
+        <w:t>We ran</w:t>
+      </w:r>
+      <w:r>
+        <w:rPr>
+          <w:rFonts w:ascii="Times New Roman" w:hAnsi="Times New Roman" w:cs="Times New Roman"/>
+        </w:rPr>
+        <w:t xml:space="preserve"> test</w:t>
+      </w:r>
+      <w:r>
+        <w:rPr>
+          <w:rFonts w:ascii="Times New Roman" w:hAnsi="Times New Roman" w:cs="Times New Roman"/>
+        </w:rPr>
+        <w:t>s for</w:t>
+      </w:r>
+      <w:r>
+        <w:rPr>
+          <w:rFonts w:ascii="Times New Roman" w:hAnsi="Times New Roman" w:cs="Times New Roman"/>
+        </w:rPr>
+        <w:t xml:space="preserve"> the equality of means between the pre- / post- intervention groups, using the </w:t>
+      </w:r>
+      <w:r>
+        <w:rPr>
+          <w:rFonts w:ascii="Times New Roman" w:hAnsi="Times New Roman" w:cs="Times New Roman"/>
+        </w:rPr>
+        <w:t xml:space="preserve">modified </w:t>
+      </w:r>
       <w:r>
         <w:rPr>
           <w:rFonts w:ascii="Times New Roman" w:hAnsi="Times New Roman" w:cs="Times New Roman"/>
           <w:i/>
           <w:iCs/>
         </w:rPr>
-        <w:t xml:space="preserve"> to dataset</w:t>
-      </w:r>
-    </w:p>
-    <w:p>
-      <w:pPr>
-        <w:jc w:val="both"/>
-        <w:rPr>
-          <w:rFonts w:ascii="Times New Roman" w:hAnsi="Times New Roman" w:cs="Times New Roman"/>
-        </w:rPr>
-      </w:pPr>
-    </w:p>
-    <w:p>
-      <w:pPr>
-        <w:jc w:val="both"/>
-        <w:rPr>
-          <w:rFonts w:ascii="Times New Roman" w:hAnsi="Times New Roman" w:cs="Times New Roman"/>
-        </w:rPr>
-      </w:pPr>
-      <w:r>
-        <w:rPr>
-          <w:rFonts w:ascii="Times New Roman" w:hAnsi="Times New Roman" w:cs="Times New Roman"/>
-        </w:rPr>
-        <w:t>[To-do]</w:t>
+        <w:t>t</w:t>
+      </w:r>
+      <w:r>
+        <w:rPr>
+          <w:rFonts w:ascii="Times New Roman" w:hAnsi="Times New Roman" w:cs="Times New Roman"/>
+        </w:rPr>
+        <w:t>-test, with each of the correlation estimators evaluated in the simulation study.</w:t>
       </w:r>
     </w:p>
     <w:p>
@@ -8559,23 +8619,6 @@
       </w:r>
     </w:p>
   </w:comment>
-  <w:comment w:id="2" w:author="Pomponio, Raymond" w:date="2023-02-03T15:47:00Z" w:initials="PR">
-    <w:p>
-      <w:r>
-        <w:rPr>
-          <w:rStyle w:val="CommentReference"/>
-        </w:rPr>
-        <w:annotationRef/>
-      </w:r>
-      <w:r>
-        <w:rPr>
-          <w:sz w:val="20"/>
-          <w:szCs w:val="20"/>
-        </w:rPr>
-        <w:t>I’m not sure how to get around this and it may be a limitation of our simulation.</w:t>
-      </w:r>
-    </w:p>
-  </w:comment>
 </w:comments>
 </file>
 
@@ -8583,7 +8626,6 @@
 <w15:commentsEx xmlns:wpc="http://schemas.microsoft.com/office/word/2010/wordprocessingCanvas" xmlns:cx="http://schemas.microsoft.com/office/drawing/2014/chartex" xmlns:cx1="http://schemas.microsoft.com/office/drawing/2015/9/8/chartex" xmlns:cx2="http://schemas.microsoft.com/office/drawing/2015/10/21/chartex" xmlns:cx3="http://schemas.microsoft.com/office/drawing/2016/5/9/chartex" xmlns:cx4="http://schemas.microsoft.com/office/drawing/2016/5/10/chartex" xmlns:cx5="http://schemas.microsoft.com/office/drawing/2016/5/11/chartex" xmlns:cx6="http://schemas.microsoft.com/office/drawing/2016/5/12/chartex" xmlns:cx7="http://schemas.microsoft.com/office/drawing/2016/5/13/chartex" xmlns:cx8="http://schemas.microsoft.com/office/drawing/2016/5/14/chartex" xmlns:mc="http://schemas.openxmlformats.org/markup-compatibility/2006" xmlns:aink="http://schemas.microsoft.com/office/drawing/2016/ink" xmlns:am3d="http://schemas.microsoft.com/office/drawing/2017/model3d" xmlns:o="urn:schemas-microsoft-com:office:office" xmlns:oel="http://schemas.microsoft.com/office/2019/extlst" xmlns:r="http://schemas.openxmlformats.org/officeDocument/2006/relationships" xmlns:m="http://schemas.openxmlformats.org/officeDocument/2006/math" xmlns:v="urn:schemas-microsoft-com:vml" xmlns:wp14="http://schemas.microsoft.com/office/word/2010/wordprocessingDrawing" xmlns:wp="http://schemas.openxmlformats.org/drawingml/2006/wordprocessingDrawing" xmlns:w10="urn:schemas-microsoft-com:office:word" xmlns:w="http://schemas.openxmlformats.org/wordprocessingml/2006/main" xmlns:w14="http://schemas.microsoft.com/office/word/2010/wordml" xmlns:w15="http://schemas.microsoft.com/office/word/2012/wordml" xmlns:w16cex="http://schemas.microsoft.com/office/word/2018/wordml/cex" xmlns:w16cid="http://schemas.microsoft.com/office/word/2016/wordml/cid" xmlns:w16="http://schemas.microsoft.com/office/word/2018/wordml" xmlns:w16sdtdh="http://schemas.microsoft.com/office/word/2020/wordml/sdtdatahash" xmlns:w16se="http://schemas.microsoft.com/office/word/2015/wordml/symex" xmlns:wpg="http://schemas.microsoft.com/office/word/2010/wordprocessingGroup" xmlns:wpi="http://schemas.microsoft.com/office/word/2010/wordprocessingInk" xmlns:wne="http://schemas.microsoft.com/office/word/2006/wordml" xmlns:wps="http://schemas.microsoft.com/office/word/2010/wordprocessingShape" mc:Ignorable="w14 w15 w16se w16cid w16 w16cex w16sdtdh wp14">
   <w15:commentEx w15:paraId="19ACE9EB" w15:done="0"/>
   <w15:commentEx w15:paraId="5DDBC0B2" w15:done="0"/>
-  <w15:commentEx w15:paraId="6F658A7A" w15:done="0"/>
 </w15:commentsEx>
 </file>
 
@@ -8591,7 +8633,6 @@
 <w16cex:commentsExtensible xmlns:wpc="http://schemas.microsoft.com/office/word/2010/wordprocessingCanvas" xmlns:cx="http://schemas.microsoft.com/office/drawing/2014/chartex" xmlns:cx1="http://schemas.microsoft.com/office/drawing/2015/9/8/chartex" xmlns:cx2="http://schemas.microsoft.com/office/drawing/2015/10/21/chartex" xmlns:cx3="http://schemas.microsoft.com/office/drawing/2016/5/9/chartex" xmlns:cx4="http://schemas.microsoft.com/office/drawing/2016/5/10/chartex" xmlns:cx5="http://schemas.microsoft.com/office/drawing/2016/5/11/chartex" xmlns:cx6="http://schemas.microsoft.com/office/drawing/2016/5/12/chartex" xmlns:cx7="http://schemas.microsoft.com/office/drawing/2016/5/13/chartex" xmlns:cx8="http://schemas.microsoft.com/office/drawing/2016/5/14/chartex" xmlns:mc="http://schemas.openxmlformats.org/markup-compatibility/2006" xmlns:aink="http://schemas.microsoft.com/office/drawing/2016/ink" xmlns:am3d="http://schemas.microsoft.com/office/drawing/2017/model3d" xmlns:o="urn:schemas-microsoft-com:office:office" xmlns:oel="http://schemas.microsoft.com/office/2019/extlst" xmlns:r="http://schemas.openxmlformats.org/officeDocument/2006/relationships" xmlns:m="http://schemas.openxmlformats.org/officeDocument/2006/math" xmlns:v="urn:schemas-microsoft-com:vml" xmlns:wp14="http://schemas.microsoft.com/office/word/2010/wordprocessingDrawing" xmlns:wp="http://schemas.openxmlformats.org/drawingml/2006/wordprocessingDrawing" xmlns:w10="urn:schemas-microsoft-com:office:word" xmlns:w="http://schemas.openxmlformats.org/wordprocessingml/2006/main" xmlns:w14="http://schemas.microsoft.com/office/word/2010/wordml" xmlns:w15="http://schemas.microsoft.com/office/word/2012/wordml" xmlns:w16cex="http://schemas.microsoft.com/office/word/2018/wordml/cex" xmlns:w16cid="http://schemas.microsoft.com/office/word/2016/wordml/cid" xmlns:w16="http://schemas.microsoft.com/office/word/2018/wordml" xmlns:w16sdtdh="http://schemas.microsoft.com/office/word/2020/wordml/sdtdatahash" xmlns:w16se="http://schemas.microsoft.com/office/word/2015/wordml/symex" xmlns:wpg="http://schemas.microsoft.com/office/word/2010/wordprocessingGroup" xmlns:wpi="http://schemas.microsoft.com/office/word/2010/wordprocessingInk" xmlns:wne="http://schemas.microsoft.com/office/word/2006/wordml" xmlns:wps="http://schemas.microsoft.com/office/word/2010/wordprocessingShape" mc:Ignorable="w14 w15 w16se w16cid w16 w16cex w16sdtdh wp14">
   <w16cex:commentExtensible w16cex:durableId="2790BC5E" w16cex:dateUtc="2023-02-10T19:51:00Z"/>
   <w16cex:commentExtensible w16cex:durableId="2790C832" w16cex:dateUtc="2023-02-10T20:42:00Z"/>
-  <w16cex:commentExtensible w16cex:durableId="2787AB14" w16cex:dateUtc="2023-02-03T22:47:00Z"/>
 </w16cex:commentsExtensible>
 </file>
 
@@ -8599,7 +8640,6 @@
 <w16cid:commentsIds xmlns:wpc="http://schemas.microsoft.com/office/word/2010/wordprocessingCanvas" xmlns:cx="http://schemas.microsoft.com/office/drawing/2014/chartex" xmlns:cx1="http://schemas.microsoft.com/office/drawing/2015/9/8/chartex" xmlns:cx2="http://schemas.microsoft.com/office/drawing/2015/10/21/chartex" xmlns:cx3="http://schemas.microsoft.com/office/drawing/2016/5/9/chartex" xmlns:cx4="http://schemas.microsoft.com/office/drawing/2016/5/10/chartex" xmlns:cx5="http://schemas.microsoft.com/office/drawing/2016/5/11/chartex" xmlns:cx6="http://schemas.microsoft.com/office/drawing/2016/5/12/chartex" xmlns:cx7="http://schemas.microsoft.com/office/drawing/2016/5/13/chartex" xmlns:cx8="http://schemas.microsoft.com/office/drawing/2016/5/14/chartex" xmlns:mc="http://schemas.openxmlformats.org/markup-compatibility/2006" xmlns:aink="http://schemas.microsoft.com/office/drawing/2016/ink" xmlns:am3d="http://schemas.microsoft.com/office/drawing/2017/model3d" xmlns:o="urn:schemas-microsoft-com:office:office" xmlns:oel="http://schemas.microsoft.com/office/2019/extlst" xmlns:r="http://schemas.openxmlformats.org/officeDocument/2006/relationships" xmlns:m="http://schemas.openxmlformats.org/officeDocument/2006/math" xmlns:v="urn:schemas-microsoft-com:vml" xmlns:wp14="http://schemas.microsoft.com/office/word/2010/wordprocessingDrawing" xmlns:wp="http://schemas.openxmlformats.org/drawingml/2006/wordprocessingDrawing" xmlns:w10="urn:schemas-microsoft-com:office:word" xmlns:w="http://schemas.openxmlformats.org/wordprocessingml/2006/main" xmlns:w14="http://schemas.microsoft.com/office/word/2010/wordml" xmlns:w15="http://schemas.microsoft.com/office/word/2012/wordml" xmlns:w16cex="http://schemas.microsoft.com/office/word/2018/wordml/cex" xmlns:w16cid="http://schemas.microsoft.com/office/word/2016/wordml/cid" xmlns:w16="http://schemas.microsoft.com/office/word/2018/wordml" xmlns:w16sdtdh="http://schemas.microsoft.com/office/word/2020/wordml/sdtdatahash" xmlns:w16se="http://schemas.microsoft.com/office/word/2015/wordml/symex" xmlns:wpg="http://schemas.microsoft.com/office/word/2010/wordprocessingGroup" xmlns:wpi="http://schemas.microsoft.com/office/word/2010/wordprocessingInk" xmlns:wne="http://schemas.microsoft.com/office/word/2006/wordml" xmlns:wps="http://schemas.microsoft.com/office/word/2010/wordprocessingShape" mc:Ignorable="w14 w15 w16se w16cid w16 w16cex w16sdtdh wp14">
   <w16cid:commentId w16cid:paraId="19ACE9EB" w16cid:durableId="2790BC5E"/>
   <w16cid:commentId w16cid:paraId="5DDBC0B2" w16cid:durableId="2790C832"/>
-  <w16cid:commentId w16cid:paraId="6F658A7A" w16cid:durableId="2787AB14"/>
 </w16cid:commentsIds>
 </file>
 

</xml_diff>

<commit_message>
added to results with early simulation results comparing four estimators (ex max conserv.)
</commit_message>
<xml_diff>
--- a/Dissemination/Manuscript Drafts/Feb-10-2023.docx
+++ b/Dissemination/Manuscript Drafts/Feb-10-2023.docx
@@ -4633,7 +4633,6 @@
         </w:rPr>
         <w:t xml:space="preserve"> was 0.842, and our estimator was a 20</w:t>
       </w:r>
-      <w:proofErr w:type="spellStart"/>
       <w:r>
         <w:rPr>
           <w:rFonts w:ascii="Times New Roman" w:eastAsiaTheme="minorEastAsia" w:hAnsi="Times New Roman" w:cs="Times New Roman"/>
@@ -4642,7 +4641,6 @@
         </w:rPr>
         <w:t>th</w:t>
       </w:r>
-      <w:proofErr w:type="spellEnd"/>
       <w:r>
         <w:rPr>
           <w:rFonts w:ascii="Times New Roman" w:eastAsiaTheme="minorEastAsia" w:hAnsi="Times New Roman" w:cs="Times New Roman"/>
@@ -4939,7 +4937,6 @@
         </w:rPr>
         <w:t xml:space="preserve"> for which the Type I error is controlled at the desired level. In practice, we selected the 20</w:t>
       </w:r>
-      <w:proofErr w:type="spellStart"/>
       <w:r>
         <w:rPr>
           <w:rFonts w:ascii="Times New Roman" w:eastAsiaTheme="minorEastAsia" w:hAnsi="Times New Roman" w:cs="Times New Roman"/>
@@ -4948,7 +4945,6 @@
         </w:rPr>
         <w:t>th</w:t>
       </w:r>
-      <w:proofErr w:type="spellEnd"/>
       <w:r>
         <w:rPr>
           <w:rFonts w:ascii="Times New Roman" w:eastAsiaTheme="minorEastAsia" w:hAnsi="Times New Roman" w:cs="Times New Roman"/>
@@ -5118,21 +5114,7 @@
         <w:rPr>
           <w:rFonts w:ascii="Times New Roman" w:hAnsi="Times New Roman" w:cs="Times New Roman"/>
         </w:rPr>
-        <w:t>, while also accompanying eviden</w:t>
-      </w:r>
-      <w:proofErr w:type="spellStart"/>
-      <w:r>
-        <w:rPr>
-          <w:rFonts w:ascii="Times New Roman" w:hAnsi="Times New Roman" w:cs="Times New Roman"/>
-        </w:rPr>
-        <w:t>ce</w:t>
-      </w:r>
-      <w:proofErr w:type="spellEnd"/>
-      <w:r>
-        <w:rPr>
-          <w:rFonts w:ascii="Times New Roman" w:hAnsi="Times New Roman" w:cs="Times New Roman"/>
-        </w:rPr>
-        <w:t xml:space="preserve"> from observed data.</w:t>
+        <w:t>, while also accompanying evidence from observed data.</w:t>
       </w:r>
     </w:p>
     <w:p>
@@ -8318,49 +8300,7 @@
           <w:rFonts w:ascii="Times New Roman" w:hAnsi="Times New Roman" w:cs="Times New Roman"/>
         </w:rPr>
         <w:lastRenderedPageBreak/>
-        <w:t xml:space="preserve">Our application is a dataset containing ordinal survey responses from 149 physicians before and after an educational intervention, of which 14 physicians </w:t>
-      </w:r>
-      <w:r>
-        <w:rPr>
-          <w:rFonts w:ascii="Times New Roman" w:hAnsi="Times New Roman" w:cs="Times New Roman"/>
-        </w:rPr>
-        <w:t>had</w:t>
-      </w:r>
-      <w:r>
-        <w:rPr>
-          <w:rFonts w:ascii="Times New Roman" w:hAnsi="Times New Roman" w:cs="Times New Roman"/>
-        </w:rPr>
-        <w:t xml:space="preserve"> matched pairs. </w:t>
-      </w:r>
-      <w:r>
-        <w:rPr>
-          <w:rFonts w:ascii="Times New Roman" w:hAnsi="Times New Roman" w:cs="Times New Roman"/>
-        </w:rPr>
-        <w:t>We ran</w:t>
-      </w:r>
-      <w:r>
-        <w:rPr>
-          <w:rFonts w:ascii="Times New Roman" w:hAnsi="Times New Roman" w:cs="Times New Roman"/>
-        </w:rPr>
-        <w:t xml:space="preserve"> test</w:t>
-      </w:r>
-      <w:r>
-        <w:rPr>
-          <w:rFonts w:ascii="Times New Roman" w:hAnsi="Times New Roman" w:cs="Times New Roman"/>
-        </w:rPr>
-        <w:t>s for</w:t>
-      </w:r>
-      <w:r>
-        <w:rPr>
-          <w:rFonts w:ascii="Times New Roman" w:hAnsi="Times New Roman" w:cs="Times New Roman"/>
-        </w:rPr>
-        <w:t xml:space="preserve"> the equality of means between the pre- / post- intervention groups, using the </w:t>
-      </w:r>
-      <w:r>
-        <w:rPr>
-          <w:rFonts w:ascii="Times New Roman" w:hAnsi="Times New Roman" w:cs="Times New Roman"/>
-        </w:rPr>
-        <w:t xml:space="preserve">modified </w:t>
+        <w:t xml:space="preserve">Our application is a dataset containing ordinal survey responses from 149 physicians before and after an educational intervention, of which 14 physicians had matched pairs. We ran tests for the equality of means between the pre- / post- intervention groups, using the modified </w:t>
       </w:r>
       <w:r>
         <w:rPr>
@@ -8424,34 +8364,1218 @@
         <w:rPr>
           <w:rFonts w:ascii="Times New Roman" w:hAnsi="Times New Roman" w:cs="Times New Roman"/>
         </w:rPr>
-        <w:t>[To-do]</w:t>
-      </w:r>
-    </w:p>
-    <w:p>
-      <w:pPr>
-        <w:jc w:val="both"/>
+        <w:t>Not all estimators yielded</w:t>
+      </w:r>
+      <w:r>
+        <w:rPr>
+          <w:rFonts w:ascii="Times New Roman" w:hAnsi="Times New Roman" w:cs="Times New Roman"/>
+        </w:rPr>
+        <w:t xml:space="preserve"> a</w:t>
+      </w:r>
+      <w:r>
+        <w:rPr>
+          <w:rFonts w:ascii="Times New Roman" w:hAnsi="Times New Roman" w:cs="Times New Roman"/>
+        </w:rPr>
+        <w:t xml:space="preserve"> valid correlation, particularly when the number of matched samples was small (i.e., less than four) </w:t>
+      </w:r>
+      <w:r>
+        <w:rPr>
+          <w:rFonts w:ascii="Times New Roman" w:hAnsi="Times New Roman" w:cs="Times New Roman"/>
+        </w:rPr>
+        <w:t>and</w:t>
+      </w:r>
+      <w:r>
+        <w:rPr>
+          <w:rFonts w:ascii="Times New Roman" w:hAnsi="Times New Roman" w:cs="Times New Roman"/>
+        </w:rPr>
+        <w:t xml:space="preserve"> the generating distribution was ordinal.</w:t>
+      </w:r>
+    </w:p>
+    <w:p>
+      <w:pPr>
+        <w:jc w:val="both"/>
+        <w:rPr>
+          <w:rFonts w:ascii="Times New Roman" w:hAnsi="Times New Roman" w:cs="Times New Roman"/>
+        </w:rPr>
+      </w:pPr>
+    </w:p>
+    <w:p>
+      <w:pPr>
+        <w:jc w:val="both"/>
+        <w:rPr>
+          <w:rFonts w:ascii="Times New Roman" w:hAnsi="Times New Roman" w:cs="Times New Roman"/>
+        </w:rPr>
+      </w:pPr>
+      <w:r>
+        <w:rPr>
+          <w:rFonts w:ascii="Times New Roman" w:hAnsi="Times New Roman" w:cs="Times New Roman"/>
+        </w:rPr>
+        <w:t xml:space="preserve">For normally distributed data with a sample size of 20 and </w:t>
+      </w:r>
+      <w:r>
+        <w:rPr>
+          <w:rFonts w:ascii="Times New Roman" w:hAnsi="Times New Roman" w:cs="Times New Roman"/>
+        </w:rPr>
+        <w:t>four</w:t>
+      </w:r>
+      <w:r>
+        <w:rPr>
+          <w:rFonts w:ascii="Times New Roman" w:hAnsi="Times New Roman" w:cs="Times New Roman"/>
+        </w:rPr>
+        <w:t xml:space="preserve"> matched samples, the Pearson correlation of the matched samples (</w:t>
+      </w:r>
+      <w:proofErr w:type="spellStart"/>
+      <w:r>
+        <w:rPr>
+          <w:rFonts w:ascii="Times New Roman" w:hAnsi="Times New Roman" w:cs="Times New Roman"/>
+        </w:rPr>
+        <w:t>r</w:t>
+      </w:r>
+      <w:r>
+        <w:rPr>
+          <w:rFonts w:ascii="Times New Roman" w:hAnsi="Times New Roman" w:cs="Times New Roman"/>
+          <w:vertAlign w:val="subscript"/>
+        </w:rPr>
+        <w:t>matched</w:t>
+      </w:r>
+      <w:proofErr w:type="spellEnd"/>
+      <w:r>
+        <w:rPr>
+          <w:rFonts w:ascii="Times New Roman" w:hAnsi="Times New Roman" w:cs="Times New Roman"/>
+        </w:rPr>
+        <w:t>) was the least biased estimator across all values</w:t>
+      </w:r>
+      <w:r>
+        <w:rPr>
+          <w:rFonts w:ascii="Times New Roman" w:hAnsi="Times New Roman" w:cs="Times New Roman"/>
+        </w:rPr>
+        <w:t xml:space="preserve"> of correlation</w:t>
+      </w:r>
+      <w:r>
+        <w:rPr>
+          <w:rFonts w:ascii="Times New Roman" w:hAnsi="Times New Roman" w:cs="Times New Roman"/>
+        </w:rPr>
+        <w:t>.</w:t>
+      </w:r>
+      <w:r>
+        <w:rPr>
+          <w:rFonts w:ascii="Times New Roman" w:hAnsi="Times New Roman" w:cs="Times New Roman"/>
+        </w:rPr>
+        <w:t xml:space="preserve"> The EM algorithm estimator (</w:t>
+      </w:r>
+      <w:proofErr w:type="spellStart"/>
+      <w:r>
+        <w:rPr>
+          <w:rFonts w:ascii="Times New Roman" w:hAnsi="Times New Roman" w:cs="Times New Roman"/>
+        </w:rPr>
+        <w:t>r</w:t>
+      </w:r>
+      <w:r>
+        <w:rPr>
+          <w:rFonts w:ascii="Times New Roman" w:hAnsi="Times New Roman" w:cs="Times New Roman"/>
+          <w:vertAlign w:val="subscript"/>
+        </w:rPr>
+        <w:t>EM</w:t>
+      </w:r>
+      <w:proofErr w:type="spellEnd"/>
+      <w:r>
+        <w:rPr>
+          <w:rFonts w:ascii="Times New Roman" w:hAnsi="Times New Roman" w:cs="Times New Roman"/>
+        </w:rPr>
+        <w:t xml:space="preserve">) was slightly more biased than </w:t>
+      </w:r>
+      <w:proofErr w:type="spellStart"/>
+      <w:r>
+        <w:rPr>
+          <w:rFonts w:ascii="Times New Roman" w:hAnsi="Times New Roman" w:cs="Times New Roman"/>
+        </w:rPr>
+        <w:t>r</w:t>
+      </w:r>
+      <w:r>
+        <w:rPr>
+          <w:rFonts w:ascii="Times New Roman" w:hAnsi="Times New Roman" w:cs="Times New Roman"/>
+          <w:vertAlign w:val="subscript"/>
+        </w:rPr>
+        <w:t>matched</w:t>
+      </w:r>
+      <w:proofErr w:type="spellEnd"/>
+      <w:r>
+        <w:rPr>
+          <w:rFonts w:ascii="Times New Roman" w:hAnsi="Times New Roman" w:cs="Times New Roman"/>
+        </w:rPr>
+        <w:t>, followed by the Bayesian estimator (</w:t>
+      </w:r>
+      <w:proofErr w:type="spellStart"/>
+      <w:r>
+        <w:rPr>
+          <w:rFonts w:ascii="Times New Roman" w:hAnsi="Times New Roman" w:cs="Times New Roman"/>
+        </w:rPr>
+        <w:t>r</w:t>
+      </w:r>
+      <w:r>
+        <w:rPr>
+          <w:rFonts w:ascii="Times New Roman" w:hAnsi="Times New Roman" w:cs="Times New Roman"/>
+          <w:vertAlign w:val="subscript"/>
+        </w:rPr>
+        <w:t>Bayes</w:t>
+      </w:r>
+      <w:proofErr w:type="spellEnd"/>
+      <w:r>
+        <w:rPr>
+          <w:rFonts w:ascii="Times New Roman" w:hAnsi="Times New Roman" w:cs="Times New Roman"/>
+        </w:rPr>
+        <w:t xml:space="preserve">). All three of these estimators were biased toward overestimating the correlation when </w:t>
+      </w:r>
+      <w:r>
+        <w:rPr>
+          <w:rFonts w:ascii="Times New Roman" w:hAnsi="Times New Roman" w:cs="Times New Roman"/>
+        </w:rPr>
+        <w:t xml:space="preserve">negative and underestimating the correlation when positive. </w:t>
+      </w:r>
+      <w:r>
+        <w:rPr>
+          <w:rFonts w:ascii="Times New Roman" w:hAnsi="Times New Roman" w:cs="Times New Roman"/>
+        </w:rPr>
+        <w:t>Additionally,</w:t>
+      </w:r>
+      <w:r>
+        <w:rPr>
+          <w:rFonts w:ascii="Times New Roman" w:hAnsi="Times New Roman" w:cs="Times New Roman"/>
+        </w:rPr>
+        <w:t xml:space="preserve"> the 20</w:t>
+      </w:r>
+      <w:r>
+        <w:rPr>
+          <w:rFonts w:ascii="Times New Roman" w:hAnsi="Times New Roman" w:cs="Times New Roman"/>
+          <w:vertAlign w:val="superscript"/>
+        </w:rPr>
+        <w:t>th</w:t>
+      </w:r>
+      <w:r>
+        <w:rPr>
+          <w:rFonts w:ascii="Times New Roman" w:hAnsi="Times New Roman" w:cs="Times New Roman"/>
+        </w:rPr>
+        <w:t xml:space="preserve"> quantile estimator (r</w:t>
+      </w:r>
+      <w:r>
+        <w:rPr>
+          <w:rFonts w:ascii="Times New Roman" w:hAnsi="Times New Roman" w:cs="Times New Roman"/>
+          <w:vertAlign w:val="subscript"/>
+        </w:rPr>
+        <w:t>q20</w:t>
+      </w:r>
+      <w:r>
+        <w:rPr>
+          <w:rFonts w:ascii="Times New Roman" w:hAnsi="Times New Roman" w:cs="Times New Roman"/>
+        </w:rPr>
+        <w:t xml:space="preserve">) was consistently biased toward underestimating the </w:t>
+      </w:r>
+      <w:r>
+        <w:rPr>
+          <w:rFonts w:ascii="Times New Roman" w:hAnsi="Times New Roman" w:cs="Times New Roman"/>
+        </w:rPr>
+        <w:t>correlation and</w:t>
+      </w:r>
+      <w:r>
+        <w:rPr>
+          <w:rFonts w:ascii="Times New Roman" w:hAnsi="Times New Roman" w:cs="Times New Roman"/>
+        </w:rPr>
+        <w:t xml:space="preserve"> was least biased when the true correlation was 0.9.</w:t>
+      </w:r>
+      <w:r>
+        <w:rPr>
+          <w:rFonts w:ascii="Times New Roman" w:hAnsi="Times New Roman" w:cs="Times New Roman"/>
+        </w:rPr>
+        <w:t xml:space="preserve"> </w:t>
+      </w:r>
+      <w:commentRangeStart w:id="2"/>
+      <w:r>
+        <w:rPr>
+          <w:rFonts w:ascii="Times New Roman" w:hAnsi="Times New Roman" w:cs="Times New Roman"/>
+        </w:rPr>
+        <w:t xml:space="preserve">Note that when the number of matched samples was reduced from </w:t>
+      </w:r>
+      <w:r>
+        <w:rPr>
+          <w:rFonts w:ascii="Times New Roman" w:hAnsi="Times New Roman" w:cs="Times New Roman"/>
+        </w:rPr>
+        <w:t>four to two</w:t>
+      </w:r>
+      <w:r>
+        <w:rPr>
+          <w:rFonts w:ascii="Times New Roman" w:hAnsi="Times New Roman" w:cs="Times New Roman"/>
+        </w:rPr>
+        <w:t xml:space="preserve">, there was considerably less separation </w:t>
+      </w:r>
+      <w:commentRangeEnd w:id="2"/>
+      <w:r>
+        <w:rPr>
+          <w:rStyle w:val="CommentReference"/>
+        </w:rPr>
+        <w:commentReference w:id="2"/>
+      </w:r>
+      <w:r>
+        <w:rPr>
+          <w:rFonts w:ascii="Times New Roman" w:hAnsi="Times New Roman" w:cs="Times New Roman"/>
+        </w:rPr>
+        <w:t xml:space="preserve">among </w:t>
+      </w:r>
+      <w:proofErr w:type="spellStart"/>
+      <w:r>
+        <w:rPr>
+          <w:rFonts w:ascii="Times New Roman" w:hAnsi="Times New Roman" w:cs="Times New Roman"/>
+        </w:rPr>
+        <w:t>r</w:t>
+      </w:r>
+      <w:r>
+        <w:rPr>
+          <w:rFonts w:ascii="Times New Roman" w:hAnsi="Times New Roman" w:cs="Times New Roman"/>
+          <w:vertAlign w:val="subscript"/>
+        </w:rPr>
+        <w:t>matched</w:t>
+      </w:r>
+      <w:proofErr w:type="spellEnd"/>
+      <w:r>
+        <w:rPr>
+          <w:rFonts w:ascii="Times New Roman" w:hAnsi="Times New Roman" w:cs="Times New Roman"/>
+        </w:rPr>
+        <w:t xml:space="preserve">, </w:t>
+      </w:r>
+      <w:proofErr w:type="spellStart"/>
+      <w:r>
+        <w:rPr>
+          <w:rFonts w:ascii="Times New Roman" w:hAnsi="Times New Roman" w:cs="Times New Roman"/>
+        </w:rPr>
+        <w:t>r</w:t>
+      </w:r>
+      <w:r>
+        <w:rPr>
+          <w:rFonts w:ascii="Times New Roman" w:hAnsi="Times New Roman" w:cs="Times New Roman"/>
+          <w:vertAlign w:val="subscript"/>
+        </w:rPr>
+        <w:t>EM</w:t>
+      </w:r>
+      <w:proofErr w:type="spellEnd"/>
+      <w:r>
+        <w:rPr>
+          <w:rFonts w:ascii="Times New Roman" w:hAnsi="Times New Roman" w:cs="Times New Roman"/>
+        </w:rPr>
+        <w:t xml:space="preserve">, and </w:t>
+      </w:r>
+      <w:proofErr w:type="spellStart"/>
+      <w:r>
+        <w:rPr>
+          <w:rFonts w:ascii="Times New Roman" w:hAnsi="Times New Roman" w:cs="Times New Roman"/>
+        </w:rPr>
+        <w:t>r</w:t>
+      </w:r>
+      <w:r>
+        <w:rPr>
+          <w:rFonts w:ascii="Times New Roman" w:hAnsi="Times New Roman" w:cs="Times New Roman"/>
+          <w:vertAlign w:val="subscript"/>
+        </w:rPr>
+        <w:t>Bayes</w:t>
+      </w:r>
+      <w:proofErr w:type="spellEnd"/>
+      <w:r>
+        <w:rPr>
+          <w:rFonts w:ascii="Times New Roman" w:hAnsi="Times New Roman" w:cs="Times New Roman"/>
+        </w:rPr>
+        <w:t xml:space="preserve"> in terms of bias </w:t>
+      </w:r>
+      <w:r>
+        <w:rPr>
+          <w:rFonts w:ascii="Times New Roman" w:hAnsi="Times New Roman" w:cs="Times New Roman"/>
+        </w:rPr>
+        <w:t>(r</w:t>
+      </w:r>
+      <w:r>
+        <w:rPr>
+          <w:rFonts w:ascii="Times New Roman" w:hAnsi="Times New Roman" w:cs="Times New Roman"/>
+          <w:vertAlign w:val="subscript"/>
+        </w:rPr>
+        <w:t>q20</w:t>
+      </w:r>
+      <w:r>
+        <w:rPr>
+          <w:rFonts w:ascii="Times New Roman" w:hAnsi="Times New Roman" w:cs="Times New Roman"/>
+        </w:rPr>
+        <w:t xml:space="preserve"> was not calculable due to insufficient matched samples).</w:t>
+      </w:r>
+    </w:p>
+    <w:p>
+      <w:pPr>
+        <w:jc w:val="center"/>
+        <w:rPr>
+          <w:rFonts w:ascii="Times New Roman" w:hAnsi="Times New Roman" w:cs="Times New Roman"/>
+        </w:rPr>
+      </w:pPr>
+      <w:r>
+        <w:rPr>
+          <w:rFonts w:ascii="Times New Roman" w:hAnsi="Times New Roman" w:cs="Times New Roman"/>
+          <w:noProof/>
+        </w:rPr>
+        <w:drawing>
+          <wp:inline distT="0" distB="0" distL="0" distR="0" wp14:anchorId="54F5EEDD" wp14:editId="4BFD7C1C">
+            <wp:extent cx="4264087" cy="2924270"/>
+            <wp:effectExtent l="0" t="0" r="3175" b="0"/>
+            <wp:docPr id="1" name="Picture 1" descr="Chart, line chart&#10;&#10;Description automatically generated"/>
+            <wp:cNvGraphicFramePr>
+              <a:graphicFrameLocks xmlns:a="http://schemas.openxmlformats.org/drawingml/2006/main" noChangeAspect="1"/>
+            </wp:cNvGraphicFramePr>
+            <a:graphic xmlns:a="http://schemas.openxmlformats.org/drawingml/2006/main">
+              <a:graphicData uri="http://schemas.openxmlformats.org/drawingml/2006/picture">
+                <pic:pic xmlns:pic="http://schemas.openxmlformats.org/drawingml/2006/picture">
+                  <pic:nvPicPr>
+                    <pic:cNvPr id="1" name="Picture 1" descr="Chart, line chart&#10;&#10;Description automatically generated"/>
+                    <pic:cNvPicPr/>
+                  </pic:nvPicPr>
+                  <pic:blipFill>
+                    <a:blip r:embed="rId9" cstate="print">
+                      <a:extLst>
+                        <a:ext uri="{28A0092B-C50C-407E-A947-70E740481C1C}">
+                          <a14:useLocalDpi xmlns:a14="http://schemas.microsoft.com/office/drawing/2010/main" val="0"/>
+                        </a:ext>
+                      </a:extLst>
+                    </a:blip>
+                    <a:stretch>
+                      <a:fillRect/>
+                    </a:stretch>
+                  </pic:blipFill>
+                  <pic:spPr>
+                    <a:xfrm>
+                      <a:off x="0" y="0"/>
+                      <a:ext cx="4352193" cy="2984692"/>
+                    </a:xfrm>
+                    <a:prstGeom prst="rect">
+                      <a:avLst/>
+                    </a:prstGeom>
+                  </pic:spPr>
+                </pic:pic>
+              </a:graphicData>
+            </a:graphic>
+          </wp:inline>
+        </w:drawing>
+      </w:r>
+    </w:p>
+    <w:p>
+      <w:pPr>
+        <w:jc w:val="both"/>
+        <w:rPr>
+          <w:rFonts w:ascii="Times New Roman" w:hAnsi="Times New Roman" w:cs="Times New Roman"/>
+        </w:rPr>
+      </w:pPr>
+      <w:r>
+        <w:rPr>
+          <w:rFonts w:ascii="Times New Roman" w:hAnsi="Times New Roman" w:cs="Times New Roman"/>
+        </w:rPr>
+        <w:t>There was generally an inverse relationship between bias and mean squared error (MSE).</w:t>
+      </w:r>
+      <w:r>
+        <w:rPr>
+          <w:rFonts w:ascii="Times New Roman" w:hAnsi="Times New Roman" w:cs="Times New Roman"/>
+        </w:rPr>
+        <w:t xml:space="preserve"> </w:t>
+      </w:r>
+      <w:r>
+        <w:rPr>
+          <w:rFonts w:ascii="Times New Roman" w:hAnsi="Times New Roman" w:cs="Times New Roman"/>
+        </w:rPr>
+        <w:t xml:space="preserve">For normally distributed data with a sample size of 20 and </w:t>
+      </w:r>
+      <w:r>
+        <w:rPr>
+          <w:rFonts w:ascii="Times New Roman" w:hAnsi="Times New Roman" w:cs="Times New Roman"/>
+        </w:rPr>
+        <w:t>four</w:t>
+      </w:r>
+      <w:r>
+        <w:rPr>
+          <w:rFonts w:ascii="Times New Roman" w:hAnsi="Times New Roman" w:cs="Times New Roman"/>
+        </w:rPr>
+        <w:t xml:space="preserve"> matched samples,</w:t>
+      </w:r>
+      <w:r>
+        <w:rPr>
+          <w:rFonts w:ascii="Times New Roman" w:hAnsi="Times New Roman" w:cs="Times New Roman"/>
+        </w:rPr>
+        <w:t xml:space="preserve"> the </w:t>
+      </w:r>
+      <w:r>
+        <w:rPr>
+          <w:rFonts w:ascii="Times New Roman" w:hAnsi="Times New Roman" w:cs="Times New Roman"/>
+        </w:rPr>
+        <w:t>Bayesian estimator (</w:t>
+      </w:r>
+      <w:proofErr w:type="spellStart"/>
+      <w:r>
+        <w:rPr>
+          <w:rFonts w:ascii="Times New Roman" w:hAnsi="Times New Roman" w:cs="Times New Roman"/>
+        </w:rPr>
+        <w:t>r</w:t>
+      </w:r>
+      <w:r>
+        <w:rPr>
+          <w:rFonts w:ascii="Times New Roman" w:hAnsi="Times New Roman" w:cs="Times New Roman"/>
+          <w:vertAlign w:val="subscript"/>
+        </w:rPr>
+        <w:t>Bayes</w:t>
+      </w:r>
+      <w:proofErr w:type="spellEnd"/>
+      <w:r>
+        <w:rPr>
+          <w:rFonts w:ascii="Times New Roman" w:hAnsi="Times New Roman" w:cs="Times New Roman"/>
+        </w:rPr>
+        <w:t>)</w:t>
+      </w:r>
+      <w:r>
+        <w:rPr>
+          <w:rFonts w:ascii="Times New Roman" w:hAnsi="Times New Roman" w:cs="Times New Roman"/>
+        </w:rPr>
+        <w:t xml:space="preserve"> was </w:t>
+      </w:r>
+      <w:r>
+        <w:rPr>
+          <w:rFonts w:ascii="Times New Roman" w:hAnsi="Times New Roman" w:cs="Times New Roman"/>
+        </w:rPr>
+        <w:t xml:space="preserve">overall </w:t>
+      </w:r>
+      <w:r>
+        <w:rPr>
+          <w:rFonts w:ascii="Times New Roman" w:hAnsi="Times New Roman" w:cs="Times New Roman"/>
+        </w:rPr>
+        <w:t xml:space="preserve">lowest in MSE except at extreme values </w:t>
+      </w:r>
+      <w:r>
+        <w:rPr>
+          <w:rFonts w:ascii="Times New Roman" w:hAnsi="Times New Roman" w:cs="Times New Roman"/>
+        </w:rPr>
+        <w:t xml:space="preserve">of correlation. The EM algorithm estimator </w:t>
+      </w:r>
+      <w:r>
+        <w:rPr>
+          <w:rFonts w:ascii="Times New Roman" w:hAnsi="Times New Roman" w:cs="Times New Roman"/>
+        </w:rPr>
+        <w:t>(</w:t>
+      </w:r>
+      <w:proofErr w:type="spellStart"/>
+      <w:r>
+        <w:rPr>
+          <w:rFonts w:ascii="Times New Roman" w:hAnsi="Times New Roman" w:cs="Times New Roman"/>
+        </w:rPr>
+        <w:t>r</w:t>
+      </w:r>
+      <w:r>
+        <w:rPr>
+          <w:rFonts w:ascii="Times New Roman" w:hAnsi="Times New Roman" w:cs="Times New Roman"/>
+          <w:vertAlign w:val="subscript"/>
+        </w:rPr>
+        <w:t>EM</w:t>
+      </w:r>
+      <w:proofErr w:type="spellEnd"/>
+      <w:r>
+        <w:rPr>
+          <w:rFonts w:ascii="Times New Roman" w:hAnsi="Times New Roman" w:cs="Times New Roman"/>
+        </w:rPr>
+        <w:t>)</w:t>
+      </w:r>
+      <w:r>
+        <w:rPr>
+          <w:rFonts w:ascii="Times New Roman" w:hAnsi="Times New Roman" w:cs="Times New Roman"/>
+        </w:rPr>
+        <w:t xml:space="preserve"> trailed behind </w:t>
+      </w:r>
+      <w:proofErr w:type="spellStart"/>
+      <w:r>
+        <w:rPr>
+          <w:rFonts w:ascii="Times New Roman" w:hAnsi="Times New Roman" w:cs="Times New Roman"/>
+        </w:rPr>
+        <w:t>r</w:t>
+      </w:r>
+      <w:r>
+        <w:rPr>
+          <w:rFonts w:ascii="Times New Roman" w:hAnsi="Times New Roman" w:cs="Times New Roman"/>
+          <w:vertAlign w:val="subscript"/>
+        </w:rPr>
+        <w:t>Bayes</w:t>
+      </w:r>
+      <w:proofErr w:type="spellEnd"/>
+      <w:r>
+        <w:rPr>
+          <w:rFonts w:ascii="Times New Roman" w:hAnsi="Times New Roman" w:cs="Times New Roman"/>
+        </w:rPr>
+        <w:t xml:space="preserve"> with slightly greater MSE at all but the most extreme values of correlation. The Pearson estimator </w:t>
+      </w:r>
+      <w:r>
+        <w:rPr>
+          <w:rFonts w:ascii="Times New Roman" w:hAnsi="Times New Roman" w:cs="Times New Roman"/>
+        </w:rPr>
+        <w:t>(</w:t>
+      </w:r>
+      <w:proofErr w:type="spellStart"/>
+      <w:r>
+        <w:rPr>
+          <w:rFonts w:ascii="Times New Roman" w:hAnsi="Times New Roman" w:cs="Times New Roman"/>
+        </w:rPr>
+        <w:t>r</w:t>
+      </w:r>
+      <w:r>
+        <w:rPr>
+          <w:rFonts w:ascii="Times New Roman" w:hAnsi="Times New Roman" w:cs="Times New Roman"/>
+          <w:vertAlign w:val="subscript"/>
+        </w:rPr>
+        <w:t>matched</w:t>
+      </w:r>
+      <w:proofErr w:type="spellEnd"/>
+      <w:r>
+        <w:rPr>
+          <w:rFonts w:ascii="Times New Roman" w:hAnsi="Times New Roman" w:cs="Times New Roman"/>
+        </w:rPr>
+        <w:t>)</w:t>
+      </w:r>
+      <w:r>
+        <w:rPr>
+          <w:rFonts w:ascii="Times New Roman" w:hAnsi="Times New Roman" w:cs="Times New Roman"/>
+        </w:rPr>
+        <w:t xml:space="preserve"> trailed behind both former estimators. These differences persisted even as the number of matched samples was reduced from </w:t>
+      </w:r>
+      <w:r>
+        <w:rPr>
+          <w:rFonts w:ascii="Times New Roman" w:hAnsi="Times New Roman" w:cs="Times New Roman"/>
+        </w:rPr>
+        <w:t>four</w:t>
+      </w:r>
+      <w:r>
+        <w:rPr>
+          <w:rFonts w:ascii="Times New Roman" w:hAnsi="Times New Roman" w:cs="Times New Roman"/>
+        </w:rPr>
+        <w:t xml:space="preserve"> to </w:t>
+      </w:r>
+      <w:r>
+        <w:rPr>
+          <w:rFonts w:ascii="Times New Roman" w:hAnsi="Times New Roman" w:cs="Times New Roman"/>
+        </w:rPr>
+        <w:t>two</w:t>
+      </w:r>
+      <w:r>
+        <w:rPr>
+          <w:rFonts w:ascii="Times New Roman" w:hAnsi="Times New Roman" w:cs="Times New Roman"/>
+        </w:rPr>
+        <w:t>. The 20</w:t>
+      </w:r>
+      <w:r>
+        <w:rPr>
+          <w:rFonts w:ascii="Times New Roman" w:hAnsi="Times New Roman" w:cs="Times New Roman"/>
+          <w:vertAlign w:val="superscript"/>
+        </w:rPr>
+        <w:t>th</w:t>
+      </w:r>
+      <w:r>
+        <w:rPr>
+          <w:rFonts w:ascii="Times New Roman" w:hAnsi="Times New Roman" w:cs="Times New Roman"/>
+        </w:rPr>
+        <w:t xml:space="preserve"> quantile estimator </w:t>
+      </w:r>
+      <w:r>
+        <w:rPr>
+          <w:rFonts w:ascii="Times New Roman" w:hAnsi="Times New Roman" w:cs="Times New Roman"/>
+        </w:rPr>
+        <w:t>(r</w:t>
+      </w:r>
+      <w:r>
+        <w:rPr>
+          <w:rFonts w:ascii="Times New Roman" w:hAnsi="Times New Roman" w:cs="Times New Roman"/>
+          <w:vertAlign w:val="subscript"/>
+        </w:rPr>
+        <w:t>q20</w:t>
+      </w:r>
+      <w:r>
+        <w:rPr>
+          <w:rFonts w:ascii="Times New Roman" w:hAnsi="Times New Roman" w:cs="Times New Roman"/>
+        </w:rPr>
+        <w:t>) was</w:t>
+      </w:r>
+      <w:r>
+        <w:rPr>
+          <w:rFonts w:ascii="Times New Roman" w:hAnsi="Times New Roman" w:cs="Times New Roman"/>
+        </w:rPr>
+        <w:t xml:space="preserve"> asymmetrically more variable when the true correlation was positive, and less variable when the true correlation was negative.</w:t>
+      </w:r>
+    </w:p>
+    <w:p>
+      <w:pPr>
+        <w:jc w:val="center"/>
         <w:rPr>
           <w:rFonts w:ascii="Times New Roman" w:hAnsi="Times New Roman" w:cs="Times New Roman"/>
           <w:b/>
           <w:bCs/>
         </w:rPr>
       </w:pPr>
-    </w:p>
-    <w:p>
-      <w:pPr>
-        <w:jc w:val="both"/>
+      <w:r>
         <w:rPr>
           <w:rFonts w:ascii="Times New Roman" w:hAnsi="Times New Roman" w:cs="Times New Roman"/>
           <w:b/>
           <w:bCs/>
-        </w:rPr>
-      </w:pPr>
-      <w:r>
+          <w:noProof/>
+        </w:rPr>
+        <w:lastRenderedPageBreak/>
+        <w:drawing>
+          <wp:inline distT="0" distB="0" distL="0" distR="0" wp14:anchorId="777C29E0" wp14:editId="7DDB6356">
+            <wp:extent cx="4250884" cy="2915216"/>
+            <wp:effectExtent l="0" t="0" r="3810" b="6350"/>
+            <wp:docPr id="2" name="Picture 2" descr="Chart, line chart&#10;&#10;Description automatically generated"/>
+            <wp:cNvGraphicFramePr>
+              <a:graphicFrameLocks xmlns:a="http://schemas.openxmlformats.org/drawingml/2006/main" noChangeAspect="1"/>
+            </wp:cNvGraphicFramePr>
+            <a:graphic xmlns:a="http://schemas.openxmlformats.org/drawingml/2006/main">
+              <a:graphicData uri="http://schemas.openxmlformats.org/drawingml/2006/picture">
+                <pic:pic xmlns:pic="http://schemas.openxmlformats.org/drawingml/2006/picture">
+                  <pic:nvPicPr>
+                    <pic:cNvPr id="2" name="Picture 2" descr="Chart, line chart&#10;&#10;Description automatically generated"/>
+                    <pic:cNvPicPr/>
+                  </pic:nvPicPr>
+                  <pic:blipFill>
+                    <a:blip r:embed="rId10" cstate="print">
+                      <a:extLst>
+                        <a:ext uri="{28A0092B-C50C-407E-A947-70E740481C1C}">
+                          <a14:useLocalDpi xmlns:a14="http://schemas.microsoft.com/office/drawing/2010/main" val="0"/>
+                        </a:ext>
+                      </a:extLst>
+                    </a:blip>
+                    <a:stretch>
+                      <a:fillRect/>
+                    </a:stretch>
+                  </pic:blipFill>
+                  <pic:spPr>
+                    <a:xfrm>
+                      <a:off x="0" y="0"/>
+                      <a:ext cx="4303983" cy="2951631"/>
+                    </a:xfrm>
+                    <a:prstGeom prst="rect">
+                      <a:avLst/>
+                    </a:prstGeom>
+                  </pic:spPr>
+                </pic:pic>
+              </a:graphicData>
+            </a:graphic>
+          </wp:inline>
+        </w:drawing>
+      </w:r>
+    </w:p>
+    <w:p>
+      <w:pPr>
         <w:rPr>
           <w:rFonts w:ascii="Times New Roman" w:hAnsi="Times New Roman" w:cs="Times New Roman"/>
           <w:b/>
           <w:bCs/>
         </w:rPr>
+      </w:pPr>
+    </w:p>
+    <w:p>
+      <w:pPr>
+        <w:rPr>
+          <w:rFonts w:ascii="Times New Roman" w:hAnsi="Times New Roman" w:cs="Times New Roman"/>
+        </w:rPr>
+      </w:pPr>
+      <w:r>
+        <w:rPr>
+          <w:rFonts w:ascii="Times New Roman" w:hAnsi="Times New Roman" w:cs="Times New Roman"/>
+        </w:rPr>
+        <w:t>When comparing the Type I error rate among tests computed with each of the estimators of correlation, the 20</w:t>
+      </w:r>
+      <w:r>
+        <w:rPr>
+          <w:rFonts w:ascii="Times New Roman" w:hAnsi="Times New Roman" w:cs="Times New Roman"/>
+          <w:vertAlign w:val="superscript"/>
+        </w:rPr>
+        <w:t>th</w:t>
+      </w:r>
+      <w:r>
+        <w:rPr>
+          <w:rFonts w:ascii="Times New Roman" w:hAnsi="Times New Roman" w:cs="Times New Roman"/>
+        </w:rPr>
+        <w:t xml:space="preserve"> quantile estimator </w:t>
+      </w:r>
+      <w:r>
+        <w:rPr>
+          <w:rFonts w:ascii="Times New Roman" w:hAnsi="Times New Roman" w:cs="Times New Roman"/>
+        </w:rPr>
+        <w:t>(r</w:t>
+      </w:r>
+      <w:r>
+        <w:rPr>
+          <w:rFonts w:ascii="Times New Roman" w:hAnsi="Times New Roman" w:cs="Times New Roman"/>
+          <w:vertAlign w:val="subscript"/>
+        </w:rPr>
+        <w:t>q20</w:t>
+      </w:r>
+      <w:r>
+        <w:rPr>
+          <w:rFonts w:ascii="Times New Roman" w:hAnsi="Times New Roman" w:cs="Times New Roman"/>
+        </w:rPr>
+        <w:t xml:space="preserve">) </w:t>
+      </w:r>
+      <w:r>
+        <w:rPr>
+          <w:rFonts w:ascii="Times New Roman" w:hAnsi="Times New Roman" w:cs="Times New Roman"/>
+        </w:rPr>
+        <w:t>was more conservative</w:t>
+      </w:r>
+      <w:r>
+        <w:rPr>
+          <w:rFonts w:ascii="Times New Roman" w:hAnsi="Times New Roman" w:cs="Times New Roman"/>
+        </w:rPr>
+        <w:t xml:space="preserve">. With normally distributed data, a sample size of 20, and four matched samples, </w:t>
+      </w:r>
+      <w:r>
+        <w:rPr>
+          <w:rFonts w:ascii="Times New Roman" w:hAnsi="Times New Roman" w:cs="Times New Roman"/>
+        </w:rPr>
+        <w:t>r</w:t>
+      </w:r>
+      <w:r>
+        <w:rPr>
+          <w:rFonts w:ascii="Times New Roman" w:hAnsi="Times New Roman" w:cs="Times New Roman"/>
+          <w:vertAlign w:val="subscript"/>
+        </w:rPr>
+        <w:t>q20</w:t>
+      </w:r>
+      <w:r>
+        <w:rPr>
+          <w:rFonts w:ascii="Times New Roman" w:hAnsi="Times New Roman" w:cs="Times New Roman"/>
+        </w:rPr>
+        <w:t xml:space="preserve"> c</w:t>
+      </w:r>
+      <w:r>
+        <w:rPr>
+          <w:rFonts w:ascii="Times New Roman" w:hAnsi="Times New Roman" w:cs="Times New Roman"/>
+        </w:rPr>
+        <w:t>ontrolled Type I error near the nominal level of 0.05 across all values of correlation.</w:t>
+      </w:r>
+      <w:r>
+        <w:rPr>
+          <w:rFonts w:ascii="Times New Roman" w:hAnsi="Times New Roman" w:cs="Times New Roman"/>
+        </w:rPr>
+        <w:t xml:space="preserve"> The Bayesian estimator </w:t>
+      </w:r>
+      <w:r>
+        <w:rPr>
+          <w:rFonts w:ascii="Times New Roman" w:hAnsi="Times New Roman" w:cs="Times New Roman"/>
+        </w:rPr>
+        <w:t>(</w:t>
+      </w:r>
+      <w:proofErr w:type="spellStart"/>
+      <w:r>
+        <w:rPr>
+          <w:rFonts w:ascii="Times New Roman" w:hAnsi="Times New Roman" w:cs="Times New Roman"/>
+        </w:rPr>
+        <w:t>r</w:t>
+      </w:r>
+      <w:r>
+        <w:rPr>
+          <w:rFonts w:ascii="Times New Roman" w:hAnsi="Times New Roman" w:cs="Times New Roman"/>
+          <w:vertAlign w:val="subscript"/>
+        </w:rPr>
+        <w:t>Bayes</w:t>
+      </w:r>
+      <w:proofErr w:type="spellEnd"/>
+      <w:r>
+        <w:rPr>
+          <w:rFonts w:ascii="Times New Roman" w:hAnsi="Times New Roman" w:cs="Times New Roman"/>
+        </w:rPr>
+        <w:t>)</w:t>
+      </w:r>
+      <w:r>
+        <w:rPr>
+          <w:rFonts w:ascii="Times New Roman" w:hAnsi="Times New Roman" w:cs="Times New Roman"/>
+        </w:rPr>
+        <w:t xml:space="preserve"> yielded a test that was generally less conservative than the nominal level, but far more conservative than the Pearson estimator (</w:t>
+      </w:r>
+      <w:proofErr w:type="spellStart"/>
+      <w:r>
+        <w:rPr>
+          <w:rFonts w:ascii="Times New Roman" w:hAnsi="Times New Roman" w:cs="Times New Roman"/>
+        </w:rPr>
+        <w:t>r</w:t>
+      </w:r>
+      <w:r>
+        <w:rPr>
+          <w:rFonts w:ascii="Times New Roman" w:hAnsi="Times New Roman" w:cs="Times New Roman"/>
+          <w:vertAlign w:val="subscript"/>
+        </w:rPr>
+        <w:t>matched</w:t>
+      </w:r>
+      <w:proofErr w:type="spellEnd"/>
+      <w:r>
+        <w:rPr>
+          <w:rFonts w:ascii="Times New Roman" w:hAnsi="Times New Roman" w:cs="Times New Roman"/>
+        </w:rPr>
+        <w:t>)</w:t>
+      </w:r>
+      <w:r>
+        <w:rPr>
+          <w:rFonts w:ascii="Times New Roman" w:hAnsi="Times New Roman" w:cs="Times New Roman"/>
+        </w:rPr>
+        <w:t xml:space="preserve"> for all values of correlation greater than -0.25. The same was true of the EM algorithm estimator (</w:t>
+      </w:r>
+      <w:proofErr w:type="spellStart"/>
+      <w:r>
+        <w:rPr>
+          <w:rFonts w:ascii="Times New Roman" w:hAnsi="Times New Roman" w:cs="Times New Roman"/>
+        </w:rPr>
+        <w:t>r</w:t>
+      </w:r>
+      <w:r>
+        <w:rPr>
+          <w:rFonts w:ascii="Times New Roman" w:hAnsi="Times New Roman" w:cs="Times New Roman"/>
+          <w:vertAlign w:val="subscript"/>
+        </w:rPr>
+        <w:t>EM</w:t>
+      </w:r>
+      <w:proofErr w:type="spellEnd"/>
+      <w:r>
+        <w:rPr>
+          <w:rFonts w:ascii="Times New Roman" w:hAnsi="Times New Roman" w:cs="Times New Roman"/>
+        </w:rPr>
+        <w:t xml:space="preserve">), </w:t>
+      </w:r>
+      <w:r>
+        <w:rPr>
+          <w:rFonts w:ascii="Times New Roman" w:hAnsi="Times New Roman" w:cs="Times New Roman"/>
+        </w:rPr>
+        <w:t xml:space="preserve">although </w:t>
+      </w:r>
+      <w:proofErr w:type="spellStart"/>
+      <w:r>
+        <w:rPr>
+          <w:rFonts w:ascii="Times New Roman" w:hAnsi="Times New Roman" w:cs="Times New Roman"/>
+        </w:rPr>
+        <w:t>r</w:t>
+      </w:r>
+      <w:r>
+        <w:rPr>
+          <w:rFonts w:ascii="Times New Roman" w:hAnsi="Times New Roman" w:cs="Times New Roman"/>
+          <w:vertAlign w:val="subscript"/>
+        </w:rPr>
+        <w:t>EM</w:t>
+      </w:r>
+      <w:proofErr w:type="spellEnd"/>
+      <w:r>
+        <w:rPr>
+          <w:rFonts w:ascii="Times New Roman" w:hAnsi="Times New Roman" w:cs="Times New Roman"/>
+        </w:rPr>
+        <w:t xml:space="preserve"> was slightly less conservative than </w:t>
+      </w:r>
+      <w:proofErr w:type="spellStart"/>
+      <w:r>
+        <w:rPr>
+          <w:rFonts w:ascii="Times New Roman" w:hAnsi="Times New Roman" w:cs="Times New Roman"/>
+        </w:rPr>
+        <w:t>r</w:t>
+      </w:r>
+      <w:r>
+        <w:rPr>
+          <w:rFonts w:ascii="Times New Roman" w:hAnsi="Times New Roman" w:cs="Times New Roman"/>
+          <w:vertAlign w:val="subscript"/>
+        </w:rPr>
+        <w:t>Bayes</w:t>
+      </w:r>
+      <w:proofErr w:type="spellEnd"/>
+      <w:r>
+        <w:rPr>
+          <w:rFonts w:ascii="Times New Roman" w:hAnsi="Times New Roman" w:cs="Times New Roman"/>
+        </w:rPr>
+        <w:t>.</w:t>
+      </w:r>
+      <w:r>
+        <w:rPr>
+          <w:rFonts w:ascii="Times New Roman" w:hAnsi="Times New Roman" w:cs="Times New Roman"/>
+        </w:rPr>
+        <w:t xml:space="preserve"> </w:t>
+      </w:r>
+      <w:r>
+        <w:rPr>
+          <w:rFonts w:ascii="Times New Roman" w:hAnsi="Times New Roman" w:cs="Times New Roman"/>
+        </w:rPr>
+        <w:t xml:space="preserve">There was a direct relationship between the magnitude of the true correlation and the Type I error of the Pearson correlation estimator </w:t>
+      </w:r>
+      <w:r>
+        <w:rPr>
+          <w:rFonts w:ascii="Times New Roman" w:hAnsi="Times New Roman" w:cs="Times New Roman"/>
+        </w:rPr>
+        <w:t>(</w:t>
+      </w:r>
+      <w:proofErr w:type="spellStart"/>
+      <w:r>
+        <w:rPr>
+          <w:rFonts w:ascii="Times New Roman" w:hAnsi="Times New Roman" w:cs="Times New Roman"/>
+        </w:rPr>
+        <w:t>r</w:t>
+      </w:r>
+      <w:r>
+        <w:rPr>
+          <w:rFonts w:ascii="Times New Roman" w:hAnsi="Times New Roman" w:cs="Times New Roman"/>
+          <w:vertAlign w:val="subscript"/>
+        </w:rPr>
+        <w:t>matched</w:t>
+      </w:r>
+      <w:proofErr w:type="spellEnd"/>
+      <w:r>
+        <w:rPr>
+          <w:rFonts w:ascii="Times New Roman" w:hAnsi="Times New Roman" w:cs="Times New Roman"/>
+        </w:rPr>
+        <w:t>)</w:t>
+      </w:r>
+      <w:r>
+        <w:rPr>
+          <w:rFonts w:ascii="Times New Roman" w:hAnsi="Times New Roman" w:cs="Times New Roman"/>
+        </w:rPr>
+        <w:t>. When the true correlation was positive, this test rejected the null hypothesis at least 10% of the time, which was twice the nominal rate.</w:t>
+      </w:r>
+    </w:p>
+    <w:p>
+      <w:pPr>
+        <w:jc w:val="center"/>
+        <w:rPr>
+          <w:rFonts w:ascii="Times New Roman" w:hAnsi="Times New Roman" w:cs="Times New Roman"/>
+        </w:rPr>
+      </w:pPr>
+      <w:r>
+        <w:rPr>
+          <w:rFonts w:ascii="Times New Roman" w:hAnsi="Times New Roman" w:cs="Times New Roman"/>
+          <w:noProof/>
+        </w:rPr>
+        <w:drawing>
+          <wp:inline distT="0" distB="0" distL="0" distR="0" wp14:anchorId="60DEBEDF" wp14:editId="1881F20E">
+            <wp:extent cx="4227968" cy="2899501"/>
+            <wp:effectExtent l="0" t="0" r="1270" b="0"/>
+            <wp:docPr id="3" name="Picture 3"/>
+            <wp:cNvGraphicFramePr>
+              <a:graphicFrameLocks xmlns:a="http://schemas.openxmlformats.org/drawingml/2006/main" noChangeAspect="1"/>
+            </wp:cNvGraphicFramePr>
+            <a:graphic xmlns:a="http://schemas.openxmlformats.org/drawingml/2006/main">
+              <a:graphicData uri="http://schemas.openxmlformats.org/drawingml/2006/picture">
+                <pic:pic xmlns:pic="http://schemas.openxmlformats.org/drawingml/2006/picture">
+                  <pic:nvPicPr>
+                    <pic:cNvPr id="3" name="Picture 3"/>
+                    <pic:cNvPicPr/>
+                  </pic:nvPicPr>
+                  <pic:blipFill>
+                    <a:blip r:embed="rId11">
+                      <a:extLst>
+                        <a:ext uri="{28A0092B-C50C-407E-A947-70E740481C1C}">
+                          <a14:useLocalDpi xmlns:a14="http://schemas.microsoft.com/office/drawing/2010/main" val="0"/>
+                        </a:ext>
+                      </a:extLst>
+                    </a:blip>
+                    <a:stretch>
+                      <a:fillRect/>
+                    </a:stretch>
+                  </pic:blipFill>
+                  <pic:spPr>
+                    <a:xfrm>
+                      <a:off x="0" y="0"/>
+                      <a:ext cx="4237725" cy="2906192"/>
+                    </a:xfrm>
+                    <a:prstGeom prst="rect">
+                      <a:avLst/>
+                    </a:prstGeom>
+                  </pic:spPr>
+                </pic:pic>
+              </a:graphicData>
+            </a:graphic>
+          </wp:inline>
+        </w:drawing>
+      </w:r>
+    </w:p>
+    <w:p>
+      <w:pPr>
+        <w:rPr>
+          <w:rFonts w:ascii="Times New Roman" w:hAnsi="Times New Roman" w:cs="Times New Roman"/>
+        </w:rPr>
+      </w:pPr>
+      <w:r>
+        <w:rPr>
+          <w:rFonts w:ascii="Times New Roman" w:hAnsi="Times New Roman" w:cs="Times New Roman"/>
+        </w:rPr>
+        <w:t xml:space="preserve">There was generally </w:t>
+      </w:r>
+      <w:r>
+        <w:rPr>
+          <w:rFonts w:ascii="Times New Roman" w:hAnsi="Times New Roman" w:cs="Times New Roman"/>
+        </w:rPr>
+        <w:t xml:space="preserve">a trade-off between Type I error control and power. With the same simulation settings mentioned in the previous paragraph (bivariate normal, n=20, m=4), the </w:t>
+      </w:r>
+      <w:r>
+        <w:rPr>
+          <w:rFonts w:ascii="Times New Roman" w:hAnsi="Times New Roman" w:cs="Times New Roman"/>
+        </w:rPr>
+        <w:lastRenderedPageBreak/>
+        <w:t xml:space="preserve">Pearson correlation </w:t>
+      </w:r>
+      <w:r>
+        <w:rPr>
+          <w:rFonts w:ascii="Times New Roman" w:hAnsi="Times New Roman" w:cs="Times New Roman"/>
+        </w:rPr>
+        <w:t>(</w:t>
+      </w:r>
+      <w:proofErr w:type="spellStart"/>
+      <w:r>
+        <w:rPr>
+          <w:rFonts w:ascii="Times New Roman" w:hAnsi="Times New Roman" w:cs="Times New Roman"/>
+        </w:rPr>
+        <w:t>r</w:t>
+      </w:r>
+      <w:r>
+        <w:rPr>
+          <w:rFonts w:ascii="Times New Roman" w:hAnsi="Times New Roman" w:cs="Times New Roman"/>
+          <w:vertAlign w:val="subscript"/>
+        </w:rPr>
+        <w:t>matched</w:t>
+      </w:r>
+      <w:proofErr w:type="spellEnd"/>
+      <w:r>
+        <w:rPr>
+          <w:rFonts w:ascii="Times New Roman" w:hAnsi="Times New Roman" w:cs="Times New Roman"/>
+        </w:rPr>
+        <w:t xml:space="preserve">) </w:t>
+      </w:r>
+      <w:r>
+        <w:rPr>
+          <w:rFonts w:ascii="Times New Roman" w:hAnsi="Times New Roman" w:cs="Times New Roman"/>
+        </w:rPr>
+        <w:t>afforded the most power, although the improvement in power was smaller when the true mean difference was 0.5 standardized units. The 20</w:t>
+      </w:r>
+      <w:r>
+        <w:rPr>
+          <w:rFonts w:ascii="Times New Roman" w:hAnsi="Times New Roman" w:cs="Times New Roman"/>
+          <w:vertAlign w:val="superscript"/>
+        </w:rPr>
+        <w:t>th</w:t>
+      </w:r>
+      <w:r>
+        <w:rPr>
+          <w:rFonts w:ascii="Times New Roman" w:hAnsi="Times New Roman" w:cs="Times New Roman"/>
+        </w:rPr>
+        <w:t xml:space="preserve"> quantile estimator </w:t>
+      </w:r>
+      <w:r>
+        <w:rPr>
+          <w:rFonts w:ascii="Times New Roman" w:hAnsi="Times New Roman" w:cs="Times New Roman"/>
+        </w:rPr>
+        <w:t>(r</w:t>
+      </w:r>
+      <w:r>
+        <w:rPr>
+          <w:rFonts w:ascii="Times New Roman" w:hAnsi="Times New Roman" w:cs="Times New Roman"/>
+          <w:vertAlign w:val="subscript"/>
+        </w:rPr>
+        <w:t>q20</w:t>
+      </w:r>
+      <w:r>
+        <w:rPr>
+          <w:rFonts w:ascii="Times New Roman" w:hAnsi="Times New Roman" w:cs="Times New Roman"/>
+        </w:rPr>
+        <w:t>)</w:t>
+      </w:r>
+      <w:r>
+        <w:rPr>
+          <w:rFonts w:ascii="Times New Roman" w:hAnsi="Times New Roman" w:cs="Times New Roman"/>
+        </w:rPr>
+        <w:t xml:space="preserve"> demonstrated the least power among the four estimators (although the maximally conservative estimator was underpowered compared to all estimators).</w:t>
+      </w:r>
+    </w:p>
+    <w:p>
+      <w:pPr>
+        <w:jc w:val="center"/>
+        <w:rPr>
+          <w:rFonts w:ascii="Times New Roman" w:hAnsi="Times New Roman" w:cs="Times New Roman"/>
+        </w:rPr>
+      </w:pPr>
+      <w:r>
+        <w:rPr>
+          <w:rFonts w:ascii="Times New Roman" w:hAnsi="Times New Roman" w:cs="Times New Roman"/>
+          <w:noProof/>
+        </w:rPr>
+        <w:drawing>
+          <wp:inline distT="0" distB="0" distL="0" distR="0" wp14:anchorId="33E66D94" wp14:editId="50A02663">
+            <wp:extent cx="4499572" cy="3085764"/>
+            <wp:effectExtent l="0" t="0" r="0" b="635"/>
+            <wp:docPr id="4" name="Picture 4" descr="Graphical user interface&#10;&#10;Description automatically generated"/>
+            <wp:cNvGraphicFramePr>
+              <a:graphicFrameLocks xmlns:a="http://schemas.openxmlformats.org/drawingml/2006/main" noChangeAspect="1"/>
+            </wp:cNvGraphicFramePr>
+            <a:graphic xmlns:a="http://schemas.openxmlformats.org/drawingml/2006/main">
+              <a:graphicData uri="http://schemas.openxmlformats.org/drawingml/2006/picture">
+                <pic:pic xmlns:pic="http://schemas.openxmlformats.org/drawingml/2006/picture">
+                  <pic:nvPicPr>
+                    <pic:cNvPr id="4" name="Picture 4" descr="Graphical user interface&#10;&#10;Description automatically generated"/>
+                    <pic:cNvPicPr/>
+                  </pic:nvPicPr>
+                  <pic:blipFill>
+                    <a:blip r:embed="rId12">
+                      <a:extLst>
+                        <a:ext uri="{28A0092B-C50C-407E-A947-70E740481C1C}">
+                          <a14:useLocalDpi xmlns:a14="http://schemas.microsoft.com/office/drawing/2010/main" val="0"/>
+                        </a:ext>
+                      </a:extLst>
+                    </a:blip>
+                    <a:stretch>
+                      <a:fillRect/>
+                    </a:stretch>
+                  </pic:blipFill>
+                  <pic:spPr>
+                    <a:xfrm>
+                      <a:off x="0" y="0"/>
+                      <a:ext cx="4509413" cy="3092513"/>
+                    </a:xfrm>
+                    <a:prstGeom prst="rect">
+                      <a:avLst/>
+                    </a:prstGeom>
+                  </pic:spPr>
+                </pic:pic>
+              </a:graphicData>
+            </a:graphic>
+          </wp:inline>
+        </w:drawing>
+      </w:r>
+    </w:p>
+    <w:p>
+      <w:pPr>
+        <w:rPr>
+          <w:rFonts w:ascii="Times New Roman" w:hAnsi="Times New Roman" w:cs="Times New Roman"/>
+        </w:rPr>
+      </w:pPr>
+    </w:p>
+    <w:p>
+      <w:pPr>
+        <w:rPr>
+          <w:rFonts w:ascii="Times New Roman" w:hAnsi="Times New Roman" w:cs="Times New Roman"/>
+        </w:rPr>
+      </w:pPr>
+    </w:p>
+    <w:p>
+      <w:pPr>
+        <w:rPr>
+          <w:rFonts w:ascii="Times New Roman" w:hAnsi="Times New Roman" w:cs="Times New Roman"/>
+        </w:rPr>
+      </w:pPr>
+    </w:p>
+    <w:p>
+      <w:pPr>
+        <w:jc w:val="both"/>
+        <w:rPr>
+          <w:rFonts w:ascii="Times New Roman" w:hAnsi="Times New Roman" w:cs="Times New Roman"/>
+          <w:b/>
+          <w:bCs/>
+        </w:rPr>
+      </w:pPr>
+      <w:r>
+        <w:rPr>
+          <w:rFonts w:ascii="Times New Roman" w:hAnsi="Times New Roman" w:cs="Times New Roman"/>
+          <w:b/>
+          <w:bCs/>
+        </w:rPr>
         <w:t>Discussion</w:t>
       </w:r>
     </w:p>
@@ -8510,6 +9634,12 @@
         </w:rPr>
         <w:t>-test when correlation is non-negative.</w:t>
       </w:r>
+      <w:r>
+        <w:rPr>
+          <w:rFonts w:ascii="Times New Roman" w:hAnsi="Times New Roman" w:cs="Times New Roman"/>
+        </w:rPr>
+        <w:t xml:space="preserve"> </w:t>
+      </w:r>
     </w:p>
     <w:p>
       <w:pPr>
@@ -8549,6 +9679,18 @@
           <w:rFonts w:ascii="Times New Roman" w:hAnsi="Times New Roman" w:cs="Times New Roman"/>
         </w:rPr>
         <w:t xml:space="preserve"> But the EM algorithm estimator is substantially less variable than Pearson in partially matched data, since the EM approach considers information beyond the matched samples alone.</w:t>
+      </w:r>
+      <w:r>
+        <w:rPr>
+          <w:rFonts w:ascii="Times New Roman" w:hAnsi="Times New Roman" w:cs="Times New Roman"/>
+        </w:rPr>
+        <w:t xml:space="preserve"> Also of concern is the fact that the Pearson correlation resulted in a test that was increasingly less conservative as the true correlation increased</w:t>
+      </w:r>
+      <w:r>
+        <w:rPr>
+          <w:rFonts w:ascii="Times New Roman" w:hAnsi="Times New Roman" w:cs="Times New Roman"/>
+        </w:rPr>
+        <w:t xml:space="preserve"> (similarly, less powered as true correlation increased).</w:t>
       </w:r>
     </w:p>
     <w:p>
@@ -8619,6 +9761,23 @@
       </w:r>
     </w:p>
   </w:comment>
+  <w:comment w:id="2" w:author="Pomponio, Raymond" w:date="2023-02-10T17:10:00Z" w:initials="PR">
+    <w:p>
+      <w:r>
+        <w:rPr>
+          <w:rStyle w:val="CommentReference"/>
+        </w:rPr>
+        <w:annotationRef/>
+      </w:r>
+      <w:r>
+        <w:rPr>
+          <w:sz w:val="20"/>
+          <w:szCs w:val="20"/>
+        </w:rPr>
+        <w:t>@Ray: see if this holds when larger simulation results come in.</w:t>
+      </w:r>
+    </w:p>
+  </w:comment>
 </w:comments>
 </file>
 
@@ -8626,6 +9785,7 @@
 <w15:commentsEx xmlns:wpc="http://schemas.microsoft.com/office/word/2010/wordprocessingCanvas" xmlns:cx="http://schemas.microsoft.com/office/drawing/2014/chartex" xmlns:cx1="http://schemas.microsoft.com/office/drawing/2015/9/8/chartex" xmlns:cx2="http://schemas.microsoft.com/office/drawing/2015/10/21/chartex" xmlns:cx3="http://schemas.microsoft.com/office/drawing/2016/5/9/chartex" xmlns:cx4="http://schemas.microsoft.com/office/drawing/2016/5/10/chartex" xmlns:cx5="http://schemas.microsoft.com/office/drawing/2016/5/11/chartex" xmlns:cx6="http://schemas.microsoft.com/office/drawing/2016/5/12/chartex" xmlns:cx7="http://schemas.microsoft.com/office/drawing/2016/5/13/chartex" xmlns:cx8="http://schemas.microsoft.com/office/drawing/2016/5/14/chartex" xmlns:mc="http://schemas.openxmlformats.org/markup-compatibility/2006" xmlns:aink="http://schemas.microsoft.com/office/drawing/2016/ink" xmlns:am3d="http://schemas.microsoft.com/office/drawing/2017/model3d" xmlns:o="urn:schemas-microsoft-com:office:office" xmlns:oel="http://schemas.microsoft.com/office/2019/extlst" xmlns:r="http://schemas.openxmlformats.org/officeDocument/2006/relationships" xmlns:m="http://schemas.openxmlformats.org/officeDocument/2006/math" xmlns:v="urn:schemas-microsoft-com:vml" xmlns:wp14="http://schemas.microsoft.com/office/word/2010/wordprocessingDrawing" xmlns:wp="http://schemas.openxmlformats.org/drawingml/2006/wordprocessingDrawing" xmlns:w10="urn:schemas-microsoft-com:office:word" xmlns:w="http://schemas.openxmlformats.org/wordprocessingml/2006/main" xmlns:w14="http://schemas.microsoft.com/office/word/2010/wordml" xmlns:w15="http://schemas.microsoft.com/office/word/2012/wordml" xmlns:w16cex="http://schemas.microsoft.com/office/word/2018/wordml/cex" xmlns:w16cid="http://schemas.microsoft.com/office/word/2016/wordml/cid" xmlns:w16="http://schemas.microsoft.com/office/word/2018/wordml" xmlns:w16sdtdh="http://schemas.microsoft.com/office/word/2020/wordml/sdtdatahash" xmlns:w16se="http://schemas.microsoft.com/office/word/2015/wordml/symex" xmlns:wpg="http://schemas.microsoft.com/office/word/2010/wordprocessingGroup" xmlns:wpi="http://schemas.microsoft.com/office/word/2010/wordprocessingInk" xmlns:wne="http://schemas.microsoft.com/office/word/2006/wordml" xmlns:wps="http://schemas.microsoft.com/office/word/2010/wordprocessingShape" mc:Ignorable="w14 w15 w16se w16cid w16 w16cex w16sdtdh wp14">
   <w15:commentEx w15:paraId="19ACE9EB" w15:done="0"/>
   <w15:commentEx w15:paraId="5DDBC0B2" w15:done="0"/>
+  <w15:commentEx w15:paraId="369A649D" w15:done="0"/>
 </w15:commentsEx>
 </file>
 
@@ -8633,6 +9793,7 @@
 <w16cex:commentsExtensible xmlns:wpc="http://schemas.microsoft.com/office/word/2010/wordprocessingCanvas" xmlns:cx="http://schemas.microsoft.com/office/drawing/2014/chartex" xmlns:cx1="http://schemas.microsoft.com/office/drawing/2015/9/8/chartex" xmlns:cx2="http://schemas.microsoft.com/office/drawing/2015/10/21/chartex" xmlns:cx3="http://schemas.microsoft.com/office/drawing/2016/5/9/chartex" xmlns:cx4="http://schemas.microsoft.com/office/drawing/2016/5/10/chartex" xmlns:cx5="http://schemas.microsoft.com/office/drawing/2016/5/11/chartex" xmlns:cx6="http://schemas.microsoft.com/office/drawing/2016/5/12/chartex" xmlns:cx7="http://schemas.microsoft.com/office/drawing/2016/5/13/chartex" xmlns:cx8="http://schemas.microsoft.com/office/drawing/2016/5/14/chartex" xmlns:mc="http://schemas.openxmlformats.org/markup-compatibility/2006" xmlns:aink="http://schemas.microsoft.com/office/drawing/2016/ink" xmlns:am3d="http://schemas.microsoft.com/office/drawing/2017/model3d" xmlns:o="urn:schemas-microsoft-com:office:office" xmlns:oel="http://schemas.microsoft.com/office/2019/extlst" xmlns:r="http://schemas.openxmlformats.org/officeDocument/2006/relationships" xmlns:m="http://schemas.openxmlformats.org/officeDocument/2006/math" xmlns:v="urn:schemas-microsoft-com:vml" xmlns:wp14="http://schemas.microsoft.com/office/word/2010/wordprocessingDrawing" xmlns:wp="http://schemas.openxmlformats.org/drawingml/2006/wordprocessingDrawing" xmlns:w10="urn:schemas-microsoft-com:office:word" xmlns:w="http://schemas.openxmlformats.org/wordprocessingml/2006/main" xmlns:w14="http://schemas.microsoft.com/office/word/2010/wordml" xmlns:w15="http://schemas.microsoft.com/office/word/2012/wordml" xmlns:w16cex="http://schemas.microsoft.com/office/word/2018/wordml/cex" xmlns:w16cid="http://schemas.microsoft.com/office/word/2016/wordml/cid" xmlns:w16="http://schemas.microsoft.com/office/word/2018/wordml" xmlns:w16sdtdh="http://schemas.microsoft.com/office/word/2020/wordml/sdtdatahash" xmlns:w16se="http://schemas.microsoft.com/office/word/2015/wordml/symex" xmlns:wpg="http://schemas.microsoft.com/office/word/2010/wordprocessingGroup" xmlns:wpi="http://schemas.microsoft.com/office/word/2010/wordprocessingInk" xmlns:wne="http://schemas.microsoft.com/office/word/2006/wordml" xmlns:wps="http://schemas.microsoft.com/office/word/2010/wordprocessingShape" mc:Ignorable="w14 w15 w16se w16cid w16 w16cex w16sdtdh wp14">
   <w16cex:commentExtensible w16cex:durableId="2790BC5E" w16cex:dateUtc="2023-02-10T19:51:00Z"/>
   <w16cex:commentExtensible w16cex:durableId="2790C832" w16cex:dateUtc="2023-02-10T20:42:00Z"/>
+  <w16cex:commentExtensible w16cex:durableId="2790F8FE" w16cex:dateUtc="2023-02-11T00:10:00Z"/>
 </w16cex:commentsExtensible>
 </file>
 
@@ -8640,6 +9801,7 @@
 <w16cid:commentsIds xmlns:wpc="http://schemas.microsoft.com/office/word/2010/wordprocessingCanvas" xmlns:cx="http://schemas.microsoft.com/office/drawing/2014/chartex" xmlns:cx1="http://schemas.microsoft.com/office/drawing/2015/9/8/chartex" xmlns:cx2="http://schemas.microsoft.com/office/drawing/2015/10/21/chartex" xmlns:cx3="http://schemas.microsoft.com/office/drawing/2016/5/9/chartex" xmlns:cx4="http://schemas.microsoft.com/office/drawing/2016/5/10/chartex" xmlns:cx5="http://schemas.microsoft.com/office/drawing/2016/5/11/chartex" xmlns:cx6="http://schemas.microsoft.com/office/drawing/2016/5/12/chartex" xmlns:cx7="http://schemas.microsoft.com/office/drawing/2016/5/13/chartex" xmlns:cx8="http://schemas.microsoft.com/office/drawing/2016/5/14/chartex" xmlns:mc="http://schemas.openxmlformats.org/markup-compatibility/2006" xmlns:aink="http://schemas.microsoft.com/office/drawing/2016/ink" xmlns:am3d="http://schemas.microsoft.com/office/drawing/2017/model3d" xmlns:o="urn:schemas-microsoft-com:office:office" xmlns:oel="http://schemas.microsoft.com/office/2019/extlst" xmlns:r="http://schemas.openxmlformats.org/officeDocument/2006/relationships" xmlns:m="http://schemas.openxmlformats.org/officeDocument/2006/math" xmlns:v="urn:schemas-microsoft-com:vml" xmlns:wp14="http://schemas.microsoft.com/office/word/2010/wordprocessingDrawing" xmlns:wp="http://schemas.openxmlformats.org/drawingml/2006/wordprocessingDrawing" xmlns:w10="urn:schemas-microsoft-com:office:word" xmlns:w="http://schemas.openxmlformats.org/wordprocessingml/2006/main" xmlns:w14="http://schemas.microsoft.com/office/word/2010/wordml" xmlns:w15="http://schemas.microsoft.com/office/word/2012/wordml" xmlns:w16cex="http://schemas.microsoft.com/office/word/2018/wordml/cex" xmlns:w16cid="http://schemas.microsoft.com/office/word/2016/wordml/cid" xmlns:w16="http://schemas.microsoft.com/office/word/2018/wordml" xmlns:w16sdtdh="http://schemas.microsoft.com/office/word/2020/wordml/sdtdatahash" xmlns:w16se="http://schemas.microsoft.com/office/word/2015/wordml/symex" xmlns:wpg="http://schemas.microsoft.com/office/word/2010/wordprocessingGroup" xmlns:wpi="http://schemas.microsoft.com/office/word/2010/wordprocessingInk" xmlns:wne="http://schemas.microsoft.com/office/word/2006/wordml" xmlns:wps="http://schemas.microsoft.com/office/word/2010/wordprocessingShape" mc:Ignorable="w14 w15 w16se w16cid w16 w16cex w16sdtdh wp14">
   <w16cid:commentId w16cid:paraId="19ACE9EB" w16cid:durableId="2790BC5E"/>
   <w16cid:commentId w16cid:paraId="5DDBC0B2" w16cid:durableId="2790C832"/>
+  <w16cid:commentId w16cid:paraId="369A649D" w16cid:durableId="2790F8FE"/>
 </w16cid:commentsIds>
 </file>
 

</xml_diff>

<commit_message>
minor changes to methods and discussion
</commit_message>
<xml_diff>
--- a/Dissemination/Manuscript Drafts/Feb-10-2023.docx
+++ b/Dissemination/Manuscript Drafts/Feb-10-2023.docx
@@ -438,7 +438,55 @@
         <w:rPr>
           <w:rFonts w:ascii="Times New Roman" w:hAnsi="Times New Roman" w:cs="Times New Roman"/>
         </w:rPr>
-        <w:t xml:space="preserve"> arise in paired or repeated measures study designs when unit-level identifiers have been lost or withheld, sometimes in the interest of anonymity. For example, an online survey is administered anonymously to an employee pool, with each employee submitting a response before and after an intervention. The feature of this dataset that would qualify it as unmatched is the absence of any identifier that could link one employee’s response from pre-intervention to the same employee’s response post-intervention. For convenience, we refer to such study designs as </w:t>
+        <w:t xml:space="preserve"> arise in paired or repeated measures study designs when unit-level identifiers have been lost or withheld, sometimes in the interest of anonymity. For example, an online survey is administered anonymously to an employee pool, with each employee submitting a response before and after an intervention. The feature of this dataset that would qualify it as unmatched is the absence of any identifier that could link one employee’s response from </w:t>
+      </w:r>
+      <w:r>
+        <w:rPr>
+          <w:rFonts w:ascii="Times New Roman" w:hAnsi="Times New Roman" w:cs="Times New Roman"/>
+        </w:rPr>
+        <w:t xml:space="preserve">the </w:t>
+      </w:r>
+      <w:r>
+        <w:rPr>
+          <w:rFonts w:ascii="Times New Roman" w:hAnsi="Times New Roman" w:cs="Times New Roman"/>
+        </w:rPr>
+        <w:t xml:space="preserve">pre-intervention </w:t>
+      </w:r>
+      <w:r>
+        <w:rPr>
+          <w:rFonts w:ascii="Times New Roman" w:hAnsi="Times New Roman" w:cs="Times New Roman"/>
+        </w:rPr>
+        <w:t xml:space="preserve">period </w:t>
+      </w:r>
+      <w:r>
+        <w:rPr>
+          <w:rFonts w:ascii="Times New Roman" w:hAnsi="Times New Roman" w:cs="Times New Roman"/>
+        </w:rPr>
+        <w:t>to the same employee’s response</w:t>
+      </w:r>
+      <w:r>
+        <w:rPr>
+          <w:rFonts w:ascii="Times New Roman" w:hAnsi="Times New Roman" w:cs="Times New Roman"/>
+        </w:rPr>
+        <w:t xml:space="preserve"> in the</w:t>
+      </w:r>
+      <w:r>
+        <w:rPr>
+          <w:rFonts w:ascii="Times New Roman" w:hAnsi="Times New Roman" w:cs="Times New Roman"/>
+        </w:rPr>
+        <w:t xml:space="preserve"> post-intervention</w:t>
+      </w:r>
+      <w:r>
+        <w:rPr>
+          <w:rFonts w:ascii="Times New Roman" w:hAnsi="Times New Roman" w:cs="Times New Roman"/>
+        </w:rPr>
+        <w:t xml:space="preserve"> period</w:t>
+      </w:r>
+      <w:r>
+        <w:rPr>
+          <w:rFonts w:ascii="Times New Roman" w:hAnsi="Times New Roman" w:cs="Times New Roman"/>
+        </w:rPr>
+        <w:t xml:space="preserve">. For convenience, we refer to such study designs as </w:t>
       </w:r>
       <w:r>
         <w:rPr>
@@ -1781,7 +1829,19 @@
         <w:rPr>
           <w:rFonts w:ascii="Times New Roman" w:hAnsi="Times New Roman" w:cs="Times New Roman"/>
         </w:rPr>
-        <w:t xml:space="preserve">Note that the above statistic is equal to </w:t>
+        <w:t xml:space="preserve">Note that the above statistic is </w:t>
+      </w:r>
+      <w:r>
+        <w:rPr>
+          <w:rFonts w:ascii="Times New Roman" w:hAnsi="Times New Roman" w:cs="Times New Roman"/>
+        </w:rPr>
+        <w:t>equivalent</w:t>
+      </w:r>
+      <w:r>
+        <w:rPr>
+          <w:rFonts w:ascii="Times New Roman" w:hAnsi="Times New Roman" w:cs="Times New Roman"/>
+        </w:rPr>
+        <w:t xml:space="preserve"> to </w:t>
       </w:r>
       <m:oMath>
         <m:r>
@@ -1833,7 +1893,19 @@
         <w:rPr>
           <w:rFonts w:ascii="Times New Roman" w:eastAsiaTheme="minorEastAsia" w:hAnsi="Times New Roman" w:cs="Times New Roman"/>
         </w:rPr>
-        <w:t xml:space="preserve"> where </w:t>
+        <w:t xml:space="preserve"> </w:t>
+      </w:r>
+      <w:r>
+        <w:rPr>
+          <w:rFonts w:ascii="Times New Roman" w:eastAsiaTheme="minorEastAsia" w:hAnsi="Times New Roman" w:cs="Times New Roman"/>
+        </w:rPr>
+        <w:t>when</w:t>
+      </w:r>
+      <w:r>
+        <w:rPr>
+          <w:rFonts w:ascii="Times New Roman" w:eastAsiaTheme="minorEastAsia" w:hAnsi="Times New Roman" w:cs="Times New Roman"/>
+        </w:rPr>
+        <w:t xml:space="preserve"> </w:t>
       </w:r>
       <w:proofErr w:type="spellStart"/>
       <w:r>
@@ -1939,13 +2011,33 @@
         <w:rPr>
           <w:rFonts w:ascii="Times New Roman" w:eastAsiaTheme="minorEastAsia" w:hAnsi="Times New Roman" w:cs="Times New Roman"/>
         </w:rPr>
-        <w:t xml:space="preserve">ignoring correlation in unmatched data is equivalent to </w:t>
-      </w:r>
-      <w:r>
-        <w:rPr>
-          <w:rFonts w:ascii="Times New Roman" w:eastAsiaTheme="minorEastAsia" w:hAnsi="Times New Roman" w:cs="Times New Roman"/>
-        </w:rPr>
-        <w:t>setting</w:t>
+        <w:t xml:space="preserve">applying the two-sample </w:t>
+      </w:r>
+      <w:r>
+        <w:rPr>
+          <w:rFonts w:ascii="Times New Roman" w:eastAsiaTheme="minorEastAsia" w:hAnsi="Times New Roman" w:cs="Times New Roman"/>
+          <w:i/>
+          <w:iCs/>
+        </w:rPr>
+        <w:t>t</w:t>
+      </w:r>
+      <w:r>
+        <w:rPr>
+          <w:rFonts w:ascii="Times New Roman" w:eastAsiaTheme="minorEastAsia" w:hAnsi="Times New Roman" w:cs="Times New Roman"/>
+        </w:rPr>
+        <w:t>-test in</w:t>
+      </w:r>
+      <w:r>
+        <w:rPr>
+          <w:rFonts w:ascii="Times New Roman" w:eastAsiaTheme="minorEastAsia" w:hAnsi="Times New Roman" w:cs="Times New Roman"/>
+        </w:rPr>
+        <w:t xml:space="preserve"> unmatched data is equivalent to</w:t>
+      </w:r>
+      <w:r>
+        <w:rPr>
+          <w:rFonts w:ascii="Times New Roman" w:eastAsiaTheme="minorEastAsia" w:hAnsi="Times New Roman" w:cs="Times New Roman"/>
+        </w:rPr>
+        <w:t xml:space="preserve"> setting</w:t>
       </w:r>
       <w:r>
         <w:rPr>
@@ -2325,7 +2417,19 @@
         <w:rPr>
           <w:rFonts w:ascii="Times New Roman" w:hAnsi="Times New Roman" w:cs="Times New Roman"/>
         </w:rPr>
-        <w:t xml:space="preserve">Type I error rate near the desired level of 0.05. </w:t>
+        <w:t xml:space="preserve">Type I error rate near the </w:t>
+      </w:r>
+      <w:r>
+        <w:rPr>
+          <w:rFonts w:ascii="Times New Roman" w:hAnsi="Times New Roman" w:cs="Times New Roman"/>
+        </w:rPr>
+        <w:t>nominal</w:t>
+      </w:r>
+      <w:r>
+        <w:rPr>
+          <w:rFonts w:ascii="Times New Roman" w:hAnsi="Times New Roman" w:cs="Times New Roman"/>
+        </w:rPr>
+        <w:t xml:space="preserve"> level of 0.05. </w:t>
       </w:r>
       <w:r>
         <w:rPr>
@@ -2373,7 +2477,37 @@
         <w:rPr>
           <w:rFonts w:ascii="Times New Roman" w:hAnsi="Times New Roman" w:cs="Times New Roman"/>
         </w:rPr>
-        <w:t xml:space="preserve">, </w:t>
+        <w:t>, compared to</w:t>
+      </w:r>
+      <w:r>
+        <w:rPr>
+          <w:rFonts w:ascii="Times New Roman" w:hAnsi="Times New Roman" w:cs="Times New Roman"/>
+        </w:rPr>
+        <w:t xml:space="preserve"> the paired-samples </w:t>
+      </w:r>
+      <w:r>
+        <w:rPr>
+          <w:rFonts w:ascii="Times New Roman" w:hAnsi="Times New Roman" w:cs="Times New Roman"/>
+        </w:rPr>
+        <w:t xml:space="preserve">test </w:t>
+      </w:r>
+      <w:r>
+        <w:rPr>
+          <w:rFonts w:ascii="Times New Roman" w:hAnsi="Times New Roman" w:cs="Times New Roman"/>
+        </w:rPr>
+        <w:t>statistic</w:t>
+      </w:r>
+      <w:r>
+        <w:rPr>
+          <w:rFonts w:ascii="Times New Roman" w:hAnsi="Times New Roman" w:cs="Times New Roman"/>
+        </w:rPr>
+        <w:t xml:space="preserve"> (</w:t>
+      </w:r>
+      <w:r>
+        <w:rPr>
+          <w:rFonts w:ascii="Times New Roman" w:hAnsi="Times New Roman" w:cs="Times New Roman"/>
+        </w:rPr>
+        <w:t>2</w:t>
       </w:r>
       <w:r>
         <w:rPr>
@@ -2381,31 +2515,19 @@
           <w:i/>
           <w:iCs/>
         </w:rPr>
-        <w:t>t’</w:t>
-      </w:r>
-      <w:r>
-        <w:rPr>
-          <w:rFonts w:ascii="Times New Roman" w:hAnsi="Times New Roman" w:cs="Times New Roman"/>
-        </w:rPr>
-        <w:t>, compared to</w:t>
-      </w:r>
-      <w:r>
-        <w:rPr>
-          <w:rFonts w:ascii="Times New Roman" w:hAnsi="Times New Roman" w:cs="Times New Roman"/>
-        </w:rPr>
-        <w:t xml:space="preserve"> the paired-samples statistic</w:t>
-      </w:r>
-      <w:r>
-        <w:rPr>
-          <w:rFonts w:ascii="Times New Roman" w:hAnsi="Times New Roman" w:cs="Times New Roman"/>
-        </w:rPr>
-        <w:t xml:space="preserve"> (</w:t>
-      </w:r>
-      <w:r>
-        <w:rPr>
-          <w:rFonts w:ascii="Times New Roman" w:hAnsi="Times New Roman" w:cs="Times New Roman"/>
-        </w:rPr>
-        <w:t>2</w:t>
+        <w:t>n</w:t>
+      </w:r>
+      <w:r>
+        <w:rPr>
+          <w:rFonts w:ascii="Times New Roman" w:hAnsi="Times New Roman" w:cs="Times New Roman"/>
+        </w:rPr>
+        <w:t xml:space="preserve"> – 2 </w:t>
+      </w:r>
+      <w:r>
+        <w:rPr>
+          <w:rFonts w:ascii="Times New Roman" w:hAnsi="Times New Roman" w:cs="Times New Roman"/>
+        </w:rPr>
+        <w:t xml:space="preserve">versus </w:t>
       </w:r>
       <w:r>
         <w:rPr>
@@ -2419,13 +2541,7 @@
         <w:rPr>
           <w:rFonts w:ascii="Times New Roman" w:hAnsi="Times New Roman" w:cs="Times New Roman"/>
         </w:rPr>
-        <w:t xml:space="preserve"> – 2 degrees of freedom </w:t>
-      </w:r>
-      <w:r>
-        <w:rPr>
-          <w:rFonts w:ascii="Times New Roman" w:hAnsi="Times New Roman" w:cs="Times New Roman"/>
-        </w:rPr>
-        <w:t>versus</w:t>
+        <w:t xml:space="preserve"> – 1</w:t>
       </w:r>
       <w:r>
         <w:rPr>
@@ -2436,16 +2552,8 @@
       <w:r>
         <w:rPr>
           <w:rFonts w:ascii="Times New Roman" w:hAnsi="Times New Roman" w:cs="Times New Roman"/>
-          <w:i/>
-          <w:iCs/>
-        </w:rPr>
-        <w:t>n</w:t>
-      </w:r>
-      <w:r>
-        <w:rPr>
-          <w:rFonts w:ascii="Times New Roman" w:hAnsi="Times New Roman" w:cs="Times New Roman"/>
-        </w:rPr>
-        <w:t xml:space="preserve"> – 1</w:t>
+        </w:rPr>
+        <w:t>degrees of freedom</w:t>
       </w:r>
       <w:r>
         <w:rPr>
@@ -2654,7 +2762,19 @@
         <w:rPr>
           <w:rFonts w:ascii="Times New Roman" w:hAnsi="Times New Roman" w:cs="Times New Roman"/>
         </w:rPr>
-        <w:t xml:space="preserve">One can calculate the minimum possible correlation coefficient given the observed data, which would yield a maximally conservative test for the equality of means (i.e., </w:t>
+        <w:t>One can calculate the minimum possible correlation coefficient given the observed data, which yield</w:t>
+      </w:r>
+      <w:r>
+        <w:rPr>
+          <w:rFonts w:ascii="Times New Roman" w:hAnsi="Times New Roman" w:cs="Times New Roman"/>
+        </w:rPr>
+        <w:t>s</w:t>
+      </w:r>
+      <w:r>
+        <w:rPr>
+          <w:rFonts w:ascii="Times New Roman" w:hAnsi="Times New Roman" w:cs="Times New Roman"/>
+        </w:rPr>
+        <w:t xml:space="preserve"> a maximally conservative test for the equality of means (i.e., </w:t>
       </w:r>
       <w:r>
         <w:rPr>
@@ -3339,87 +3459,25 @@
         <w:rPr>
           <w:rFonts w:ascii="Times New Roman" w:hAnsi="Times New Roman" w:cs="Times New Roman"/>
         </w:rPr>
-        <w:t xml:space="preserve"> are no matched samples with which to estimate correlation. </w:t>
-      </w:r>
-      <w:r>
-        <w:rPr>
-          <w:rFonts w:ascii="Times New Roman" w:hAnsi="Times New Roman" w:cs="Times New Roman"/>
-        </w:rPr>
-        <w:t>The remaining estimators of correlation require at least one matched sample to be calculated.</w:t>
-      </w:r>
-    </w:p>
-    <w:p>
-      <w:pPr>
-        <w:jc w:val="both"/>
-        <w:rPr>
-          <w:rFonts w:ascii="Times New Roman" w:hAnsi="Times New Roman" w:cs="Times New Roman"/>
-        </w:rPr>
-      </w:pPr>
-    </w:p>
-    <w:p>
-      <w:pPr>
-        <w:jc w:val="both"/>
-        <w:rPr>
-          <w:rFonts w:ascii="Times New Roman" w:eastAsiaTheme="minorEastAsia" w:hAnsi="Times New Roman" w:cs="Times New Roman"/>
-          <w:i/>
-          <w:iCs/>
-        </w:rPr>
-      </w:pPr>
-      <w:r>
-        <w:rPr>
-          <w:rFonts w:ascii="Times New Roman" w:hAnsi="Times New Roman" w:cs="Times New Roman"/>
-          <w:i/>
-          <w:iCs/>
-        </w:rPr>
-        <w:t>2</w:t>
-      </w:r>
-      <w:r>
-        <w:rPr>
-          <w:rFonts w:ascii="Times New Roman" w:hAnsi="Times New Roman" w:cs="Times New Roman"/>
-          <w:i/>
-          <w:iCs/>
-        </w:rPr>
-        <w:t xml:space="preserve">. </w:t>
-      </w:r>
-      <w:r>
-        <w:rPr>
-          <w:rFonts w:ascii="Times New Roman" w:hAnsi="Times New Roman" w:cs="Times New Roman"/>
-          <w:i/>
-          <w:iCs/>
-        </w:rPr>
-        <w:t>Pearson correlation of</w:t>
-      </w:r>
-      <w:r>
-        <w:rPr>
-          <w:rFonts w:ascii="Times New Roman" w:hAnsi="Times New Roman" w:cs="Times New Roman"/>
-          <w:i/>
-          <w:iCs/>
+        <w:t xml:space="preserve"> are no matched samples with which to estimate</w:t>
+      </w:r>
+      <w:r>
+        <w:rPr>
+          <w:rFonts w:ascii="Times New Roman" w:hAnsi="Times New Roman" w:cs="Times New Roman"/>
         </w:rPr>
         <w:t xml:space="preserve"> the</w:t>
       </w:r>
       <w:r>
         <w:rPr>
           <w:rFonts w:ascii="Times New Roman" w:hAnsi="Times New Roman" w:cs="Times New Roman"/>
-          <w:i/>
-          <w:iCs/>
-        </w:rPr>
-        <w:t xml:space="preserve"> matched samples</w:t>
-      </w:r>
-      <w:r>
-        <w:rPr>
-          <w:rFonts w:ascii="Times New Roman" w:hAnsi="Times New Roman" w:cs="Times New Roman"/>
-          <w:i/>
-          <w:iCs/>
-        </w:rPr>
-        <w:t>:</w:t>
-      </w:r>
-      <w:r>
-        <w:rPr>
-          <w:rFonts w:ascii="Times New Roman" w:hAnsi="Times New Roman" w:cs="Times New Roman"/>
-          <w:i/>
-          <w:iCs/>
-        </w:rPr>
-        <w:t xml:space="preserve"> </w:t>
+        </w:rPr>
+        <w:t xml:space="preserve"> correlation. </w:t>
+      </w:r>
+      <w:r>
+        <w:rPr>
+          <w:rFonts w:ascii="Times New Roman" w:hAnsi="Times New Roman" w:cs="Times New Roman"/>
+        </w:rPr>
+        <w:t xml:space="preserve">This is one advantage of the estimator, </w:t>
       </w:r>
       <m:oMath>
         <m:sSub>
@@ -3445,6 +3503,121 @@
               <w:rPr>
                 <w:rFonts w:ascii="Cambria Math" w:hAnsi="Cambria Math" w:cs="Times New Roman"/>
               </w:rPr>
+              <m:t>min</m:t>
+            </m:r>
+          </m:sub>
+        </m:sSub>
+      </m:oMath>
+      <w:r>
+        <w:rPr>
+          <w:rFonts w:ascii="Times New Roman" w:eastAsiaTheme="minorEastAsia" w:hAnsi="Times New Roman" w:cs="Times New Roman"/>
+        </w:rPr>
+        <w:t xml:space="preserve">. </w:t>
+      </w:r>
+      <w:r>
+        <w:rPr>
+          <w:rFonts w:ascii="Times New Roman" w:hAnsi="Times New Roman" w:cs="Times New Roman"/>
+        </w:rPr>
+        <w:t>The remaining estimators of correlation require at least one matched sample to be calculated.</w:t>
+      </w:r>
+    </w:p>
+    <w:p>
+      <w:pPr>
+        <w:jc w:val="both"/>
+        <w:rPr>
+          <w:rFonts w:ascii="Times New Roman" w:hAnsi="Times New Roman" w:cs="Times New Roman"/>
+        </w:rPr>
+      </w:pPr>
+    </w:p>
+    <w:p>
+      <w:pPr>
+        <w:jc w:val="both"/>
+        <w:rPr>
+          <w:rFonts w:ascii="Times New Roman" w:eastAsiaTheme="minorEastAsia" w:hAnsi="Times New Roman" w:cs="Times New Roman"/>
+          <w:i/>
+          <w:iCs/>
+        </w:rPr>
+      </w:pPr>
+      <w:r>
+        <w:rPr>
+          <w:rFonts w:ascii="Times New Roman" w:hAnsi="Times New Roman" w:cs="Times New Roman"/>
+          <w:i/>
+          <w:iCs/>
+        </w:rPr>
+        <w:t>2</w:t>
+      </w:r>
+      <w:r>
+        <w:rPr>
+          <w:rFonts w:ascii="Times New Roman" w:hAnsi="Times New Roman" w:cs="Times New Roman"/>
+          <w:i/>
+          <w:iCs/>
+        </w:rPr>
+        <w:t xml:space="preserve">. </w:t>
+      </w:r>
+      <w:r>
+        <w:rPr>
+          <w:rFonts w:ascii="Times New Roman" w:hAnsi="Times New Roman" w:cs="Times New Roman"/>
+          <w:i/>
+          <w:iCs/>
+        </w:rPr>
+        <w:t>Pearson correlation of</w:t>
+      </w:r>
+      <w:r>
+        <w:rPr>
+          <w:rFonts w:ascii="Times New Roman" w:hAnsi="Times New Roman" w:cs="Times New Roman"/>
+          <w:i/>
+          <w:iCs/>
+        </w:rPr>
+        <w:t xml:space="preserve"> the</w:t>
+      </w:r>
+      <w:r>
+        <w:rPr>
+          <w:rFonts w:ascii="Times New Roman" w:hAnsi="Times New Roman" w:cs="Times New Roman"/>
+          <w:i/>
+          <w:iCs/>
+        </w:rPr>
+        <w:t xml:space="preserve"> matched samples</w:t>
+      </w:r>
+      <w:r>
+        <w:rPr>
+          <w:rFonts w:ascii="Times New Roman" w:hAnsi="Times New Roman" w:cs="Times New Roman"/>
+          <w:i/>
+          <w:iCs/>
+        </w:rPr>
+        <w:t>:</w:t>
+      </w:r>
+      <w:r>
+        <w:rPr>
+          <w:rFonts w:ascii="Times New Roman" w:hAnsi="Times New Roman" w:cs="Times New Roman"/>
+          <w:i/>
+          <w:iCs/>
+        </w:rPr>
+        <w:t xml:space="preserve"> </w:t>
+      </w:r>
+      <m:oMath>
+        <m:sSub>
+          <m:sSubPr>
+            <m:ctrlPr>
+              <w:rPr>
+                <w:rFonts w:ascii="Cambria Math" w:hAnsi="Cambria Math" w:cs="Times New Roman"/>
+                <w:i/>
+                <w:iCs/>
+              </w:rPr>
+            </m:ctrlPr>
+          </m:sSubPr>
+          <m:e>
+            <m:r>
+              <w:rPr>
+                <w:rFonts w:ascii="Cambria Math" w:hAnsi="Cambria Math" w:cs="Times New Roman"/>
+              </w:rPr>
+              <m:t>r</m:t>
+            </m:r>
+          </m:e>
+          <m:sub>
+            <m:r>
+              <w:rPr>
+                <w:rFonts w:ascii="Cambria Math" w:hAnsi="Cambria Math" w:cs="Times New Roman"/>
+              </w:rPr>
               <m:t>matched</m:t>
             </m:r>
           </m:sub>
@@ -3482,7 +3655,19 @@
         <w:rPr>
           <w:rFonts w:ascii="Times New Roman" w:hAnsi="Times New Roman" w:cs="Times New Roman"/>
         </w:rPr>
-        <w:t xml:space="preserve"> partially matched data would simply use the </w:t>
+        <w:t xml:space="preserve"> partially matched data </w:t>
+      </w:r>
+      <w:r>
+        <w:rPr>
+          <w:rFonts w:ascii="Times New Roman" w:hAnsi="Times New Roman" w:cs="Times New Roman"/>
+        </w:rPr>
+        <w:t>uses</w:t>
+      </w:r>
+      <w:r>
+        <w:rPr>
+          <w:rFonts w:ascii="Times New Roman" w:hAnsi="Times New Roman" w:cs="Times New Roman"/>
+        </w:rPr>
+        <w:t xml:space="preserve"> the </w:t>
       </w:r>
       <w:r>
         <w:rPr>
@@ -3496,7 +3681,19 @@
         <w:rPr>
           <w:rFonts w:ascii="Times New Roman" w:hAnsi="Times New Roman" w:cs="Times New Roman"/>
         </w:rPr>
-        <w:t xml:space="preserve"> matched samples and ignore the </w:t>
+        <w:t xml:space="preserve"> matched samples and ignore</w:t>
+      </w:r>
+      <w:r>
+        <w:rPr>
+          <w:rFonts w:ascii="Times New Roman" w:hAnsi="Times New Roman" w:cs="Times New Roman"/>
+        </w:rPr>
+        <w:t>s</w:t>
+      </w:r>
+      <w:r>
+        <w:rPr>
+          <w:rFonts w:ascii="Times New Roman" w:hAnsi="Times New Roman" w:cs="Times New Roman"/>
+        </w:rPr>
+        <w:t xml:space="preserve"> the </w:t>
       </w:r>
       <w:r>
         <w:rPr>
@@ -4217,7 +4414,30 @@
         <w:rPr>
           <w:rFonts w:ascii="Times New Roman" w:eastAsiaTheme="minorEastAsia" w:hAnsi="Times New Roman" w:cs="Times New Roman"/>
         </w:rPr>
-        <w:t>might be too extreme, we hypothesized that a quantile estimate of rho m</w:t>
+        <w:t xml:space="preserve">might be too extreme, we hypothesized that a quantile estimate of </w:t>
+      </w:r>
+      <m:oMath>
+        <m:r>
+          <m:rPr>
+            <m:sty m:val="p"/>
+          </m:rPr>
+          <w:rPr>
+            <w:rFonts w:ascii="Cambria Math" w:hAnsi="Cambria Math" w:cs="Times New Roman"/>
+          </w:rPr>
+          <m:t>ρ</m:t>
+        </m:r>
+      </m:oMath>
+      <w:r>
+        <w:rPr>
+          <w:rFonts w:ascii="Times New Roman" w:eastAsiaTheme="minorEastAsia" w:hAnsi="Times New Roman" w:cs="Times New Roman"/>
+        </w:rPr>
+        <w:t xml:space="preserve"> </w:t>
+      </w:r>
+      <w:r>
+        <w:rPr>
+          <w:rFonts w:ascii="Times New Roman" w:eastAsiaTheme="minorEastAsia" w:hAnsi="Times New Roman" w:cs="Times New Roman"/>
+        </w:rPr>
+        <w:t>m</w:t>
       </w:r>
       <w:r>
         <w:rPr>
@@ -4631,7 +4851,35 @@
           <w:rFonts w:ascii="Times New Roman" w:eastAsiaTheme="minorEastAsia" w:hAnsi="Times New Roman" w:cs="Times New Roman"/>
           <w:iCs/>
         </w:rPr>
-        <w:t xml:space="preserve"> was 0.842, and our estimator was a 20</w:t>
+        <w:t xml:space="preserve"> was 0.842, and </w:t>
+      </w:r>
+      <w:r>
+        <w:rPr>
+          <w:rFonts w:ascii="Times New Roman" w:eastAsiaTheme="minorEastAsia" w:hAnsi="Times New Roman" w:cs="Times New Roman"/>
+          <w:iCs/>
+        </w:rPr>
+        <w:t>we refer to our</w:t>
+      </w:r>
+      <w:r>
+        <w:rPr>
+          <w:rFonts w:ascii="Times New Roman" w:eastAsiaTheme="minorEastAsia" w:hAnsi="Times New Roman" w:cs="Times New Roman"/>
+          <w:iCs/>
+        </w:rPr>
+        <w:t xml:space="preserve"> estimator </w:t>
+      </w:r>
+      <w:r>
+        <w:rPr>
+          <w:rFonts w:ascii="Times New Roman" w:eastAsiaTheme="minorEastAsia" w:hAnsi="Times New Roman" w:cs="Times New Roman"/>
+          <w:iCs/>
+        </w:rPr>
+        <w:t>as</w:t>
+      </w:r>
+      <w:r>
+        <w:rPr>
+          <w:rFonts w:ascii="Times New Roman" w:eastAsiaTheme="minorEastAsia" w:hAnsi="Times New Roman" w:cs="Times New Roman"/>
+          <w:iCs/>
+        </w:rPr>
+        <w:t xml:space="preserve"> a 20</w:t>
       </w:r>
       <w:r>
         <w:rPr>
@@ -4646,14 +4894,14 @@
           <w:rFonts w:ascii="Times New Roman" w:eastAsiaTheme="minorEastAsia" w:hAnsi="Times New Roman" w:cs="Times New Roman"/>
           <w:iCs/>
         </w:rPr>
-        <w:t xml:space="preserve"> quantile estimator of the correlation of the matched samples. </w:t>
-      </w:r>
-      <w:r>
-        <w:rPr>
-          <w:rFonts w:ascii="Times New Roman" w:eastAsiaTheme="minorEastAsia" w:hAnsi="Times New Roman" w:cs="Times New Roman"/>
-          <w:iCs/>
-        </w:rPr>
-        <w:t xml:space="preserve">We refer to this specific quantile estimator as </w:t>
+        <w:t xml:space="preserve"> quantile estimator of the correlation of the matched samples</w:t>
+      </w:r>
+      <w:r>
+        <w:rPr>
+          <w:rFonts w:ascii="Times New Roman" w:eastAsiaTheme="minorEastAsia" w:hAnsi="Times New Roman" w:cs="Times New Roman"/>
+          <w:iCs/>
+        </w:rPr>
+        <w:t xml:space="preserve">, </w:t>
       </w:r>
       <m:oMath>
         <m:sSub>
@@ -4950,7 +5198,35 @@
           <w:rFonts w:ascii="Times New Roman" w:eastAsiaTheme="minorEastAsia" w:hAnsi="Times New Roman" w:cs="Times New Roman"/>
           <w:iCs/>
         </w:rPr>
-        <w:t xml:space="preserve"> quantile as a semi-conservative estimator that may generalize well to a variety of datasets.</w:t>
+        <w:t xml:space="preserve"> quantile as a semi-conservative estimator that </w:t>
+      </w:r>
+      <w:r>
+        <w:rPr>
+          <w:rFonts w:ascii="Times New Roman" w:eastAsiaTheme="minorEastAsia" w:hAnsi="Times New Roman" w:cs="Times New Roman"/>
+          <w:iCs/>
+        </w:rPr>
+        <w:t>we expected to</w:t>
+      </w:r>
+      <w:r>
+        <w:rPr>
+          <w:rFonts w:ascii="Times New Roman" w:eastAsiaTheme="minorEastAsia" w:hAnsi="Times New Roman" w:cs="Times New Roman"/>
+          <w:iCs/>
+        </w:rPr>
+        <w:t xml:space="preserve"> generalize </w:t>
+      </w:r>
+      <w:r>
+        <w:rPr>
+          <w:rFonts w:ascii="Times New Roman" w:eastAsiaTheme="minorEastAsia" w:hAnsi="Times New Roman" w:cs="Times New Roman"/>
+          <w:iCs/>
+        </w:rPr>
+        <w:t>in</w:t>
+      </w:r>
+      <w:r>
+        <w:rPr>
+          <w:rFonts w:ascii="Times New Roman" w:eastAsiaTheme="minorEastAsia" w:hAnsi="Times New Roman" w:cs="Times New Roman"/>
+          <w:iCs/>
+        </w:rPr>
+        <w:t xml:space="preserve"> a variety of datasets.</w:t>
       </w:r>
     </w:p>
     <w:p>
@@ -6910,7 +7186,55 @@
         <w:rPr>
           <w:rFonts w:ascii="Times New Roman" w:hAnsi="Times New Roman" w:cs="Times New Roman"/>
         </w:rPr>
-        <w:t>Note that the standardization of the data may be computed with all samples, including the unmatched subset. However</w:t>
+        <w:t xml:space="preserve">Note that </w:t>
+      </w:r>
+      <w:r>
+        <w:rPr>
+          <w:rFonts w:ascii="Times New Roman" w:hAnsi="Times New Roman" w:cs="Times New Roman"/>
+        </w:rPr>
+        <w:t>standardizing the data</w:t>
+      </w:r>
+      <w:r>
+        <w:rPr>
+          <w:rFonts w:ascii="Times New Roman" w:hAnsi="Times New Roman" w:cs="Times New Roman"/>
+        </w:rPr>
+        <w:t xml:space="preserve"> may be </w:t>
+      </w:r>
+      <w:r>
+        <w:rPr>
+          <w:rFonts w:ascii="Times New Roman" w:hAnsi="Times New Roman" w:cs="Times New Roman"/>
+        </w:rPr>
+        <w:t>achieved</w:t>
+      </w:r>
+      <w:r>
+        <w:rPr>
+          <w:rFonts w:ascii="Times New Roman" w:hAnsi="Times New Roman" w:cs="Times New Roman"/>
+        </w:rPr>
+        <w:t xml:space="preserve"> with </w:t>
+      </w:r>
+      <w:r>
+        <w:rPr>
+          <w:rFonts w:ascii="Times New Roman" w:hAnsi="Times New Roman" w:cs="Times New Roman"/>
+        </w:rPr>
+        <w:t>both matched and unmatched</w:t>
+      </w:r>
+      <w:r>
+        <w:rPr>
+          <w:rFonts w:ascii="Times New Roman" w:hAnsi="Times New Roman" w:cs="Times New Roman"/>
+        </w:rPr>
+        <w:t xml:space="preserve"> samples.</w:t>
+      </w:r>
+      <w:r>
+        <w:rPr>
+          <w:rFonts w:ascii="Times New Roman" w:hAnsi="Times New Roman" w:cs="Times New Roman"/>
+        </w:rPr>
+        <w:t xml:space="preserve"> </w:t>
+      </w:r>
+      <w:r>
+        <w:rPr>
+          <w:rFonts w:ascii="Times New Roman" w:hAnsi="Times New Roman" w:cs="Times New Roman"/>
+        </w:rPr>
+        <w:t>However</w:t>
       </w:r>
       <w:r>
         <w:rPr>
@@ -6934,7 +7258,27 @@
         <w:rPr>
           <w:rFonts w:ascii="Times New Roman" w:hAnsi="Times New Roman" w:cs="Times New Roman"/>
         </w:rPr>
-        <w:t>estimator requires at least one matched sample to be calculable.</w:t>
+        <w:t xml:space="preserve">estimator </w:t>
+      </w:r>
+      <w:commentRangeStart w:id="2"/>
+      <w:r>
+        <w:rPr>
+          <w:rFonts w:ascii="Times New Roman" w:hAnsi="Times New Roman" w:cs="Times New Roman"/>
+        </w:rPr>
+        <w:t>requires at least one</w:t>
+      </w:r>
+      <w:commentRangeEnd w:id="2"/>
+      <w:r>
+        <w:rPr>
+          <w:rStyle w:val="CommentReference"/>
+        </w:rPr>
+        <w:commentReference w:id="2"/>
+      </w:r>
+      <w:r>
+        <w:rPr>
+          <w:rFonts w:ascii="Times New Roman" w:hAnsi="Times New Roman" w:cs="Times New Roman"/>
+        </w:rPr>
+        <w:t xml:space="preserve"> matched sample to be calculable.</w:t>
       </w:r>
     </w:p>
     <w:p>
@@ -6960,6 +7304,7 @@
           <w:i/>
           <w:iCs/>
         </w:rPr>
+        <w:lastRenderedPageBreak/>
         <w:t xml:space="preserve">5. EM Algorithm estimator of correlation: </w:t>
       </w:r>
       <m:oMath>
@@ -7779,7 +8124,27 @@
         <w:rPr>
           <w:rFonts w:ascii="Times New Roman" w:eastAsiaTheme="minorEastAsia" w:hAnsi="Times New Roman" w:cs="Times New Roman"/>
         </w:rPr>
-        <w:t xml:space="preserve"> until convergence. At least one matched sample is required for valid estimates of the correlation.</w:t>
+        <w:t xml:space="preserve"> until convergence. At least </w:t>
+      </w:r>
+      <w:commentRangeStart w:id="3"/>
+      <w:r>
+        <w:rPr>
+          <w:rFonts w:ascii="Times New Roman" w:eastAsiaTheme="minorEastAsia" w:hAnsi="Times New Roman" w:cs="Times New Roman"/>
+        </w:rPr>
+        <w:t>one matched sample is required</w:t>
+      </w:r>
+      <w:commentRangeEnd w:id="3"/>
+      <w:r>
+        <w:rPr>
+          <w:rStyle w:val="CommentReference"/>
+        </w:rPr>
+        <w:commentReference w:id="3"/>
+      </w:r>
+      <w:r>
+        <w:rPr>
+          <w:rFonts w:ascii="Times New Roman" w:eastAsiaTheme="minorEastAsia" w:hAnsi="Times New Roman" w:cs="Times New Roman"/>
+        </w:rPr>
+        <w:t xml:space="preserve"> for valid estimates of the correlation.</w:t>
       </w:r>
     </w:p>
     <w:p>
@@ -7869,7 +8234,19 @@
         <w:rPr>
           <w:rFonts w:ascii="Times New Roman" w:hAnsi="Times New Roman" w:cs="Times New Roman"/>
         </w:rPr>
-        <w:t>ins were selected to yield a right-skewed ordinal distribution, to mimic the data in our application.</w:t>
+        <w:t xml:space="preserve">ins were selected to yield a right-skewed ordinal distribution to mimic the </w:t>
+      </w:r>
+      <w:r>
+        <w:rPr>
+          <w:rFonts w:ascii="Times New Roman" w:hAnsi="Times New Roman" w:cs="Times New Roman"/>
+        </w:rPr>
+        <w:t>empirical distributions</w:t>
+      </w:r>
+      <w:r>
+        <w:rPr>
+          <w:rFonts w:ascii="Times New Roman" w:hAnsi="Times New Roman" w:cs="Times New Roman"/>
+        </w:rPr>
+        <w:t xml:space="preserve"> in our application.</w:t>
       </w:r>
     </w:p>
     <w:p>
@@ -7981,7 +8358,13 @@
         <w:rPr>
           <w:rFonts w:ascii="Times New Roman" w:hAnsi="Times New Roman" w:cs="Times New Roman"/>
         </w:rPr>
-        <w:t>, based on simulation: -0.58, -0.36, -0.19, 0, 0.20, 0.43, and 0.84.</w:t>
+        <w:t>, based on simulation: -0.58, -0.36, -0.19, 0, 0.20, 0.43, and 0.84</w:t>
+      </w:r>
+      <w:r>
+        <w:rPr>
+          <w:rFonts w:ascii="Times New Roman" w:hAnsi="Times New Roman" w:cs="Times New Roman"/>
+        </w:rPr>
+        <w:t xml:space="preserve"> (respectively for each successive value of the bivariate normal correlation).</w:t>
       </w:r>
     </w:p>
     <w:p>
@@ -8069,13 +8452,139 @@
         <w:rPr>
           <w:rFonts w:ascii="Times New Roman" w:hAnsi="Times New Roman" w:cs="Times New Roman"/>
         </w:rPr>
-        <w:t>2.2</w:t>
-      </w:r>
-      <w:r>
-        <w:rPr>
-          <w:rFonts w:ascii="Times New Roman" w:hAnsi="Times New Roman" w:cs="Times New Roman"/>
-        </w:rPr>
-        <w:t xml:space="preserve"> for each variable</w:t>
+        <w:t>2.2.</w:t>
+      </w:r>
+    </w:p>
+    <w:p>
+      <w:pPr>
+        <w:jc w:val="both"/>
+        <w:rPr>
+          <w:rFonts w:ascii="Times New Roman" w:hAnsi="Times New Roman" w:cs="Times New Roman"/>
+        </w:rPr>
+      </w:pPr>
+    </w:p>
+    <w:p>
+      <w:pPr>
+        <w:jc w:val="both"/>
+        <w:rPr>
+          <w:rFonts w:ascii="Times New Roman" w:hAnsi="Times New Roman" w:cs="Times New Roman"/>
+        </w:rPr>
+      </w:pPr>
+      <w:r>
+        <w:rPr>
+          <w:rFonts w:ascii="Times New Roman" w:hAnsi="Times New Roman" w:cs="Times New Roman"/>
+        </w:rPr>
+        <w:t>We simulated 10,000 datasets for every combination of the above simulation parameters (</w:t>
+      </w:r>
+      <w:r>
+        <w:rPr>
+          <w:rFonts w:ascii="Times New Roman" w:hAnsi="Times New Roman" w:cs="Times New Roman"/>
+        </w:rPr>
+        <w:t>resulting in 16.8 million datasets</w:t>
+      </w:r>
+      <w:r>
+        <w:rPr>
+          <w:rFonts w:ascii="Times New Roman" w:hAnsi="Times New Roman" w:cs="Times New Roman"/>
+        </w:rPr>
+        <w:t xml:space="preserve">). </w:t>
+      </w:r>
+      <w:r>
+        <w:rPr>
+          <w:rFonts w:ascii="Times New Roman" w:hAnsi="Times New Roman" w:cs="Times New Roman"/>
+        </w:rPr>
+        <w:t xml:space="preserve">For </w:t>
+      </w:r>
+      <w:r>
+        <w:rPr>
+          <w:rFonts w:ascii="Times New Roman" w:hAnsi="Times New Roman" w:cs="Times New Roman"/>
+        </w:rPr>
+        <w:t>each of the five</w:t>
+      </w:r>
+      <w:r>
+        <w:rPr>
+          <w:rFonts w:ascii="Times New Roman" w:hAnsi="Times New Roman" w:cs="Times New Roman"/>
+        </w:rPr>
+        <w:t xml:space="preserve"> estimators of correlation </w:t>
+      </w:r>
+      <w:r>
+        <w:rPr>
+          <w:rFonts w:ascii="Times New Roman" w:hAnsi="Times New Roman" w:cs="Times New Roman"/>
+        </w:rPr>
+        <w:t>mentioned</w:t>
+      </w:r>
+      <w:r>
+        <w:rPr>
+          <w:rFonts w:ascii="Times New Roman" w:hAnsi="Times New Roman" w:cs="Times New Roman"/>
+        </w:rPr>
+        <w:t xml:space="preserve"> previously</w:t>
+      </w:r>
+      <w:r>
+        <w:rPr>
+          <w:rFonts w:ascii="Times New Roman" w:hAnsi="Times New Roman" w:cs="Times New Roman"/>
+        </w:rPr>
+        <w:t xml:space="preserve">, we monitored bias and </w:t>
+      </w:r>
+      <w:r>
+        <w:rPr>
+          <w:rFonts w:ascii="Times New Roman" w:hAnsi="Times New Roman" w:cs="Times New Roman"/>
+        </w:rPr>
+        <w:t>mean squared error</w:t>
+      </w:r>
+      <w:r>
+        <w:rPr>
+          <w:rFonts w:ascii="Times New Roman" w:hAnsi="Times New Roman" w:cs="Times New Roman"/>
+        </w:rPr>
+        <w:t xml:space="preserve">. We derived the </w:t>
+      </w:r>
+      <w:r>
+        <w:rPr>
+          <w:rFonts w:ascii="Times New Roman" w:hAnsi="Times New Roman" w:cs="Times New Roman"/>
+        </w:rPr>
+        <w:t xml:space="preserve">two-sample </w:t>
+      </w:r>
+      <w:r>
+        <w:rPr>
+          <w:rFonts w:ascii="Times New Roman" w:hAnsi="Times New Roman" w:cs="Times New Roman"/>
+          <w:i/>
+          <w:iCs/>
+        </w:rPr>
+        <w:t>t</w:t>
+      </w:r>
+      <w:r>
+        <w:rPr>
+          <w:rFonts w:ascii="Times New Roman" w:hAnsi="Times New Roman" w:cs="Times New Roman"/>
+        </w:rPr>
+        <w:t xml:space="preserve">-test modified for correlated data using </w:t>
+      </w:r>
+      <w:r>
+        <w:rPr>
+          <w:rFonts w:ascii="Times New Roman" w:hAnsi="Times New Roman" w:cs="Times New Roman"/>
+        </w:rPr>
+        <w:t>each of the</w:t>
+      </w:r>
+      <w:r>
+        <w:rPr>
+          <w:rFonts w:ascii="Times New Roman" w:hAnsi="Times New Roman" w:cs="Times New Roman"/>
+        </w:rPr>
+        <w:t xml:space="preserve"> </w:t>
+      </w:r>
+      <w:r>
+        <w:rPr>
+          <w:rFonts w:ascii="Times New Roman" w:hAnsi="Times New Roman" w:cs="Times New Roman"/>
+        </w:rPr>
+        <w:t xml:space="preserve">estimators and monitored Type I error rates (when the true mean difference was zero) and </w:t>
+      </w:r>
+      <w:r>
+        <w:rPr>
+          <w:rFonts w:ascii="Times New Roman" w:hAnsi="Times New Roman" w:cs="Times New Roman"/>
+        </w:rPr>
+        <w:t>p</w:t>
+      </w:r>
+      <w:r>
+        <w:rPr>
+          <w:rFonts w:ascii="Times New Roman" w:hAnsi="Times New Roman" w:cs="Times New Roman"/>
+        </w:rPr>
+        <w:t>ower (when the true mean difference was 0.25 or 0.5)</w:t>
       </w:r>
       <w:r>
         <w:rPr>
@@ -8083,200 +8592,87 @@
         </w:rPr>
         <w:t>.</w:t>
       </w:r>
-    </w:p>
-    <w:p>
-      <w:pPr>
-        <w:jc w:val="both"/>
-        <w:rPr>
-          <w:rFonts w:ascii="Times New Roman" w:hAnsi="Times New Roman" w:cs="Times New Roman"/>
-        </w:rPr>
-      </w:pPr>
-    </w:p>
-    <w:p>
-      <w:pPr>
-        <w:jc w:val="both"/>
-        <w:rPr>
-          <w:rFonts w:ascii="Times New Roman" w:hAnsi="Times New Roman" w:cs="Times New Roman"/>
-        </w:rPr>
-      </w:pPr>
-      <w:r>
-        <w:rPr>
-          <w:rFonts w:ascii="Times New Roman" w:hAnsi="Times New Roman" w:cs="Times New Roman"/>
-        </w:rPr>
-        <w:t>We simulated 10,000 datasets for every combination of the above simulation parameters (</w:t>
-      </w:r>
-      <w:r>
-        <w:rPr>
-          <w:rFonts w:ascii="Times New Roman" w:hAnsi="Times New Roman" w:cs="Times New Roman"/>
-        </w:rPr>
-        <w:t>resulting in 16.8 million datasets</w:t>
-      </w:r>
-      <w:r>
-        <w:rPr>
-          <w:rFonts w:ascii="Times New Roman" w:hAnsi="Times New Roman" w:cs="Times New Roman"/>
-        </w:rPr>
-        <w:t xml:space="preserve">). </w:t>
-      </w:r>
-      <w:r>
-        <w:rPr>
-          <w:rFonts w:ascii="Times New Roman" w:hAnsi="Times New Roman" w:cs="Times New Roman"/>
-        </w:rPr>
-        <w:t xml:space="preserve">For </w:t>
-      </w:r>
-      <w:r>
-        <w:rPr>
-          <w:rFonts w:ascii="Times New Roman" w:hAnsi="Times New Roman" w:cs="Times New Roman"/>
-        </w:rPr>
-        <w:t>each of the five</w:t>
-      </w:r>
-      <w:r>
-        <w:rPr>
-          <w:rFonts w:ascii="Times New Roman" w:hAnsi="Times New Roman" w:cs="Times New Roman"/>
-        </w:rPr>
-        <w:t xml:space="preserve"> estimators of correlation </w:t>
-      </w:r>
-      <w:r>
-        <w:rPr>
-          <w:rFonts w:ascii="Times New Roman" w:hAnsi="Times New Roman" w:cs="Times New Roman"/>
-        </w:rPr>
-        <w:t>mentioned</w:t>
-      </w:r>
-      <w:r>
-        <w:rPr>
-          <w:rFonts w:ascii="Times New Roman" w:hAnsi="Times New Roman" w:cs="Times New Roman"/>
-        </w:rPr>
-        <w:t xml:space="preserve"> previously</w:t>
-      </w:r>
-      <w:r>
-        <w:rPr>
-          <w:rFonts w:ascii="Times New Roman" w:hAnsi="Times New Roman" w:cs="Times New Roman"/>
-        </w:rPr>
-        <w:t xml:space="preserve">, we monitored bias and </w:t>
-      </w:r>
-      <w:r>
-        <w:rPr>
-          <w:rFonts w:ascii="Times New Roman" w:hAnsi="Times New Roman" w:cs="Times New Roman"/>
-        </w:rPr>
-        <w:t>mean squared error</w:t>
-      </w:r>
-      <w:r>
-        <w:rPr>
-          <w:rFonts w:ascii="Times New Roman" w:hAnsi="Times New Roman" w:cs="Times New Roman"/>
-        </w:rPr>
-        <w:t xml:space="preserve">. We derived the </w:t>
-      </w:r>
-      <w:r>
-        <w:rPr>
-          <w:rFonts w:ascii="Times New Roman" w:hAnsi="Times New Roman" w:cs="Times New Roman"/>
-        </w:rPr>
-        <w:t xml:space="preserve">two-sample </w:t>
-      </w:r>
-      <w:r>
+      <w:r>
+        <w:rPr>
+          <w:rFonts w:ascii="Times New Roman" w:hAnsi="Times New Roman" w:cs="Times New Roman"/>
+        </w:rPr>
+        <w:t xml:space="preserve"> We compared estimators </w:t>
+      </w:r>
+      <w:r>
+        <w:rPr>
+          <w:rFonts w:ascii="Times New Roman" w:hAnsi="Times New Roman" w:cs="Times New Roman"/>
+        </w:rPr>
+        <w:t>to</w:t>
+      </w:r>
+      <w:r>
+        <w:rPr>
+          <w:rFonts w:ascii="Times New Roman" w:hAnsi="Times New Roman" w:cs="Times New Roman"/>
+        </w:rPr>
+        <w:t xml:space="preserve"> one another, as well as against the naïve approach of assuming independence, and against an ’oracle’ approach in which </w:t>
+      </w:r>
+      <w:r>
+        <w:rPr>
+          <w:rFonts w:ascii="Times New Roman" w:hAnsi="Times New Roman" w:cs="Times New Roman"/>
+        </w:rPr>
+        <w:t>the true correlation was known.</w:t>
+      </w:r>
+    </w:p>
+    <w:p>
+      <w:pPr>
+        <w:jc w:val="both"/>
+        <w:rPr>
+          <w:rFonts w:ascii="Times New Roman" w:hAnsi="Times New Roman" w:cs="Times New Roman"/>
+        </w:rPr>
+      </w:pPr>
+    </w:p>
+    <w:p>
+      <w:pPr>
+        <w:jc w:val="both"/>
+        <w:rPr>
+          <w:rFonts w:ascii="Times New Roman" w:hAnsi="Times New Roman" w:cs="Times New Roman"/>
+        </w:rPr>
+      </w:pPr>
+    </w:p>
+    <w:p>
+      <w:pPr>
+        <w:jc w:val="both"/>
+        <w:rPr>
+          <w:rFonts w:ascii="Times New Roman" w:hAnsi="Times New Roman" w:cs="Times New Roman"/>
+        </w:rPr>
+      </w:pPr>
+    </w:p>
+    <w:p>
+      <w:pPr>
+        <w:jc w:val="both"/>
+        <w:rPr>
+          <w:rFonts w:ascii="Times New Roman" w:hAnsi="Times New Roman" w:cs="Times New Roman"/>
+        </w:rPr>
+      </w:pPr>
+    </w:p>
+    <w:p>
+      <w:pPr>
+        <w:jc w:val="both"/>
         <w:rPr>
           <w:rFonts w:ascii="Times New Roman" w:hAnsi="Times New Roman" w:cs="Times New Roman"/>
           <w:i/>
           <w:iCs/>
         </w:rPr>
-        <w:t>t</w:t>
-      </w:r>
-      <w:r>
-        <w:rPr>
-          <w:rFonts w:ascii="Times New Roman" w:hAnsi="Times New Roman" w:cs="Times New Roman"/>
-        </w:rPr>
-        <w:t xml:space="preserve">-test modified for correlated data using </w:t>
-      </w:r>
-      <w:r>
-        <w:rPr>
-          <w:rFonts w:ascii="Times New Roman" w:hAnsi="Times New Roman" w:cs="Times New Roman"/>
-        </w:rPr>
-        <w:t>each of the</w:t>
-      </w:r>
-      <w:r>
-        <w:rPr>
-          <w:rFonts w:ascii="Times New Roman" w:hAnsi="Times New Roman" w:cs="Times New Roman"/>
-        </w:rPr>
-        <w:t xml:space="preserve"> </w:t>
-      </w:r>
-      <w:r>
-        <w:rPr>
-          <w:rFonts w:ascii="Times New Roman" w:hAnsi="Times New Roman" w:cs="Times New Roman"/>
-        </w:rPr>
-        <w:t xml:space="preserve">estimators and monitored Type I error rates (when the true mean difference was zero) and </w:t>
-      </w:r>
-      <w:r>
-        <w:rPr>
-          <w:rFonts w:ascii="Times New Roman" w:hAnsi="Times New Roman" w:cs="Times New Roman"/>
-        </w:rPr>
-        <w:t>p</w:t>
-      </w:r>
-      <w:r>
-        <w:rPr>
-          <w:rFonts w:ascii="Times New Roman" w:hAnsi="Times New Roman" w:cs="Times New Roman"/>
-        </w:rPr>
-        <w:t>ower (when the true mean difference was 0.25 or 0.5)</w:t>
-      </w:r>
-      <w:r>
-        <w:rPr>
-          <w:rFonts w:ascii="Times New Roman" w:hAnsi="Times New Roman" w:cs="Times New Roman"/>
-        </w:rPr>
-        <w:t>.</w:t>
-      </w:r>
-      <w:r>
-        <w:rPr>
-          <w:rFonts w:ascii="Times New Roman" w:hAnsi="Times New Roman" w:cs="Times New Roman"/>
-        </w:rPr>
-        <w:t xml:space="preserve"> We compared estimators </w:t>
-      </w:r>
-      <w:r>
-        <w:rPr>
-          <w:rFonts w:ascii="Times New Roman" w:hAnsi="Times New Roman" w:cs="Times New Roman"/>
-        </w:rPr>
-        <w:t>to</w:t>
-      </w:r>
-      <w:r>
-        <w:rPr>
-          <w:rFonts w:ascii="Times New Roman" w:hAnsi="Times New Roman" w:cs="Times New Roman"/>
-        </w:rPr>
-        <w:t xml:space="preserve"> one another, as well as against the naïve approach of assuming independence, and against an ’oracle’ approach in which </w:t>
-      </w:r>
-      <w:r>
-        <w:rPr>
-          <w:rFonts w:ascii="Times New Roman" w:hAnsi="Times New Roman" w:cs="Times New Roman"/>
-        </w:rPr>
-        <w:t>the true correlation was known.</w:t>
-      </w:r>
-    </w:p>
-    <w:p>
-      <w:pPr>
-        <w:jc w:val="both"/>
-        <w:rPr>
-          <w:rFonts w:ascii="Times New Roman" w:hAnsi="Times New Roman" w:cs="Times New Roman"/>
-        </w:rPr>
-      </w:pPr>
-    </w:p>
-    <w:p>
-      <w:pPr>
-        <w:jc w:val="both"/>
+      </w:pPr>
+      <w:r>
         <w:rPr>
           <w:rFonts w:ascii="Times New Roman" w:hAnsi="Times New Roman" w:cs="Times New Roman"/>
           <w:i/>
           <w:iCs/>
         </w:rPr>
-      </w:pPr>
+        <w:lastRenderedPageBreak/>
+        <w:t>A</w:t>
+      </w:r>
       <w:r>
         <w:rPr>
           <w:rFonts w:ascii="Times New Roman" w:hAnsi="Times New Roman" w:cs="Times New Roman"/>
           <w:i/>
           <w:iCs/>
         </w:rPr>
-        <w:t>A</w:t>
-      </w:r>
-      <w:r>
-        <w:rPr>
-          <w:rFonts w:ascii="Times New Roman" w:hAnsi="Times New Roman" w:cs="Times New Roman"/>
-          <w:i/>
-          <w:iCs/>
-        </w:rPr>
         <w:t>pplication</w:t>
       </w:r>
     </w:p>
@@ -8299,8 +8695,19 @@
         <w:rPr>
           <w:rFonts w:ascii="Times New Roman" w:hAnsi="Times New Roman" w:cs="Times New Roman"/>
         </w:rPr>
-        <w:lastRenderedPageBreak/>
-        <w:t xml:space="preserve">Our application is a dataset containing ordinal survey responses from 149 physicians before and after an educational intervention, of which 14 physicians had matched pairs. We ran tests for the equality of means between the pre- / post- intervention groups, using the modified </w:t>
+        <w:t xml:space="preserve">Our application is a dataset containing ordinal survey responses from 149 physicians before and after an educational intervention, of which </w:t>
+      </w:r>
+      <w:r>
+        <w:rPr>
+          <w:rFonts w:ascii="Times New Roman" w:hAnsi="Times New Roman" w:cs="Times New Roman"/>
+        </w:rPr>
+        <w:t>19</w:t>
+      </w:r>
+      <w:r>
+        <w:rPr>
+          <w:rFonts w:ascii="Times New Roman" w:hAnsi="Times New Roman" w:cs="Times New Roman"/>
+        </w:rPr>
+        <w:t xml:space="preserve"> physicians had matched pairs. We ran tests for the equality of means between the pre- / post- intervention groups, using the modified </w:t>
       </w:r>
       <w:r>
         <w:rPr>
@@ -8364,31 +8771,7 @@
         <w:rPr>
           <w:rFonts w:ascii="Times New Roman" w:hAnsi="Times New Roman" w:cs="Times New Roman"/>
         </w:rPr>
-        <w:t>Not all estimators yielded</w:t>
-      </w:r>
-      <w:r>
-        <w:rPr>
-          <w:rFonts w:ascii="Times New Roman" w:hAnsi="Times New Roman" w:cs="Times New Roman"/>
-        </w:rPr>
-        <w:t xml:space="preserve"> a</w:t>
-      </w:r>
-      <w:r>
-        <w:rPr>
-          <w:rFonts w:ascii="Times New Roman" w:hAnsi="Times New Roman" w:cs="Times New Roman"/>
-        </w:rPr>
-        <w:t xml:space="preserve"> valid correlation, particularly when the number of matched samples was small (i.e., less than four) </w:t>
-      </w:r>
-      <w:r>
-        <w:rPr>
-          <w:rFonts w:ascii="Times New Roman" w:hAnsi="Times New Roman" w:cs="Times New Roman"/>
-        </w:rPr>
-        <w:t>and</w:t>
-      </w:r>
-      <w:r>
-        <w:rPr>
-          <w:rFonts w:ascii="Times New Roman" w:hAnsi="Times New Roman" w:cs="Times New Roman"/>
-        </w:rPr>
-        <w:t xml:space="preserve"> the generating distribution was ordinal.</w:t>
+        <w:t>Not all estimators yielded a valid correlation, particularly when the number of matched samples was small (i.e., less than four) and the generating distribution was ordinal.</w:t>
       </w:r>
     </w:p>
     <w:p>
@@ -8588,7 +8971,7 @@
         </w:rPr>
         <w:t xml:space="preserve"> </w:t>
       </w:r>
-      <w:commentRangeStart w:id="2"/>
+      <w:commentRangeStart w:id="4"/>
       <w:r>
         <w:rPr>
           <w:rFonts w:ascii="Times New Roman" w:hAnsi="Times New Roman" w:cs="Times New Roman"/>
@@ -8607,12 +8990,12 @@
         </w:rPr>
         <w:t xml:space="preserve">, there was considerably less separation </w:t>
       </w:r>
-      <w:commentRangeEnd w:id="2"/>
+      <w:commentRangeEnd w:id="4"/>
       <w:r>
         <w:rPr>
           <w:rStyle w:val="CommentReference"/>
         </w:rPr>
-        <w:commentReference w:id="2"/>
+        <w:commentReference w:id="4"/>
       </w:r>
       <w:r>
         <w:rPr>
@@ -8681,13 +9064,7 @@
         <w:rPr>
           <w:rFonts w:ascii="Times New Roman" w:hAnsi="Times New Roman" w:cs="Times New Roman"/>
         </w:rPr>
-        <w:t xml:space="preserve"> in terms of bias </w:t>
-      </w:r>
-      <w:r>
-        <w:rPr>
-          <w:rFonts w:ascii="Times New Roman" w:hAnsi="Times New Roman" w:cs="Times New Roman"/>
-        </w:rPr>
-        <w:t>(r</w:t>
+        <w:t xml:space="preserve"> in terms of bias (r</w:t>
       </w:r>
       <w:r>
         <w:rPr>
@@ -8775,13 +9152,7 @@
         <w:rPr>
           <w:rFonts w:ascii="Times New Roman" w:hAnsi="Times New Roman" w:cs="Times New Roman"/>
         </w:rPr>
-        <w:t xml:space="preserve"> </w:t>
-      </w:r>
-      <w:r>
-        <w:rPr>
-          <w:rFonts w:ascii="Times New Roman" w:hAnsi="Times New Roman" w:cs="Times New Roman"/>
-        </w:rPr>
-        <w:t xml:space="preserve">For normally distributed data with a sample size of 20 and </w:t>
+        <w:t xml:space="preserve"> For normally distributed data with a sample size of 20 and </w:t>
       </w:r>
       <w:r>
         <w:rPr>
@@ -8793,19 +9164,7 @@
         <w:rPr>
           <w:rFonts w:ascii="Times New Roman" w:hAnsi="Times New Roman" w:cs="Times New Roman"/>
         </w:rPr>
-        <w:t xml:space="preserve"> matched samples,</w:t>
-      </w:r>
-      <w:r>
-        <w:rPr>
-          <w:rFonts w:ascii="Times New Roman" w:hAnsi="Times New Roman" w:cs="Times New Roman"/>
-        </w:rPr>
-        <w:t xml:space="preserve"> the </w:t>
-      </w:r>
-      <w:r>
-        <w:rPr>
-          <w:rFonts w:ascii="Times New Roman" w:hAnsi="Times New Roman" w:cs="Times New Roman"/>
-        </w:rPr>
-        <w:t>Bayesian estimator (</w:t>
+        <w:t xml:space="preserve"> matched samples, the Bayesian estimator (</w:t>
       </w:r>
       <w:proofErr w:type="spellStart"/>
       <w:r>
@@ -8826,13 +9185,7 @@
         <w:rPr>
           <w:rFonts w:ascii="Times New Roman" w:hAnsi="Times New Roman" w:cs="Times New Roman"/>
         </w:rPr>
-        <w:t>)</w:t>
-      </w:r>
-      <w:r>
-        <w:rPr>
-          <w:rFonts w:ascii="Times New Roman" w:hAnsi="Times New Roman" w:cs="Times New Roman"/>
-        </w:rPr>
-        <w:t xml:space="preserve"> was </w:t>
+        <w:t xml:space="preserve">) was </w:t>
       </w:r>
       <w:r>
         <w:rPr>
@@ -8850,13 +9203,7 @@
         <w:rPr>
           <w:rFonts w:ascii="Times New Roman" w:hAnsi="Times New Roman" w:cs="Times New Roman"/>
         </w:rPr>
-        <w:t xml:space="preserve">of correlation. The EM algorithm estimator </w:t>
-      </w:r>
-      <w:r>
-        <w:rPr>
-          <w:rFonts w:ascii="Times New Roman" w:hAnsi="Times New Roman" w:cs="Times New Roman"/>
-        </w:rPr>
-        <w:t>(</w:t>
+        <w:t>of correlation. The EM algorithm estimator (</w:t>
       </w:r>
       <w:proofErr w:type="spellStart"/>
       <w:r>
@@ -8877,13 +9224,7 @@
         <w:rPr>
           <w:rFonts w:ascii="Times New Roman" w:hAnsi="Times New Roman" w:cs="Times New Roman"/>
         </w:rPr>
-        <w:t>)</w:t>
-      </w:r>
-      <w:r>
-        <w:rPr>
-          <w:rFonts w:ascii="Times New Roman" w:hAnsi="Times New Roman" w:cs="Times New Roman"/>
-        </w:rPr>
-        <w:t xml:space="preserve"> trailed behind </w:t>
+        <w:t xml:space="preserve">) trailed behind </w:t>
       </w:r>
       <w:proofErr w:type="spellStart"/>
       <w:r>
@@ -8904,13 +9245,7 @@
         <w:rPr>
           <w:rFonts w:ascii="Times New Roman" w:hAnsi="Times New Roman" w:cs="Times New Roman"/>
         </w:rPr>
-        <w:t xml:space="preserve"> with slightly greater MSE at all but the most extreme values of correlation. The Pearson estimator </w:t>
-      </w:r>
-      <w:r>
-        <w:rPr>
-          <w:rFonts w:ascii="Times New Roman" w:hAnsi="Times New Roman" w:cs="Times New Roman"/>
-        </w:rPr>
-        <w:t>(</w:t>
+        <w:t xml:space="preserve"> with slightly greater MSE at all but the most extreme values of correlation. The Pearson estimator (</w:t>
       </w:r>
       <w:proofErr w:type="spellStart"/>
       <w:r>
@@ -8931,13 +9266,7 @@
         <w:rPr>
           <w:rFonts w:ascii="Times New Roman" w:hAnsi="Times New Roman" w:cs="Times New Roman"/>
         </w:rPr>
-        <w:t>)</w:t>
-      </w:r>
-      <w:r>
-        <w:rPr>
-          <w:rFonts w:ascii="Times New Roman" w:hAnsi="Times New Roman" w:cs="Times New Roman"/>
-        </w:rPr>
-        <w:t xml:space="preserve"> trailed behind both former estimators. These differences persisted even as the number of matched samples was reduced from </w:t>
+        <w:t xml:space="preserve">) trailed behind both former estimators. These differences persisted even as the number of matched samples was reduced from </w:t>
       </w:r>
       <w:r>
         <w:rPr>
@@ -8974,13 +9303,7 @@
         <w:rPr>
           <w:rFonts w:ascii="Times New Roman" w:hAnsi="Times New Roman" w:cs="Times New Roman"/>
         </w:rPr>
-        <w:t xml:space="preserve"> quantile estimator </w:t>
-      </w:r>
-      <w:r>
-        <w:rPr>
-          <w:rFonts w:ascii="Times New Roman" w:hAnsi="Times New Roman" w:cs="Times New Roman"/>
-        </w:rPr>
-        <w:t>(r</w:t>
+        <w:t xml:space="preserve"> quantile estimator (r</w:t>
       </w:r>
       <w:r>
         <w:rPr>
@@ -8993,13 +9316,7 @@
         <w:rPr>
           <w:rFonts w:ascii="Times New Roman" w:hAnsi="Times New Roman" w:cs="Times New Roman"/>
         </w:rPr>
-        <w:t>) was</w:t>
-      </w:r>
-      <w:r>
-        <w:rPr>
-          <w:rFonts w:ascii="Times New Roman" w:hAnsi="Times New Roman" w:cs="Times New Roman"/>
-        </w:rPr>
-        <w:t xml:space="preserve"> asymmetrically more variable when the true correlation was positive, and less variable when the true correlation was negative.</w:t>
+        <w:t>) was asymmetrically more variable when the true correlation was positive, and less variable when the true correlation was negative.</w:t>
       </w:r>
     </w:p>
     <w:p>
@@ -9125,8 +9442,34 @@
         <w:rPr>
           <w:rFonts w:ascii="Times New Roman" w:hAnsi="Times New Roman" w:cs="Times New Roman"/>
         </w:rPr>
-        <w:t xml:space="preserve">. With normally distributed data, a sample size of 20, and four matched samples, </w:t>
-      </w:r>
+        <w:t>. With normally distributed data, a sample size of 20, and four matched samples, r</w:t>
+      </w:r>
+      <w:r>
+        <w:rPr>
+          <w:rFonts w:ascii="Times New Roman" w:hAnsi="Times New Roman" w:cs="Times New Roman"/>
+          <w:vertAlign w:val="subscript"/>
+        </w:rPr>
+        <w:t>q20</w:t>
+      </w:r>
+      <w:r>
+        <w:rPr>
+          <w:rFonts w:ascii="Times New Roman" w:hAnsi="Times New Roman" w:cs="Times New Roman"/>
+        </w:rPr>
+        <w:t xml:space="preserve"> c</w:t>
+      </w:r>
+      <w:r>
+        <w:rPr>
+          <w:rFonts w:ascii="Times New Roman" w:hAnsi="Times New Roman" w:cs="Times New Roman"/>
+        </w:rPr>
+        <w:t>ontrolled Type I error near the nominal level of 0.05 across all values of correlation.</w:t>
+      </w:r>
+      <w:r>
+        <w:rPr>
+          <w:rFonts w:ascii="Times New Roman" w:hAnsi="Times New Roman" w:cs="Times New Roman"/>
+        </w:rPr>
+        <w:t xml:space="preserve"> The Bayesian estimator (</w:t>
+      </w:r>
+      <w:proofErr w:type="spellStart"/>
       <w:r>
         <w:rPr>
           <w:rFonts w:ascii="Times New Roman" w:hAnsi="Times New Roman" w:cs="Times New Roman"/>
@@ -9138,31 +9481,14 @@
           <w:rFonts w:ascii="Times New Roman" w:hAnsi="Times New Roman" w:cs="Times New Roman"/>
           <w:vertAlign w:val="subscript"/>
         </w:rPr>
-        <w:t>q20</w:t>
-      </w:r>
-      <w:r>
-        <w:rPr>
-          <w:rFonts w:ascii="Times New Roman" w:hAnsi="Times New Roman" w:cs="Times New Roman"/>
-        </w:rPr>
-        <w:t xml:space="preserve"> c</w:t>
-      </w:r>
-      <w:r>
-        <w:rPr>
-          <w:rFonts w:ascii="Times New Roman" w:hAnsi="Times New Roman" w:cs="Times New Roman"/>
-        </w:rPr>
-        <w:t>ontrolled Type I error near the nominal level of 0.05 across all values of correlation.</w:t>
-      </w:r>
-      <w:r>
-        <w:rPr>
-          <w:rFonts w:ascii="Times New Roman" w:hAnsi="Times New Roman" w:cs="Times New Roman"/>
-        </w:rPr>
-        <w:t xml:space="preserve"> The Bayesian estimator </w:t>
-      </w:r>
-      <w:r>
-        <w:rPr>
-          <w:rFonts w:ascii="Times New Roman" w:hAnsi="Times New Roman" w:cs="Times New Roman"/>
-        </w:rPr>
-        <w:t>(</w:t>
+        <w:t>Bayes</w:t>
+      </w:r>
+      <w:proofErr w:type="spellEnd"/>
+      <w:r>
+        <w:rPr>
+          <w:rFonts w:ascii="Times New Roman" w:hAnsi="Times New Roman" w:cs="Times New Roman"/>
+        </w:rPr>
+        <w:t>) yielded a test that was generally less conservative than the nominal level, but far more conservative than the Pearson estimator (</w:t>
       </w:r>
       <w:proofErr w:type="spellStart"/>
       <w:r>
@@ -9176,6 +9502,75 @@
           <w:rFonts w:ascii="Times New Roman" w:hAnsi="Times New Roman" w:cs="Times New Roman"/>
           <w:vertAlign w:val="subscript"/>
         </w:rPr>
+        <w:t>matched</w:t>
+      </w:r>
+      <w:proofErr w:type="spellEnd"/>
+      <w:r>
+        <w:rPr>
+          <w:rFonts w:ascii="Times New Roman" w:hAnsi="Times New Roman" w:cs="Times New Roman"/>
+        </w:rPr>
+        <w:t>) for all values of correlation greater than -0.25. The same was true of the EM algorithm estimator (</w:t>
+      </w:r>
+      <w:proofErr w:type="spellStart"/>
+      <w:r>
+        <w:rPr>
+          <w:rFonts w:ascii="Times New Roman" w:hAnsi="Times New Roman" w:cs="Times New Roman"/>
+        </w:rPr>
+        <w:t>r</w:t>
+      </w:r>
+      <w:r>
+        <w:rPr>
+          <w:rFonts w:ascii="Times New Roman" w:hAnsi="Times New Roman" w:cs="Times New Roman"/>
+          <w:vertAlign w:val="subscript"/>
+        </w:rPr>
+        <w:t>EM</w:t>
+      </w:r>
+      <w:proofErr w:type="spellEnd"/>
+      <w:r>
+        <w:rPr>
+          <w:rFonts w:ascii="Times New Roman" w:hAnsi="Times New Roman" w:cs="Times New Roman"/>
+        </w:rPr>
+        <w:t xml:space="preserve">), </w:t>
+      </w:r>
+      <w:r>
+        <w:rPr>
+          <w:rFonts w:ascii="Times New Roman" w:hAnsi="Times New Roman" w:cs="Times New Roman"/>
+        </w:rPr>
+        <w:t xml:space="preserve">although </w:t>
+      </w:r>
+      <w:proofErr w:type="spellStart"/>
+      <w:r>
+        <w:rPr>
+          <w:rFonts w:ascii="Times New Roman" w:hAnsi="Times New Roman" w:cs="Times New Roman"/>
+        </w:rPr>
+        <w:t>r</w:t>
+      </w:r>
+      <w:r>
+        <w:rPr>
+          <w:rFonts w:ascii="Times New Roman" w:hAnsi="Times New Roman" w:cs="Times New Roman"/>
+          <w:vertAlign w:val="subscript"/>
+        </w:rPr>
+        <w:t>EM</w:t>
+      </w:r>
+      <w:proofErr w:type="spellEnd"/>
+      <w:r>
+        <w:rPr>
+          <w:rFonts w:ascii="Times New Roman" w:hAnsi="Times New Roman" w:cs="Times New Roman"/>
+        </w:rPr>
+        <w:t xml:space="preserve"> was slightly less conservative than </w:t>
+      </w:r>
+      <w:proofErr w:type="spellStart"/>
+      <w:r>
+        <w:rPr>
+          <w:rFonts w:ascii="Times New Roman" w:hAnsi="Times New Roman" w:cs="Times New Roman"/>
+        </w:rPr>
+        <w:t>r</w:t>
+      </w:r>
+      <w:r>
+        <w:rPr>
+          <w:rFonts w:ascii="Times New Roman" w:hAnsi="Times New Roman" w:cs="Times New Roman"/>
+          <w:vertAlign w:val="subscript"/>
+        </w:rPr>
         <w:t>Bayes</w:t>
       </w:r>
       <w:proofErr w:type="spellEnd"/>
@@ -9183,13 +9578,19 @@
         <w:rPr>
           <w:rFonts w:ascii="Times New Roman" w:hAnsi="Times New Roman" w:cs="Times New Roman"/>
         </w:rPr>
-        <w:t>)</w:t>
-      </w:r>
-      <w:r>
-        <w:rPr>
-          <w:rFonts w:ascii="Times New Roman" w:hAnsi="Times New Roman" w:cs="Times New Roman"/>
-        </w:rPr>
-        <w:t xml:space="preserve"> yielded a test that was generally less conservative than the nominal level, but far more conservative than the Pearson estimator (</w:t>
+        <w:t>.</w:t>
+      </w:r>
+      <w:r>
+        <w:rPr>
+          <w:rFonts w:ascii="Times New Roman" w:hAnsi="Times New Roman" w:cs="Times New Roman"/>
+        </w:rPr>
+        <w:t xml:space="preserve"> </w:t>
+      </w:r>
+      <w:r>
+        <w:rPr>
+          <w:rFonts w:ascii="Times New Roman" w:hAnsi="Times New Roman" w:cs="Times New Roman"/>
+        </w:rPr>
+        <w:t>There was a direct relationship between the magnitude of the true correlation and the Type I error of the Pearson correlation estimator (</w:t>
       </w:r>
       <w:proofErr w:type="spellStart"/>
       <w:r>
@@ -9210,127 +9611,7 @@
         <w:rPr>
           <w:rFonts w:ascii="Times New Roman" w:hAnsi="Times New Roman" w:cs="Times New Roman"/>
         </w:rPr>
-        <w:t>)</w:t>
-      </w:r>
-      <w:r>
-        <w:rPr>
-          <w:rFonts w:ascii="Times New Roman" w:hAnsi="Times New Roman" w:cs="Times New Roman"/>
-        </w:rPr>
-        <w:t xml:space="preserve"> for all values of correlation greater than -0.25. The same was true of the EM algorithm estimator (</w:t>
-      </w:r>
-      <w:proofErr w:type="spellStart"/>
-      <w:r>
-        <w:rPr>
-          <w:rFonts w:ascii="Times New Roman" w:hAnsi="Times New Roman" w:cs="Times New Roman"/>
-        </w:rPr>
-        <w:t>r</w:t>
-      </w:r>
-      <w:r>
-        <w:rPr>
-          <w:rFonts w:ascii="Times New Roman" w:hAnsi="Times New Roman" w:cs="Times New Roman"/>
-          <w:vertAlign w:val="subscript"/>
-        </w:rPr>
-        <w:t>EM</w:t>
-      </w:r>
-      <w:proofErr w:type="spellEnd"/>
-      <w:r>
-        <w:rPr>
-          <w:rFonts w:ascii="Times New Roman" w:hAnsi="Times New Roman" w:cs="Times New Roman"/>
-        </w:rPr>
-        <w:t xml:space="preserve">), </w:t>
-      </w:r>
-      <w:r>
-        <w:rPr>
-          <w:rFonts w:ascii="Times New Roman" w:hAnsi="Times New Roman" w:cs="Times New Roman"/>
-        </w:rPr>
-        <w:t xml:space="preserve">although </w:t>
-      </w:r>
-      <w:proofErr w:type="spellStart"/>
-      <w:r>
-        <w:rPr>
-          <w:rFonts w:ascii="Times New Roman" w:hAnsi="Times New Roman" w:cs="Times New Roman"/>
-        </w:rPr>
-        <w:t>r</w:t>
-      </w:r>
-      <w:r>
-        <w:rPr>
-          <w:rFonts w:ascii="Times New Roman" w:hAnsi="Times New Roman" w:cs="Times New Roman"/>
-          <w:vertAlign w:val="subscript"/>
-        </w:rPr>
-        <w:t>EM</w:t>
-      </w:r>
-      <w:proofErr w:type="spellEnd"/>
-      <w:r>
-        <w:rPr>
-          <w:rFonts w:ascii="Times New Roman" w:hAnsi="Times New Roman" w:cs="Times New Roman"/>
-        </w:rPr>
-        <w:t xml:space="preserve"> was slightly less conservative than </w:t>
-      </w:r>
-      <w:proofErr w:type="spellStart"/>
-      <w:r>
-        <w:rPr>
-          <w:rFonts w:ascii="Times New Roman" w:hAnsi="Times New Roman" w:cs="Times New Roman"/>
-        </w:rPr>
-        <w:t>r</w:t>
-      </w:r>
-      <w:r>
-        <w:rPr>
-          <w:rFonts w:ascii="Times New Roman" w:hAnsi="Times New Roman" w:cs="Times New Roman"/>
-          <w:vertAlign w:val="subscript"/>
-        </w:rPr>
-        <w:t>Bayes</w:t>
-      </w:r>
-      <w:proofErr w:type="spellEnd"/>
-      <w:r>
-        <w:rPr>
-          <w:rFonts w:ascii="Times New Roman" w:hAnsi="Times New Roman" w:cs="Times New Roman"/>
-        </w:rPr>
-        <w:t>.</w:t>
-      </w:r>
-      <w:r>
-        <w:rPr>
-          <w:rFonts w:ascii="Times New Roman" w:hAnsi="Times New Roman" w:cs="Times New Roman"/>
-        </w:rPr>
-        <w:t xml:space="preserve"> </w:t>
-      </w:r>
-      <w:r>
-        <w:rPr>
-          <w:rFonts w:ascii="Times New Roman" w:hAnsi="Times New Roman" w:cs="Times New Roman"/>
-        </w:rPr>
-        <w:t xml:space="preserve">There was a direct relationship between the magnitude of the true correlation and the Type I error of the Pearson correlation estimator </w:t>
-      </w:r>
-      <w:r>
-        <w:rPr>
-          <w:rFonts w:ascii="Times New Roman" w:hAnsi="Times New Roman" w:cs="Times New Roman"/>
-        </w:rPr>
-        <w:t>(</w:t>
-      </w:r>
-      <w:proofErr w:type="spellStart"/>
-      <w:r>
-        <w:rPr>
-          <w:rFonts w:ascii="Times New Roman" w:hAnsi="Times New Roman" w:cs="Times New Roman"/>
-        </w:rPr>
-        <w:t>r</w:t>
-      </w:r>
-      <w:r>
-        <w:rPr>
-          <w:rFonts w:ascii="Times New Roman" w:hAnsi="Times New Roman" w:cs="Times New Roman"/>
-          <w:vertAlign w:val="subscript"/>
-        </w:rPr>
-        <w:t>matched</w:t>
-      </w:r>
-      <w:proofErr w:type="spellEnd"/>
-      <w:r>
-        <w:rPr>
-          <w:rFonts w:ascii="Times New Roman" w:hAnsi="Times New Roman" w:cs="Times New Roman"/>
-        </w:rPr>
-        <w:t>)</w:t>
-      </w:r>
-      <w:r>
-        <w:rPr>
-          <w:rFonts w:ascii="Times New Roman" w:hAnsi="Times New Roman" w:cs="Times New Roman"/>
-        </w:rPr>
-        <w:t>. When the true correlation was positive, this test rejected the null hypothesis at least 10% of the time, which was twice the nominal rate.</w:t>
+        <w:t>). When the true correlation was positive, this test rejected the null hypothesis at least 10% of the time, which was twice the nominal rate.</w:t>
       </w:r>
     </w:p>
     <w:p>
@@ -9411,13 +9692,7 @@
           <w:rFonts w:ascii="Times New Roman" w:hAnsi="Times New Roman" w:cs="Times New Roman"/>
         </w:rPr>
         <w:lastRenderedPageBreak/>
-        <w:t xml:space="preserve">Pearson correlation </w:t>
-      </w:r>
-      <w:r>
-        <w:rPr>
-          <w:rFonts w:ascii="Times New Roman" w:hAnsi="Times New Roman" w:cs="Times New Roman"/>
-        </w:rPr>
-        <w:t>(</w:t>
+        <w:t>Pearson correlation (</w:t>
       </w:r>
       <w:proofErr w:type="spellStart"/>
       <w:r>
@@ -9438,13 +9713,7 @@
         <w:rPr>
           <w:rFonts w:ascii="Times New Roman" w:hAnsi="Times New Roman" w:cs="Times New Roman"/>
         </w:rPr>
-        <w:t xml:space="preserve">) </w:t>
-      </w:r>
-      <w:r>
-        <w:rPr>
-          <w:rFonts w:ascii="Times New Roman" w:hAnsi="Times New Roman" w:cs="Times New Roman"/>
-        </w:rPr>
-        <w:t>afforded the most power, although the improvement in power was smaller when the true mean difference was 0.5 standardized units. The 20</w:t>
+        <w:t>) afforded the most power, although the improvement in power was smaller when the true mean difference was 0.5 standardized units. The 20</w:t>
       </w:r>
       <w:r>
         <w:rPr>
@@ -9457,13 +9726,7 @@
         <w:rPr>
           <w:rFonts w:ascii="Times New Roman" w:hAnsi="Times New Roman" w:cs="Times New Roman"/>
         </w:rPr>
-        <w:t xml:space="preserve"> quantile estimator </w:t>
-      </w:r>
-      <w:r>
-        <w:rPr>
-          <w:rFonts w:ascii="Times New Roman" w:hAnsi="Times New Roman" w:cs="Times New Roman"/>
-        </w:rPr>
-        <w:t>(r</w:t>
+        <w:t xml:space="preserve"> quantile estimator (r</w:t>
       </w:r>
       <w:r>
         <w:rPr>
@@ -9476,13 +9739,7 @@
         <w:rPr>
           <w:rFonts w:ascii="Times New Roman" w:hAnsi="Times New Roman" w:cs="Times New Roman"/>
         </w:rPr>
-        <w:t>)</w:t>
-      </w:r>
-      <w:r>
-        <w:rPr>
-          <w:rFonts w:ascii="Times New Roman" w:hAnsi="Times New Roman" w:cs="Times New Roman"/>
-        </w:rPr>
-        <w:t xml:space="preserve"> demonstrated the least power among the four estimators (although the maximally conservative estimator was underpowered compared to all estimators).</w:t>
+        <w:t>) demonstrated the least power among the four estimators (although the maximally conservative estimator was underpowered compared to all estimators).</w:t>
       </w:r>
     </w:p>
     <w:p>
@@ -9598,7 +9855,7 @@
         <w:rPr>
           <w:rFonts w:ascii="Times New Roman" w:hAnsi="Times New Roman" w:cs="Times New Roman"/>
         </w:rPr>
-        <w:t xml:space="preserve">One of the practical questions for applications in partially matched datasets is whether a test for the equality of means can improve upon the unrealistic assumption that samples are independent (e.g., the two-sample </w:t>
+        <w:t xml:space="preserve">We aimed to identify a test for the equality of means that can improve upon available methods for partially matched data, i.e., the two-sample </w:t>
       </w:r>
       <w:r>
         <w:rPr>
@@ -9612,13 +9869,7 @@
         <w:rPr>
           <w:rFonts w:ascii="Times New Roman" w:hAnsi="Times New Roman" w:cs="Times New Roman"/>
         </w:rPr>
-        <w:t xml:space="preserve">-test). </w:t>
-      </w:r>
-      <w:r>
-        <w:rPr>
-          <w:rFonts w:ascii="Times New Roman" w:hAnsi="Times New Roman" w:cs="Times New Roman"/>
-        </w:rPr>
-        <w:t xml:space="preserve">We have shown that in small samples with only two matched pairs, the EM algorithm approach yields a test that is better powered, and consistent in controlling Type I error (albeit not at the nominal level), compared to the two-sample </w:t>
+        <w:t xml:space="preserve">-test or the maximally conservative test. We have shown in that in small samples with only two matched pairs, the approach based on the EM algorithm estimator of correlation yields a test that is better powered, and consistent in controlling Type I error (albeit not at the nominal level), compared to the two-sample </w:t>
       </w:r>
       <w:r>
         <w:rPr>
@@ -9632,35 +9883,77 @@
         <w:rPr>
           <w:rFonts w:ascii="Times New Roman" w:hAnsi="Times New Roman" w:cs="Times New Roman"/>
         </w:rPr>
-        <w:t>-test when correlation is non-negative.</w:t>
-      </w:r>
-      <w:r>
-        <w:rPr>
-          <w:rFonts w:ascii="Times New Roman" w:hAnsi="Times New Roman" w:cs="Times New Roman"/>
-        </w:rPr>
-        <w:t xml:space="preserve"> </w:t>
-      </w:r>
-    </w:p>
-    <w:p>
-      <w:pPr>
-        <w:jc w:val="both"/>
-        <w:rPr>
-          <w:rFonts w:ascii="Times New Roman" w:hAnsi="Times New Roman" w:cs="Times New Roman"/>
-        </w:rPr>
-      </w:pPr>
-    </w:p>
-    <w:p>
-      <w:pPr>
-        <w:jc w:val="both"/>
-        <w:rPr>
-          <w:rFonts w:ascii="Times New Roman" w:hAnsi="Times New Roman" w:cs="Times New Roman"/>
-        </w:rPr>
-      </w:pPr>
-      <w:r>
-        <w:rPr>
-          <w:rFonts w:ascii="Times New Roman" w:hAnsi="Times New Roman" w:cs="Times New Roman"/>
-        </w:rPr>
-        <w:t>We have also shown that in such small sample cases, the test based on the EM algorithm estimator is consistently better than one based on the Pearson estimator. This is particularly relevant, for one’s first choice of a</w:t>
+        <w:t>-test, provided the true correlation is non-negative.</w:t>
+      </w:r>
+    </w:p>
+    <w:p>
+      <w:pPr>
+        <w:jc w:val="both"/>
+        <w:rPr>
+          <w:rFonts w:ascii="Times New Roman" w:hAnsi="Times New Roman" w:cs="Times New Roman"/>
+        </w:rPr>
+      </w:pPr>
+    </w:p>
+    <w:p>
+      <w:pPr>
+        <w:jc w:val="both"/>
+        <w:rPr>
+          <w:rFonts w:ascii="Times New Roman" w:hAnsi="Times New Roman" w:cs="Times New Roman"/>
+        </w:rPr>
+      </w:pPr>
+      <w:r>
+        <w:rPr>
+          <w:rFonts w:ascii="Times New Roman" w:hAnsi="Times New Roman" w:cs="Times New Roman"/>
+        </w:rPr>
+        <w:t xml:space="preserve">We have also shown that in such small sample cases, the test based on the EM algorithm estimator is </w:t>
+      </w:r>
+      <w:r>
+        <w:rPr>
+          <w:rFonts w:ascii="Times New Roman" w:hAnsi="Times New Roman" w:cs="Times New Roman"/>
+        </w:rPr>
+        <w:t xml:space="preserve">more consistent in controlling Type I error </w:t>
+      </w:r>
+      <w:r>
+        <w:rPr>
+          <w:rFonts w:ascii="Times New Roman" w:hAnsi="Times New Roman" w:cs="Times New Roman"/>
+        </w:rPr>
+        <w:t xml:space="preserve">than </w:t>
+      </w:r>
+      <w:r>
+        <w:rPr>
+          <w:rFonts w:ascii="Times New Roman" w:hAnsi="Times New Roman" w:cs="Times New Roman"/>
+        </w:rPr>
+        <w:t>the test</w:t>
+      </w:r>
+      <w:r>
+        <w:rPr>
+          <w:rFonts w:ascii="Times New Roman" w:hAnsi="Times New Roman" w:cs="Times New Roman"/>
+        </w:rPr>
+        <w:t xml:space="preserve"> based on the Pearson </w:t>
+      </w:r>
+      <w:r>
+        <w:rPr>
+          <w:rFonts w:ascii="Times New Roman" w:hAnsi="Times New Roman" w:cs="Times New Roman"/>
+        </w:rPr>
+        <w:t xml:space="preserve">correlation </w:t>
+      </w:r>
+      <w:r>
+        <w:rPr>
+          <w:rFonts w:ascii="Times New Roman" w:hAnsi="Times New Roman" w:cs="Times New Roman"/>
+        </w:rPr>
+        <w:t xml:space="preserve">estimator. This is particularly relevant, </w:t>
+      </w:r>
+      <w:r>
+        <w:rPr>
+          <w:rFonts w:ascii="Times New Roman" w:hAnsi="Times New Roman" w:cs="Times New Roman"/>
+        </w:rPr>
+        <w:t xml:space="preserve">since the natural </w:t>
+      </w:r>
+      <w:r>
+        <w:rPr>
+          <w:rFonts w:ascii="Times New Roman" w:hAnsi="Times New Roman" w:cs="Times New Roman"/>
+        </w:rPr>
+        <w:t>choice of a</w:t>
       </w:r>
       <w:r>
         <w:rPr>
@@ -9672,19 +9965,79 @@
         <w:rPr>
           <w:rFonts w:ascii="Times New Roman" w:hAnsi="Times New Roman" w:cs="Times New Roman"/>
         </w:rPr>
-        <w:t xml:space="preserve"> estimator may be the Pearson correlation, even in extremely small samples.</w:t>
-      </w:r>
-      <w:r>
-        <w:rPr>
-          <w:rFonts w:ascii="Times New Roman" w:hAnsi="Times New Roman" w:cs="Times New Roman"/>
-        </w:rPr>
-        <w:t xml:space="preserve"> But the EM algorithm estimator is substantially less variable than Pearson in partially matched data, since the EM approach considers information beyond the matched samples alone.</w:t>
-      </w:r>
-      <w:r>
-        <w:rPr>
-          <w:rFonts w:ascii="Times New Roman" w:hAnsi="Times New Roman" w:cs="Times New Roman"/>
-        </w:rPr>
-        <w:t xml:space="preserve"> Also of concern is the fact that the Pearson correlation resulted in a test that was increasingly less conservative as the true correlation increased</w:t>
+        <w:t xml:space="preserve"> estimator </w:t>
+      </w:r>
+      <w:r>
+        <w:rPr>
+          <w:rFonts w:ascii="Times New Roman" w:hAnsi="Times New Roman" w:cs="Times New Roman"/>
+        </w:rPr>
+        <w:t xml:space="preserve">for partially matched data </w:t>
+      </w:r>
+      <w:r>
+        <w:rPr>
+          <w:rFonts w:ascii="Times New Roman" w:hAnsi="Times New Roman" w:cs="Times New Roman"/>
+        </w:rPr>
+        <w:t>may be the Pearson correlation, even in extremely small samples.</w:t>
+      </w:r>
+      <w:r>
+        <w:rPr>
+          <w:rFonts w:ascii="Times New Roman" w:hAnsi="Times New Roman" w:cs="Times New Roman"/>
+        </w:rPr>
+        <w:t xml:space="preserve"> But the EM algorithm estimator is substantially l</w:t>
+      </w:r>
+      <w:r>
+        <w:rPr>
+          <w:rFonts w:ascii="Times New Roman" w:hAnsi="Times New Roman" w:cs="Times New Roman"/>
+        </w:rPr>
+        <w:t>ower in MSE compared to the</w:t>
+      </w:r>
+      <w:r>
+        <w:rPr>
+          <w:rFonts w:ascii="Times New Roman" w:hAnsi="Times New Roman" w:cs="Times New Roman"/>
+        </w:rPr>
+        <w:t xml:space="preserve"> Pearson in partially matched data</w:t>
+      </w:r>
+      <w:r>
+        <w:rPr>
+          <w:rFonts w:ascii="Times New Roman" w:hAnsi="Times New Roman" w:cs="Times New Roman"/>
+        </w:rPr>
+        <w:t xml:space="preserve">. This is likely </w:t>
+      </w:r>
+      <w:r>
+        <w:rPr>
+          <w:rFonts w:ascii="Times New Roman" w:hAnsi="Times New Roman" w:cs="Times New Roman"/>
+        </w:rPr>
+        <w:t>since</w:t>
+      </w:r>
+      <w:r>
+        <w:rPr>
+          <w:rFonts w:ascii="Times New Roman" w:hAnsi="Times New Roman" w:cs="Times New Roman"/>
+        </w:rPr>
+        <w:t xml:space="preserve"> the </w:t>
+      </w:r>
+      <w:r>
+        <w:rPr>
+          <w:rFonts w:ascii="Times New Roman" w:hAnsi="Times New Roman" w:cs="Times New Roman"/>
+        </w:rPr>
+        <w:t>EM approach considers information beyond the matched samples alone.</w:t>
+      </w:r>
+      <w:r>
+        <w:rPr>
+          <w:rFonts w:ascii="Times New Roman" w:hAnsi="Times New Roman" w:cs="Times New Roman"/>
+        </w:rPr>
+        <w:t xml:space="preserve"> Also of concern is the fact that </w:t>
+      </w:r>
+      <w:r>
+        <w:rPr>
+          <w:rFonts w:ascii="Times New Roman" w:hAnsi="Times New Roman" w:cs="Times New Roman"/>
+        </w:rPr>
+        <w:t>using the</w:t>
+      </w:r>
+      <w:r>
+        <w:rPr>
+          <w:rFonts w:ascii="Times New Roman" w:hAnsi="Times New Roman" w:cs="Times New Roman"/>
+        </w:rPr>
+        <w:t xml:space="preserve"> Pearson correlation resulted in a test that was increasingly less conservative as the true correlation increased</w:t>
       </w:r>
       <w:r>
         <w:rPr>
@@ -9761,7 +10114,41 @@
       </w:r>
     </w:p>
   </w:comment>
-  <w:comment w:id="2" w:author="Pomponio, Raymond" w:date="2023-02-10T17:10:00Z" w:initials="PR">
+  <w:comment w:id="2" w:author="Pomponio, Raymond" w:date="2023-02-13T15:32:00Z" w:initials="PR">
+    <w:p>
+      <w:r>
+        <w:rPr>
+          <w:rStyle w:val="CommentReference"/>
+        </w:rPr>
+        <w:annotationRef/>
+      </w:r>
+      <w:r>
+        <w:rPr>
+          <w:sz w:val="20"/>
+          <w:szCs w:val="20"/>
+        </w:rPr>
+        <w:t>I think this is accurate. With zero matched samples, the posterior mean would be the same as the prior mean, i.e., zero for any symmetrical prior.</w:t>
+      </w:r>
+    </w:p>
+  </w:comment>
+  <w:comment w:id="3" w:author="Pomponio, Raymond" w:date="2023-02-13T15:34:00Z" w:initials="PR">
+    <w:p>
+      <w:r>
+        <w:rPr>
+          <w:rStyle w:val="CommentReference"/>
+        </w:rPr>
+        <w:annotationRef/>
+      </w:r>
+      <w:r>
+        <w:rPr>
+          <w:sz w:val="20"/>
+          <w:szCs w:val="20"/>
+        </w:rPr>
+        <w:t>Again, I think this is accurate. With zero matched samples I obtained estimates of rho that were outside the bound of (-1, 1).</w:t>
+      </w:r>
+    </w:p>
+  </w:comment>
+  <w:comment w:id="4" w:author="Pomponio, Raymond" w:date="2023-02-10T17:10:00Z" w:initials="PR">
     <w:p>
       <w:r>
         <w:rPr>
@@ -9785,6 +10172,8 @@
 <w15:commentsEx xmlns:wpc="http://schemas.microsoft.com/office/word/2010/wordprocessingCanvas" xmlns:cx="http://schemas.microsoft.com/office/drawing/2014/chartex" xmlns:cx1="http://schemas.microsoft.com/office/drawing/2015/9/8/chartex" xmlns:cx2="http://schemas.microsoft.com/office/drawing/2015/10/21/chartex" xmlns:cx3="http://schemas.microsoft.com/office/drawing/2016/5/9/chartex" xmlns:cx4="http://schemas.microsoft.com/office/drawing/2016/5/10/chartex" xmlns:cx5="http://schemas.microsoft.com/office/drawing/2016/5/11/chartex" xmlns:cx6="http://schemas.microsoft.com/office/drawing/2016/5/12/chartex" xmlns:cx7="http://schemas.microsoft.com/office/drawing/2016/5/13/chartex" xmlns:cx8="http://schemas.microsoft.com/office/drawing/2016/5/14/chartex" xmlns:mc="http://schemas.openxmlformats.org/markup-compatibility/2006" xmlns:aink="http://schemas.microsoft.com/office/drawing/2016/ink" xmlns:am3d="http://schemas.microsoft.com/office/drawing/2017/model3d" xmlns:o="urn:schemas-microsoft-com:office:office" xmlns:oel="http://schemas.microsoft.com/office/2019/extlst" xmlns:r="http://schemas.openxmlformats.org/officeDocument/2006/relationships" xmlns:m="http://schemas.openxmlformats.org/officeDocument/2006/math" xmlns:v="urn:schemas-microsoft-com:vml" xmlns:wp14="http://schemas.microsoft.com/office/word/2010/wordprocessingDrawing" xmlns:wp="http://schemas.openxmlformats.org/drawingml/2006/wordprocessingDrawing" xmlns:w10="urn:schemas-microsoft-com:office:word" xmlns:w="http://schemas.openxmlformats.org/wordprocessingml/2006/main" xmlns:w14="http://schemas.microsoft.com/office/word/2010/wordml" xmlns:w15="http://schemas.microsoft.com/office/word/2012/wordml" xmlns:w16cex="http://schemas.microsoft.com/office/word/2018/wordml/cex" xmlns:w16cid="http://schemas.microsoft.com/office/word/2016/wordml/cid" xmlns:w16="http://schemas.microsoft.com/office/word/2018/wordml" xmlns:w16sdtdh="http://schemas.microsoft.com/office/word/2020/wordml/sdtdatahash" xmlns:w16se="http://schemas.microsoft.com/office/word/2015/wordml/symex" xmlns:wpg="http://schemas.microsoft.com/office/word/2010/wordprocessingGroup" xmlns:wpi="http://schemas.microsoft.com/office/word/2010/wordprocessingInk" xmlns:wne="http://schemas.microsoft.com/office/word/2006/wordml" xmlns:wps="http://schemas.microsoft.com/office/word/2010/wordprocessingShape" mc:Ignorable="w14 w15 w16se w16cid w16 w16cex w16sdtdh wp14">
   <w15:commentEx w15:paraId="19ACE9EB" w15:done="0"/>
   <w15:commentEx w15:paraId="5DDBC0B2" w15:done="0"/>
+  <w15:commentEx w15:paraId="7C3101C7" w15:done="0"/>
+  <w15:commentEx w15:paraId="70F87EF1" w15:done="0"/>
   <w15:commentEx w15:paraId="369A649D" w15:done="0"/>
 </w15:commentsEx>
 </file>
@@ -9793,6 +10182,8 @@
 <w16cex:commentsExtensible xmlns:wpc="http://schemas.microsoft.com/office/word/2010/wordprocessingCanvas" xmlns:cx="http://schemas.microsoft.com/office/drawing/2014/chartex" xmlns:cx1="http://schemas.microsoft.com/office/drawing/2015/9/8/chartex" xmlns:cx2="http://schemas.microsoft.com/office/drawing/2015/10/21/chartex" xmlns:cx3="http://schemas.microsoft.com/office/drawing/2016/5/9/chartex" xmlns:cx4="http://schemas.microsoft.com/office/drawing/2016/5/10/chartex" xmlns:cx5="http://schemas.microsoft.com/office/drawing/2016/5/11/chartex" xmlns:cx6="http://schemas.microsoft.com/office/drawing/2016/5/12/chartex" xmlns:cx7="http://schemas.microsoft.com/office/drawing/2016/5/13/chartex" xmlns:cx8="http://schemas.microsoft.com/office/drawing/2016/5/14/chartex" xmlns:mc="http://schemas.openxmlformats.org/markup-compatibility/2006" xmlns:aink="http://schemas.microsoft.com/office/drawing/2016/ink" xmlns:am3d="http://schemas.microsoft.com/office/drawing/2017/model3d" xmlns:o="urn:schemas-microsoft-com:office:office" xmlns:oel="http://schemas.microsoft.com/office/2019/extlst" xmlns:r="http://schemas.openxmlformats.org/officeDocument/2006/relationships" xmlns:m="http://schemas.openxmlformats.org/officeDocument/2006/math" xmlns:v="urn:schemas-microsoft-com:vml" xmlns:wp14="http://schemas.microsoft.com/office/word/2010/wordprocessingDrawing" xmlns:wp="http://schemas.openxmlformats.org/drawingml/2006/wordprocessingDrawing" xmlns:w10="urn:schemas-microsoft-com:office:word" xmlns:w="http://schemas.openxmlformats.org/wordprocessingml/2006/main" xmlns:w14="http://schemas.microsoft.com/office/word/2010/wordml" xmlns:w15="http://schemas.microsoft.com/office/word/2012/wordml" xmlns:w16cex="http://schemas.microsoft.com/office/word/2018/wordml/cex" xmlns:w16cid="http://schemas.microsoft.com/office/word/2016/wordml/cid" xmlns:w16="http://schemas.microsoft.com/office/word/2018/wordml" xmlns:w16sdtdh="http://schemas.microsoft.com/office/word/2020/wordml/sdtdatahash" xmlns:w16se="http://schemas.microsoft.com/office/word/2015/wordml/symex" xmlns:wpg="http://schemas.microsoft.com/office/word/2010/wordprocessingGroup" xmlns:wpi="http://schemas.microsoft.com/office/word/2010/wordprocessingInk" xmlns:wne="http://schemas.microsoft.com/office/word/2006/wordml" xmlns:wps="http://schemas.microsoft.com/office/word/2010/wordprocessingShape" mc:Ignorable="w14 w15 w16se w16cid w16 w16cex w16sdtdh wp14">
   <w16cex:commentExtensible w16cex:durableId="2790BC5E" w16cex:dateUtc="2023-02-10T19:51:00Z"/>
   <w16cex:commentExtensible w16cex:durableId="2790C832" w16cex:dateUtc="2023-02-10T20:42:00Z"/>
+  <w16cex:commentExtensible w16cex:durableId="2794D6A4" w16cex:dateUtc="2023-02-13T22:32:00Z"/>
+  <w16cex:commentExtensible w16cex:durableId="2794D6EB" w16cex:dateUtc="2023-02-13T22:34:00Z"/>
   <w16cex:commentExtensible w16cex:durableId="2790F8FE" w16cex:dateUtc="2023-02-11T00:10:00Z"/>
 </w16cex:commentsExtensible>
 </file>
@@ -9801,6 +10192,8 @@
 <w16cid:commentsIds xmlns:wpc="http://schemas.microsoft.com/office/word/2010/wordprocessingCanvas" xmlns:cx="http://schemas.microsoft.com/office/drawing/2014/chartex" xmlns:cx1="http://schemas.microsoft.com/office/drawing/2015/9/8/chartex" xmlns:cx2="http://schemas.microsoft.com/office/drawing/2015/10/21/chartex" xmlns:cx3="http://schemas.microsoft.com/office/drawing/2016/5/9/chartex" xmlns:cx4="http://schemas.microsoft.com/office/drawing/2016/5/10/chartex" xmlns:cx5="http://schemas.microsoft.com/office/drawing/2016/5/11/chartex" xmlns:cx6="http://schemas.microsoft.com/office/drawing/2016/5/12/chartex" xmlns:cx7="http://schemas.microsoft.com/office/drawing/2016/5/13/chartex" xmlns:cx8="http://schemas.microsoft.com/office/drawing/2016/5/14/chartex" xmlns:mc="http://schemas.openxmlformats.org/markup-compatibility/2006" xmlns:aink="http://schemas.microsoft.com/office/drawing/2016/ink" xmlns:am3d="http://schemas.microsoft.com/office/drawing/2017/model3d" xmlns:o="urn:schemas-microsoft-com:office:office" xmlns:oel="http://schemas.microsoft.com/office/2019/extlst" xmlns:r="http://schemas.openxmlformats.org/officeDocument/2006/relationships" xmlns:m="http://schemas.openxmlformats.org/officeDocument/2006/math" xmlns:v="urn:schemas-microsoft-com:vml" xmlns:wp14="http://schemas.microsoft.com/office/word/2010/wordprocessingDrawing" xmlns:wp="http://schemas.openxmlformats.org/drawingml/2006/wordprocessingDrawing" xmlns:w10="urn:schemas-microsoft-com:office:word" xmlns:w="http://schemas.openxmlformats.org/wordprocessingml/2006/main" xmlns:w14="http://schemas.microsoft.com/office/word/2010/wordml" xmlns:w15="http://schemas.microsoft.com/office/word/2012/wordml" xmlns:w16cex="http://schemas.microsoft.com/office/word/2018/wordml/cex" xmlns:w16cid="http://schemas.microsoft.com/office/word/2016/wordml/cid" xmlns:w16="http://schemas.microsoft.com/office/word/2018/wordml" xmlns:w16sdtdh="http://schemas.microsoft.com/office/word/2020/wordml/sdtdatahash" xmlns:w16se="http://schemas.microsoft.com/office/word/2015/wordml/symex" xmlns:wpg="http://schemas.microsoft.com/office/word/2010/wordprocessingGroup" xmlns:wpi="http://schemas.microsoft.com/office/word/2010/wordprocessingInk" xmlns:wne="http://schemas.microsoft.com/office/word/2006/wordml" xmlns:wps="http://schemas.microsoft.com/office/word/2010/wordprocessingShape" mc:Ignorable="w14 w15 w16se w16cid w16 w16cex w16sdtdh wp14">
   <w16cid:commentId w16cid:paraId="19ACE9EB" w16cid:durableId="2790BC5E"/>
   <w16cid:commentId w16cid:paraId="5DDBC0B2" w16cid:durableId="2790C832"/>
+  <w16cid:commentId w16cid:paraId="7C3101C7" w16cid:durableId="2794D6A4"/>
+  <w16cid:commentId w16cid:paraId="70F87EF1" w16cid:durableId="2794D6EB"/>
   <w16cid:commentId w16cid:paraId="369A649D" w16cid:durableId="2790F8FE"/>
 </w16cid:commentsIds>
 </file>

</xml_diff>

<commit_message>
updated manuscript with figures from new simulation results
</commit_message>
<xml_diff>
--- a/Dissemination/Manuscript Drafts/Feb-10-2023.docx
+++ b/Dissemination/Manuscript Drafts/Feb-10-2023.docx
@@ -1907,7 +1907,6 @@
         </w:rPr>
         <w:t xml:space="preserve"> </w:t>
       </w:r>
-      <w:proofErr w:type="spellStart"/>
       <w:r>
         <w:rPr>
           <w:rFonts w:ascii="Times New Roman" w:eastAsiaTheme="minorEastAsia" w:hAnsi="Times New Roman" w:cs="Times New Roman"/>
@@ -1916,7 +1915,6 @@
         </w:rPr>
         <w:t>t</w:t>
       </w:r>
-      <w:proofErr w:type="spellEnd"/>
       <w:r>
         <w:rPr>
           <w:rFonts w:ascii="Times New Roman" w:eastAsiaTheme="minorEastAsia" w:hAnsi="Times New Roman" w:cs="Times New Roman"/>
@@ -2547,13 +2545,7 @@
         <w:rPr>
           <w:rFonts w:ascii="Times New Roman" w:hAnsi="Times New Roman" w:cs="Times New Roman"/>
         </w:rPr>
-        <w:t xml:space="preserve"> </w:t>
-      </w:r>
-      <w:r>
-        <w:rPr>
-          <w:rFonts w:ascii="Times New Roman" w:hAnsi="Times New Roman" w:cs="Times New Roman"/>
-        </w:rPr>
-        <w:t>degrees of freedom</w:t>
+        <w:t xml:space="preserve"> degrees of freedom</w:t>
       </w:r>
       <w:r>
         <w:rPr>
@@ -8765,6 +8757,34 @@
         <w:jc w:val="both"/>
         <w:rPr>
           <w:rFonts w:ascii="Times New Roman" w:hAnsi="Times New Roman" w:cs="Times New Roman"/>
+          <w:i/>
+          <w:iCs/>
+        </w:rPr>
+      </w:pPr>
+      <w:r>
+        <w:rPr>
+          <w:rFonts w:ascii="Times New Roman" w:hAnsi="Times New Roman" w:cs="Times New Roman"/>
+          <w:i/>
+          <w:iCs/>
+        </w:rPr>
+        <w:t>Simulation study</w:t>
+      </w:r>
+    </w:p>
+    <w:p>
+      <w:pPr>
+        <w:jc w:val="both"/>
+        <w:rPr>
+          <w:rFonts w:ascii="Times New Roman" w:hAnsi="Times New Roman" w:cs="Times New Roman"/>
+          <w:b/>
+          <w:bCs/>
+        </w:rPr>
+      </w:pPr>
+    </w:p>
+    <w:p>
+      <w:pPr>
+        <w:jc w:val="both"/>
+        <w:rPr>
+          <w:rFonts w:ascii="Times New Roman" w:hAnsi="Times New Roman" w:cs="Times New Roman"/>
         </w:rPr>
       </w:pPr>
       <w:r>
@@ -8971,12 +8991,17 @@
         </w:rPr>
         <w:t xml:space="preserve"> </w:t>
       </w:r>
-      <w:commentRangeStart w:id="4"/>
-      <w:r>
-        <w:rPr>
-          <w:rFonts w:ascii="Times New Roman" w:hAnsi="Times New Roman" w:cs="Times New Roman"/>
-        </w:rPr>
-        <w:t xml:space="preserve">Note that when the number of matched samples was reduced from </w:t>
+      <w:r>
+        <w:rPr>
+          <w:rFonts w:ascii="Times New Roman" w:hAnsi="Times New Roman" w:cs="Times New Roman"/>
+        </w:rPr>
+        <w:t>When</w:t>
+      </w:r>
+      <w:r>
+        <w:rPr>
+          <w:rFonts w:ascii="Times New Roman" w:hAnsi="Times New Roman" w:cs="Times New Roman"/>
+        </w:rPr>
+        <w:t xml:space="preserve"> the number of matched samples was reduced from </w:t>
       </w:r>
       <w:r>
         <w:rPr>
@@ -8988,20 +9013,7 @@
         <w:rPr>
           <w:rFonts w:ascii="Times New Roman" w:hAnsi="Times New Roman" w:cs="Times New Roman"/>
         </w:rPr>
-        <w:t xml:space="preserve">, there was considerably less separation </w:t>
-      </w:r>
-      <w:commentRangeEnd w:id="4"/>
-      <w:r>
-        <w:rPr>
-          <w:rStyle w:val="CommentReference"/>
-        </w:rPr>
-        <w:commentReference w:id="4"/>
-      </w:r>
-      <w:r>
-        <w:rPr>
-          <w:rFonts w:ascii="Times New Roman" w:hAnsi="Times New Roman" w:cs="Times New Roman"/>
-        </w:rPr>
-        <w:t xml:space="preserve">among </w:t>
+        <w:t xml:space="preserve">, there was considerably less separation among </w:t>
       </w:r>
       <w:proofErr w:type="spellStart"/>
       <w:r>
@@ -9082,6 +9094,14 @@
     </w:p>
     <w:p>
       <w:pPr>
+        <w:jc w:val="both"/>
+        <w:rPr>
+          <w:rFonts w:ascii="Times New Roman" w:hAnsi="Times New Roman" w:cs="Times New Roman"/>
+        </w:rPr>
+      </w:pPr>
+    </w:p>
+    <w:p>
+      <w:pPr>
         <w:jc w:val="center"/>
         <w:rPr>
           <w:rFonts w:ascii="Times New Roman" w:hAnsi="Times New Roman" w:cs="Times New Roman"/>
@@ -9093,10 +9113,10 @@
           <w:noProof/>
         </w:rPr>
         <w:drawing>
-          <wp:inline distT="0" distB="0" distL="0" distR="0" wp14:anchorId="54F5EEDD" wp14:editId="4BFD7C1C">
-            <wp:extent cx="4264087" cy="2924270"/>
-            <wp:effectExtent l="0" t="0" r="3175" b="0"/>
-            <wp:docPr id="1" name="Picture 1" descr="Chart, line chart&#10;&#10;Description automatically generated"/>
+          <wp:inline distT="0" distB="0" distL="0" distR="0" wp14:anchorId="54F5EEDD" wp14:editId="19AA76EA">
+            <wp:extent cx="4352193" cy="2893569"/>
+            <wp:effectExtent l="0" t="0" r="4445" b="2540"/>
+            <wp:docPr id="1" name="Picture 1"/>
             <wp:cNvGraphicFramePr>
               <a:graphicFrameLocks xmlns:a="http://schemas.openxmlformats.org/drawingml/2006/main" noChangeAspect="1"/>
             </wp:cNvGraphicFramePr>
@@ -9104,7 +9124,7 @@
               <a:graphicData uri="http://schemas.openxmlformats.org/drawingml/2006/picture">
                 <pic:pic xmlns:pic="http://schemas.openxmlformats.org/drawingml/2006/picture">
                   <pic:nvPicPr>
-                    <pic:cNvPr id="1" name="Picture 1" descr="Chart, line chart&#10;&#10;Description automatically generated"/>
+                    <pic:cNvPr id="1" name="Picture 1"/>
                     <pic:cNvPicPr/>
                   </pic:nvPicPr>
                   <pic:blipFill>
@@ -9122,7 +9142,7 @@
                   <pic:spPr>
                     <a:xfrm>
                       <a:off x="0" y="0"/>
-                      <a:ext cx="4352193" cy="2984692"/>
+                      <a:ext cx="4352193" cy="2893569"/>
                     </a:xfrm>
                     <a:prstGeom prst="rect">
                       <a:avLst/>
@@ -9290,7 +9310,14 @@
         <w:rPr>
           <w:rFonts w:ascii="Times New Roman" w:hAnsi="Times New Roman" w:cs="Times New Roman"/>
         </w:rPr>
-        <w:t>. The 20</w:t>
+        <w:t xml:space="preserve">. The </w:t>
+      </w:r>
+      <w:r>
+        <w:rPr>
+          <w:rFonts w:ascii="Times New Roman" w:hAnsi="Times New Roman" w:cs="Times New Roman"/>
+        </w:rPr>
+        <w:lastRenderedPageBreak/>
+        <w:t>20</w:t>
       </w:r>
       <w:r>
         <w:rPr>
@@ -9318,6 +9345,14 @@
         </w:rPr>
         <w:t>) was asymmetrically more variable when the true correlation was positive, and less variable when the true correlation was negative.</w:t>
       </w:r>
+    </w:p>
+    <w:p>
+      <w:pPr>
+        <w:jc w:val="both"/>
+        <w:rPr>
+          <w:rFonts w:ascii="Times New Roman" w:hAnsi="Times New Roman" w:cs="Times New Roman"/>
+        </w:rPr>
+      </w:pPr>
     </w:p>
     <w:p>
       <w:pPr>
@@ -9335,12 +9370,11 @@
           <w:bCs/>
           <w:noProof/>
         </w:rPr>
-        <w:lastRenderedPageBreak/>
         <w:drawing>
-          <wp:inline distT="0" distB="0" distL="0" distR="0" wp14:anchorId="777C29E0" wp14:editId="7DDB6356">
-            <wp:extent cx="4250884" cy="2915216"/>
-            <wp:effectExtent l="0" t="0" r="3810" b="6350"/>
-            <wp:docPr id="2" name="Picture 2" descr="Chart, line chart&#10;&#10;Description automatically generated"/>
+          <wp:inline distT="0" distB="0" distL="0" distR="0" wp14:anchorId="777C29E0" wp14:editId="6B6092A3">
+            <wp:extent cx="4303983" cy="2861516"/>
+            <wp:effectExtent l="0" t="0" r="1905" b="0"/>
+            <wp:docPr id="2" name="Picture 2"/>
             <wp:cNvGraphicFramePr>
               <a:graphicFrameLocks xmlns:a="http://schemas.openxmlformats.org/drawingml/2006/main" noChangeAspect="1"/>
             </wp:cNvGraphicFramePr>
@@ -9348,7 +9382,7 @@
               <a:graphicData uri="http://schemas.openxmlformats.org/drawingml/2006/picture">
                 <pic:pic xmlns:pic="http://schemas.openxmlformats.org/drawingml/2006/picture">
                   <pic:nvPicPr>
-                    <pic:cNvPr id="2" name="Picture 2" descr="Chart, line chart&#10;&#10;Description automatically generated"/>
+                    <pic:cNvPr id="2" name="Picture 2"/>
                     <pic:cNvPicPr/>
                   </pic:nvPicPr>
                   <pic:blipFill>
@@ -9366,7 +9400,7 @@
                   <pic:spPr>
                     <a:xfrm>
                       <a:off x="0" y="0"/>
-                      <a:ext cx="4303983" cy="2951631"/>
+                      <a:ext cx="4303983" cy="2861516"/>
                     </a:xfrm>
                     <a:prstGeom prst="rect">
                       <a:avLst/>
@@ -9381,15 +9415,7 @@
     </w:p>
     <w:p>
       <w:pPr>
-        <w:rPr>
-          <w:rFonts w:ascii="Times New Roman" w:hAnsi="Times New Roman" w:cs="Times New Roman"/>
-          <w:b/>
-          <w:bCs/>
-        </w:rPr>
-      </w:pPr>
-    </w:p>
-    <w:p>
-      <w:pPr>
+        <w:jc w:val="both"/>
         <w:rPr>
           <w:rFonts w:ascii="Times New Roman" w:hAnsi="Times New Roman" w:cs="Times New Roman"/>
         </w:rPr>
@@ -9616,6 +9642,13 @@
     </w:p>
     <w:p>
       <w:pPr>
+        <w:rPr>
+          <w:rFonts w:ascii="Times New Roman" w:hAnsi="Times New Roman" w:cs="Times New Roman"/>
+        </w:rPr>
+      </w:pPr>
+    </w:p>
+    <w:p>
+      <w:pPr>
         <w:jc w:val="center"/>
         <w:rPr>
           <w:rFonts w:ascii="Times New Roman" w:hAnsi="Times New Roman" w:cs="Times New Roman"/>
@@ -9627,9 +9660,9 @@
           <w:noProof/>
         </w:rPr>
         <w:drawing>
-          <wp:inline distT="0" distB="0" distL="0" distR="0" wp14:anchorId="60DEBEDF" wp14:editId="1881F20E">
-            <wp:extent cx="4227968" cy="2899501"/>
-            <wp:effectExtent l="0" t="0" r="1270" b="0"/>
+          <wp:inline distT="0" distB="0" distL="0" distR="0" wp14:anchorId="60DEBEDF" wp14:editId="3BE971AD">
+            <wp:extent cx="4237725" cy="2817464"/>
+            <wp:effectExtent l="0" t="0" r="4445" b="2540"/>
             <wp:docPr id="3" name="Picture 3"/>
             <wp:cNvGraphicFramePr>
               <a:graphicFrameLocks xmlns:a="http://schemas.openxmlformats.org/drawingml/2006/main" noChangeAspect="1"/>
@@ -9642,7 +9675,7 @@
                     <pic:cNvPicPr/>
                   </pic:nvPicPr>
                   <pic:blipFill>
-                    <a:blip r:embed="rId11">
+                    <a:blip r:embed="rId11" cstate="print">
                       <a:extLst>
                         <a:ext uri="{28A0092B-C50C-407E-A947-70E740481C1C}">
                           <a14:useLocalDpi xmlns:a14="http://schemas.microsoft.com/office/drawing/2010/main" val="0"/>
@@ -9656,7 +9689,7 @@
                   <pic:spPr>
                     <a:xfrm>
                       <a:off x="0" y="0"/>
-                      <a:ext cx="4237725" cy="2906192"/>
+                      <a:ext cx="4237725" cy="2817464"/>
                     </a:xfrm>
                     <a:prstGeom prst="rect">
                       <a:avLst/>
@@ -9671,28 +9704,23 @@
     </w:p>
     <w:p>
       <w:pPr>
-        <w:rPr>
-          <w:rFonts w:ascii="Times New Roman" w:hAnsi="Times New Roman" w:cs="Times New Roman"/>
-        </w:rPr>
-      </w:pPr>
-      <w:r>
-        <w:rPr>
-          <w:rFonts w:ascii="Times New Roman" w:hAnsi="Times New Roman" w:cs="Times New Roman"/>
-        </w:rPr>
+        <w:jc w:val="both"/>
+        <w:rPr>
+          <w:rFonts w:ascii="Times New Roman" w:hAnsi="Times New Roman" w:cs="Times New Roman"/>
+        </w:rPr>
+      </w:pPr>
+      <w:r>
+        <w:rPr>
+          <w:rFonts w:ascii="Times New Roman" w:hAnsi="Times New Roman" w:cs="Times New Roman"/>
+        </w:rPr>
+        <w:lastRenderedPageBreak/>
         <w:t xml:space="preserve">There was generally </w:t>
       </w:r>
       <w:r>
         <w:rPr>
           <w:rFonts w:ascii="Times New Roman" w:hAnsi="Times New Roman" w:cs="Times New Roman"/>
         </w:rPr>
-        <w:t xml:space="preserve">a trade-off between Type I error control and power. With the same simulation settings mentioned in the previous paragraph (bivariate normal, n=20, m=4), the </w:t>
-      </w:r>
-      <w:r>
-        <w:rPr>
-          <w:rFonts w:ascii="Times New Roman" w:hAnsi="Times New Roman" w:cs="Times New Roman"/>
-        </w:rPr>
-        <w:lastRenderedPageBreak/>
-        <w:t>Pearson correlation (</w:t>
+        <w:t>a trade-off between Type I error control and power. With the same simulation settings mentioned in the previous paragraph (bivariate normal, n=20, m=4), the Pearson correlation (</w:t>
       </w:r>
       <w:proofErr w:type="spellStart"/>
       <w:r>
@@ -9755,10 +9783,10 @@
           <w:noProof/>
         </w:rPr>
         <w:drawing>
-          <wp:inline distT="0" distB="0" distL="0" distR="0" wp14:anchorId="33E66D94" wp14:editId="50A02663">
-            <wp:extent cx="4499572" cy="3085764"/>
-            <wp:effectExtent l="0" t="0" r="0" b="635"/>
-            <wp:docPr id="4" name="Picture 4" descr="Graphical user interface&#10;&#10;Description automatically generated"/>
+          <wp:inline distT="0" distB="0" distL="0" distR="0" wp14:anchorId="33E66D94" wp14:editId="70D7D3CB">
+            <wp:extent cx="4509413" cy="2998097"/>
+            <wp:effectExtent l="0" t="0" r="0" b="0"/>
+            <wp:docPr id="4" name="Picture 4"/>
             <wp:cNvGraphicFramePr>
               <a:graphicFrameLocks xmlns:a="http://schemas.openxmlformats.org/drawingml/2006/main" noChangeAspect="1"/>
             </wp:cNvGraphicFramePr>
@@ -9766,11 +9794,11 @@
               <a:graphicData uri="http://schemas.openxmlformats.org/drawingml/2006/picture">
                 <pic:pic xmlns:pic="http://schemas.openxmlformats.org/drawingml/2006/picture">
                   <pic:nvPicPr>
-                    <pic:cNvPr id="4" name="Picture 4" descr="Graphical user interface&#10;&#10;Description automatically generated"/>
+                    <pic:cNvPr id="4" name="Picture 4"/>
                     <pic:cNvPicPr/>
                   </pic:nvPicPr>
                   <pic:blipFill>
-                    <a:blip r:embed="rId12">
+                    <a:blip r:embed="rId12" cstate="print">
                       <a:extLst>
                         <a:ext uri="{28A0092B-C50C-407E-A947-70E740481C1C}">
                           <a14:useLocalDpi xmlns:a14="http://schemas.microsoft.com/office/drawing/2010/main" val="0"/>
@@ -9784,7 +9812,7 @@
                   <pic:spPr>
                     <a:xfrm>
                       <a:off x="0" y="0"/>
-                      <a:ext cx="4509413" cy="3092513"/>
+                      <a:ext cx="4509413" cy="2998097"/>
                     </a:xfrm>
                     <a:prstGeom prst="rect">
                       <a:avLst/>
@@ -9806,17 +9834,111 @@
     </w:p>
     <w:p>
       <w:pPr>
-        <w:rPr>
-          <w:rFonts w:ascii="Times New Roman" w:hAnsi="Times New Roman" w:cs="Times New Roman"/>
-        </w:rPr>
-      </w:pPr>
-    </w:p>
-    <w:p>
-      <w:pPr>
-        <w:rPr>
-          <w:rFonts w:ascii="Times New Roman" w:hAnsi="Times New Roman" w:cs="Times New Roman"/>
-        </w:rPr>
-      </w:pPr>
+        <w:jc w:val="both"/>
+        <w:rPr>
+          <w:rFonts w:ascii="Times New Roman" w:hAnsi="Times New Roman" w:cs="Times New Roman"/>
+        </w:rPr>
+      </w:pPr>
+      <w:r>
+        <w:rPr>
+          <w:rFonts w:ascii="Times New Roman" w:hAnsi="Times New Roman" w:cs="Times New Roman"/>
+        </w:rPr>
+        <w:t>The relative conservatism exhibited in the test with the 20</w:t>
+      </w:r>
+      <w:r>
+        <w:rPr>
+          <w:rFonts w:ascii="Times New Roman" w:hAnsi="Times New Roman" w:cs="Times New Roman"/>
+          <w:vertAlign w:val="superscript"/>
+        </w:rPr>
+        <w:t>th</w:t>
+      </w:r>
+      <w:r>
+        <w:rPr>
+          <w:rFonts w:ascii="Times New Roman" w:hAnsi="Times New Roman" w:cs="Times New Roman"/>
+        </w:rPr>
+        <w:t xml:space="preserve"> quantile estimator can be attributed to reduced precision. The following plot presents standard errors (averaged over all simulations) for the various estimators. We observed that </w:t>
+      </w:r>
+      <w:r>
+        <w:rPr>
+          <w:rFonts w:ascii="Times New Roman" w:hAnsi="Times New Roman" w:cs="Times New Roman"/>
+        </w:rPr>
+        <w:t>r</w:t>
+      </w:r>
+      <w:r>
+        <w:rPr>
+          <w:rFonts w:ascii="Times New Roman" w:hAnsi="Times New Roman" w:cs="Times New Roman"/>
+          <w:vertAlign w:val="subscript"/>
+        </w:rPr>
+        <w:t>q20</w:t>
+      </w:r>
+      <w:r>
+        <w:rPr>
+          <w:rFonts w:ascii="Times New Roman" w:hAnsi="Times New Roman" w:cs="Times New Roman"/>
+        </w:rPr>
+        <w:t xml:space="preserve"> yielded the least precision among the four estimators. </w:t>
+      </w:r>
+    </w:p>
+    <w:p>
+      <w:pPr>
+        <w:rPr>
+          <w:rFonts w:ascii="Times New Roman" w:hAnsi="Times New Roman" w:cs="Times New Roman"/>
+        </w:rPr>
+      </w:pPr>
+    </w:p>
+    <w:p>
+      <w:pPr>
+        <w:jc w:val="center"/>
+        <w:rPr>
+          <w:rFonts w:ascii="Times New Roman" w:hAnsi="Times New Roman" w:cs="Times New Roman"/>
+        </w:rPr>
+      </w:pPr>
+      <w:r>
+        <w:rPr>
+          <w:rFonts w:ascii="Times New Roman" w:hAnsi="Times New Roman" w:cs="Times New Roman"/>
+          <w:noProof/>
+        </w:rPr>
+        <w:drawing>
+          <wp:inline distT="0" distB="0" distL="0" distR="0" wp14:anchorId="7446831F" wp14:editId="73311761">
+            <wp:extent cx="4509412" cy="2998097"/>
+            <wp:effectExtent l="0" t="0" r="0" b="0"/>
+            <wp:docPr id="5" name="Picture 5"/>
+            <wp:cNvGraphicFramePr>
+              <a:graphicFrameLocks xmlns:a="http://schemas.openxmlformats.org/drawingml/2006/main" noChangeAspect="1"/>
+            </wp:cNvGraphicFramePr>
+            <a:graphic xmlns:a="http://schemas.openxmlformats.org/drawingml/2006/main">
+              <a:graphicData uri="http://schemas.openxmlformats.org/drawingml/2006/picture">
+                <pic:pic xmlns:pic="http://schemas.openxmlformats.org/drawingml/2006/picture">
+                  <pic:nvPicPr>
+                    <pic:cNvPr id="5" name="Picture 5"/>
+                    <pic:cNvPicPr/>
+                  </pic:nvPicPr>
+                  <pic:blipFill>
+                    <a:blip r:embed="rId13" cstate="print">
+                      <a:extLst>
+                        <a:ext uri="{28A0092B-C50C-407E-A947-70E740481C1C}">
+                          <a14:useLocalDpi xmlns:a14="http://schemas.microsoft.com/office/drawing/2010/main" val="0"/>
+                        </a:ext>
+                      </a:extLst>
+                    </a:blip>
+                    <a:stretch>
+                      <a:fillRect/>
+                    </a:stretch>
+                  </pic:blipFill>
+                  <pic:spPr>
+                    <a:xfrm>
+                      <a:off x="0" y="0"/>
+                      <a:ext cx="4509412" cy="2998097"/>
+                    </a:xfrm>
+                    <a:prstGeom prst="rect">
+                      <a:avLst/>
+                    </a:prstGeom>
+                  </pic:spPr>
+                </pic:pic>
+              </a:graphicData>
+            </a:graphic>
+          </wp:inline>
+        </w:drawing>
+      </w:r>
     </w:p>
     <w:p>
       <w:pPr>
@@ -9827,12 +9949,23 @@
           <w:bCs/>
         </w:rPr>
       </w:pPr>
-      <w:r>
+    </w:p>
+    <w:p>
+      <w:pPr>
+        <w:jc w:val="both"/>
         <w:rPr>
           <w:rFonts w:ascii="Times New Roman" w:hAnsi="Times New Roman" w:cs="Times New Roman"/>
           <w:b/>
           <w:bCs/>
         </w:rPr>
+      </w:pPr>
+      <w:r>
+        <w:rPr>
+          <w:rFonts w:ascii="Times New Roman" w:hAnsi="Times New Roman" w:cs="Times New Roman"/>
+          <w:b/>
+          <w:bCs/>
+        </w:rPr>
+        <w:lastRenderedPageBreak/>
         <w:t>Discussion</w:t>
       </w:r>
     </w:p>
@@ -10148,23 +10281,6 @@
       </w:r>
     </w:p>
   </w:comment>
-  <w:comment w:id="4" w:author="Pomponio, Raymond" w:date="2023-02-10T17:10:00Z" w:initials="PR">
-    <w:p>
-      <w:r>
-        <w:rPr>
-          <w:rStyle w:val="CommentReference"/>
-        </w:rPr>
-        <w:annotationRef/>
-      </w:r>
-      <w:r>
-        <w:rPr>
-          <w:sz w:val="20"/>
-          <w:szCs w:val="20"/>
-        </w:rPr>
-        <w:t>@Ray: see if this holds when larger simulation results come in.</w:t>
-      </w:r>
-    </w:p>
-  </w:comment>
 </w:comments>
 </file>
 
@@ -10174,7 +10290,6 @@
   <w15:commentEx w15:paraId="5DDBC0B2" w15:done="0"/>
   <w15:commentEx w15:paraId="7C3101C7" w15:done="0"/>
   <w15:commentEx w15:paraId="70F87EF1" w15:done="0"/>
-  <w15:commentEx w15:paraId="369A649D" w15:done="0"/>
 </w15:commentsEx>
 </file>
 
@@ -10184,7 +10299,6 @@
   <w16cex:commentExtensible w16cex:durableId="2790C832" w16cex:dateUtc="2023-02-10T20:42:00Z"/>
   <w16cex:commentExtensible w16cex:durableId="2794D6A4" w16cex:dateUtc="2023-02-13T22:32:00Z"/>
   <w16cex:commentExtensible w16cex:durableId="2794D6EB" w16cex:dateUtc="2023-02-13T22:34:00Z"/>
-  <w16cex:commentExtensible w16cex:durableId="2790F8FE" w16cex:dateUtc="2023-02-11T00:10:00Z"/>
 </w16cex:commentsExtensible>
 </file>
 
@@ -10194,7 +10308,6 @@
   <w16cid:commentId w16cid:paraId="5DDBC0B2" w16cid:durableId="2790C832"/>
   <w16cid:commentId w16cid:paraId="7C3101C7" w16cid:durableId="2794D6A4"/>
   <w16cid:commentId w16cid:paraId="70F87EF1" w16cid:durableId="2794D6EB"/>
-  <w16cid:commentId w16cid:paraId="369A649D" w16cid:durableId="2790F8FE"/>
 </w16cid:commentsIds>
 </file>
 

</xml_diff>

<commit_message>
added to discussion, from lit review
</commit_message>
<xml_diff>
--- a/Dissemination/Manuscript Drafts/Feb-10-2023.docx
+++ b/Dissemination/Manuscript Drafts/Feb-10-2023.docx
@@ -438,7 +438,14 @@
         <w:rPr>
           <w:rFonts w:ascii="Times New Roman" w:hAnsi="Times New Roman" w:cs="Times New Roman"/>
         </w:rPr>
-        <w:t xml:space="preserve"> arise in paired or repeated measures study designs when unit-level identifiers have been lost or withheld, sometimes in the interest of anonymity. For example, an online survey is administered anonymously to an employee pool, with each employee submitting a response before and after an intervention. The feature of this dataset that would qualify it as unmatched is the absence of any identifier that could link one employee’s response from </w:t>
+        <w:t xml:space="preserve"> arise in paired or repeated measures study designs when unit-level identifiers have been lost or withheld, sometimes in the interest of anonymity. For example, an online survey is administered anonymously to an employee pool, with each employee submitting a response before and after an intervention. </w:t>
+      </w:r>
+      <w:commentRangeStart w:id="0"/>
+      <w:r>
+        <w:rPr>
+          <w:rFonts w:ascii="Times New Roman" w:hAnsi="Times New Roman" w:cs="Times New Roman"/>
+        </w:rPr>
+        <w:t xml:space="preserve">The feature of this dataset that would qualify it as unmatched is the absence of any identifier that could link one employee’s response from </w:t>
       </w:r>
       <w:r>
         <w:rPr>
@@ -486,7 +493,20 @@
         <w:rPr>
           <w:rFonts w:ascii="Times New Roman" w:hAnsi="Times New Roman" w:cs="Times New Roman"/>
         </w:rPr>
-        <w:t xml:space="preserve">. For convenience, we refer to such study designs as </w:t>
+        <w:t>.</w:t>
+      </w:r>
+      <w:commentRangeEnd w:id="0"/>
+      <w:r>
+        <w:rPr>
+          <w:rStyle w:val="CommentReference"/>
+        </w:rPr>
+        <w:commentReference w:id="0"/>
+      </w:r>
+      <w:r>
+        <w:rPr>
+          <w:rFonts w:ascii="Times New Roman" w:hAnsi="Times New Roman" w:cs="Times New Roman"/>
+        </w:rPr>
+        <w:t xml:space="preserve"> For convenience, we refer to such study designs as </w:t>
       </w:r>
       <w:r>
         <w:rPr>
@@ -4948,7 +4968,7 @@
           <w:iCs/>
         </w:rPr>
       </w:pPr>
-      <w:commentRangeStart w:id="0"/>
+      <w:commentRangeStart w:id="1"/>
       <w:r>
         <w:rPr>
           <w:rFonts w:ascii="Times New Roman" w:hAnsi="Times New Roman" w:cs="Times New Roman"/>
@@ -4998,12 +5018,12 @@
         </w:rPr>
         <w:t>-test modified for correlated data.</w:t>
       </w:r>
-      <w:commentRangeEnd w:id="0"/>
+      <w:commentRangeEnd w:id="1"/>
       <w:r>
         <w:rPr>
           <w:rStyle w:val="CommentReference"/>
         </w:rPr>
-        <w:commentReference w:id="0"/>
+        <w:commentReference w:id="1"/>
       </w:r>
       <w:r>
         <w:rPr>
@@ -6228,19 +6248,19 @@
         </w:rPr>
         <w:t xml:space="preserve">Then the </w:t>
       </w:r>
-      <w:commentRangeStart w:id="1"/>
+      <w:commentRangeStart w:id="2"/>
       <w:r>
         <w:rPr>
           <w:rFonts w:ascii="Times New Roman" w:eastAsiaTheme="minorEastAsia" w:hAnsi="Times New Roman" w:cs="Times New Roman"/>
         </w:rPr>
         <w:t xml:space="preserve">following formula </w:t>
       </w:r>
-      <w:commentRangeEnd w:id="1"/>
+      <w:commentRangeEnd w:id="2"/>
       <w:r>
         <w:rPr>
           <w:rStyle w:val="CommentReference"/>
         </w:rPr>
-        <w:commentReference w:id="1"/>
+        <w:commentReference w:id="2"/>
       </w:r>
       <w:r>
         <w:rPr>
@@ -7252,19 +7272,19 @@
         </w:rPr>
         <w:t xml:space="preserve">estimator </w:t>
       </w:r>
-      <w:commentRangeStart w:id="2"/>
+      <w:commentRangeStart w:id="3"/>
       <w:r>
         <w:rPr>
           <w:rFonts w:ascii="Times New Roman" w:hAnsi="Times New Roman" w:cs="Times New Roman"/>
         </w:rPr>
         <w:t>requires at least one</w:t>
       </w:r>
-      <w:commentRangeEnd w:id="2"/>
+      <w:commentRangeEnd w:id="3"/>
       <w:r>
         <w:rPr>
           <w:rStyle w:val="CommentReference"/>
         </w:rPr>
-        <w:commentReference w:id="2"/>
+        <w:commentReference w:id="3"/>
       </w:r>
       <w:r>
         <w:rPr>
@@ -8118,19 +8138,19 @@
         </w:rPr>
         <w:t xml:space="preserve"> until convergence. At least </w:t>
       </w:r>
-      <w:commentRangeStart w:id="3"/>
+      <w:commentRangeStart w:id="4"/>
       <w:r>
         <w:rPr>
           <w:rFonts w:ascii="Times New Roman" w:eastAsiaTheme="minorEastAsia" w:hAnsi="Times New Roman" w:cs="Times New Roman"/>
         </w:rPr>
         <w:t>one matched sample is required</w:t>
       </w:r>
-      <w:commentRangeEnd w:id="3"/>
+      <w:commentRangeEnd w:id="4"/>
       <w:r>
         <w:rPr>
           <w:rStyle w:val="CommentReference"/>
         </w:rPr>
-        <w:commentReference w:id="3"/>
+        <w:commentReference w:id="4"/>
       </w:r>
       <w:r>
         <w:rPr>
@@ -8827,7 +8847,6 @@
         </w:rPr>
         <w:t xml:space="preserve"> matched samples, the Pearson correlation of the matched samples (</w:t>
       </w:r>
-      <w:proofErr w:type="spellStart"/>
       <w:r>
         <w:rPr>
           <w:rFonts w:ascii="Times New Roman" w:hAnsi="Times New Roman" w:cs="Times New Roman"/>
@@ -8841,7 +8860,6 @@
         </w:rPr>
         <w:t>matched</w:t>
       </w:r>
-      <w:proofErr w:type="spellEnd"/>
       <w:r>
         <w:rPr>
           <w:rFonts w:ascii="Times New Roman" w:hAnsi="Times New Roman" w:cs="Times New Roman"/>
@@ -8864,14 +8882,7 @@
         <w:rPr>
           <w:rFonts w:ascii="Times New Roman" w:hAnsi="Times New Roman" w:cs="Times New Roman"/>
         </w:rPr>
-        <w:t xml:space="preserve"> The EM algorithm estimator (</w:t>
-      </w:r>
-      <w:proofErr w:type="spellStart"/>
-      <w:r>
-        <w:rPr>
-          <w:rFonts w:ascii="Times New Roman" w:hAnsi="Times New Roman" w:cs="Times New Roman"/>
-        </w:rPr>
-        <w:t>r</w:t>
+        <w:t xml:space="preserve"> The EM algorithm estimator (r</w:t>
       </w:r>
       <w:r>
         <w:rPr>
@@ -8880,19 +8891,11 @@
         </w:rPr>
         <w:t>EM</w:t>
       </w:r>
-      <w:proofErr w:type="spellEnd"/>
-      <w:r>
-        <w:rPr>
-          <w:rFonts w:ascii="Times New Roman" w:hAnsi="Times New Roman" w:cs="Times New Roman"/>
-        </w:rPr>
-        <w:t xml:space="preserve">) was slightly more biased than </w:t>
-      </w:r>
-      <w:proofErr w:type="spellStart"/>
-      <w:r>
-        <w:rPr>
-          <w:rFonts w:ascii="Times New Roman" w:hAnsi="Times New Roman" w:cs="Times New Roman"/>
-        </w:rPr>
-        <w:t>r</w:t>
+      <w:r>
+        <w:rPr>
+          <w:rFonts w:ascii="Times New Roman" w:hAnsi="Times New Roman" w:cs="Times New Roman"/>
+        </w:rPr>
+        <w:t>) was slightly more biased than r</w:t>
       </w:r>
       <w:r>
         <w:rPr>
@@ -8901,19 +8904,11 @@
         </w:rPr>
         <w:t>matched</w:t>
       </w:r>
-      <w:proofErr w:type="spellEnd"/>
-      <w:r>
-        <w:rPr>
-          <w:rFonts w:ascii="Times New Roman" w:hAnsi="Times New Roman" w:cs="Times New Roman"/>
-        </w:rPr>
-        <w:t>, followed by the Bayesian estimator (</w:t>
-      </w:r>
-      <w:proofErr w:type="spellStart"/>
-      <w:r>
-        <w:rPr>
-          <w:rFonts w:ascii="Times New Roman" w:hAnsi="Times New Roman" w:cs="Times New Roman"/>
-        </w:rPr>
-        <w:t>r</w:t>
+      <w:r>
+        <w:rPr>
+          <w:rFonts w:ascii="Times New Roman" w:hAnsi="Times New Roman" w:cs="Times New Roman"/>
+        </w:rPr>
+        <w:t>, followed by the Bayesian estimator (r</w:t>
       </w:r>
       <w:r>
         <w:rPr>
@@ -8922,7 +8917,6 @@
         </w:rPr>
         <w:t>Bayes</w:t>
       </w:r>
-      <w:proofErr w:type="spellEnd"/>
       <w:r>
         <w:rPr>
           <w:rFonts w:ascii="Times New Roman" w:hAnsi="Times New Roman" w:cs="Times New Roman"/>
@@ -9013,14 +9007,7 @@
         <w:rPr>
           <w:rFonts w:ascii="Times New Roman" w:hAnsi="Times New Roman" w:cs="Times New Roman"/>
         </w:rPr>
-        <w:t xml:space="preserve">, there was considerably less separation among </w:t>
-      </w:r>
-      <w:proofErr w:type="spellStart"/>
-      <w:r>
-        <w:rPr>
-          <w:rFonts w:ascii="Times New Roman" w:hAnsi="Times New Roman" w:cs="Times New Roman"/>
-        </w:rPr>
-        <w:t>r</w:t>
+        <w:t>, there was considerably less separation among r</w:t>
       </w:r>
       <w:r>
         <w:rPr>
@@ -9029,19 +9016,11 @@
         </w:rPr>
         <w:t>matched</w:t>
       </w:r>
-      <w:proofErr w:type="spellEnd"/>
-      <w:r>
-        <w:rPr>
-          <w:rFonts w:ascii="Times New Roman" w:hAnsi="Times New Roman" w:cs="Times New Roman"/>
-        </w:rPr>
-        <w:t xml:space="preserve">, </w:t>
-      </w:r>
-      <w:proofErr w:type="spellStart"/>
-      <w:r>
-        <w:rPr>
-          <w:rFonts w:ascii="Times New Roman" w:hAnsi="Times New Roman" w:cs="Times New Roman"/>
-        </w:rPr>
-        <w:t>r</w:t>
+      <w:r>
+        <w:rPr>
+          <w:rFonts w:ascii="Times New Roman" w:hAnsi="Times New Roman" w:cs="Times New Roman"/>
+        </w:rPr>
+        <w:t>, r</w:t>
       </w:r>
       <w:r>
         <w:rPr>
@@ -9050,19 +9029,11 @@
         </w:rPr>
         <w:t>EM</w:t>
       </w:r>
-      <w:proofErr w:type="spellEnd"/>
-      <w:r>
-        <w:rPr>
-          <w:rFonts w:ascii="Times New Roman" w:hAnsi="Times New Roman" w:cs="Times New Roman"/>
-        </w:rPr>
-        <w:t xml:space="preserve">, and </w:t>
-      </w:r>
-      <w:proofErr w:type="spellStart"/>
-      <w:r>
-        <w:rPr>
-          <w:rFonts w:ascii="Times New Roman" w:hAnsi="Times New Roman" w:cs="Times New Roman"/>
-        </w:rPr>
-        <w:t>r</w:t>
+      <w:r>
+        <w:rPr>
+          <w:rFonts w:ascii="Times New Roman" w:hAnsi="Times New Roman" w:cs="Times New Roman"/>
+        </w:rPr>
+        <w:t>, and r</w:t>
       </w:r>
       <w:r>
         <w:rPr>
@@ -9071,7 +9042,6 @@
         </w:rPr>
         <w:t>Bayes</w:t>
       </w:r>
-      <w:proofErr w:type="spellEnd"/>
       <w:r>
         <w:rPr>
           <w:rFonts w:ascii="Times New Roman" w:hAnsi="Times New Roman" w:cs="Times New Roman"/>
@@ -9184,14 +9154,7 @@
         <w:rPr>
           <w:rFonts w:ascii="Times New Roman" w:hAnsi="Times New Roman" w:cs="Times New Roman"/>
         </w:rPr>
-        <w:t xml:space="preserve"> matched samples, the Bayesian estimator (</w:t>
-      </w:r>
-      <w:proofErr w:type="spellStart"/>
-      <w:r>
-        <w:rPr>
-          <w:rFonts w:ascii="Times New Roman" w:hAnsi="Times New Roman" w:cs="Times New Roman"/>
-        </w:rPr>
-        <w:t>r</w:t>
+        <w:t xml:space="preserve"> matched samples, the Bayesian estimator (r</w:t>
       </w:r>
       <w:r>
         <w:rPr>
@@ -9200,7 +9163,6 @@
         </w:rPr>
         <w:t>Bayes</w:t>
       </w:r>
-      <w:proofErr w:type="spellEnd"/>
       <w:r>
         <w:rPr>
           <w:rFonts w:ascii="Times New Roman" w:hAnsi="Times New Roman" w:cs="Times New Roman"/>
@@ -9223,14 +9185,7 @@
         <w:rPr>
           <w:rFonts w:ascii="Times New Roman" w:hAnsi="Times New Roman" w:cs="Times New Roman"/>
         </w:rPr>
-        <w:t>of correlation. The EM algorithm estimator (</w:t>
-      </w:r>
-      <w:proofErr w:type="spellStart"/>
-      <w:r>
-        <w:rPr>
-          <w:rFonts w:ascii="Times New Roman" w:hAnsi="Times New Roman" w:cs="Times New Roman"/>
-        </w:rPr>
-        <w:t>r</w:t>
+        <w:t>of correlation. The EM algorithm estimator (r</w:t>
       </w:r>
       <w:r>
         <w:rPr>
@@ -9239,19 +9194,11 @@
         </w:rPr>
         <w:t>EM</w:t>
       </w:r>
-      <w:proofErr w:type="spellEnd"/>
-      <w:r>
-        <w:rPr>
-          <w:rFonts w:ascii="Times New Roman" w:hAnsi="Times New Roman" w:cs="Times New Roman"/>
-        </w:rPr>
-        <w:t xml:space="preserve">) trailed behind </w:t>
-      </w:r>
-      <w:proofErr w:type="spellStart"/>
-      <w:r>
-        <w:rPr>
-          <w:rFonts w:ascii="Times New Roman" w:hAnsi="Times New Roman" w:cs="Times New Roman"/>
-        </w:rPr>
-        <w:t>r</w:t>
+      <w:r>
+        <w:rPr>
+          <w:rFonts w:ascii="Times New Roman" w:hAnsi="Times New Roman" w:cs="Times New Roman"/>
+        </w:rPr>
+        <w:t>) trailed behind r</w:t>
       </w:r>
       <w:r>
         <w:rPr>
@@ -9260,19 +9207,11 @@
         </w:rPr>
         <w:t>Bayes</w:t>
       </w:r>
-      <w:proofErr w:type="spellEnd"/>
-      <w:r>
-        <w:rPr>
-          <w:rFonts w:ascii="Times New Roman" w:hAnsi="Times New Roman" w:cs="Times New Roman"/>
-        </w:rPr>
-        <w:t xml:space="preserve"> with slightly greater MSE at all but the most extreme values of correlation. The Pearson estimator (</w:t>
-      </w:r>
-      <w:proofErr w:type="spellStart"/>
-      <w:r>
-        <w:rPr>
-          <w:rFonts w:ascii="Times New Roman" w:hAnsi="Times New Roman" w:cs="Times New Roman"/>
-        </w:rPr>
-        <w:t>r</w:t>
+      <w:r>
+        <w:rPr>
+          <w:rFonts w:ascii="Times New Roman" w:hAnsi="Times New Roman" w:cs="Times New Roman"/>
+        </w:rPr>
+        <w:t xml:space="preserve"> with slightly greater MSE at all but the most extreme values of correlation. The Pearson estimator (r</w:t>
       </w:r>
       <w:r>
         <w:rPr>
@@ -9281,7 +9220,6 @@
         </w:rPr>
         <w:t>matched</w:t>
       </w:r>
-      <w:proofErr w:type="spellEnd"/>
       <w:r>
         <w:rPr>
           <w:rFonts w:ascii="Times New Roman" w:hAnsi="Times New Roman" w:cs="Times New Roman"/>
@@ -9493,14 +9431,7 @@
         <w:rPr>
           <w:rFonts w:ascii="Times New Roman" w:hAnsi="Times New Roman" w:cs="Times New Roman"/>
         </w:rPr>
-        <w:t xml:space="preserve"> The Bayesian estimator (</w:t>
-      </w:r>
-      <w:proofErr w:type="spellStart"/>
-      <w:r>
-        <w:rPr>
-          <w:rFonts w:ascii="Times New Roman" w:hAnsi="Times New Roman" w:cs="Times New Roman"/>
-        </w:rPr>
-        <w:t>r</w:t>
+        <w:t xml:space="preserve"> The Bayesian estimator (r</w:t>
       </w:r>
       <w:r>
         <w:rPr>
@@ -9509,19 +9440,11 @@
         </w:rPr>
         <w:t>Bayes</w:t>
       </w:r>
-      <w:proofErr w:type="spellEnd"/>
-      <w:r>
-        <w:rPr>
-          <w:rFonts w:ascii="Times New Roman" w:hAnsi="Times New Roman" w:cs="Times New Roman"/>
-        </w:rPr>
-        <w:t>) yielded a test that was generally less conservative than the nominal level, but far more conservative than the Pearson estimator (</w:t>
-      </w:r>
-      <w:proofErr w:type="spellStart"/>
-      <w:r>
-        <w:rPr>
-          <w:rFonts w:ascii="Times New Roman" w:hAnsi="Times New Roman" w:cs="Times New Roman"/>
-        </w:rPr>
-        <w:t>r</w:t>
+      <w:r>
+        <w:rPr>
+          <w:rFonts w:ascii="Times New Roman" w:hAnsi="Times New Roman" w:cs="Times New Roman"/>
+        </w:rPr>
+        <w:t>) yielded a test that was generally less conservative than the nominal level, but far more conservative than the Pearson estimator (r</w:t>
       </w:r>
       <w:r>
         <w:rPr>
@@ -9530,19 +9453,11 @@
         </w:rPr>
         <w:t>matched</w:t>
       </w:r>
-      <w:proofErr w:type="spellEnd"/>
-      <w:r>
-        <w:rPr>
-          <w:rFonts w:ascii="Times New Roman" w:hAnsi="Times New Roman" w:cs="Times New Roman"/>
-        </w:rPr>
-        <w:t>) for all values of correlation greater than -0.25. The same was true of the EM algorithm estimator (</w:t>
-      </w:r>
-      <w:proofErr w:type="spellStart"/>
-      <w:r>
-        <w:rPr>
-          <w:rFonts w:ascii="Times New Roman" w:hAnsi="Times New Roman" w:cs="Times New Roman"/>
-        </w:rPr>
-        <w:t>r</w:t>
+      <w:r>
+        <w:rPr>
+          <w:rFonts w:ascii="Times New Roman" w:hAnsi="Times New Roman" w:cs="Times New Roman"/>
+        </w:rPr>
+        <w:t>) for all values of correlation greater than -0.25. The same was true of the EM algorithm estimator (r</w:t>
       </w:r>
       <w:r>
         <w:rPr>
@@ -9551,7 +9466,6 @@
         </w:rPr>
         <w:t>EM</w:t>
       </w:r>
-      <w:proofErr w:type="spellEnd"/>
       <w:r>
         <w:rPr>
           <w:rFonts w:ascii="Times New Roman" w:hAnsi="Times New Roman" w:cs="Times New Roman"/>
@@ -9562,14 +9476,7 @@
         <w:rPr>
           <w:rFonts w:ascii="Times New Roman" w:hAnsi="Times New Roman" w:cs="Times New Roman"/>
         </w:rPr>
-        <w:t xml:space="preserve">although </w:t>
-      </w:r>
-      <w:proofErr w:type="spellStart"/>
-      <w:r>
-        <w:rPr>
-          <w:rFonts w:ascii="Times New Roman" w:hAnsi="Times New Roman" w:cs="Times New Roman"/>
-        </w:rPr>
-        <w:t>r</w:t>
+        <w:t>although r</w:t>
       </w:r>
       <w:r>
         <w:rPr>
@@ -9578,19 +9485,11 @@
         </w:rPr>
         <w:t>EM</w:t>
       </w:r>
-      <w:proofErr w:type="spellEnd"/>
-      <w:r>
-        <w:rPr>
-          <w:rFonts w:ascii="Times New Roman" w:hAnsi="Times New Roman" w:cs="Times New Roman"/>
-        </w:rPr>
-        <w:t xml:space="preserve"> was slightly less conservative than </w:t>
-      </w:r>
-      <w:proofErr w:type="spellStart"/>
-      <w:r>
-        <w:rPr>
-          <w:rFonts w:ascii="Times New Roman" w:hAnsi="Times New Roman" w:cs="Times New Roman"/>
-        </w:rPr>
-        <w:t>r</w:t>
+      <w:r>
+        <w:rPr>
+          <w:rFonts w:ascii="Times New Roman" w:hAnsi="Times New Roman" w:cs="Times New Roman"/>
+        </w:rPr>
+        <w:t xml:space="preserve"> was slightly less conservative than r</w:t>
       </w:r>
       <w:r>
         <w:rPr>
@@ -9599,7 +9498,6 @@
         </w:rPr>
         <w:t>Bayes</w:t>
       </w:r>
-      <w:proofErr w:type="spellEnd"/>
       <w:r>
         <w:rPr>
           <w:rFonts w:ascii="Times New Roman" w:hAnsi="Times New Roman" w:cs="Times New Roman"/>
@@ -9616,14 +9514,7 @@
         <w:rPr>
           <w:rFonts w:ascii="Times New Roman" w:hAnsi="Times New Roman" w:cs="Times New Roman"/>
         </w:rPr>
-        <w:t>There was a direct relationship between the magnitude of the true correlation and the Type I error of the Pearson correlation estimator (</w:t>
-      </w:r>
-      <w:proofErr w:type="spellStart"/>
-      <w:r>
-        <w:rPr>
-          <w:rFonts w:ascii="Times New Roman" w:hAnsi="Times New Roman" w:cs="Times New Roman"/>
-        </w:rPr>
-        <w:t>r</w:t>
+        <w:t>There was a direct relationship between the magnitude of the true correlation and the Type I error of the Pearson correlation estimator (r</w:t>
       </w:r>
       <w:r>
         <w:rPr>
@@ -9632,7 +9523,6 @@
         </w:rPr>
         <w:t>matched</w:t>
       </w:r>
-      <w:proofErr w:type="spellEnd"/>
       <w:r>
         <w:rPr>
           <w:rFonts w:ascii="Times New Roman" w:hAnsi="Times New Roman" w:cs="Times New Roman"/>
@@ -9720,14 +9610,7 @@
         <w:rPr>
           <w:rFonts w:ascii="Times New Roman" w:hAnsi="Times New Roman" w:cs="Times New Roman"/>
         </w:rPr>
-        <w:t>a trade-off between Type I error control and power. With the same simulation settings mentioned in the previous paragraph (bivariate normal, n=20, m=4), the Pearson correlation (</w:t>
-      </w:r>
-      <w:proofErr w:type="spellStart"/>
-      <w:r>
-        <w:rPr>
-          <w:rFonts w:ascii="Times New Roman" w:hAnsi="Times New Roman" w:cs="Times New Roman"/>
-        </w:rPr>
-        <w:t>r</w:t>
+        <w:t>a trade-off between Type I error control and power. With the same simulation settings mentioned in the previous paragraph (bivariate normal, n=20, m=4), the Pearson correlation (r</w:t>
       </w:r>
       <w:r>
         <w:rPr>
@@ -9736,7 +9619,6 @@
         </w:rPr>
         <w:t>matched</w:t>
       </w:r>
-      <w:proofErr w:type="spellEnd"/>
       <w:r>
         <w:rPr>
           <w:rFonts w:ascii="Times New Roman" w:hAnsi="Times New Roman" w:cs="Times New Roman"/>
@@ -9856,13 +9738,7 @@
         <w:rPr>
           <w:rFonts w:ascii="Times New Roman" w:hAnsi="Times New Roman" w:cs="Times New Roman"/>
         </w:rPr>
-        <w:t xml:space="preserve"> quantile estimator can be attributed to reduced precision. The following plot presents standard errors (averaged over all simulations) for the various estimators. We observed that </w:t>
-      </w:r>
-      <w:r>
-        <w:rPr>
-          <w:rFonts w:ascii="Times New Roman" w:hAnsi="Times New Roman" w:cs="Times New Roman"/>
-        </w:rPr>
-        <w:t>r</w:t>
+        <w:t xml:space="preserve"> quantile estimator can be attributed to reduced precision. The following plot presents standard errors (averaged over all simulations) for the various estimators. We observed that r</w:t>
       </w:r>
       <w:r>
         <w:rPr>
@@ -10038,6 +9914,82 @@
         <w:rPr>
           <w:rFonts w:ascii="Times New Roman" w:hAnsi="Times New Roman" w:cs="Times New Roman"/>
         </w:rPr>
+        <w:t xml:space="preserve">Although methods exist for finding the maximum likelihood estimates of the bivariate normal distribution with missing data, the focus has primarily been on cases where data are missing due to dropout </w:t>
+      </w:r>
+      <w:sdt>
+        <w:sdtPr>
+          <w:rPr>
+            <w:rFonts w:ascii="Times New Roman" w:hAnsi="Times New Roman" w:cs="Times New Roman"/>
+          </w:rPr>
+          <w:id w:val="1015801960"/>
+          <w:citation/>
+        </w:sdtPr>
+        <w:sdtContent>
+          <w:r>
+            <w:rPr>
+              <w:rFonts w:ascii="Times New Roman" w:hAnsi="Times New Roman" w:cs="Times New Roman"/>
+            </w:rPr>
+            <w:fldChar w:fldCharType="begin"/>
+          </w:r>
+          <w:r>
+            <w:rPr>
+              <w:rFonts w:ascii="Times New Roman" w:hAnsi="Times New Roman" w:cs="Times New Roman"/>
+            </w:rPr>
+            <w:instrText xml:space="preserve"> CITATION Ram80 \l 1033 </w:instrText>
+          </w:r>
+          <w:r>
+            <w:rPr>
+              <w:rFonts w:ascii="Times New Roman" w:hAnsi="Times New Roman" w:cs="Times New Roman"/>
+            </w:rPr>
+            <w:fldChar w:fldCharType="separate"/>
+          </w:r>
+          <w:r>
+            <w:rPr>
+              <w:rFonts w:ascii="Times New Roman" w:hAnsi="Times New Roman" w:cs="Times New Roman"/>
+              <w:noProof/>
+            </w:rPr>
+            <w:t>(Dahiya and Korwar 1980)</w:t>
+          </w:r>
+          <w:r>
+            <w:rPr>
+              <w:rFonts w:ascii="Times New Roman" w:hAnsi="Times New Roman" w:cs="Times New Roman"/>
+            </w:rPr>
+            <w:fldChar w:fldCharType="end"/>
+          </w:r>
+        </w:sdtContent>
+      </w:sdt>
+      <w:r>
+        <w:rPr>
+          <w:rFonts w:ascii="Times New Roman" w:hAnsi="Times New Roman" w:cs="Times New Roman"/>
+        </w:rPr>
+        <w:t>.</w:t>
+      </w:r>
+      <w:r>
+        <w:rPr>
+          <w:rFonts w:ascii="Times New Roman" w:hAnsi="Times New Roman" w:cs="Times New Roman"/>
+        </w:rPr>
+        <w:t xml:space="preserve"> Our case does not involve the same mechanism of missingness, since we do not assume dropout but we assume missing identifiers.</w:t>
+      </w:r>
+    </w:p>
+    <w:p>
+      <w:pPr>
+        <w:jc w:val="both"/>
+        <w:rPr>
+          <w:rFonts w:ascii="Times New Roman" w:hAnsi="Times New Roman" w:cs="Times New Roman"/>
+        </w:rPr>
+      </w:pPr>
+    </w:p>
+    <w:p>
+      <w:pPr>
+        <w:jc w:val="both"/>
+        <w:rPr>
+          <w:rFonts w:ascii="Times New Roman" w:hAnsi="Times New Roman" w:cs="Times New Roman"/>
+        </w:rPr>
+      </w:pPr>
+      <w:r>
+        <w:rPr>
+          <w:rFonts w:ascii="Times New Roman" w:hAnsi="Times New Roman" w:cs="Times New Roman"/>
+        </w:rPr>
         <w:t xml:space="preserve">We have also shown that in such small sample cases, the test based on the EM algorithm estimator is </w:t>
       </w:r>
       <w:r>
@@ -10200,6 +10152,210 @@
         </w:rPr>
         <w:t>In partially matched data we have shown that better methods exist for testing the equality of means, compared to assuming independence or using the Pearson correlation of the matched samples.</w:t>
       </w:r>
+    </w:p>
+    <w:p>
+      <w:pPr>
+        <w:jc w:val="both"/>
+        <w:rPr>
+          <w:rFonts w:ascii="Times New Roman" w:hAnsi="Times New Roman" w:cs="Times New Roman"/>
+        </w:rPr>
+      </w:pPr>
+    </w:p>
+    <w:p>
+      <w:pPr>
+        <w:jc w:val="both"/>
+        <w:rPr>
+          <w:rFonts w:ascii="Times New Roman" w:hAnsi="Times New Roman" w:cs="Times New Roman"/>
+        </w:rPr>
+      </w:pPr>
+      <w:r>
+        <w:rPr>
+          <w:rFonts w:ascii="Times New Roman" w:hAnsi="Times New Roman" w:cs="Times New Roman"/>
+        </w:rPr>
+        <w:t>We acknowledge that a</w:t>
+      </w:r>
+      <w:r>
+        <w:rPr>
+          <w:rFonts w:ascii="Times New Roman" w:hAnsi="Times New Roman" w:cs="Times New Roman"/>
+        </w:rPr>
+        <w:t xml:space="preserve"> fully Bayesian approach might be desirable, for example one that posits priors for all five parameters of the </w:t>
+      </w:r>
+      <w:r>
+        <w:rPr>
+          <w:rFonts w:ascii="Times New Roman" w:hAnsi="Times New Roman" w:cs="Times New Roman"/>
+        </w:rPr>
+        <w:t xml:space="preserve">bivariate normal distribution. Such an approach has been successful for developing a Bayesian alternative to the </w:t>
+      </w:r>
+      <w:r>
+        <w:rPr>
+          <w:rFonts w:ascii="Times New Roman" w:hAnsi="Times New Roman" w:cs="Times New Roman"/>
+          <w:i/>
+          <w:iCs/>
+        </w:rPr>
+        <w:t>t</w:t>
+      </w:r>
+      <w:r>
+        <w:rPr>
+          <w:rFonts w:ascii="Times New Roman" w:hAnsi="Times New Roman" w:cs="Times New Roman"/>
+          <w:i/>
+          <w:iCs/>
+        </w:rPr>
+        <w:softHyphen/>
+      </w:r>
+      <w:r>
+        <w:rPr>
+          <w:rFonts w:ascii="Times New Roman" w:hAnsi="Times New Roman" w:cs="Times New Roman"/>
+        </w:rPr>
+        <w:t>-test</w:t>
+      </w:r>
+      <w:r>
+        <w:rPr>
+          <w:rFonts w:ascii="Times New Roman" w:hAnsi="Times New Roman" w:cs="Times New Roman"/>
+        </w:rPr>
+        <w:t xml:space="preserve"> </w:t>
+      </w:r>
+      <w:sdt>
+        <w:sdtPr>
+          <w:rPr>
+            <w:rFonts w:ascii="Times New Roman" w:hAnsi="Times New Roman" w:cs="Times New Roman"/>
+          </w:rPr>
+          <w:id w:val="-2136408338"/>
+          <w:citation/>
+        </w:sdtPr>
+        <w:sdtContent>
+          <w:r>
+            <w:rPr>
+              <w:rFonts w:ascii="Times New Roman" w:hAnsi="Times New Roman" w:cs="Times New Roman"/>
+            </w:rPr>
+            <w:fldChar w:fldCharType="begin"/>
+          </w:r>
+          <w:r>
+            <w:rPr>
+              <w:rFonts w:ascii="Times New Roman" w:hAnsi="Times New Roman" w:cs="Times New Roman"/>
+            </w:rPr>
+            <w:instrText xml:space="preserve"> CITATION Joh13 \l 1033 </w:instrText>
+          </w:r>
+          <w:r>
+            <w:rPr>
+              <w:rFonts w:ascii="Times New Roman" w:hAnsi="Times New Roman" w:cs="Times New Roman"/>
+            </w:rPr>
+            <w:fldChar w:fldCharType="separate"/>
+          </w:r>
+          <w:r>
+            <w:rPr>
+              <w:rFonts w:ascii="Times New Roman" w:hAnsi="Times New Roman" w:cs="Times New Roman"/>
+              <w:noProof/>
+            </w:rPr>
+            <w:t>(Kruschke 2013)</w:t>
+          </w:r>
+          <w:r>
+            <w:rPr>
+              <w:rFonts w:ascii="Times New Roman" w:hAnsi="Times New Roman" w:cs="Times New Roman"/>
+            </w:rPr>
+            <w:fldChar w:fldCharType="end"/>
+          </w:r>
+        </w:sdtContent>
+      </w:sdt>
+      <w:r>
+        <w:rPr>
+          <w:rFonts w:ascii="Times New Roman" w:hAnsi="Times New Roman" w:cs="Times New Roman"/>
+        </w:rPr>
+        <w:t>. However, partially matched data make the computation of the likelihood intractable, since at least some of the paired samples cannot be matched and the cross product is incompletely observed.</w:t>
+      </w:r>
+      <w:r>
+        <w:rPr>
+          <w:rFonts w:ascii="Times New Roman" w:hAnsi="Times New Roman" w:cs="Times New Roman"/>
+        </w:rPr>
+        <w:t xml:space="preserve"> Instead, we have incorporated Bayesian ideas </w:t>
+      </w:r>
+      <w:r>
+        <w:rPr>
+          <w:rFonts w:ascii="Times New Roman" w:hAnsi="Times New Roman" w:cs="Times New Roman"/>
+        </w:rPr>
+        <w:t>using</w:t>
+      </w:r>
+      <w:r>
+        <w:rPr>
+          <w:rFonts w:ascii="Times New Roman" w:hAnsi="Times New Roman" w:cs="Times New Roman"/>
+        </w:rPr>
+        <w:t xml:space="preserve"> the estimator</w:t>
+      </w:r>
+      <w:r>
+        <w:rPr>
+          <w:rFonts w:ascii="Times New Roman" w:hAnsi="Times New Roman" w:cs="Times New Roman"/>
+        </w:rPr>
+        <w:t xml:space="preserve"> </w:t>
+      </w:r>
+      <m:oMath>
+        <m:sSub>
+          <m:sSubPr>
+            <m:ctrlPr>
+              <w:rPr>
+                <w:rFonts w:ascii="Cambria Math" w:hAnsi="Cambria Math" w:cs="Times New Roman"/>
+                <w:i/>
+                <w:iCs/>
+              </w:rPr>
+            </m:ctrlPr>
+          </m:sSubPr>
+          <m:e>
+            <m:r>
+              <w:rPr>
+                <w:rFonts w:ascii="Cambria Math" w:hAnsi="Cambria Math" w:cs="Times New Roman"/>
+              </w:rPr>
+              <m:t>r</m:t>
+            </m:r>
+          </m:e>
+          <m:sub>
+            <m:r>
+              <w:rPr>
+                <w:rFonts w:ascii="Cambria Math" w:hAnsi="Cambria Math" w:cs="Times New Roman"/>
+              </w:rPr>
+              <m:t>Bayes</m:t>
+            </m:r>
+          </m:sub>
+        </m:sSub>
+      </m:oMath>
+      <w:r>
+        <w:rPr>
+          <w:rFonts w:ascii="Times New Roman" w:eastAsiaTheme="minorEastAsia" w:hAnsi="Times New Roman" w:cs="Times New Roman"/>
+          <w:iCs/>
+        </w:rPr>
+        <w:t>,</w:t>
+      </w:r>
+      <w:r>
+        <w:rPr>
+          <w:rFonts w:ascii="Times New Roman" w:hAnsi="Times New Roman" w:cs="Times New Roman"/>
+        </w:rPr>
+        <w:t xml:space="preserve"> </w:t>
+      </w:r>
+      <w:r>
+        <w:rPr>
+          <w:rFonts w:ascii="Times New Roman" w:hAnsi="Times New Roman" w:cs="Times New Roman"/>
+        </w:rPr>
+        <w:t>which</w:t>
+      </w:r>
+      <w:r>
+        <w:rPr>
+          <w:rFonts w:ascii="Times New Roman" w:hAnsi="Times New Roman" w:cs="Times New Roman"/>
+        </w:rPr>
+        <w:t xml:space="preserve"> posits a prior for the true correlation.</w:t>
+      </w:r>
+    </w:p>
+    <w:p>
+      <w:pPr>
+        <w:jc w:val="both"/>
+        <w:rPr>
+          <w:rFonts w:ascii="Times New Roman" w:hAnsi="Times New Roman" w:cs="Times New Roman"/>
+        </w:rPr>
+      </w:pPr>
+    </w:p>
+    <w:p>
+      <w:pPr>
+        <w:jc w:val="both"/>
+        <w:rPr>
+          <w:rFonts w:ascii="Times New Roman" w:hAnsi="Times New Roman" w:cs="Times New Roman"/>
+        </w:rPr>
+      </w:pPr>
     </w:p>
     <w:sectPr>
       <w:pgSz w:w="12240" w:h="15840"/>
@@ -10213,7 +10369,7 @@
 
 <file path=word/comments.xml><?xml version="1.0" encoding="utf-8"?>
 <w:comments xmlns:wpc="http://schemas.microsoft.com/office/word/2010/wordprocessingCanvas" xmlns:cx="http://schemas.microsoft.com/office/drawing/2014/chartex" xmlns:cx1="http://schemas.microsoft.com/office/drawing/2015/9/8/chartex" xmlns:cx2="http://schemas.microsoft.com/office/drawing/2015/10/21/chartex" xmlns:cx3="http://schemas.microsoft.com/office/drawing/2016/5/9/chartex" xmlns:cx4="http://schemas.microsoft.com/office/drawing/2016/5/10/chartex" xmlns:cx5="http://schemas.microsoft.com/office/drawing/2016/5/11/chartex" xmlns:cx6="http://schemas.microsoft.com/office/drawing/2016/5/12/chartex" xmlns:cx7="http://schemas.microsoft.com/office/drawing/2016/5/13/chartex" xmlns:cx8="http://schemas.microsoft.com/office/drawing/2016/5/14/chartex" xmlns:mc="http://schemas.openxmlformats.org/markup-compatibility/2006" xmlns:aink="http://schemas.microsoft.com/office/drawing/2016/ink" xmlns:am3d="http://schemas.microsoft.com/office/drawing/2017/model3d" xmlns:o="urn:schemas-microsoft-com:office:office" xmlns:oel="http://schemas.microsoft.com/office/2019/extlst" xmlns:r="http://schemas.openxmlformats.org/officeDocument/2006/relationships" xmlns:m="http://schemas.openxmlformats.org/officeDocument/2006/math" xmlns:v="urn:schemas-microsoft-com:vml" xmlns:wp14="http://schemas.microsoft.com/office/word/2010/wordprocessingDrawing" xmlns:wp="http://schemas.openxmlformats.org/drawingml/2006/wordprocessingDrawing" xmlns:w10="urn:schemas-microsoft-com:office:word" xmlns:w="http://schemas.openxmlformats.org/wordprocessingml/2006/main" xmlns:w14="http://schemas.microsoft.com/office/word/2010/wordml" xmlns:w15="http://schemas.microsoft.com/office/word/2012/wordml" xmlns:w16cex="http://schemas.microsoft.com/office/word/2018/wordml/cex" xmlns:w16cid="http://schemas.microsoft.com/office/word/2016/wordml/cid" xmlns:w16="http://schemas.microsoft.com/office/word/2018/wordml" xmlns:w16sdtdh="http://schemas.microsoft.com/office/word/2020/wordml/sdtdatahash" xmlns:w16se="http://schemas.microsoft.com/office/word/2015/wordml/symex" xmlns:wpg="http://schemas.microsoft.com/office/word/2010/wordprocessingGroup" xmlns:wpi="http://schemas.microsoft.com/office/word/2010/wordprocessingInk" xmlns:wne="http://schemas.microsoft.com/office/word/2006/wordml" xmlns:wps="http://schemas.microsoft.com/office/word/2010/wordprocessingShape" mc:Ignorable="w14 w15 w16se w16cid w16 w16cex w16sdtdh wp14">
-  <w:comment w:id="0" w:author="Pomponio, Raymond" w:date="2023-02-10T12:51:00Z" w:initials="PR">
+  <w:comment w:id="0" w:author="Pomponio, Raymond" w:date="2023-02-20T16:23:00Z" w:initials="PR">
     <w:p>
       <w:r>
         <w:rPr>
@@ -10226,11 +10382,11 @@
           <w:sz w:val="20"/>
           <w:szCs w:val="20"/>
         </w:rPr>
-        <w:t>@Ryan: This paragraph is my attempt to explain our rationale behind the 20th quantile.</w:t>
+        <w:t>Might help to include an illustration here.</w:t>
       </w:r>
     </w:p>
   </w:comment>
-  <w:comment w:id="1" w:author="Pomponio, Raymond" w:date="2023-02-10T13:42:00Z" w:initials="PR">
+  <w:comment w:id="1" w:author="Pomponio, Raymond" w:date="2023-02-10T12:51:00Z" w:initials="PR">
     <w:p>
       <w:r>
         <w:rPr>
@@ -10243,11 +10399,11 @@
           <w:sz w:val="20"/>
           <w:szCs w:val="20"/>
         </w:rPr>
-        <w:t>@Bailey: I’m not sure if the following formula is valid, given that the Jeffreys prior is improper. So the integral in the denominator might be wrong.</w:t>
+        <w:t>@Ryan: This paragraph is my attempt to explain our rationale behind the 20th quantile.</w:t>
       </w:r>
     </w:p>
   </w:comment>
-  <w:comment w:id="2" w:author="Pomponio, Raymond" w:date="2023-02-13T15:32:00Z" w:initials="PR">
+  <w:comment w:id="2" w:author="Pomponio, Raymond" w:date="2023-02-10T13:42:00Z" w:initials="PR">
     <w:p>
       <w:r>
         <w:rPr>
@@ -10260,11 +10416,28 @@
           <w:sz w:val="20"/>
           <w:szCs w:val="20"/>
         </w:rPr>
+        <w:t>@Bailey: I’m not sure if the following formula is valid, given that the Jeffreys prior is improper. So the integral in the denominator might be wrong.</w:t>
+      </w:r>
+    </w:p>
+  </w:comment>
+  <w:comment w:id="3" w:author="Pomponio, Raymond" w:date="2023-02-13T15:32:00Z" w:initials="PR">
+    <w:p>
+      <w:r>
+        <w:rPr>
+          <w:rStyle w:val="CommentReference"/>
+        </w:rPr>
+        <w:annotationRef/>
+      </w:r>
+      <w:r>
+        <w:rPr>
+          <w:sz w:val="20"/>
+          <w:szCs w:val="20"/>
+        </w:rPr>
         <w:t>I think this is accurate. With zero matched samples, the posterior mean would be the same as the prior mean, i.e., zero for any symmetrical prior.</w:t>
       </w:r>
     </w:p>
   </w:comment>
-  <w:comment w:id="3" w:author="Pomponio, Raymond" w:date="2023-02-13T15:34:00Z" w:initials="PR">
+  <w:comment w:id="4" w:author="Pomponio, Raymond" w:date="2023-02-13T15:34:00Z" w:initials="PR">
     <w:p>
       <w:r>
         <w:rPr>
@@ -10286,6 +10459,7 @@
 
 <file path=word/commentsExtended.xml><?xml version="1.0" encoding="utf-8"?>
 <w15:commentsEx xmlns:wpc="http://schemas.microsoft.com/office/word/2010/wordprocessingCanvas" xmlns:cx="http://schemas.microsoft.com/office/drawing/2014/chartex" xmlns:cx1="http://schemas.microsoft.com/office/drawing/2015/9/8/chartex" xmlns:cx2="http://schemas.microsoft.com/office/drawing/2015/10/21/chartex" xmlns:cx3="http://schemas.microsoft.com/office/drawing/2016/5/9/chartex" xmlns:cx4="http://schemas.microsoft.com/office/drawing/2016/5/10/chartex" xmlns:cx5="http://schemas.microsoft.com/office/drawing/2016/5/11/chartex" xmlns:cx6="http://schemas.microsoft.com/office/drawing/2016/5/12/chartex" xmlns:cx7="http://schemas.microsoft.com/office/drawing/2016/5/13/chartex" xmlns:cx8="http://schemas.microsoft.com/office/drawing/2016/5/14/chartex" xmlns:mc="http://schemas.openxmlformats.org/markup-compatibility/2006" xmlns:aink="http://schemas.microsoft.com/office/drawing/2016/ink" xmlns:am3d="http://schemas.microsoft.com/office/drawing/2017/model3d" xmlns:o="urn:schemas-microsoft-com:office:office" xmlns:oel="http://schemas.microsoft.com/office/2019/extlst" xmlns:r="http://schemas.openxmlformats.org/officeDocument/2006/relationships" xmlns:m="http://schemas.openxmlformats.org/officeDocument/2006/math" xmlns:v="urn:schemas-microsoft-com:vml" xmlns:wp14="http://schemas.microsoft.com/office/word/2010/wordprocessingDrawing" xmlns:wp="http://schemas.openxmlformats.org/drawingml/2006/wordprocessingDrawing" xmlns:w10="urn:schemas-microsoft-com:office:word" xmlns:w="http://schemas.openxmlformats.org/wordprocessingml/2006/main" xmlns:w14="http://schemas.microsoft.com/office/word/2010/wordml" xmlns:w15="http://schemas.microsoft.com/office/word/2012/wordml" xmlns:w16cex="http://schemas.microsoft.com/office/word/2018/wordml/cex" xmlns:w16cid="http://schemas.microsoft.com/office/word/2016/wordml/cid" xmlns:w16="http://schemas.microsoft.com/office/word/2018/wordml" xmlns:w16sdtdh="http://schemas.microsoft.com/office/word/2020/wordml/sdtdatahash" xmlns:w16se="http://schemas.microsoft.com/office/word/2015/wordml/symex" xmlns:wpg="http://schemas.microsoft.com/office/word/2010/wordprocessingGroup" xmlns:wpi="http://schemas.microsoft.com/office/word/2010/wordprocessingInk" xmlns:wne="http://schemas.microsoft.com/office/word/2006/wordml" xmlns:wps="http://schemas.microsoft.com/office/word/2010/wordprocessingShape" mc:Ignorable="w14 w15 w16se w16cid w16 w16cex w16sdtdh wp14">
+  <w15:commentEx w15:paraId="65424268" w15:done="0"/>
   <w15:commentEx w15:paraId="19ACE9EB" w15:done="0"/>
   <w15:commentEx w15:paraId="5DDBC0B2" w15:done="0"/>
   <w15:commentEx w15:paraId="7C3101C7" w15:done="0"/>
@@ -10295,6 +10469,7 @@
 
 <file path=word/commentsExtensible.xml><?xml version="1.0" encoding="utf-8"?>
 <w16cex:commentsExtensible xmlns:wpc="http://schemas.microsoft.com/office/word/2010/wordprocessingCanvas" xmlns:cx="http://schemas.microsoft.com/office/drawing/2014/chartex" xmlns:cx1="http://schemas.microsoft.com/office/drawing/2015/9/8/chartex" xmlns:cx2="http://schemas.microsoft.com/office/drawing/2015/10/21/chartex" xmlns:cx3="http://schemas.microsoft.com/office/drawing/2016/5/9/chartex" xmlns:cx4="http://schemas.microsoft.com/office/drawing/2016/5/10/chartex" xmlns:cx5="http://schemas.microsoft.com/office/drawing/2016/5/11/chartex" xmlns:cx6="http://schemas.microsoft.com/office/drawing/2016/5/12/chartex" xmlns:cx7="http://schemas.microsoft.com/office/drawing/2016/5/13/chartex" xmlns:cx8="http://schemas.microsoft.com/office/drawing/2016/5/14/chartex" xmlns:mc="http://schemas.openxmlformats.org/markup-compatibility/2006" xmlns:aink="http://schemas.microsoft.com/office/drawing/2016/ink" xmlns:am3d="http://schemas.microsoft.com/office/drawing/2017/model3d" xmlns:o="urn:schemas-microsoft-com:office:office" xmlns:oel="http://schemas.microsoft.com/office/2019/extlst" xmlns:r="http://schemas.openxmlformats.org/officeDocument/2006/relationships" xmlns:m="http://schemas.openxmlformats.org/officeDocument/2006/math" xmlns:v="urn:schemas-microsoft-com:vml" xmlns:wp14="http://schemas.microsoft.com/office/word/2010/wordprocessingDrawing" xmlns:wp="http://schemas.openxmlformats.org/drawingml/2006/wordprocessingDrawing" xmlns:w10="urn:schemas-microsoft-com:office:word" xmlns:w="http://schemas.openxmlformats.org/wordprocessingml/2006/main" xmlns:w14="http://schemas.microsoft.com/office/word/2010/wordml" xmlns:w15="http://schemas.microsoft.com/office/word/2012/wordml" xmlns:w16cex="http://schemas.microsoft.com/office/word/2018/wordml/cex" xmlns:w16cid="http://schemas.microsoft.com/office/word/2016/wordml/cid" xmlns:w16="http://schemas.microsoft.com/office/word/2018/wordml" xmlns:w16sdtdh="http://schemas.microsoft.com/office/word/2020/wordml/sdtdatahash" xmlns:w16se="http://schemas.microsoft.com/office/word/2015/wordml/symex" xmlns:wpg="http://schemas.microsoft.com/office/word/2010/wordprocessingGroup" xmlns:wpi="http://schemas.microsoft.com/office/word/2010/wordprocessingInk" xmlns:wne="http://schemas.microsoft.com/office/word/2006/wordml" xmlns:wps="http://schemas.microsoft.com/office/word/2010/wordprocessingShape" mc:Ignorable="w14 w15 w16se w16cid w16 w16cex w16sdtdh wp14">
+  <w16cex:commentExtensible w16cex:durableId="279E1D08" w16cex:dateUtc="2023-02-20T23:23:00Z"/>
   <w16cex:commentExtensible w16cex:durableId="2790BC5E" w16cex:dateUtc="2023-02-10T19:51:00Z"/>
   <w16cex:commentExtensible w16cex:durableId="2790C832" w16cex:dateUtc="2023-02-10T20:42:00Z"/>
   <w16cex:commentExtensible w16cex:durableId="2794D6A4" w16cex:dateUtc="2023-02-13T22:32:00Z"/>
@@ -10304,6 +10479,7 @@
 
 <file path=word/commentsIds.xml><?xml version="1.0" encoding="utf-8"?>
 <w16cid:commentsIds xmlns:wpc="http://schemas.microsoft.com/office/word/2010/wordprocessingCanvas" xmlns:cx="http://schemas.microsoft.com/office/drawing/2014/chartex" xmlns:cx1="http://schemas.microsoft.com/office/drawing/2015/9/8/chartex" xmlns:cx2="http://schemas.microsoft.com/office/drawing/2015/10/21/chartex" xmlns:cx3="http://schemas.microsoft.com/office/drawing/2016/5/9/chartex" xmlns:cx4="http://schemas.microsoft.com/office/drawing/2016/5/10/chartex" xmlns:cx5="http://schemas.microsoft.com/office/drawing/2016/5/11/chartex" xmlns:cx6="http://schemas.microsoft.com/office/drawing/2016/5/12/chartex" xmlns:cx7="http://schemas.microsoft.com/office/drawing/2016/5/13/chartex" xmlns:cx8="http://schemas.microsoft.com/office/drawing/2016/5/14/chartex" xmlns:mc="http://schemas.openxmlformats.org/markup-compatibility/2006" xmlns:aink="http://schemas.microsoft.com/office/drawing/2016/ink" xmlns:am3d="http://schemas.microsoft.com/office/drawing/2017/model3d" xmlns:o="urn:schemas-microsoft-com:office:office" xmlns:oel="http://schemas.microsoft.com/office/2019/extlst" xmlns:r="http://schemas.openxmlformats.org/officeDocument/2006/relationships" xmlns:m="http://schemas.openxmlformats.org/officeDocument/2006/math" xmlns:v="urn:schemas-microsoft-com:vml" xmlns:wp14="http://schemas.microsoft.com/office/word/2010/wordprocessingDrawing" xmlns:wp="http://schemas.openxmlformats.org/drawingml/2006/wordprocessingDrawing" xmlns:w10="urn:schemas-microsoft-com:office:word" xmlns:w="http://schemas.openxmlformats.org/wordprocessingml/2006/main" xmlns:w14="http://schemas.microsoft.com/office/word/2010/wordml" xmlns:w15="http://schemas.microsoft.com/office/word/2012/wordml" xmlns:w16cex="http://schemas.microsoft.com/office/word/2018/wordml/cex" xmlns:w16cid="http://schemas.microsoft.com/office/word/2016/wordml/cid" xmlns:w16="http://schemas.microsoft.com/office/word/2018/wordml" xmlns:w16sdtdh="http://schemas.microsoft.com/office/word/2020/wordml/sdtdatahash" xmlns:w16se="http://schemas.microsoft.com/office/word/2015/wordml/symex" xmlns:wpg="http://schemas.microsoft.com/office/word/2010/wordprocessingGroup" xmlns:wpi="http://schemas.microsoft.com/office/word/2010/wordprocessingInk" xmlns:wne="http://schemas.microsoft.com/office/word/2006/wordml" xmlns:wps="http://schemas.microsoft.com/office/word/2010/wordprocessingShape" mc:Ignorable="w14 w15 w16se w16cid w16 w16cex w16sdtdh wp14">
+  <w16cid:commentId w16cid:paraId="65424268" w16cid:durableId="279E1D08"/>
   <w16cid:commentId w16cid:paraId="19ACE9EB" w16cid:durableId="2790BC5E"/>
   <w16cid:commentId w16cid:paraId="5DDBC0B2" w16cid:durableId="2790C832"/>
   <w16cid:commentId w16cid:paraId="7C3101C7" w16cid:durableId="2794D6A4"/>
@@ -11279,11 +11455,62 @@
     </b:Author>
     <b:RefOrder>6</b:RefOrder>
   </b:Source>
+  <b:Source>
+    <b:Tag>Joh13</b:Tag>
+    <b:SourceType>JournalArticle</b:SourceType>
+    <b:Guid>{779A3608-7BE0-6E42-93CB-D644EDDF2943}</b:Guid>
+    <b:Title>Bayesian Estimation Supersedes the t Test</b:Title>
+    <b:JournalName>Journal of Experimental Psychology: General</b:JournalName>
+    <b:Year>2013</b:Year>
+    <b:Pages>573-603</b:Pages>
+    <b:Author>
+      <b:Author>
+        <b:NameList>
+          <b:Person>
+            <b:Last>Kruschke</b:Last>
+            <b:First>John</b:First>
+            <b:Middle>K.</b:Middle>
+          </b:Person>
+        </b:NameList>
+      </b:Author>
+    </b:Author>
+    <b:Volume>142</b:Volume>
+    <b:Issue>2</b:Issue>
+    <b:RefOrder>8</b:RefOrder>
+  </b:Source>
+  <b:Source>
+    <b:Tag>Ram80</b:Tag>
+    <b:SourceType>JournalArticle</b:SourceType>
+    <b:Guid>{E37EDF4F-2B28-0743-9530-8CFBFABC660E}</b:Guid>
+    <b:Title>Maximum Likelihood Estimates for a Bivariate Normal Distribution with missing data</b:Title>
+    <b:JournalName>The Annals of Statistics</b:JournalName>
+    <b:Year>1980</b:Year>
+    <b:Pages>687-692</b:Pages>
+    <b:Author>
+      <b:Author>
+        <b:NameList>
+          <b:Person>
+            <b:Last>Dahiya</b:Last>
+            <b:First>Ram</b:First>
+            <b:Middle>C.</b:Middle>
+          </b:Person>
+          <b:Person>
+            <b:Last>Korwar</b:Last>
+            <b:First>Ramesh</b:First>
+            <b:Middle>M.</b:Middle>
+          </b:Person>
+        </b:NameList>
+      </b:Author>
+    </b:Author>
+    <b:Volume>8</b:Volume>
+    <b:Issue>3</b:Issue>
+    <b:RefOrder>7</b:RefOrder>
+  </b:Source>
 </b:Sources>
 </file>
 
 <file path=customXml/itemProps1.xml><?xml version="1.0" encoding="utf-8"?>
-<ds:datastoreItem xmlns:ds="http://schemas.openxmlformats.org/officeDocument/2006/customXml" ds:itemID="{7ED6CC60-3FBC-C444-9B29-3ED835A47184}">
+<ds:datastoreItem xmlns:ds="http://schemas.openxmlformats.org/officeDocument/2006/customXml" ds:itemID="{D39507EA-105D-E546-96EA-0A7435EF702A}">
   <ds:schemaRefs>
     <ds:schemaRef ds:uri="http://schemas.openxmlformats.org/officeDocument/2006/bibliography"/>
   </ds:schemaRefs>

</xml_diff>

<commit_message>
add explanation for missing identifiers
</commit_message>
<xml_diff>
--- a/Dissemination/Manuscript Drafts/Feb-10-2023.docx
+++ b/Dissemination/Manuscript Drafts/Feb-10-2023.docx
@@ -135,6 +135,7 @@
           <w:id w:val="-6287941"/>
           <w:citation/>
         </w:sdtPr>
+        <w:sdtEndPr/>
         <w:sdtContent>
           <w:r>
             <w:rPr>
@@ -212,6 +213,7 @@
           <w:id w:val="-872235414"/>
           <w:citation/>
         </w:sdtPr>
+        <w:sdtEndPr/>
         <w:sdtContent>
           <w:r>
             <w:rPr>
@@ -267,6 +269,7 @@
           <w:id w:val="1358008733"/>
           <w:citation/>
         </w:sdtPr>
+        <w:sdtEndPr/>
         <w:sdtContent>
           <w:r>
             <w:rPr>
@@ -337,6 +340,7 @@
           <w:id w:val="230971934"/>
           <w:citation/>
         </w:sdtPr>
+        <w:sdtEndPr/>
         <w:sdtContent>
           <w:r>
             <w:rPr>
@@ -1369,6 +1373,7 @@
           <w:id w:val="-205023093"/>
           <w:citation/>
         </w:sdtPr>
+        <w:sdtEndPr/>
         <w:sdtContent>
           <w:r>
             <w:rPr>
@@ -1561,7 +1566,13 @@
                             <w:rPr>
                               <w:rFonts w:ascii="Cambria Math" w:hAnsi="Cambria Math" w:cs="Times New Roman"/>
                             </w:rPr>
-                            <m:t>i=1</m:t>
+                            <m:t>i</m:t>
+                          </m:r>
+                          <m:r>
+                            <w:rPr>
+                              <w:rFonts w:ascii="Cambria Math" w:hAnsi="Cambria Math" w:cs="Times New Roman"/>
+                            </w:rPr>
+                            <m:t>=1</m:t>
                           </m:r>
                         </m:sub>
                         <m:sup>
@@ -1680,7 +1691,13 @@
                             <w:rPr>
                               <w:rFonts w:ascii="Cambria Math" w:hAnsi="Cambria Math" w:cs="Times New Roman"/>
                             </w:rPr>
-                            <m:t>i=1</m:t>
+                            <m:t>i</m:t>
+                          </m:r>
+                          <m:r>
+                            <w:rPr>
+                              <w:rFonts w:ascii="Cambria Math" w:hAnsi="Cambria Math" w:cs="Times New Roman"/>
+                            </w:rPr>
+                            <m:t>=1</m:t>
                           </m:r>
                         </m:sub>
                         <m:sup>
@@ -1799,7 +1816,19 @@
                             <w:rPr>
                               <w:rFonts w:ascii="Cambria Math" w:hAnsi="Cambria Math" w:cs="Times New Roman"/>
                             </w:rPr>
-                            <m:t>n-1</m:t>
+                            <m:t>n</m:t>
+                          </m:r>
+                          <m:r>
+                            <w:rPr>
+                              <w:rFonts w:ascii="Cambria Math" w:hAnsi="Cambria Math" w:cs="Times New Roman"/>
+                            </w:rPr>
+                            <m:t>-</m:t>
+                          </m:r>
+                          <m:r>
+                            <w:rPr>
+                              <w:rFonts w:ascii="Cambria Math" w:hAnsi="Cambria Math" w:cs="Times New Roman"/>
+                            </w:rPr>
+                            <m:t>1</m:t>
                           </m:r>
                         </m:e>
                       </m:d>
@@ -1819,7 +1848,13 @@
                         <w:rPr>
                           <w:rFonts w:ascii="Cambria Math" w:hAnsi="Cambria Math" w:cs="Times New Roman"/>
                         </w:rPr>
-                        <m:t>1-ρ</m:t>
+                        <m:t>1-</m:t>
+                      </m:r>
+                      <m:r>
+                        <w:rPr>
+                          <w:rFonts w:ascii="Cambria Math" w:hAnsi="Cambria Math" w:cs="Times New Roman"/>
+                        </w:rPr>
+                        <m:t>ρ</m:t>
                       </m:r>
                     </m:e>
                   </m:d>
@@ -2287,6 +2322,7 @@
           <w:id w:val="1184709302"/>
           <w:citation/>
         </w:sdtPr>
+        <w:sdtEndPr/>
         <w:sdtContent>
           <w:r>
             <w:rPr>
@@ -2935,7 +2971,13 @@
                     <w:rPr>
                       <w:rFonts w:ascii="Cambria Math" w:eastAsiaTheme="minorEastAsia" w:hAnsi="Cambria Math" w:cs="Times New Roman"/>
                     </w:rPr>
-                    <m:t>j=1</m:t>
+                    <m:t>j</m:t>
+                  </m:r>
+                  <m:r>
+                    <w:rPr>
+                      <w:rFonts w:ascii="Cambria Math" w:eastAsiaTheme="minorEastAsia" w:hAnsi="Cambria Math" w:cs="Times New Roman"/>
+                    </w:rPr>
+                    <m:t>=1</m:t>
                   </m:r>
                 </m:sub>
                 <m:sup>
@@ -3047,7 +3089,19 @@
                             <w:rPr>
                               <w:rFonts w:ascii="Cambria Math" w:eastAsiaTheme="minorEastAsia" w:hAnsi="Cambria Math" w:cs="Times New Roman"/>
                             </w:rPr>
-                            <m:t>n+1-j</m:t>
+                            <m:t>n</m:t>
+                          </m:r>
+                          <m:r>
+                            <w:rPr>
+                              <w:rFonts w:ascii="Cambria Math" w:eastAsiaTheme="minorEastAsia" w:hAnsi="Cambria Math" w:cs="Times New Roman"/>
+                            </w:rPr>
+                            <m:t>+1-</m:t>
+                          </m:r>
+                          <m:r>
+                            <w:rPr>
+                              <w:rFonts w:ascii="Cambria Math" w:eastAsiaTheme="minorEastAsia" w:hAnsi="Cambria Math" w:cs="Times New Roman"/>
+                            </w:rPr>
+                            <m:t>j</m:t>
                           </m:r>
                         </m:sub>
                       </m:sSub>
@@ -3113,7 +3167,13 @@
                         <w:rPr>
                           <w:rFonts w:ascii="Cambria Math" w:hAnsi="Cambria Math" w:cs="Times New Roman"/>
                         </w:rPr>
-                        <m:t>i=1</m:t>
+                        <m:t>i</m:t>
+                      </m:r>
+                      <m:r>
+                        <w:rPr>
+                          <w:rFonts w:ascii="Cambria Math" w:hAnsi="Cambria Math" w:cs="Times New Roman"/>
+                        </w:rPr>
+                        <m:t>=1</m:t>
                       </m:r>
                     </m:sub>
                     <m:sup>
@@ -3246,7 +3306,13 @@
                         <w:rPr>
                           <w:rFonts w:ascii="Cambria Math" w:hAnsi="Cambria Math" w:cs="Times New Roman"/>
                         </w:rPr>
-                        <m:t>i=1</m:t>
+                        <m:t>i</m:t>
+                      </m:r>
+                      <m:r>
+                        <w:rPr>
+                          <w:rFonts w:ascii="Cambria Math" w:hAnsi="Cambria Math" w:cs="Times New Roman"/>
+                        </w:rPr>
+                        <m:t>=1</m:t>
                       </m:r>
                     </m:sub>
                     <m:sup>
@@ -3770,7 +3836,19 @@
                 <w:rPr>
                   <w:rFonts w:ascii="Cambria Math" w:hAnsi="Cambria Math" w:cs="Times New Roman"/>
                 </w:rPr>
-                <m:t>matched</m:t>
+                <m:t>matc</m:t>
+              </m:r>
+              <m:r>
+                <w:rPr>
+                  <w:rFonts w:ascii="Cambria Math" w:hAnsi="Cambria Math" w:cs="Times New Roman"/>
+                </w:rPr>
+                <m:t>h</m:t>
+              </m:r>
+              <m:r>
+                <w:rPr>
+                  <w:rFonts w:ascii="Cambria Math" w:hAnsi="Cambria Math" w:cs="Times New Roman"/>
+                </w:rPr>
+                <m:t>ed</m:t>
               </m:r>
             </m:sub>
           </m:sSub>
@@ -3808,7 +3886,13 @@
                     <w:rPr>
                       <w:rFonts w:ascii="Cambria Math" w:eastAsiaTheme="minorEastAsia" w:hAnsi="Cambria Math" w:cs="Times New Roman"/>
                     </w:rPr>
-                    <m:t>i=1</m:t>
+                    <m:t>i</m:t>
+                  </m:r>
+                  <m:r>
+                    <w:rPr>
+                      <w:rFonts w:ascii="Cambria Math" w:eastAsiaTheme="minorEastAsia" w:hAnsi="Cambria Math" w:cs="Times New Roman"/>
+                    </w:rPr>
+                    <m:t>=1</m:t>
                   </m:r>
                 </m:sub>
                 <m:sup>
@@ -3986,7 +4070,13 @@
                         <w:rPr>
                           <w:rFonts w:ascii="Cambria Math" w:hAnsi="Cambria Math" w:cs="Times New Roman"/>
                         </w:rPr>
-                        <m:t>i=1</m:t>
+                        <m:t>i</m:t>
+                      </m:r>
+                      <m:r>
+                        <w:rPr>
+                          <w:rFonts w:ascii="Cambria Math" w:hAnsi="Cambria Math" w:cs="Times New Roman"/>
+                        </w:rPr>
+                        <m:t>=1</m:t>
                       </m:r>
                     </m:sub>
                     <m:sup>
@@ -4119,7 +4209,13 @@
                         <w:rPr>
                           <w:rFonts w:ascii="Cambria Math" w:hAnsi="Cambria Math" w:cs="Times New Roman"/>
                         </w:rPr>
-                        <m:t>i=1</m:t>
+                        <m:t>i</m:t>
+                      </m:r>
+                      <m:r>
+                        <w:rPr>
+                          <w:rFonts w:ascii="Cambria Math" w:hAnsi="Cambria Math" w:cs="Times New Roman"/>
+                        </w:rPr>
+                        <m:t>=1</m:t>
                       </m:r>
                     </m:sub>
                     <m:sup>
@@ -4628,7 +4724,19 @@
             <w:rPr>
               <w:rFonts w:ascii="Cambria Math" w:hAnsi="Cambria Math" w:cs="Times New Roman"/>
             </w:rPr>
-            <m:t>=tanh</m:t>
+            <m:t>=</m:t>
+          </m:r>
+          <m:r>
+            <w:rPr>
+              <w:rFonts w:ascii="Cambria Math" w:hAnsi="Cambria Math" w:cs="Times New Roman"/>
+            </w:rPr>
+            <m:t>tan</m:t>
+          </m:r>
+          <m:r>
+            <w:rPr>
+              <w:rFonts w:ascii="Cambria Math" w:hAnsi="Cambria Math" w:cs="Times New Roman"/>
+            </w:rPr>
+            <m:t>h</m:t>
           </m:r>
           <m:d>
             <m:dPr>
@@ -4645,7 +4753,13 @@
                 <w:rPr>
                   <w:rFonts w:ascii="Cambria Math" w:hAnsi="Cambria Math" w:cs="Times New Roman"/>
                 </w:rPr>
-                <m:t>artanh</m:t>
+                <m:t>artan</m:t>
+              </m:r>
+              <m:r>
+                <w:rPr>
+                  <w:rFonts w:ascii="Cambria Math" w:hAnsi="Cambria Math" w:cs="Times New Roman"/>
+                </w:rPr>
+                <m:t>h</m:t>
               </m:r>
               <m:d>
                 <m:dPr>
@@ -4681,7 +4795,19 @@
                         <w:rPr>
                           <w:rFonts w:ascii="Cambria Math" w:hAnsi="Cambria Math" w:cs="Times New Roman"/>
                         </w:rPr>
-                        <m:t>matched</m:t>
+                        <m:t>matc</m:t>
+                      </m:r>
+                      <m:r>
+                        <w:rPr>
+                          <w:rFonts w:ascii="Cambria Math" w:hAnsi="Cambria Math" w:cs="Times New Roman"/>
+                        </w:rPr>
+                        <m:t>h</m:t>
+                      </m:r>
+                      <m:r>
+                        <w:rPr>
+                          <w:rFonts w:ascii="Cambria Math" w:hAnsi="Cambria Math" w:cs="Times New Roman"/>
+                        </w:rPr>
+                        <m:t>ed</m:t>
                       </m:r>
                     </m:sub>
                   </m:sSub>
@@ -5057,6 +5183,7 @@
           <w:id w:val="-1168241743"/>
           <w:citation/>
         </w:sdtPr>
+        <w:sdtEndPr/>
         <w:sdtContent>
           <w:r>
             <w:rPr>
@@ -5437,6 +5564,7 @@
           <w:id w:val="-1959412145"/>
           <w:citation/>
         </w:sdtPr>
+        <w:sdtEndPr/>
         <w:sdtContent>
           <w:r>
             <w:rPr>
@@ -6344,7 +6472,13 @@
                     <w:rPr>
                       <w:rFonts w:ascii="Cambria Math" w:hAnsi="Cambria Math" w:cs="Times New Roman"/>
                     </w:rPr>
-                    <m:t>-1</m:t>
+                    <m:t>-</m:t>
+                  </m:r>
+                  <m:r>
+                    <w:rPr>
+                      <w:rFonts w:ascii="Cambria Math" w:hAnsi="Cambria Math" w:cs="Times New Roman"/>
+                    </w:rPr>
+                    <m:t>1</m:t>
                   </m:r>
                 </m:sub>
                 <m:sup>
@@ -6424,7 +6558,19 @@
                                 <w:rPr>
                                   <w:rFonts w:ascii="Cambria Math" w:hAnsi="Cambria Math" w:cs="Times New Roman"/>
                                 </w:rPr>
-                                <m:t xml:space="preserve">2π </m:t>
+                                <m:t>2</m:t>
+                              </m:r>
+                              <m:r>
+                                <w:rPr>
+                                  <w:rFonts w:ascii="Cambria Math" w:hAnsi="Cambria Math" w:cs="Times New Roman"/>
+                                </w:rPr>
+                                <m:t>π</m:t>
+                              </m:r>
+                              <m:r>
+                                <w:rPr>
+                                  <w:rFonts w:ascii="Cambria Math" w:hAnsi="Cambria Math" w:cs="Times New Roman"/>
+                                </w:rPr>
+                                <m:t xml:space="preserve"> </m:t>
                               </m:r>
                               <m:rad>
                                 <m:radPr>
@@ -6616,7 +6762,13 @@
                             <w:rPr>
                               <w:rFonts w:ascii="Cambria Math" w:hAnsi="Cambria Math" w:cs="Times New Roman"/>
                             </w:rPr>
-                            <m:t>-2</m:t>
+                            <m:t>-</m:t>
+                          </m:r>
+                          <m:r>
+                            <w:rPr>
+                              <w:rFonts w:ascii="Cambria Math" w:hAnsi="Cambria Math" w:cs="Times New Roman"/>
+                            </w:rPr>
+                            <m:t>2</m:t>
                           </m:r>
                           <m:r>
                             <m:rPr>
@@ -6726,7 +6878,13 @@
                     <w:rPr>
                       <w:rFonts w:ascii="Cambria Math" w:hAnsi="Cambria Math" w:cs="Times New Roman"/>
                     </w:rPr>
-                    <m:t>-1</m:t>
+                    <m:t>-</m:t>
+                  </m:r>
+                  <m:r>
+                    <w:rPr>
+                      <w:rFonts w:ascii="Cambria Math" w:hAnsi="Cambria Math" w:cs="Times New Roman"/>
+                    </w:rPr>
+                    <m:t>1</m:t>
                   </m:r>
                 </m:sub>
                 <m:sup>
@@ -6898,7 +7056,19 @@
                                 <w:rPr>
                                   <w:rFonts w:ascii="Cambria Math" w:hAnsi="Cambria Math" w:cs="Times New Roman"/>
                                 </w:rPr>
-                                <m:t xml:space="preserve">2π </m:t>
+                                <m:t>2</m:t>
+                              </m:r>
+                              <m:r>
+                                <w:rPr>
+                                  <w:rFonts w:ascii="Cambria Math" w:hAnsi="Cambria Math" w:cs="Times New Roman"/>
+                                </w:rPr>
+                                <m:t>π</m:t>
+                              </m:r>
+                              <m:r>
+                                <w:rPr>
+                                  <w:rFonts w:ascii="Cambria Math" w:hAnsi="Cambria Math" w:cs="Times New Roman"/>
+                                </w:rPr>
+                                <m:t xml:space="preserve"> </m:t>
                               </m:r>
                               <m:rad>
                                 <m:radPr>
@@ -7090,7 +7260,19 @@
                             <w:rPr>
                               <w:rFonts w:ascii="Cambria Math" w:hAnsi="Cambria Math" w:cs="Times New Roman"/>
                             </w:rPr>
-                            <m:t>-2ρ</m:t>
+                            <m:t>-</m:t>
+                          </m:r>
+                          <m:r>
+                            <w:rPr>
+                              <w:rFonts w:ascii="Cambria Math" w:hAnsi="Cambria Math" w:cs="Times New Roman"/>
+                            </w:rPr>
+                            <m:t>2</m:t>
+                          </m:r>
+                          <m:r>
+                            <w:rPr>
+                              <w:rFonts w:ascii="Cambria Math" w:hAnsi="Cambria Math" w:cs="Times New Roman"/>
+                            </w:rPr>
+                            <m:t>ρ</m:t>
                           </m:r>
                           <m:r>
                             <w:rPr>
@@ -7388,6 +7570,7 @@
           <w:id w:val="916598658"/>
           <w:citation/>
         </w:sdtPr>
+        <w:sdtEndPr/>
         <w:sdtContent>
           <w:r>
             <w:rPr>
@@ -8707,7 +8890,14 @@
         <w:rPr>
           <w:rFonts w:ascii="Times New Roman" w:hAnsi="Times New Roman" w:cs="Times New Roman"/>
         </w:rPr>
-        <w:t xml:space="preserve">Our application is a dataset containing ordinal survey responses from 149 physicians before and after an educational intervention, of which </w:t>
+        <w:t xml:space="preserve">Our application is a dataset containing ordinal survey responses from 149 physicians before and after an educational intervention, </w:t>
+      </w:r>
+      <w:commentRangeStart w:id="5"/>
+      <w:r>
+        <w:rPr>
+          <w:rFonts w:ascii="Times New Roman" w:hAnsi="Times New Roman" w:cs="Times New Roman"/>
+        </w:rPr>
+        <w:t xml:space="preserve">of which </w:t>
       </w:r>
       <w:r>
         <w:rPr>
@@ -8719,7 +8909,20 @@
         <w:rPr>
           <w:rFonts w:ascii="Times New Roman" w:hAnsi="Times New Roman" w:cs="Times New Roman"/>
         </w:rPr>
-        <w:t xml:space="preserve"> physicians had matched pairs. We ran tests for the equality of means between the pre- / post- intervention groups, using the modified </w:t>
+        <w:t xml:space="preserve"> physicians had matched pairs. </w:t>
+      </w:r>
+      <w:commentRangeEnd w:id="5"/>
+      <w:r>
+        <w:rPr>
+          <w:rStyle w:val="CommentReference"/>
+        </w:rPr>
+        <w:commentReference w:id="5"/>
+      </w:r>
+      <w:r>
+        <w:rPr>
+          <w:rFonts w:ascii="Times New Roman" w:hAnsi="Times New Roman" w:cs="Times New Roman"/>
+        </w:rPr>
+        <w:t xml:space="preserve">We ran tests for the equality of means between the pre- / post- intervention groups, using the modified </w:t>
       </w:r>
       <w:r>
         <w:rPr>
@@ -9924,6 +10127,7 @@
           <w:id w:val="1015801960"/>
           <w:citation/>
         </w:sdtPr>
+        <w:sdtEndPr/>
         <w:sdtContent>
           <w:r>
             <w:rPr>
@@ -10172,13 +10376,7 @@
         <w:rPr>
           <w:rFonts w:ascii="Times New Roman" w:hAnsi="Times New Roman" w:cs="Times New Roman"/>
         </w:rPr>
-        <w:t>We acknowledge that a</w:t>
-      </w:r>
-      <w:r>
-        <w:rPr>
-          <w:rFonts w:ascii="Times New Roman" w:hAnsi="Times New Roman" w:cs="Times New Roman"/>
-        </w:rPr>
-        <w:t xml:space="preserve"> fully Bayesian approach might be desirable, for example one that posits priors for all five parameters of the </w:t>
+        <w:t xml:space="preserve">We acknowledge that a fully Bayesian approach might be desirable, for example one that posits priors for all five parameters of the </w:t>
       </w:r>
       <w:r>
         <w:rPr>
@@ -10222,6 +10420,7 @@
           <w:id w:val="-2136408338"/>
           <w:citation/>
         </w:sdtPr>
+        <w:sdtEndPr/>
         <w:sdtContent>
           <w:r>
             <w:rPr>
@@ -10454,6 +10653,23 @@
       </w:r>
     </w:p>
   </w:comment>
+  <w:comment w:id="5" w:author="Pomponio, Raymond" w:date="2023-02-21T11:49:00Z" w:initials="PR">
+    <w:p>
+      <w:r>
+        <w:rPr>
+          <w:rStyle w:val="CommentReference"/>
+        </w:rPr>
+        <w:annotationRef/>
+      </w:r>
+      <w:r>
+        <w:rPr>
+          <w:sz w:val="20"/>
+          <w:szCs w:val="20"/>
+        </w:rPr>
+        <w:t>Add an explanation of *why* most of the observations were unmatched, i.e., identifiers were optionally collected.</w:t>
+      </w:r>
+    </w:p>
+  </w:comment>
 </w:comments>
 </file>
 
@@ -10464,6 +10680,7 @@
   <w15:commentEx w15:paraId="5DDBC0B2" w15:done="0"/>
   <w15:commentEx w15:paraId="7C3101C7" w15:done="0"/>
   <w15:commentEx w15:paraId="70F87EF1" w15:done="0"/>
+  <w15:commentEx w15:paraId="1CDD8FE4" w15:done="0"/>
 </w15:commentsEx>
 </file>
 
@@ -10474,6 +10691,7 @@
   <w16cex:commentExtensible w16cex:durableId="2790C832" w16cex:dateUtc="2023-02-10T20:42:00Z"/>
   <w16cex:commentExtensible w16cex:durableId="2794D6A4" w16cex:dateUtc="2023-02-13T22:32:00Z"/>
   <w16cex:commentExtensible w16cex:durableId="2794D6EB" w16cex:dateUtc="2023-02-13T22:34:00Z"/>
+  <w16cex:commentExtensible w16cex:durableId="279F2E41" w16cex:dateUtc="2023-02-21T18:49:00Z"/>
 </w16cex:commentsExtensible>
 </file>
 
@@ -10484,6 +10702,7 @@
   <w16cid:commentId w16cid:paraId="5DDBC0B2" w16cid:durableId="2790C832"/>
   <w16cid:commentId w16cid:paraId="7C3101C7" w16cid:durableId="2794D6A4"/>
   <w16cid:commentId w16cid:paraId="70F87EF1" w16cid:durableId="2794D6EB"/>
+  <w16cid:commentId w16cid:paraId="1CDD8FE4" w16cid:durableId="279F2E41"/>
 </w16cid:commentsIds>
 </file>
 

</xml_diff>

<commit_message>
added recommendations to discussion
</commit_message>
<xml_diff>
--- a/Dissemination/Manuscript Drafts/Feb-10-2023.docx
+++ b/Dissemination/Manuscript Drafts/Feb-10-2023.docx
@@ -135,7 +135,6 @@
           <w:id w:val="-6287941"/>
           <w:citation/>
         </w:sdtPr>
-        <w:sdtEndPr/>
         <w:sdtContent>
           <w:r>
             <w:rPr>
@@ -213,7 +212,6 @@
           <w:id w:val="-872235414"/>
           <w:citation/>
         </w:sdtPr>
-        <w:sdtEndPr/>
         <w:sdtContent>
           <w:r>
             <w:rPr>
@@ -269,7 +267,6 @@
           <w:id w:val="1358008733"/>
           <w:citation/>
         </w:sdtPr>
-        <w:sdtEndPr/>
         <w:sdtContent>
           <w:r>
             <w:rPr>
@@ -340,7 +337,6 @@
           <w:id w:val="230971934"/>
           <w:citation/>
         </w:sdtPr>
-        <w:sdtEndPr/>
         <w:sdtContent>
           <w:r>
             <w:rPr>
@@ -1122,7 +1118,14 @@
         <w:rPr>
           <w:rFonts w:ascii="Times New Roman" w:hAnsi="Times New Roman" w:cs="Times New Roman"/>
         </w:rPr>
-        <w:t xml:space="preserve">, each of which represents a unit-level observation. Because data are paired but partially matched, we only observe matched pairs for </w:t>
+        <w:t xml:space="preserve">, each of which represents a unit-level observation. Because data are paired but partially matched, we only observe matched pairs </w:t>
+      </w:r>
+      <w:proofErr w:type="spellStart"/>
+      <w:r>
+        <w:rPr>
+          <w:rFonts w:ascii="Times New Roman" w:hAnsi="Times New Roman" w:cs="Times New Roman"/>
+        </w:rPr>
+        <w:t xml:space="preserve">for </w:t>
       </w:r>
       <w:r>
         <w:rPr>
@@ -1132,6 +1135,7 @@
         </w:rPr>
         <w:t>m</w:t>
       </w:r>
+      <w:proofErr w:type="spellEnd"/>
       <w:r>
         <w:rPr>
           <w:rFonts w:ascii="Times New Roman" w:hAnsi="Times New Roman" w:cs="Times New Roman"/>
@@ -1373,7 +1377,6 @@
           <w:id w:val="-205023093"/>
           <w:citation/>
         </w:sdtPr>
-        <w:sdtEndPr/>
         <w:sdtContent>
           <w:r>
             <w:rPr>
@@ -1566,13 +1569,7 @@
                             <w:rPr>
                               <w:rFonts w:ascii="Cambria Math" w:hAnsi="Cambria Math" w:cs="Times New Roman"/>
                             </w:rPr>
-                            <m:t>i</m:t>
-                          </m:r>
-                          <m:r>
-                            <w:rPr>
-                              <w:rFonts w:ascii="Cambria Math" w:hAnsi="Cambria Math" w:cs="Times New Roman"/>
-                            </w:rPr>
-                            <m:t>=1</m:t>
+                            <m:t>i=1</m:t>
                           </m:r>
                         </m:sub>
                         <m:sup>
@@ -1691,13 +1688,7 @@
                             <w:rPr>
                               <w:rFonts w:ascii="Cambria Math" w:hAnsi="Cambria Math" w:cs="Times New Roman"/>
                             </w:rPr>
-                            <m:t>i</m:t>
-                          </m:r>
-                          <m:r>
-                            <w:rPr>
-                              <w:rFonts w:ascii="Cambria Math" w:hAnsi="Cambria Math" w:cs="Times New Roman"/>
-                            </w:rPr>
-                            <m:t>=1</m:t>
+                            <m:t>i=1</m:t>
                           </m:r>
                         </m:sub>
                         <m:sup>
@@ -1816,19 +1807,7 @@
                             <w:rPr>
                               <w:rFonts w:ascii="Cambria Math" w:hAnsi="Cambria Math" w:cs="Times New Roman"/>
                             </w:rPr>
-                            <m:t>n</m:t>
-                          </m:r>
-                          <m:r>
-                            <w:rPr>
-                              <w:rFonts w:ascii="Cambria Math" w:hAnsi="Cambria Math" w:cs="Times New Roman"/>
-                            </w:rPr>
-                            <m:t>-</m:t>
-                          </m:r>
-                          <m:r>
-                            <w:rPr>
-                              <w:rFonts w:ascii="Cambria Math" w:hAnsi="Cambria Math" w:cs="Times New Roman"/>
-                            </w:rPr>
-                            <m:t>1</m:t>
+                            <m:t>n-1</m:t>
                           </m:r>
                         </m:e>
                       </m:d>
@@ -1848,13 +1827,7 @@
                         <w:rPr>
                           <w:rFonts w:ascii="Cambria Math" w:hAnsi="Cambria Math" w:cs="Times New Roman"/>
                         </w:rPr>
-                        <m:t>1-</m:t>
-                      </m:r>
-                      <m:r>
-                        <w:rPr>
-                          <w:rFonts w:ascii="Cambria Math" w:hAnsi="Cambria Math" w:cs="Times New Roman"/>
-                        </w:rPr>
-                        <m:t>ρ</m:t>
+                        <m:t>1-ρ</m:t>
                       </m:r>
                     </m:e>
                   </m:d>
@@ -2322,7 +2295,6 @@
           <w:id w:val="1184709302"/>
           <w:citation/>
         </w:sdtPr>
-        <w:sdtEndPr/>
         <w:sdtContent>
           <w:r>
             <w:rPr>
@@ -2971,13 +2943,7 @@
                     <w:rPr>
                       <w:rFonts w:ascii="Cambria Math" w:eastAsiaTheme="minorEastAsia" w:hAnsi="Cambria Math" w:cs="Times New Roman"/>
                     </w:rPr>
-                    <m:t>j</m:t>
-                  </m:r>
-                  <m:r>
-                    <w:rPr>
-                      <w:rFonts w:ascii="Cambria Math" w:eastAsiaTheme="minorEastAsia" w:hAnsi="Cambria Math" w:cs="Times New Roman"/>
-                    </w:rPr>
-                    <m:t>=1</m:t>
+                    <m:t>j=1</m:t>
                   </m:r>
                 </m:sub>
                 <m:sup>
@@ -3089,19 +3055,7 @@
                             <w:rPr>
                               <w:rFonts w:ascii="Cambria Math" w:eastAsiaTheme="minorEastAsia" w:hAnsi="Cambria Math" w:cs="Times New Roman"/>
                             </w:rPr>
-                            <m:t>n</m:t>
-                          </m:r>
-                          <m:r>
-                            <w:rPr>
-                              <w:rFonts w:ascii="Cambria Math" w:eastAsiaTheme="minorEastAsia" w:hAnsi="Cambria Math" w:cs="Times New Roman"/>
-                            </w:rPr>
-                            <m:t>+1-</m:t>
-                          </m:r>
-                          <m:r>
-                            <w:rPr>
-                              <w:rFonts w:ascii="Cambria Math" w:eastAsiaTheme="minorEastAsia" w:hAnsi="Cambria Math" w:cs="Times New Roman"/>
-                            </w:rPr>
-                            <m:t>j</m:t>
+                            <m:t>n+1-j</m:t>
                           </m:r>
                         </m:sub>
                       </m:sSub>
@@ -3167,13 +3121,7 @@
                         <w:rPr>
                           <w:rFonts w:ascii="Cambria Math" w:hAnsi="Cambria Math" w:cs="Times New Roman"/>
                         </w:rPr>
-                        <m:t>i</m:t>
-                      </m:r>
-                      <m:r>
-                        <w:rPr>
-                          <w:rFonts w:ascii="Cambria Math" w:hAnsi="Cambria Math" w:cs="Times New Roman"/>
-                        </w:rPr>
-                        <m:t>=1</m:t>
+                        <m:t>i=1</m:t>
                       </m:r>
                     </m:sub>
                     <m:sup>
@@ -3306,13 +3254,7 @@
                         <w:rPr>
                           <w:rFonts w:ascii="Cambria Math" w:hAnsi="Cambria Math" w:cs="Times New Roman"/>
                         </w:rPr>
-                        <m:t>i</m:t>
-                      </m:r>
-                      <m:r>
-                        <w:rPr>
-                          <w:rFonts w:ascii="Cambria Math" w:hAnsi="Cambria Math" w:cs="Times New Roman"/>
-                        </w:rPr>
-                        <m:t>=1</m:t>
+                        <m:t>i=1</m:t>
                       </m:r>
                     </m:sub>
                     <m:sup>
@@ -3836,19 +3778,7 @@
                 <w:rPr>
                   <w:rFonts w:ascii="Cambria Math" w:hAnsi="Cambria Math" w:cs="Times New Roman"/>
                 </w:rPr>
-                <m:t>matc</m:t>
-              </m:r>
-              <m:r>
-                <w:rPr>
-                  <w:rFonts w:ascii="Cambria Math" w:hAnsi="Cambria Math" w:cs="Times New Roman"/>
-                </w:rPr>
-                <m:t>h</m:t>
-              </m:r>
-              <m:r>
-                <w:rPr>
-                  <w:rFonts w:ascii="Cambria Math" w:hAnsi="Cambria Math" w:cs="Times New Roman"/>
-                </w:rPr>
-                <m:t>ed</m:t>
+                <m:t>matched</m:t>
               </m:r>
             </m:sub>
           </m:sSub>
@@ -3886,13 +3816,7 @@
                     <w:rPr>
                       <w:rFonts w:ascii="Cambria Math" w:eastAsiaTheme="minorEastAsia" w:hAnsi="Cambria Math" w:cs="Times New Roman"/>
                     </w:rPr>
-                    <m:t>i</m:t>
-                  </m:r>
-                  <m:r>
-                    <w:rPr>
-                      <w:rFonts w:ascii="Cambria Math" w:eastAsiaTheme="minorEastAsia" w:hAnsi="Cambria Math" w:cs="Times New Roman"/>
-                    </w:rPr>
-                    <m:t>=1</m:t>
+                    <m:t>i=1</m:t>
                   </m:r>
                 </m:sub>
                 <m:sup>
@@ -4070,13 +3994,7 @@
                         <w:rPr>
                           <w:rFonts w:ascii="Cambria Math" w:hAnsi="Cambria Math" w:cs="Times New Roman"/>
                         </w:rPr>
-                        <m:t>i</m:t>
-                      </m:r>
-                      <m:r>
-                        <w:rPr>
-                          <w:rFonts w:ascii="Cambria Math" w:hAnsi="Cambria Math" w:cs="Times New Roman"/>
-                        </w:rPr>
-                        <m:t>=1</m:t>
+                        <m:t>i=1</m:t>
                       </m:r>
                     </m:sub>
                     <m:sup>
@@ -4209,13 +4127,7 @@
                         <w:rPr>
                           <w:rFonts w:ascii="Cambria Math" w:hAnsi="Cambria Math" w:cs="Times New Roman"/>
                         </w:rPr>
-                        <m:t>i</m:t>
-                      </m:r>
-                      <m:r>
-                        <w:rPr>
-                          <w:rFonts w:ascii="Cambria Math" w:hAnsi="Cambria Math" w:cs="Times New Roman"/>
-                        </w:rPr>
-                        <m:t>=1</m:t>
+                        <m:t>i=1</m:t>
                       </m:r>
                     </m:sub>
                     <m:sup>
@@ -4640,7 +4552,21 @@
         <w:rPr>
           <w:rFonts w:ascii="Times New Roman" w:eastAsiaTheme="minorEastAsia" w:hAnsi="Times New Roman" w:cs="Times New Roman"/>
         </w:rPr>
-        <w:t xml:space="preserve"> be the standard error of the Fisher-transformed correlation coefficient. Then the following formula </w:t>
+        <w:t xml:space="preserve"> be the standard error of the Fi</w:t>
+      </w:r>
+      <w:proofErr w:type="spellStart"/>
+      <w:r>
+        <w:rPr>
+          <w:rFonts w:ascii="Times New Roman" w:eastAsiaTheme="minorEastAsia" w:hAnsi="Times New Roman" w:cs="Times New Roman"/>
+        </w:rPr>
+        <w:t>sher</w:t>
+      </w:r>
+      <w:proofErr w:type="spellEnd"/>
+      <w:r>
+        <w:rPr>
+          <w:rFonts w:ascii="Times New Roman" w:eastAsiaTheme="minorEastAsia" w:hAnsi="Times New Roman" w:cs="Times New Roman"/>
+        </w:rPr>
+        <w:t xml:space="preserve">-transformed correlation coefficient. Then the following formula </w:t>
       </w:r>
       <w:r>
         <w:rPr>
@@ -4724,19 +4650,7 @@
             <w:rPr>
               <w:rFonts w:ascii="Cambria Math" w:hAnsi="Cambria Math" w:cs="Times New Roman"/>
             </w:rPr>
-            <m:t>=</m:t>
-          </m:r>
-          <m:r>
-            <w:rPr>
-              <w:rFonts w:ascii="Cambria Math" w:hAnsi="Cambria Math" w:cs="Times New Roman"/>
-            </w:rPr>
-            <m:t>tan</m:t>
-          </m:r>
-          <m:r>
-            <w:rPr>
-              <w:rFonts w:ascii="Cambria Math" w:hAnsi="Cambria Math" w:cs="Times New Roman"/>
-            </w:rPr>
-            <m:t>h</m:t>
+            <m:t>=tanh</m:t>
           </m:r>
           <m:d>
             <m:dPr>
@@ -4753,13 +4667,7 @@
                 <w:rPr>
                   <w:rFonts w:ascii="Cambria Math" w:hAnsi="Cambria Math" w:cs="Times New Roman"/>
                 </w:rPr>
-                <m:t>artan</m:t>
-              </m:r>
-              <m:r>
-                <w:rPr>
-                  <w:rFonts w:ascii="Cambria Math" w:hAnsi="Cambria Math" w:cs="Times New Roman"/>
-                </w:rPr>
-                <m:t>h</m:t>
+                <m:t>artanh</m:t>
               </m:r>
               <m:d>
                 <m:dPr>
@@ -4795,19 +4703,7 @@
                         <w:rPr>
                           <w:rFonts w:ascii="Cambria Math" w:hAnsi="Cambria Math" w:cs="Times New Roman"/>
                         </w:rPr>
-                        <m:t>matc</m:t>
-                      </m:r>
-                      <m:r>
-                        <w:rPr>
-                          <w:rFonts w:ascii="Cambria Math" w:hAnsi="Cambria Math" w:cs="Times New Roman"/>
-                        </w:rPr>
-                        <m:t>h</m:t>
-                      </m:r>
-                      <m:r>
-                        <w:rPr>
-                          <w:rFonts w:ascii="Cambria Math" w:hAnsi="Cambria Math" w:cs="Times New Roman"/>
-                        </w:rPr>
-                        <m:t>ed</m:t>
+                        <m:t>matched</m:t>
                       </m:r>
                     </m:sub>
                   </m:sSub>
@@ -5183,7 +5079,6 @@
           <w:id w:val="-1168241743"/>
           <w:citation/>
         </w:sdtPr>
-        <w:sdtEndPr/>
         <w:sdtContent>
           <w:r>
             <w:rPr>
@@ -5529,7 +5424,21 @@
         <w:rPr>
           <w:rFonts w:ascii="Times New Roman" w:hAnsi="Times New Roman" w:cs="Times New Roman"/>
         </w:rPr>
-        <w:t>, while also accompanying evidence from observed data.</w:t>
+        <w:t>, while also accompanying evi</w:t>
+      </w:r>
+      <w:proofErr w:type="spellStart"/>
+      <w:r>
+        <w:rPr>
+          <w:rFonts w:ascii="Times New Roman" w:hAnsi="Times New Roman" w:cs="Times New Roman"/>
+        </w:rPr>
+        <w:t>dence</w:t>
+      </w:r>
+      <w:proofErr w:type="spellEnd"/>
+      <w:r>
+        <w:rPr>
+          <w:rFonts w:ascii="Times New Roman" w:hAnsi="Times New Roman" w:cs="Times New Roman"/>
+        </w:rPr>
+        <w:t xml:space="preserve"> from observed data.</w:t>
       </w:r>
     </w:p>
     <w:p>
@@ -5564,7 +5473,6 @@
           <w:id w:val="-1959412145"/>
           <w:citation/>
         </w:sdtPr>
-        <w:sdtEndPr/>
         <w:sdtContent>
           <w:r>
             <w:rPr>
@@ -6472,13 +6380,7 @@
                     <w:rPr>
                       <w:rFonts w:ascii="Cambria Math" w:hAnsi="Cambria Math" w:cs="Times New Roman"/>
                     </w:rPr>
-                    <m:t>-</m:t>
-                  </m:r>
-                  <m:r>
-                    <w:rPr>
-                      <w:rFonts w:ascii="Cambria Math" w:hAnsi="Cambria Math" w:cs="Times New Roman"/>
-                    </w:rPr>
-                    <m:t>1</m:t>
+                    <m:t>-1</m:t>
                   </m:r>
                 </m:sub>
                 <m:sup>
@@ -6558,19 +6460,7 @@
                                 <w:rPr>
                                   <w:rFonts w:ascii="Cambria Math" w:hAnsi="Cambria Math" w:cs="Times New Roman"/>
                                 </w:rPr>
-                                <m:t>2</m:t>
-                              </m:r>
-                              <m:r>
-                                <w:rPr>
-                                  <w:rFonts w:ascii="Cambria Math" w:hAnsi="Cambria Math" w:cs="Times New Roman"/>
-                                </w:rPr>
-                                <m:t>π</m:t>
-                              </m:r>
-                              <m:r>
-                                <w:rPr>
-                                  <w:rFonts w:ascii="Cambria Math" w:hAnsi="Cambria Math" w:cs="Times New Roman"/>
-                                </w:rPr>
-                                <m:t xml:space="preserve"> </m:t>
+                                <m:t xml:space="preserve">2π </m:t>
                               </m:r>
                               <m:rad>
                                 <m:radPr>
@@ -6762,13 +6652,7 @@
                             <w:rPr>
                               <w:rFonts w:ascii="Cambria Math" w:hAnsi="Cambria Math" w:cs="Times New Roman"/>
                             </w:rPr>
-                            <m:t>-</m:t>
-                          </m:r>
-                          <m:r>
-                            <w:rPr>
-                              <w:rFonts w:ascii="Cambria Math" w:hAnsi="Cambria Math" w:cs="Times New Roman"/>
-                            </w:rPr>
-                            <m:t>2</m:t>
+                            <m:t>-2</m:t>
                           </m:r>
                           <m:r>
                             <m:rPr>
@@ -6878,13 +6762,7 @@
                     <w:rPr>
                       <w:rFonts w:ascii="Cambria Math" w:hAnsi="Cambria Math" w:cs="Times New Roman"/>
                     </w:rPr>
-                    <m:t>-</m:t>
-                  </m:r>
-                  <m:r>
-                    <w:rPr>
-                      <w:rFonts w:ascii="Cambria Math" w:hAnsi="Cambria Math" w:cs="Times New Roman"/>
-                    </w:rPr>
-                    <m:t>1</m:t>
+                    <m:t>-1</m:t>
                   </m:r>
                 </m:sub>
                 <m:sup>
@@ -7056,19 +6934,7 @@
                                 <w:rPr>
                                   <w:rFonts w:ascii="Cambria Math" w:hAnsi="Cambria Math" w:cs="Times New Roman"/>
                                 </w:rPr>
-                                <m:t>2</m:t>
-                              </m:r>
-                              <m:r>
-                                <w:rPr>
-                                  <w:rFonts w:ascii="Cambria Math" w:hAnsi="Cambria Math" w:cs="Times New Roman"/>
-                                </w:rPr>
-                                <m:t>π</m:t>
-                              </m:r>
-                              <m:r>
-                                <w:rPr>
-                                  <w:rFonts w:ascii="Cambria Math" w:hAnsi="Cambria Math" w:cs="Times New Roman"/>
-                                </w:rPr>
-                                <m:t xml:space="preserve"> </m:t>
+                                <m:t xml:space="preserve">2π </m:t>
                               </m:r>
                               <m:rad>
                                 <m:radPr>
@@ -7260,19 +7126,7 @@
                             <w:rPr>
                               <w:rFonts w:ascii="Cambria Math" w:hAnsi="Cambria Math" w:cs="Times New Roman"/>
                             </w:rPr>
-                            <m:t>-</m:t>
-                          </m:r>
-                          <m:r>
-                            <w:rPr>
-                              <w:rFonts w:ascii="Cambria Math" w:hAnsi="Cambria Math" w:cs="Times New Roman"/>
-                            </w:rPr>
-                            <m:t>2</m:t>
-                          </m:r>
-                          <m:r>
-                            <w:rPr>
-                              <w:rFonts w:ascii="Cambria Math" w:hAnsi="Cambria Math" w:cs="Times New Roman"/>
-                            </w:rPr>
-                            <m:t>ρ</m:t>
+                            <m:t>-2ρ</m:t>
                           </m:r>
                           <m:r>
                             <w:rPr>
@@ -7570,7 +7424,6 @@
           <w:id w:val="916598658"/>
           <w:citation/>
         </w:sdtPr>
-        <w:sdtEndPr/>
         <w:sdtContent>
           <w:r>
             <w:rPr>
@@ -9050,6 +8903,7 @@
         </w:rPr>
         <w:t xml:space="preserve"> matched samples, the Pearson correlation of the matched samples (</w:t>
       </w:r>
+      <w:proofErr w:type="spellStart"/>
       <w:r>
         <w:rPr>
           <w:rFonts w:ascii="Times New Roman" w:hAnsi="Times New Roman" w:cs="Times New Roman"/>
@@ -9063,6 +8917,7 @@
         </w:rPr>
         <w:t>matched</w:t>
       </w:r>
+      <w:proofErr w:type="spellEnd"/>
       <w:r>
         <w:rPr>
           <w:rFonts w:ascii="Times New Roman" w:hAnsi="Times New Roman" w:cs="Times New Roman"/>
@@ -9085,7 +8940,14 @@
         <w:rPr>
           <w:rFonts w:ascii="Times New Roman" w:hAnsi="Times New Roman" w:cs="Times New Roman"/>
         </w:rPr>
-        <w:t xml:space="preserve"> The EM algorithm estimator (r</w:t>
+        <w:t xml:space="preserve"> The EM algorithm estimator (</w:t>
+      </w:r>
+      <w:proofErr w:type="spellStart"/>
+      <w:r>
+        <w:rPr>
+          <w:rFonts w:ascii="Times New Roman" w:hAnsi="Times New Roman" w:cs="Times New Roman"/>
+        </w:rPr>
+        <w:t>r</w:t>
       </w:r>
       <w:r>
         <w:rPr>
@@ -9094,11 +8956,19 @@
         </w:rPr>
         <w:t>EM</w:t>
       </w:r>
-      <w:r>
-        <w:rPr>
-          <w:rFonts w:ascii="Times New Roman" w:hAnsi="Times New Roman" w:cs="Times New Roman"/>
-        </w:rPr>
-        <w:t>) was slightly more biased than r</w:t>
+      <w:proofErr w:type="spellEnd"/>
+      <w:r>
+        <w:rPr>
+          <w:rFonts w:ascii="Times New Roman" w:hAnsi="Times New Roman" w:cs="Times New Roman"/>
+        </w:rPr>
+        <w:t xml:space="preserve">) was slightly more biased than </w:t>
+      </w:r>
+      <w:proofErr w:type="spellStart"/>
+      <w:r>
+        <w:rPr>
+          <w:rFonts w:ascii="Times New Roman" w:hAnsi="Times New Roman" w:cs="Times New Roman"/>
+        </w:rPr>
+        <w:t>r</w:t>
       </w:r>
       <w:r>
         <w:rPr>
@@ -9107,11 +8977,19 @@
         </w:rPr>
         <w:t>matched</w:t>
       </w:r>
-      <w:r>
-        <w:rPr>
-          <w:rFonts w:ascii="Times New Roman" w:hAnsi="Times New Roman" w:cs="Times New Roman"/>
-        </w:rPr>
-        <w:t>, followed by the Bayesian estimator (r</w:t>
+      <w:proofErr w:type="spellEnd"/>
+      <w:r>
+        <w:rPr>
+          <w:rFonts w:ascii="Times New Roman" w:hAnsi="Times New Roman" w:cs="Times New Roman"/>
+        </w:rPr>
+        <w:t>, followed by the Bayesian estimator (</w:t>
+      </w:r>
+      <w:proofErr w:type="spellStart"/>
+      <w:r>
+        <w:rPr>
+          <w:rFonts w:ascii="Times New Roman" w:hAnsi="Times New Roman" w:cs="Times New Roman"/>
+        </w:rPr>
+        <w:t>r</w:t>
       </w:r>
       <w:r>
         <w:rPr>
@@ -9120,6 +8998,7 @@
         </w:rPr>
         <w:t>Bayes</w:t>
       </w:r>
+      <w:proofErr w:type="spellEnd"/>
       <w:r>
         <w:rPr>
           <w:rFonts w:ascii="Times New Roman" w:hAnsi="Times New Roman" w:cs="Times New Roman"/>
@@ -9210,7 +9089,14 @@
         <w:rPr>
           <w:rFonts w:ascii="Times New Roman" w:hAnsi="Times New Roman" w:cs="Times New Roman"/>
         </w:rPr>
-        <w:t>, there was considerably less separation among r</w:t>
+        <w:t xml:space="preserve">, there was considerably less separation among </w:t>
+      </w:r>
+      <w:proofErr w:type="spellStart"/>
+      <w:r>
+        <w:rPr>
+          <w:rFonts w:ascii="Times New Roman" w:hAnsi="Times New Roman" w:cs="Times New Roman"/>
+        </w:rPr>
+        <w:t>r</w:t>
       </w:r>
       <w:r>
         <w:rPr>
@@ -9219,11 +9105,19 @@
         </w:rPr>
         <w:t>matched</w:t>
       </w:r>
-      <w:r>
-        <w:rPr>
-          <w:rFonts w:ascii="Times New Roman" w:hAnsi="Times New Roman" w:cs="Times New Roman"/>
-        </w:rPr>
-        <w:t>, r</w:t>
+      <w:proofErr w:type="spellEnd"/>
+      <w:r>
+        <w:rPr>
+          <w:rFonts w:ascii="Times New Roman" w:hAnsi="Times New Roman" w:cs="Times New Roman"/>
+        </w:rPr>
+        <w:t xml:space="preserve">, </w:t>
+      </w:r>
+      <w:proofErr w:type="spellStart"/>
+      <w:r>
+        <w:rPr>
+          <w:rFonts w:ascii="Times New Roman" w:hAnsi="Times New Roman" w:cs="Times New Roman"/>
+        </w:rPr>
+        <w:t>r</w:t>
       </w:r>
       <w:r>
         <w:rPr>
@@ -9232,11 +9126,19 @@
         </w:rPr>
         <w:t>EM</w:t>
       </w:r>
-      <w:r>
-        <w:rPr>
-          <w:rFonts w:ascii="Times New Roman" w:hAnsi="Times New Roman" w:cs="Times New Roman"/>
-        </w:rPr>
-        <w:t>, and r</w:t>
+      <w:proofErr w:type="spellEnd"/>
+      <w:r>
+        <w:rPr>
+          <w:rFonts w:ascii="Times New Roman" w:hAnsi="Times New Roman" w:cs="Times New Roman"/>
+        </w:rPr>
+        <w:t xml:space="preserve">, and </w:t>
+      </w:r>
+      <w:proofErr w:type="spellStart"/>
+      <w:r>
+        <w:rPr>
+          <w:rFonts w:ascii="Times New Roman" w:hAnsi="Times New Roman" w:cs="Times New Roman"/>
+        </w:rPr>
+        <w:t>r</w:t>
       </w:r>
       <w:r>
         <w:rPr>
@@ -9245,6 +9147,7 @@
         </w:rPr>
         <w:t>Bayes</w:t>
       </w:r>
+      <w:proofErr w:type="spellEnd"/>
       <w:r>
         <w:rPr>
           <w:rFonts w:ascii="Times New Roman" w:hAnsi="Times New Roman" w:cs="Times New Roman"/>
@@ -9301,7 +9204,7 @@
                     <pic:cNvPicPr/>
                   </pic:nvPicPr>
                   <pic:blipFill>
-                    <a:blip r:embed="rId9" cstate="print">
+                    <a:blip r:embed="rId10" cstate="print">
                       <a:extLst>
                         <a:ext uri="{28A0092B-C50C-407E-A947-70E740481C1C}">
                           <a14:useLocalDpi xmlns:a14="http://schemas.microsoft.com/office/drawing/2010/main" val="0"/>
@@ -9357,7 +9260,14 @@
         <w:rPr>
           <w:rFonts w:ascii="Times New Roman" w:hAnsi="Times New Roman" w:cs="Times New Roman"/>
         </w:rPr>
-        <w:t xml:space="preserve"> matched samples, the Bayesian estimator (r</w:t>
+        <w:t xml:space="preserve"> matched samples, the Bayesian estimator (</w:t>
+      </w:r>
+      <w:proofErr w:type="spellStart"/>
+      <w:r>
+        <w:rPr>
+          <w:rFonts w:ascii="Times New Roman" w:hAnsi="Times New Roman" w:cs="Times New Roman"/>
+        </w:rPr>
+        <w:t>r</w:t>
       </w:r>
       <w:r>
         <w:rPr>
@@ -9366,6 +9276,7 @@
         </w:rPr>
         <w:t>Bayes</w:t>
       </w:r>
+      <w:proofErr w:type="spellEnd"/>
       <w:r>
         <w:rPr>
           <w:rFonts w:ascii="Times New Roman" w:hAnsi="Times New Roman" w:cs="Times New Roman"/>
@@ -9388,7 +9299,14 @@
         <w:rPr>
           <w:rFonts w:ascii="Times New Roman" w:hAnsi="Times New Roman" w:cs="Times New Roman"/>
         </w:rPr>
-        <w:t>of correlation. The EM algorithm estimator (r</w:t>
+        <w:t>of correlation. The EM algorithm estimator (</w:t>
+      </w:r>
+      <w:proofErr w:type="spellStart"/>
+      <w:r>
+        <w:rPr>
+          <w:rFonts w:ascii="Times New Roman" w:hAnsi="Times New Roman" w:cs="Times New Roman"/>
+        </w:rPr>
+        <w:t>r</w:t>
       </w:r>
       <w:r>
         <w:rPr>
@@ -9397,11 +9315,19 @@
         </w:rPr>
         <w:t>EM</w:t>
       </w:r>
-      <w:r>
-        <w:rPr>
-          <w:rFonts w:ascii="Times New Roman" w:hAnsi="Times New Roman" w:cs="Times New Roman"/>
-        </w:rPr>
-        <w:t>) trailed behind r</w:t>
+      <w:proofErr w:type="spellEnd"/>
+      <w:r>
+        <w:rPr>
+          <w:rFonts w:ascii="Times New Roman" w:hAnsi="Times New Roman" w:cs="Times New Roman"/>
+        </w:rPr>
+        <w:t xml:space="preserve">) trailed behind </w:t>
+      </w:r>
+      <w:proofErr w:type="spellStart"/>
+      <w:r>
+        <w:rPr>
+          <w:rFonts w:ascii="Times New Roman" w:hAnsi="Times New Roman" w:cs="Times New Roman"/>
+        </w:rPr>
+        <w:t>r</w:t>
       </w:r>
       <w:r>
         <w:rPr>
@@ -9410,11 +9336,19 @@
         </w:rPr>
         <w:t>Bayes</w:t>
       </w:r>
-      <w:r>
-        <w:rPr>
-          <w:rFonts w:ascii="Times New Roman" w:hAnsi="Times New Roman" w:cs="Times New Roman"/>
-        </w:rPr>
-        <w:t xml:space="preserve"> with slightly greater MSE at all but the most extreme values of correlation. The Pearson estimator (r</w:t>
+      <w:proofErr w:type="spellEnd"/>
+      <w:r>
+        <w:rPr>
+          <w:rFonts w:ascii="Times New Roman" w:hAnsi="Times New Roman" w:cs="Times New Roman"/>
+        </w:rPr>
+        <w:t xml:space="preserve"> with slightly greater MSE at all but the most extreme values of correlation. The Pearson estimator (</w:t>
+      </w:r>
+      <w:proofErr w:type="spellStart"/>
+      <w:r>
+        <w:rPr>
+          <w:rFonts w:ascii="Times New Roman" w:hAnsi="Times New Roman" w:cs="Times New Roman"/>
+        </w:rPr>
+        <w:t>r</w:t>
       </w:r>
       <w:r>
         <w:rPr>
@@ -9423,6 +9357,7 @@
         </w:rPr>
         <w:t>matched</w:t>
       </w:r>
+      <w:proofErr w:type="spellEnd"/>
       <w:r>
         <w:rPr>
           <w:rFonts w:ascii="Times New Roman" w:hAnsi="Times New Roman" w:cs="Times New Roman"/>
@@ -9527,7 +9462,7 @@
                     <pic:cNvPicPr/>
                   </pic:nvPicPr>
                   <pic:blipFill>
-                    <a:blip r:embed="rId10" cstate="print">
+                    <a:blip r:embed="rId11" cstate="print">
                       <a:extLst>
                         <a:ext uri="{28A0092B-C50C-407E-A947-70E740481C1C}">
                           <a14:useLocalDpi xmlns:a14="http://schemas.microsoft.com/office/drawing/2010/main" val="0"/>
@@ -9634,7 +9569,14 @@
         <w:rPr>
           <w:rFonts w:ascii="Times New Roman" w:hAnsi="Times New Roman" w:cs="Times New Roman"/>
         </w:rPr>
-        <w:t xml:space="preserve"> The Bayesian estimator (r</w:t>
+        <w:t xml:space="preserve"> The Bayesian estimator (</w:t>
+      </w:r>
+      <w:proofErr w:type="spellStart"/>
+      <w:r>
+        <w:rPr>
+          <w:rFonts w:ascii="Times New Roman" w:hAnsi="Times New Roman" w:cs="Times New Roman"/>
+        </w:rPr>
+        <w:t>r</w:t>
       </w:r>
       <w:r>
         <w:rPr>
@@ -9643,11 +9585,19 @@
         </w:rPr>
         <w:t>Bayes</w:t>
       </w:r>
-      <w:r>
-        <w:rPr>
-          <w:rFonts w:ascii="Times New Roman" w:hAnsi="Times New Roman" w:cs="Times New Roman"/>
-        </w:rPr>
-        <w:t>) yielded a test that was generally less conservative than the nominal level, but far more conservative than the Pearson estimator (r</w:t>
+      <w:proofErr w:type="spellEnd"/>
+      <w:r>
+        <w:rPr>
+          <w:rFonts w:ascii="Times New Roman" w:hAnsi="Times New Roman" w:cs="Times New Roman"/>
+        </w:rPr>
+        <w:t>) yielded a test that was generally less conservative than the nominal level, but far more conservative than the Pearson estimator (</w:t>
+      </w:r>
+      <w:proofErr w:type="spellStart"/>
+      <w:r>
+        <w:rPr>
+          <w:rFonts w:ascii="Times New Roman" w:hAnsi="Times New Roman" w:cs="Times New Roman"/>
+        </w:rPr>
+        <w:t>r</w:t>
       </w:r>
       <w:r>
         <w:rPr>
@@ -9656,11 +9606,19 @@
         </w:rPr>
         <w:t>matched</w:t>
       </w:r>
-      <w:r>
-        <w:rPr>
-          <w:rFonts w:ascii="Times New Roman" w:hAnsi="Times New Roman" w:cs="Times New Roman"/>
-        </w:rPr>
-        <w:t>) for all values of correlation greater than -0.25. The same was true of the EM algorithm estimator (r</w:t>
+      <w:proofErr w:type="spellEnd"/>
+      <w:r>
+        <w:rPr>
+          <w:rFonts w:ascii="Times New Roman" w:hAnsi="Times New Roman" w:cs="Times New Roman"/>
+        </w:rPr>
+        <w:t>) for all values of correlation greater than -0.25. The same was true of the EM algorithm estimator (</w:t>
+      </w:r>
+      <w:proofErr w:type="spellStart"/>
+      <w:r>
+        <w:rPr>
+          <w:rFonts w:ascii="Times New Roman" w:hAnsi="Times New Roman" w:cs="Times New Roman"/>
+        </w:rPr>
+        <w:t>r</w:t>
       </w:r>
       <w:r>
         <w:rPr>
@@ -9669,6 +9627,7 @@
         </w:rPr>
         <w:t>EM</w:t>
       </w:r>
+      <w:proofErr w:type="spellEnd"/>
       <w:r>
         <w:rPr>
           <w:rFonts w:ascii="Times New Roman" w:hAnsi="Times New Roman" w:cs="Times New Roman"/>
@@ -9679,7 +9638,14 @@
         <w:rPr>
           <w:rFonts w:ascii="Times New Roman" w:hAnsi="Times New Roman" w:cs="Times New Roman"/>
         </w:rPr>
-        <w:t>although r</w:t>
+        <w:t xml:space="preserve">although </w:t>
+      </w:r>
+      <w:proofErr w:type="spellStart"/>
+      <w:r>
+        <w:rPr>
+          <w:rFonts w:ascii="Times New Roman" w:hAnsi="Times New Roman" w:cs="Times New Roman"/>
+        </w:rPr>
+        <w:t>r</w:t>
       </w:r>
       <w:r>
         <w:rPr>
@@ -9688,11 +9654,19 @@
         </w:rPr>
         <w:t>EM</w:t>
       </w:r>
-      <w:r>
-        <w:rPr>
-          <w:rFonts w:ascii="Times New Roman" w:hAnsi="Times New Roman" w:cs="Times New Roman"/>
-        </w:rPr>
-        <w:t xml:space="preserve"> was slightly less conservative than r</w:t>
+      <w:proofErr w:type="spellEnd"/>
+      <w:r>
+        <w:rPr>
+          <w:rFonts w:ascii="Times New Roman" w:hAnsi="Times New Roman" w:cs="Times New Roman"/>
+        </w:rPr>
+        <w:t xml:space="preserve"> was slightly less conservative than </w:t>
+      </w:r>
+      <w:proofErr w:type="spellStart"/>
+      <w:r>
+        <w:rPr>
+          <w:rFonts w:ascii="Times New Roman" w:hAnsi="Times New Roman" w:cs="Times New Roman"/>
+        </w:rPr>
+        <w:t>r</w:t>
       </w:r>
       <w:r>
         <w:rPr>
@@ -9701,6 +9675,7 @@
         </w:rPr>
         <w:t>Bayes</w:t>
       </w:r>
+      <w:proofErr w:type="spellEnd"/>
       <w:r>
         <w:rPr>
           <w:rFonts w:ascii="Times New Roman" w:hAnsi="Times New Roman" w:cs="Times New Roman"/>
@@ -9717,7 +9692,14 @@
         <w:rPr>
           <w:rFonts w:ascii="Times New Roman" w:hAnsi="Times New Roman" w:cs="Times New Roman"/>
         </w:rPr>
-        <w:t>There was a direct relationship between the magnitude of the true correlation and the Type I error of the Pearson correlation estimator (r</w:t>
+        <w:t>There was a direct relationship between the magnitude of the true correlation and the Type I error of the Pearson correlation estimator (</w:t>
+      </w:r>
+      <w:proofErr w:type="spellStart"/>
+      <w:r>
+        <w:rPr>
+          <w:rFonts w:ascii="Times New Roman" w:hAnsi="Times New Roman" w:cs="Times New Roman"/>
+        </w:rPr>
+        <w:t>r</w:t>
       </w:r>
       <w:r>
         <w:rPr>
@@ -9726,6 +9708,7 @@
         </w:rPr>
         <w:t>matched</w:t>
       </w:r>
+      <w:proofErr w:type="spellEnd"/>
       <w:r>
         <w:rPr>
           <w:rFonts w:ascii="Times New Roman" w:hAnsi="Times New Roman" w:cs="Times New Roman"/>
@@ -9768,7 +9751,7 @@
                     <pic:cNvPicPr/>
                   </pic:nvPicPr>
                   <pic:blipFill>
-                    <a:blip r:embed="rId11" cstate="print">
+                    <a:blip r:embed="rId12" cstate="print">
                       <a:extLst>
                         <a:ext uri="{28A0092B-C50C-407E-A947-70E740481C1C}">
                           <a14:useLocalDpi xmlns:a14="http://schemas.microsoft.com/office/drawing/2010/main" val="0"/>
@@ -9813,7 +9796,14 @@
         <w:rPr>
           <w:rFonts w:ascii="Times New Roman" w:hAnsi="Times New Roman" w:cs="Times New Roman"/>
         </w:rPr>
-        <w:t>a trade-off between Type I error control and power. With the same simulation settings mentioned in the previous paragraph (bivariate normal, n=20, m=4), the Pearson correlation (r</w:t>
+        <w:t>a trade-off between Type I error control and power. With the same simulation settings mentioned in the previous paragraph (bivariate normal, n=20, m=4), the Pearson correlation (</w:t>
+      </w:r>
+      <w:proofErr w:type="spellStart"/>
+      <w:r>
+        <w:rPr>
+          <w:rFonts w:ascii="Times New Roman" w:hAnsi="Times New Roman" w:cs="Times New Roman"/>
+        </w:rPr>
+        <w:t>r</w:t>
       </w:r>
       <w:r>
         <w:rPr>
@@ -9822,6 +9812,7 @@
         </w:rPr>
         <w:t>matched</w:t>
       </w:r>
+      <w:proofErr w:type="spellEnd"/>
       <w:r>
         <w:rPr>
           <w:rFonts w:ascii="Times New Roman" w:hAnsi="Times New Roman" w:cs="Times New Roman"/>
@@ -9883,7 +9874,7 @@
                     <pic:cNvPicPr/>
                   </pic:nvPicPr>
                   <pic:blipFill>
-                    <a:blip r:embed="rId12" cstate="print">
+                    <a:blip r:embed="rId13" cstate="print">
                       <a:extLst>
                         <a:ext uri="{28A0092B-C50C-407E-A947-70E740481C1C}">
                           <a14:useLocalDpi xmlns:a14="http://schemas.microsoft.com/office/drawing/2010/main" val="0"/>
@@ -9992,7 +9983,7 @@
                     <pic:cNvPicPr/>
                   </pic:nvPicPr>
                   <pic:blipFill>
-                    <a:blip r:embed="rId13" cstate="print">
+                    <a:blip r:embed="rId14" cstate="print">
                       <a:extLst>
                         <a:ext uri="{28A0092B-C50C-407E-A947-70E740481C1C}">
                           <a14:useLocalDpi xmlns:a14="http://schemas.microsoft.com/office/drawing/2010/main" val="0"/>
@@ -10127,7 +10118,6 @@
           <w:id w:val="1015801960"/>
           <w:citation/>
         </w:sdtPr>
-        <w:sdtEndPr/>
         <w:sdtContent>
           <w:r>
             <w:rPr>
@@ -10172,7 +10162,21 @@
         <w:rPr>
           <w:rFonts w:ascii="Times New Roman" w:hAnsi="Times New Roman" w:cs="Times New Roman"/>
         </w:rPr>
-        <w:t xml:space="preserve"> Our case does not involve the same mechanism of missingness, since we do not assume dropout but we assume missing identifiers.</w:t>
+        <w:t xml:space="preserve"> Our case does not involve the same mechanism of missingness, since we do not assume </w:t>
+      </w:r>
+      <w:proofErr w:type="gramStart"/>
+      <w:r>
+        <w:rPr>
+          <w:rFonts w:ascii="Times New Roman" w:hAnsi="Times New Roman" w:cs="Times New Roman"/>
+        </w:rPr>
+        <w:t>dropout</w:t>
+      </w:r>
+      <w:proofErr w:type="gramEnd"/>
+      <w:r>
+        <w:rPr>
+          <w:rFonts w:ascii="Times New Roman" w:hAnsi="Times New Roman" w:cs="Times New Roman"/>
+        </w:rPr>
+        <w:t xml:space="preserve"> but we assume missing identifiers.</w:t>
       </w:r>
     </w:p>
     <w:p>
@@ -10420,7 +10424,6 @@
           <w:id w:val="-2136408338"/>
           <w:citation/>
         </w:sdtPr>
-        <w:sdtEndPr/>
         <w:sdtContent>
           <w:r>
             <w:rPr>
@@ -10555,6 +10558,150 @@
           <w:rFonts w:ascii="Times New Roman" w:hAnsi="Times New Roman" w:cs="Times New Roman"/>
         </w:rPr>
       </w:pPr>
+      <w:r>
+        <w:rPr>
+          <w:rFonts w:ascii="Times New Roman" w:hAnsi="Times New Roman" w:cs="Times New Roman"/>
+        </w:rPr>
+        <w:t>Recommendations:</w:t>
+      </w:r>
+    </w:p>
+    <w:p>
+      <w:pPr>
+        <w:pStyle w:val="ListParagraph"/>
+        <w:numPr>
+          <w:ilvl w:val="0"/>
+          <w:numId w:val="1"/>
+        </w:numPr>
+        <w:jc w:val="both"/>
+        <w:rPr>
+          <w:rFonts w:ascii="Times New Roman" w:hAnsi="Times New Roman" w:cs="Times New Roman"/>
+        </w:rPr>
+      </w:pPr>
+      <w:r>
+        <w:rPr>
+          <w:rFonts w:ascii="Times New Roman" w:hAnsi="Times New Roman" w:cs="Times New Roman"/>
+        </w:rPr>
+        <w:t xml:space="preserve">When Type-I error is the primary concern, the quantile estimator offers </w:t>
+      </w:r>
+      <w:proofErr w:type="gramStart"/>
+      <w:r>
+        <w:rPr>
+          <w:rFonts w:ascii="Times New Roman" w:hAnsi="Times New Roman" w:cs="Times New Roman"/>
+        </w:rPr>
+        <w:t>conservatism</w:t>
+      </w:r>
+      <w:proofErr w:type="gramEnd"/>
+    </w:p>
+    <w:p>
+      <w:pPr>
+        <w:pStyle w:val="ListParagraph"/>
+        <w:numPr>
+          <w:ilvl w:val="0"/>
+          <w:numId w:val="1"/>
+        </w:numPr>
+        <w:jc w:val="both"/>
+        <w:rPr>
+          <w:rFonts w:ascii="Times New Roman" w:hAnsi="Times New Roman" w:cs="Times New Roman"/>
+        </w:rPr>
+      </w:pPr>
+      <w:r>
+        <w:rPr>
+          <w:rFonts w:ascii="Times New Roman" w:hAnsi="Times New Roman" w:cs="Times New Roman"/>
+        </w:rPr>
+        <w:t xml:space="preserve">When Type-II error is the primary concern, Bayesian and EM algorithm are both well </w:t>
+      </w:r>
+      <w:proofErr w:type="gramStart"/>
+      <w:r>
+        <w:rPr>
+          <w:rFonts w:ascii="Times New Roman" w:hAnsi="Times New Roman" w:cs="Times New Roman"/>
+        </w:rPr>
+        <w:t>powered</w:t>
+      </w:r>
+      <w:proofErr w:type="gramEnd"/>
+    </w:p>
+    <w:p>
+      <w:pPr>
+        <w:pStyle w:val="ListParagraph"/>
+        <w:numPr>
+          <w:ilvl w:val="0"/>
+          <w:numId w:val="1"/>
+        </w:numPr>
+        <w:jc w:val="both"/>
+        <w:rPr>
+          <w:rFonts w:ascii="Times New Roman" w:hAnsi="Times New Roman" w:cs="Times New Roman"/>
+        </w:rPr>
+      </w:pPr>
+      <w:r>
+        <w:rPr>
+          <w:rFonts w:ascii="Times New Roman" w:hAnsi="Times New Roman" w:cs="Times New Roman"/>
+        </w:rPr>
+        <w:t xml:space="preserve">Bayesian estimator offers reasonable balance of Type-I error control and </w:t>
+      </w:r>
+      <w:proofErr w:type="gramStart"/>
+      <w:r>
+        <w:rPr>
+          <w:rFonts w:ascii="Times New Roman" w:hAnsi="Times New Roman" w:cs="Times New Roman"/>
+        </w:rPr>
+        <w:t>power</w:t>
+      </w:r>
+      <w:proofErr w:type="gramEnd"/>
+    </w:p>
+    <w:p>
+      <w:pPr>
+        <w:pStyle w:val="ListParagraph"/>
+        <w:numPr>
+          <w:ilvl w:val="0"/>
+          <w:numId w:val="1"/>
+        </w:numPr>
+        <w:jc w:val="both"/>
+        <w:rPr>
+          <w:rFonts w:ascii="Times New Roman" w:hAnsi="Times New Roman" w:cs="Times New Roman"/>
+        </w:rPr>
+      </w:pPr>
+      <w:r>
+        <w:rPr>
+          <w:rFonts w:ascii="Times New Roman" w:hAnsi="Times New Roman" w:cs="Times New Roman"/>
+        </w:rPr>
+        <w:t>Bayesian, EM, and Quantile are all clear improvements over assuming independence (much more consistent in Type-I error and power)</w:t>
+      </w:r>
+    </w:p>
+    <w:p>
+      <w:pPr>
+        <w:pStyle w:val="ListParagraph"/>
+        <w:numPr>
+          <w:ilvl w:val="0"/>
+          <w:numId w:val="1"/>
+        </w:numPr>
+        <w:jc w:val="both"/>
+        <w:rPr>
+          <w:rFonts w:ascii="Times New Roman" w:hAnsi="Times New Roman" w:cs="Times New Roman"/>
+        </w:rPr>
+      </w:pPr>
+      <w:r>
+        <w:rPr>
+          <w:rFonts w:ascii="Times New Roman" w:hAnsi="Times New Roman" w:cs="Times New Roman"/>
+        </w:rPr>
+        <w:t>No method as conservative as the maximally conservative estimator</w:t>
+      </w:r>
+    </w:p>
+    <w:p>
+      <w:pPr>
+        <w:pStyle w:val="ListParagraph"/>
+        <w:numPr>
+          <w:ilvl w:val="0"/>
+          <w:numId w:val="1"/>
+        </w:numPr>
+        <w:jc w:val="both"/>
+        <w:rPr>
+          <w:rFonts w:ascii="Times New Roman" w:hAnsi="Times New Roman" w:cs="Times New Roman"/>
+        </w:rPr>
+      </w:pPr>
+      <w:r>
+        <w:rPr>
+          <w:rFonts w:ascii="Times New Roman" w:hAnsi="Times New Roman" w:cs="Times New Roman"/>
+        </w:rPr>
+        <w:t>Pearson correlation has severe Type-I error inflation for all correlations  greater than -0.25</w:t>
+      </w:r>
     </w:p>
     <w:sectPr>
       <w:pgSz w:w="12240" w:h="15840"/>
@@ -10704,6 +10851,127 @@
   <w16cid:commentId w16cid:paraId="70F87EF1" w16cid:durableId="2794D6EB"/>
   <w16cid:commentId w16cid:paraId="1CDD8FE4" w16cid:durableId="279F2E41"/>
 </w16cid:commentsIds>
+</file>
+
+<file path=word/numbering.xml><?xml version="1.0" encoding="utf-8"?>
+<w:numbering xmlns:wpc="http://schemas.microsoft.com/office/word/2010/wordprocessingCanvas" xmlns:cx="http://schemas.microsoft.com/office/drawing/2014/chartex" xmlns:cx1="http://schemas.microsoft.com/office/drawing/2015/9/8/chartex" xmlns:cx2="http://schemas.microsoft.com/office/drawing/2015/10/21/chartex" xmlns:cx3="http://schemas.microsoft.com/office/drawing/2016/5/9/chartex" xmlns:cx4="http://schemas.microsoft.com/office/drawing/2016/5/10/chartex" xmlns:cx5="http://schemas.microsoft.com/office/drawing/2016/5/11/chartex" xmlns:cx6="http://schemas.microsoft.com/office/drawing/2016/5/12/chartex" xmlns:cx7="http://schemas.microsoft.com/office/drawing/2016/5/13/chartex" xmlns:cx8="http://schemas.microsoft.com/office/drawing/2016/5/14/chartex" xmlns:mc="http://schemas.openxmlformats.org/markup-compatibility/2006" xmlns:aink="http://schemas.microsoft.com/office/drawing/2016/ink" xmlns:am3d="http://schemas.microsoft.com/office/drawing/2017/model3d" xmlns:o="urn:schemas-microsoft-com:office:office" xmlns:oel="http://schemas.microsoft.com/office/2019/extlst" xmlns:r="http://schemas.openxmlformats.org/officeDocument/2006/relationships" xmlns:m="http://schemas.openxmlformats.org/officeDocument/2006/math" xmlns:v="urn:schemas-microsoft-com:vml" xmlns:wp14="http://schemas.microsoft.com/office/word/2010/wordprocessingDrawing" xmlns:wp="http://schemas.openxmlformats.org/drawingml/2006/wordprocessingDrawing" xmlns:w10="urn:schemas-microsoft-com:office:word" xmlns:w="http://schemas.openxmlformats.org/wordprocessingml/2006/main" xmlns:w14="http://schemas.microsoft.com/office/word/2010/wordml" xmlns:w15="http://schemas.microsoft.com/office/word/2012/wordml" xmlns:w16cex="http://schemas.microsoft.com/office/word/2018/wordml/cex" xmlns:w16cid="http://schemas.microsoft.com/office/word/2016/wordml/cid" xmlns:w16="http://schemas.microsoft.com/office/word/2018/wordml" xmlns:w16sdtdh="http://schemas.microsoft.com/office/word/2020/wordml/sdtdatahash" xmlns:w16se="http://schemas.microsoft.com/office/word/2015/wordml/symex" xmlns:wpg="http://schemas.microsoft.com/office/word/2010/wordprocessingGroup" xmlns:wpi="http://schemas.microsoft.com/office/word/2010/wordprocessingInk" xmlns:wne="http://schemas.microsoft.com/office/word/2006/wordml" xmlns:wps="http://schemas.microsoft.com/office/word/2010/wordprocessingShape" mc:Ignorable="w14 w15 w16se w16cid w16 w16cex w16sdtdh wp14">
+  <w:abstractNum w:abstractNumId="0" w15:restartNumberingAfterBreak="0">
+    <w:nsid w:val="41940D52"/>
+    <w:multiLevelType w:val="hybridMultilevel"/>
+    <w:tmpl w:val="5D2A8D04"/>
+    <w:lvl w:ilvl="0" w:tplc="04090001">
+      <w:start w:val="1"/>
+      <w:numFmt w:val="bullet"/>
+      <w:lvlText w:val=""/>
+      <w:lvlJc w:val="left"/>
+      <w:pPr>
+        <w:ind w:left="720" w:hanging="360"/>
+      </w:pPr>
+      <w:rPr>
+        <w:rFonts w:ascii="Symbol" w:hAnsi="Symbol" w:hint="default"/>
+      </w:rPr>
+    </w:lvl>
+    <w:lvl w:ilvl="1" w:tplc="04090003" w:tentative="1">
+      <w:start w:val="1"/>
+      <w:numFmt w:val="bullet"/>
+      <w:lvlText w:val="o"/>
+      <w:lvlJc w:val="left"/>
+      <w:pPr>
+        <w:ind w:left="1440" w:hanging="360"/>
+      </w:pPr>
+      <w:rPr>
+        <w:rFonts w:ascii="Courier New" w:hAnsi="Courier New" w:hint="default"/>
+      </w:rPr>
+    </w:lvl>
+    <w:lvl w:ilvl="2" w:tplc="04090005" w:tentative="1">
+      <w:start w:val="1"/>
+      <w:numFmt w:val="bullet"/>
+      <w:lvlText w:val=""/>
+      <w:lvlJc w:val="left"/>
+      <w:pPr>
+        <w:ind w:left="2160" w:hanging="360"/>
+      </w:pPr>
+      <w:rPr>
+        <w:rFonts w:ascii="Wingdings" w:hAnsi="Wingdings" w:hint="default"/>
+      </w:rPr>
+    </w:lvl>
+    <w:lvl w:ilvl="3" w:tplc="04090001" w:tentative="1">
+      <w:start w:val="1"/>
+      <w:numFmt w:val="bullet"/>
+      <w:lvlText w:val=""/>
+      <w:lvlJc w:val="left"/>
+      <w:pPr>
+        <w:ind w:left="2880" w:hanging="360"/>
+      </w:pPr>
+      <w:rPr>
+        <w:rFonts w:ascii="Symbol" w:hAnsi="Symbol" w:hint="default"/>
+      </w:rPr>
+    </w:lvl>
+    <w:lvl w:ilvl="4" w:tplc="04090003" w:tentative="1">
+      <w:start w:val="1"/>
+      <w:numFmt w:val="bullet"/>
+      <w:lvlText w:val="o"/>
+      <w:lvlJc w:val="left"/>
+      <w:pPr>
+        <w:ind w:left="3600" w:hanging="360"/>
+      </w:pPr>
+      <w:rPr>
+        <w:rFonts w:ascii="Courier New" w:hAnsi="Courier New" w:hint="default"/>
+      </w:rPr>
+    </w:lvl>
+    <w:lvl w:ilvl="5" w:tplc="04090005" w:tentative="1">
+      <w:start w:val="1"/>
+      <w:numFmt w:val="bullet"/>
+      <w:lvlText w:val=""/>
+      <w:lvlJc w:val="left"/>
+      <w:pPr>
+        <w:ind w:left="4320" w:hanging="360"/>
+      </w:pPr>
+      <w:rPr>
+        <w:rFonts w:ascii="Wingdings" w:hAnsi="Wingdings" w:hint="default"/>
+      </w:rPr>
+    </w:lvl>
+    <w:lvl w:ilvl="6" w:tplc="04090001" w:tentative="1">
+      <w:start w:val="1"/>
+      <w:numFmt w:val="bullet"/>
+      <w:lvlText w:val=""/>
+      <w:lvlJc w:val="left"/>
+      <w:pPr>
+        <w:ind w:left="5040" w:hanging="360"/>
+      </w:pPr>
+      <w:rPr>
+        <w:rFonts w:ascii="Symbol" w:hAnsi="Symbol" w:hint="default"/>
+      </w:rPr>
+    </w:lvl>
+    <w:lvl w:ilvl="7" w:tplc="04090003" w:tentative="1">
+      <w:start w:val="1"/>
+      <w:numFmt w:val="bullet"/>
+      <w:lvlText w:val="o"/>
+      <w:lvlJc w:val="left"/>
+      <w:pPr>
+        <w:ind w:left="5760" w:hanging="360"/>
+      </w:pPr>
+      <w:rPr>
+        <w:rFonts w:ascii="Courier New" w:hAnsi="Courier New" w:hint="default"/>
+      </w:rPr>
+    </w:lvl>
+    <w:lvl w:ilvl="8" w:tplc="04090005" w:tentative="1">
+      <w:start w:val="1"/>
+      <w:numFmt w:val="bullet"/>
+      <w:lvlText w:val=""/>
+      <w:lvlJc w:val="left"/>
+      <w:pPr>
+        <w:ind w:left="6480" w:hanging="360"/>
+      </w:pPr>
+      <w:rPr>
+        <w:rFonts w:ascii="Wingdings" w:hAnsi="Wingdings" w:hint="default"/>
+      </w:rPr>
+    </w:lvl>
+  </w:abstractNum>
+  <w:num w:numId="1" w16cid:durableId="839194129">
+    <w:abstractNumId w:val="0"/>
+  </w:num>
+</w:numbering>
 </file>
 
 <file path=word/people.xml><?xml version="1.0" encoding="utf-8"?>
@@ -11210,6 +11478,17 @@
     <w:rPr>
       <w:color w:val="808080"/>
     </w:rPr>
+  </w:style>
+  <w:style w:type="paragraph" w:styleId="ListParagraph">
+    <w:name w:val="List Paragraph"/>
+    <w:basedOn w:val="Normal"/>
+    <w:uiPriority w:val="34"/>
+    <w:qFormat/>
+    <w:rsid w:val="00307E90"/>
+    <w:pPr>
+      <w:ind w:left="720"/>
+      <w:contextualSpacing/>
+    </w:pPr>
   </w:style>
 </w:styles>
 </file>

</xml_diff>